<commit_message>
Fix typo in debug command.
</commit_message>
<xml_diff>
--- a/labmanual/English/WW101-03-RTOS.docx
+++ b/labmanual/English/WW101-03-RTOS.docx
@@ -55,11 +55,16 @@
     </w:p>
     <w:p>
       <w:r>
-        <w:t>After completing chapter 3 you will have a fundamental understanding of the role of the WICED RTOS in building WICED projects.  You will be able to use the WICED RTOS abstraction layer to create and use threads, semaphores, mutex</w:t>
+        <w:t xml:space="preserve">After completing chapter 3 you will have a fundamental understanding of the role of the WICED RTOS in building WICED projects.  You will be able to use the WICED RTOS abstraction layer to create and use threads, semaphores, </w:t>
+      </w:r>
+      <w:proofErr w:type="spellStart"/>
+      <w:r>
+        <w:t>mutex</w:t>
       </w:r>
       <w:r>
         <w:t>es</w:t>
       </w:r>
+      <w:proofErr w:type="spellEnd"/>
       <w:r>
         <w:t>, queues, and timers.</w:t>
       </w:r>
@@ -219,7 +224,23 @@
         <w:t>control back to the RTOS.  There are a number of mechanisms for yielding control</w:t>
       </w:r>
       <w:r>
-        <w:t xml:space="preserve"> such as rtos_delay, semaphores, mutexes, and queues </w:t>
+        <w:t xml:space="preserve"> such as </w:t>
+      </w:r>
+      <w:proofErr w:type="spellStart"/>
+      <w:r>
+        <w:t>rtos_delay</w:t>
+      </w:r>
+      <w:proofErr w:type="spellEnd"/>
+      <w:r>
+        <w:t xml:space="preserve">, semaphores, </w:t>
+      </w:r>
+      <w:proofErr w:type="spellStart"/>
+      <w:r>
+        <w:t>mutexes</w:t>
+      </w:r>
+      <w:proofErr w:type="spellEnd"/>
+      <w:r>
+        <w:t xml:space="preserve">, and queues </w:t>
       </w:r>
       <w:r>
         <w:t>(</w:t>
@@ -295,12 +316,14 @@
         <w:r>
           <w:fldChar w:fldCharType="separate"/>
         </w:r>
+        <w:proofErr w:type="spellStart"/>
         <w:r>
           <w:rPr>
             <w:rStyle w:val="Hyperlink"/>
           </w:rPr>
           <w:t>ThreadX</w:t>
         </w:r>
+        <w:proofErr w:type="spellEnd"/>
         <w:r>
           <w:rPr>
             <w:rStyle w:val="Hyperlink"/>
@@ -701,11 +724,16 @@
         <w:t xml:space="preserve">The WICED </w:t>
       </w:r>
       <w:r>
-        <w:t>RTOSs give you mechanisms to deal with these problems, specifically mutex</w:t>
+        <w:t xml:space="preserve">RTOSs give you mechanisms to deal with these problems, specifically </w:t>
+      </w:r>
+      <w:proofErr w:type="spellStart"/>
+      <w:r>
+        <w:t>mutex</w:t>
       </w:r>
       <w:r>
         <w:t>es</w:t>
       </w:r>
+      <w:proofErr w:type="spellEnd"/>
       <w:r>
         <w:t>, semaphore</w:t>
       </w:r>
@@ -745,12 +773,14 @@
       <w:r>
         <w:t xml:space="preserve">ght type (e.g. </w:t>
       </w:r>
+      <w:proofErr w:type="spellStart"/>
       <w:r>
         <w:rPr>
           <w:i/>
         </w:rPr>
         <w:t>wiced_mutex_t</w:t>
       </w:r>
+      <w:proofErr w:type="spellEnd"/>
       <w:r>
         <w:t>).</w:t>
       </w:r>
@@ -778,6 +808,7 @@
       <w:r>
         <w:t xml:space="preserve">initialize function (e.g. </w:t>
       </w:r>
+      <w:proofErr w:type="spellStart"/>
       <w:r>
         <w:rPr>
           <w:i/>
@@ -788,13 +819,28 @@
         <w:rPr>
           <w:i/>
         </w:rPr>
-        <w:t>init_mutex</w:t>
-      </w:r>
+        <w:t>init_</w:t>
+      </w:r>
+      <w:proofErr w:type="gramStart"/>
       <w:r>
         <w:rPr>
           <w:i/>
         </w:rPr>
-        <w:t>()</w:t>
+        <w:t>mutex</w:t>
+      </w:r>
+      <w:proofErr w:type="spellEnd"/>
+      <w:r>
+        <w:rPr>
+          <w:i/>
+        </w:rPr>
+        <w:t>(</w:t>
+      </w:r>
+      <w:proofErr w:type="gramEnd"/>
+      <w:r>
+        <w:rPr>
+          <w:i/>
+        </w:rPr>
+        <w:t>)</w:t>
       </w:r>
       <w:r>
         <w:t xml:space="preserve">). </w:t>
@@ -835,17 +881,33 @@
       <w:r>
         <w:t xml:space="preserve">structure using one of the access functions (e.g. </w:t>
       </w:r>
+      <w:proofErr w:type="spellStart"/>
       <w:r>
         <w:rPr>
           <w:i/>
         </w:rPr>
-        <w:t>wiced_rtos_lock_mutex</w:t>
-      </w:r>
+        <w:t>wiced_rtos_lock_</w:t>
+      </w:r>
+      <w:proofErr w:type="gramStart"/>
       <w:r>
         <w:rPr>
           <w:i/>
         </w:rPr>
-        <w:t>()</w:t>
+        <w:t>mutex</w:t>
+      </w:r>
+      <w:proofErr w:type="spellEnd"/>
+      <w:r>
+        <w:rPr>
+          <w:i/>
+        </w:rPr>
+        <w:t>(</w:t>
+      </w:r>
+      <w:proofErr w:type="gramEnd"/>
+      <w:r>
+        <w:rPr>
+          <w:i/>
+        </w:rPr>
+        <w:t>)</w:t>
       </w:r>
       <w:r>
         <w:t>).</w:t>
@@ -863,22 +925,46 @@
         <w:t>K</w:t>
       </w:r>
       <w:r>
-        <w:t>ill your data structure with the appropriate de-init function (</w:t>
+        <w:t>ill your data structure with the appropriate de-</w:t>
+      </w:r>
+      <w:proofErr w:type="spellStart"/>
+      <w:r>
+        <w:t>init</w:t>
+      </w:r>
+      <w:proofErr w:type="spellEnd"/>
+      <w:r>
+        <w:t xml:space="preserve"> function (</w:t>
       </w:r>
       <w:r>
         <w:t xml:space="preserve">e.g. </w:t>
       </w:r>
+      <w:proofErr w:type="spellStart"/>
       <w:r>
         <w:rPr>
           <w:i/>
         </w:rPr>
-        <w:t>wiced_rtos_deinit_mutex</w:t>
-      </w:r>
+        <w:t>wiced_rtos_deinit_</w:t>
+      </w:r>
+      <w:proofErr w:type="gramStart"/>
       <w:r>
         <w:rPr>
           <w:i/>
         </w:rPr>
-        <w:t>()</w:t>
+        <w:t>mutex</w:t>
+      </w:r>
+      <w:proofErr w:type="spellEnd"/>
+      <w:r>
+        <w:rPr>
+          <w:i/>
+        </w:rPr>
+        <w:t>(</w:t>
+      </w:r>
+      <w:proofErr w:type="gramEnd"/>
+      <w:r>
+        <w:rPr>
+          <w:i/>
+        </w:rPr>
+        <w:t>)</w:t>
       </w:r>
       <w:r>
         <w:t>).</w:t>
@@ -949,17 +1035,33 @@
       <w:r>
         <w:t xml:space="preserve">the function </w:t>
       </w:r>
+      <w:proofErr w:type="spellStart"/>
       <w:r>
         <w:rPr>
           <w:i/>
         </w:rPr>
-        <w:t>wiced_rtos_create_thread</w:t>
-      </w:r>
+        <w:t>wiced_rtos_create_</w:t>
+      </w:r>
+      <w:proofErr w:type="gramStart"/>
       <w:r>
         <w:rPr>
           <w:i/>
         </w:rPr>
-        <w:t>()</w:t>
+        <w:t>thread</w:t>
+      </w:r>
+      <w:proofErr w:type="spellEnd"/>
+      <w:r>
+        <w:rPr>
+          <w:i/>
+        </w:rPr>
+        <w:t>(</w:t>
+      </w:r>
+      <w:proofErr w:type="gramEnd"/>
+      <w:r>
+        <w:rPr>
+          <w:i/>
+        </w:rPr>
+        <w:t>)</w:t>
       </w:r>
       <w:r>
         <w:t xml:space="preserve"> with the following arguments:</w:t>
@@ -973,12 +1075,14 @@
           <w:numId w:val="26"/>
         </w:numPr>
       </w:pPr>
+      <w:proofErr w:type="spellStart"/>
       <w:r>
         <w:rPr>
           <w:i/>
         </w:rPr>
         <w:t>wiced_thread_t</w:t>
       </w:r>
+      <w:proofErr w:type="spellEnd"/>
       <w:r>
         <w:rPr>
           <w:i/>
@@ -1020,12 +1124,14 @@
           <w:numId w:val="26"/>
         </w:numPr>
       </w:pPr>
+      <w:proofErr w:type="gramStart"/>
       <w:r>
         <w:rPr>
           <w:i/>
         </w:rPr>
         <w:t>uint8_t</w:t>
       </w:r>
+      <w:proofErr w:type="gramEnd"/>
       <w:r>
         <w:rPr>
           <w:i/>
@@ -1110,6 +1216,7 @@
           <w:numId w:val="26"/>
         </w:numPr>
       </w:pPr>
+      <w:proofErr w:type="gramStart"/>
       <w:r>
         <w:rPr>
           <w:i/>
@@ -1120,7 +1227,14 @@
         <w:rPr>
           <w:i/>
         </w:rPr>
-        <w:t>r *name</w:t>
+        <w:t>r</w:t>
+      </w:r>
+      <w:proofErr w:type="gramEnd"/>
+      <w:r>
+        <w:rPr>
+          <w:i/>
+        </w:rPr>
+        <w:t xml:space="preserve"> *name</w:t>
       </w:r>
       <w:r>
         <w:t xml:space="preserve"> – A</w:t>
@@ -1145,6 +1259,7 @@
           <w:numId w:val="26"/>
         </w:numPr>
       </w:pPr>
+      <w:proofErr w:type="spellStart"/>
       <w:r>
         <w:rPr>
           <w:i/>
@@ -1155,7 +1270,14 @@
         <w:rPr>
           <w:i/>
         </w:rPr>
-        <w:t>_t *thread</w:t>
+        <w:t>_t</w:t>
+      </w:r>
+      <w:proofErr w:type="spellEnd"/>
+      <w:r>
+        <w:rPr>
+          <w:i/>
+        </w:rPr>
+        <w:t xml:space="preserve"> *thread</w:t>
       </w:r>
       <w:r>
         <w:t xml:space="preserve"> – A</w:t>
@@ -1177,11 +1299,19 @@
           <w:numId w:val="26"/>
         </w:numPr>
       </w:pPr>
+      <w:proofErr w:type="gramStart"/>
       <w:r>
         <w:rPr>
           <w:i/>
         </w:rPr>
-        <w:t>uint32_t stack size</w:t>
+        <w:t>uint32_t</w:t>
+      </w:r>
+      <w:proofErr w:type="gramEnd"/>
+      <w:r>
+        <w:rPr>
+          <w:i/>
+        </w:rPr>
+        <w:t xml:space="preserve"> stack size</w:t>
       </w:r>
       <w:r>
         <w:t xml:space="preserve"> – H</w:t>
@@ -1215,12 +1345,28 @@
           <w:numId w:val="26"/>
         </w:numPr>
       </w:pPr>
+      <w:proofErr w:type="gramStart"/>
       <w:r>
         <w:rPr>
           <w:i/>
         </w:rPr>
-        <w:t>void *arg</w:t>
-      </w:r>
+        <w:t>void</w:t>
+      </w:r>
+      <w:proofErr w:type="gramEnd"/>
+      <w:r>
+        <w:rPr>
+          <w:i/>
+        </w:rPr>
+        <w:t xml:space="preserve"> *</w:t>
+      </w:r>
+      <w:proofErr w:type="spellStart"/>
+      <w:r>
+        <w:rPr>
+          <w:i/>
+        </w:rPr>
+        <w:t>arg</w:t>
+      </w:r>
+      <w:proofErr w:type="spellEnd"/>
       <w:r>
         <w:t xml:space="preserve"> – </w:t>
       </w:r>
@@ -1254,7 +1400,15 @@
       </w:pPr>
       <w:ins w:id="27" w:author="Greg Landry" w:date="2017-04-03T15:29:00Z">
         <w:r>
-          <w:t>As an example, if you want to create a thread that runs the function “mySpecialThread”, the initialization might look something like this:</w:t>
+          <w:t>As an example, if you want to create a thread that runs the function “</w:t>
+        </w:r>
+        <w:proofErr w:type="spellStart"/>
+        <w:r>
+          <w:t>mySpecialThread</w:t>
+        </w:r>
+        <w:proofErr w:type="spellEnd"/>
+        <w:r>
+          <w:t>”, the initialization might look something like this:</w:t>
         </w:r>
       </w:ins>
     </w:p>
@@ -1593,6 +1747,8 @@
           </w:pPr>
         </w:pPrChange>
       </w:pPr>
+      <w:proofErr w:type="spellStart"/>
+      <w:proofErr w:type="gramStart"/>
       <w:ins w:id="62" w:author="Greg Landry" w:date="2017-04-03T15:34:00Z">
         <w:r>
           <w:rPr>
@@ -1611,6 +1767,8 @@
           </w:rPr>
           <w:t>wiced_thread_t</w:t>
         </w:r>
+        <w:proofErr w:type="spellEnd"/>
+        <w:proofErr w:type="gramEnd"/>
         <w:r>
           <w:rPr>
             <w:rFonts w:ascii="Consolas" w:hAnsi="Consolas" w:cs="Consolas"/>
@@ -1626,7 +1784,43 @@
               </w:rPr>
             </w:rPrChange>
           </w:rPr>
-          <w:t xml:space="preserve"> mySpecialThreadHandle;</w:t>
+          <w:t xml:space="preserve"> </w:t>
+        </w:r>
+        <w:proofErr w:type="spellStart"/>
+        <w:r>
+          <w:rPr>
+            <w:rFonts w:ascii="Consolas" w:hAnsi="Consolas" w:cs="Consolas"/>
+            <w:color w:val="000000"/>
+            <w:sz w:val="18"/>
+            <w:szCs w:val="20"/>
+            <w:rPrChange w:id="65" w:author="Greg Landry" w:date="2017-04-03T15:36:00Z">
+              <w:rPr>
+                <w:rFonts w:ascii="Consolas" w:hAnsi="Consolas" w:cs="Consolas"/>
+                <w:color w:val="000000"/>
+                <w:sz w:val="20"/>
+                <w:szCs w:val="20"/>
+              </w:rPr>
+            </w:rPrChange>
+          </w:rPr>
+          <w:t>mySpecialThreadHandle</w:t>
+        </w:r>
+        <w:proofErr w:type="spellEnd"/>
+        <w:r>
+          <w:rPr>
+            <w:rFonts w:ascii="Consolas" w:hAnsi="Consolas" w:cs="Consolas"/>
+            <w:color w:val="000000"/>
+            <w:sz w:val="18"/>
+            <w:szCs w:val="20"/>
+            <w:rPrChange w:id="66" w:author="Greg Landry" w:date="2017-04-03T15:36:00Z">
+              <w:rPr>
+                <w:rFonts w:ascii="Consolas" w:hAnsi="Consolas" w:cs="Consolas"/>
+                <w:color w:val="000000"/>
+                <w:sz w:val="20"/>
+                <w:szCs w:val="20"/>
+              </w:rPr>
+            </w:rPrChange>
+          </w:rPr>
+          <w:t>;</w:t>
         </w:r>
       </w:ins>
     </w:p>
@@ -1638,14 +1832,14 @@
         <w:spacing w:after="0" w:line="240" w:lineRule="auto"/>
         <w:ind w:left="720"/>
         <w:rPr>
-          <w:ins w:id="65" w:author="Greg Landry" w:date="2017-04-03T15:35:00Z"/>
+          <w:ins w:id="67" w:author="Greg Landry" w:date="2017-04-03T15:35:00Z"/>
           <w:rFonts w:ascii="Consolas" w:hAnsi="Consolas" w:cs="Consolas"/>
           <w:color w:val="000000"/>
           <w:sz w:val="18"/>
           <w:szCs w:val="20"/>
-          <w:rPrChange w:id="66" w:author="Greg Landry" w:date="2017-04-03T15:36:00Z">
+          <w:rPrChange w:id="68" w:author="Greg Landry" w:date="2017-04-03T15:36:00Z">
             <w:rPr>
-              <w:ins w:id="67" w:author="Greg Landry" w:date="2017-04-03T15:35:00Z"/>
+              <w:ins w:id="69" w:author="Greg Landry" w:date="2017-04-03T15:35:00Z"/>
               <w:rFonts w:ascii="Consolas" w:hAnsi="Consolas" w:cs="Consolas"/>
               <w:color w:val="000000"/>
               <w:sz w:val="20"/>
@@ -1653,7 +1847,7 @@
             </w:rPr>
           </w:rPrChange>
         </w:rPr>
-        <w:pPrChange w:id="68" w:author="Greg Landry" w:date="2017-04-03T15:40:00Z">
+        <w:pPrChange w:id="70" w:author="Greg Landry" w:date="2017-04-03T15:40:00Z">
           <w:pPr>
             <w:autoSpaceDE w:val="0"/>
             <w:autoSpaceDN w:val="0"/>
@@ -1662,14 +1856,14 @@
           </w:pPr>
         </w:pPrChange>
       </w:pPr>
-      <w:ins w:id="69" w:author="Greg Landry" w:date="2017-04-03T15:35:00Z">
+      <w:ins w:id="71" w:author="Greg Landry" w:date="2017-04-03T15:35:00Z">
         <w:r>
           <w:rPr>
             <w:rFonts w:ascii="Consolas" w:hAnsi="Consolas" w:cs="Consolas"/>
             <w:color w:val="000000"/>
             <w:sz w:val="18"/>
             <w:szCs w:val="20"/>
-            <w:rPrChange w:id="70" w:author="Greg Landry" w:date="2017-04-03T15:36:00Z">
+            <w:rPrChange w:id="72" w:author="Greg Landry" w:date="2017-04-03T15:36:00Z">
               <w:rPr>
                 <w:rFonts w:ascii="Consolas" w:hAnsi="Consolas" w:cs="Consolas"/>
                 <w:color w:val="000000"/>
@@ -1690,14 +1884,14 @@
         <w:spacing w:after="0" w:line="240" w:lineRule="auto"/>
         <w:ind w:left="720"/>
         <w:rPr>
-          <w:ins w:id="71" w:author="Greg Landry" w:date="2017-04-03T15:35:00Z"/>
+          <w:ins w:id="73" w:author="Greg Landry" w:date="2017-04-03T15:35:00Z"/>
           <w:rFonts w:ascii="Consolas" w:hAnsi="Consolas" w:cs="Consolas"/>
           <w:color w:val="000000"/>
           <w:sz w:val="18"/>
           <w:szCs w:val="20"/>
-          <w:rPrChange w:id="72" w:author="Greg Landry" w:date="2017-04-03T15:36:00Z">
+          <w:rPrChange w:id="74" w:author="Greg Landry" w:date="2017-04-03T15:36:00Z">
             <w:rPr>
-              <w:ins w:id="73" w:author="Greg Landry" w:date="2017-04-03T15:35:00Z"/>
+              <w:ins w:id="75" w:author="Greg Landry" w:date="2017-04-03T15:35:00Z"/>
               <w:rFonts w:ascii="Consolas" w:hAnsi="Consolas" w:cs="Consolas"/>
               <w:color w:val="000000"/>
               <w:sz w:val="20"/>
@@ -1705,7 +1899,7 @@
             </w:rPr>
           </w:rPrChange>
         </w:rPr>
-        <w:pPrChange w:id="74" w:author="Greg Landry" w:date="2017-04-03T15:36:00Z">
+        <w:pPrChange w:id="76" w:author="Greg Landry" w:date="2017-04-03T15:36:00Z">
           <w:pPr>
             <w:autoSpaceDE w:val="0"/>
             <w:autoSpaceDN w:val="0"/>
@@ -1714,14 +1908,14 @@
           </w:pPr>
         </w:pPrChange>
       </w:pPr>
-      <w:ins w:id="75" w:author="Greg Landry" w:date="2017-04-03T15:35:00Z">
+      <w:ins w:id="77" w:author="Greg Landry" w:date="2017-04-03T15:35:00Z">
         <w:r>
           <w:rPr>
             <w:rFonts w:ascii="Consolas" w:hAnsi="Consolas" w:cs="Consolas"/>
             <w:color w:val="000000"/>
             <w:sz w:val="18"/>
             <w:szCs w:val="20"/>
-            <w:rPrChange w:id="76" w:author="Greg Landry" w:date="2017-04-03T15:36:00Z">
+            <w:rPrChange w:id="78" w:author="Greg Landry" w:date="2017-04-03T15:36:00Z">
               <w:rPr>
                 <w:rFonts w:ascii="Consolas" w:hAnsi="Consolas" w:cs="Consolas"/>
                 <w:color w:val="000000"/>
@@ -1742,20 +1936,20 @@
         <w:spacing w:after="0" w:line="240" w:lineRule="auto"/>
         <w:ind w:left="720"/>
         <w:rPr>
-          <w:ins w:id="77" w:author="Greg Landry" w:date="2017-04-03T15:35:00Z"/>
+          <w:ins w:id="79" w:author="Greg Landry" w:date="2017-04-03T15:35:00Z"/>
           <w:rFonts w:ascii="Consolas" w:hAnsi="Consolas" w:cs="Consolas"/>
           <w:sz w:val="18"/>
           <w:szCs w:val="20"/>
-          <w:rPrChange w:id="78" w:author="Greg Landry" w:date="2017-04-03T15:36:00Z">
+          <w:rPrChange w:id="80" w:author="Greg Landry" w:date="2017-04-03T15:36:00Z">
             <w:rPr>
-              <w:ins w:id="79" w:author="Greg Landry" w:date="2017-04-03T15:35:00Z"/>
+              <w:ins w:id="81" w:author="Greg Landry" w:date="2017-04-03T15:35:00Z"/>
               <w:rFonts w:ascii="Consolas" w:hAnsi="Consolas" w:cs="Consolas"/>
               <w:sz w:val="20"/>
               <w:szCs w:val="20"/>
             </w:rPr>
           </w:rPrChange>
         </w:rPr>
-        <w:pPrChange w:id="80" w:author="Greg Landry" w:date="2017-04-03T15:36:00Z">
+        <w:pPrChange w:id="82" w:author="Greg Landry" w:date="2017-04-03T15:36:00Z">
           <w:pPr>
             <w:autoSpaceDE w:val="0"/>
             <w:autoSpaceDN w:val="0"/>
@@ -1764,41 +1958,8 @@
           </w:pPr>
         </w:pPrChange>
       </w:pPr>
-      <w:ins w:id="81" w:author="Greg Landry" w:date="2017-04-03T15:35:00Z">
-        <w:r>
-          <w:rPr>
-            <w:rFonts w:ascii="Consolas" w:hAnsi="Consolas" w:cs="Consolas"/>
-            <w:color w:val="000000"/>
-            <w:sz w:val="18"/>
-            <w:szCs w:val="20"/>
-            <w:rPrChange w:id="82" w:author="Greg Landry" w:date="2017-04-03T15:36:00Z">
-              <w:rPr>
-                <w:rFonts w:ascii="Consolas" w:hAnsi="Consolas" w:cs="Consolas"/>
-                <w:color w:val="000000"/>
-                <w:sz w:val="20"/>
-                <w:szCs w:val="20"/>
-              </w:rPr>
-            </w:rPrChange>
-          </w:rPr>
-          <w:t xml:space="preserve">wiced_rtos_create_thread(&amp;mySpecialThreadHandle, THREAD_PRIORITY, </w:t>
-        </w:r>
-        <w:r>
-          <w:rPr>
-            <w:rFonts w:ascii="Consolas" w:hAnsi="Consolas" w:cs="Consolas"/>
-            <w:color w:val="2A00FF"/>
-            <w:sz w:val="18"/>
-            <w:szCs w:val="20"/>
-            <w:rPrChange w:id="83" w:author="Greg Landry" w:date="2017-04-03T15:36:00Z">
-              <w:rPr>
-                <w:rFonts w:ascii="Consolas" w:hAnsi="Consolas" w:cs="Consolas"/>
-                <w:color w:val="2A00FF"/>
-                <w:sz w:val="20"/>
-                <w:szCs w:val="20"/>
-              </w:rPr>
-            </w:rPrChange>
-          </w:rPr>
-          <w:t>"mySpecialThreadName"</w:t>
-        </w:r>
+      <w:proofErr w:type="spellStart"/>
+      <w:ins w:id="83" w:author="Greg Landry" w:date="2017-04-03T15:35:00Z">
         <w:r>
           <w:rPr>
             <w:rFonts w:ascii="Consolas" w:hAnsi="Consolas" w:cs="Consolas"/>
@@ -1814,10 +1975,27 @@
               </w:rPr>
             </w:rPrChange>
           </w:rPr>
-          <w:t xml:space="preserve">, </w:t>
-        </w:r>
-      </w:ins>
-      <w:ins w:id="85" w:author="Greg Landry" w:date="2017-04-03T15:36:00Z">
+          <w:t>wiced_rtos_create_</w:t>
+        </w:r>
+        <w:proofErr w:type="gramStart"/>
+        <w:r>
+          <w:rPr>
+            <w:rFonts w:ascii="Consolas" w:hAnsi="Consolas" w:cs="Consolas"/>
+            <w:color w:val="000000"/>
+            <w:sz w:val="18"/>
+            <w:szCs w:val="20"/>
+            <w:rPrChange w:id="85" w:author="Greg Landry" w:date="2017-04-03T15:36:00Z">
+              <w:rPr>
+                <w:rFonts w:ascii="Consolas" w:hAnsi="Consolas" w:cs="Consolas"/>
+                <w:color w:val="000000"/>
+                <w:sz w:val="20"/>
+                <w:szCs w:val="20"/>
+              </w:rPr>
+            </w:rPrChange>
+          </w:rPr>
+          <w:t>thread</w:t>
+        </w:r>
+        <w:proofErr w:type="spellEnd"/>
         <w:r>
           <w:rPr>
             <w:rFonts w:ascii="Consolas" w:hAnsi="Consolas" w:cs="Consolas"/>
@@ -1833,10 +2011,27 @@
               </w:rPr>
             </w:rPrChange>
           </w:rPr>
-          <w:t>mySpecial</w:t>
-        </w:r>
-      </w:ins>
-      <w:ins w:id="87" w:author="Greg Landry" w:date="2017-04-03T15:35:00Z">
+          <w:t>(</w:t>
+        </w:r>
+        <w:proofErr w:type="gramEnd"/>
+        <w:r>
+          <w:rPr>
+            <w:rFonts w:ascii="Consolas" w:hAnsi="Consolas" w:cs="Consolas"/>
+            <w:color w:val="000000"/>
+            <w:sz w:val="18"/>
+            <w:szCs w:val="20"/>
+            <w:rPrChange w:id="87" w:author="Greg Landry" w:date="2017-04-03T15:36:00Z">
+              <w:rPr>
+                <w:rFonts w:ascii="Consolas" w:hAnsi="Consolas" w:cs="Consolas"/>
+                <w:color w:val="000000"/>
+                <w:sz w:val="20"/>
+                <w:szCs w:val="20"/>
+              </w:rPr>
+            </w:rPrChange>
+          </w:rPr>
+          <w:t>&amp;</w:t>
+        </w:r>
+        <w:proofErr w:type="spellStart"/>
         <w:r>
           <w:rPr>
             <w:rFonts w:ascii="Consolas" w:hAnsi="Consolas" w:cs="Consolas"/>
@@ -1852,7 +2047,152 @@
               </w:rPr>
             </w:rPrChange>
           </w:rPr>
-          <w:t>Thread, THREAD_STACK_SIZE, NULL);</w:t>
+          <w:t>mySpecialThreadHandle</w:t>
+        </w:r>
+        <w:proofErr w:type="spellEnd"/>
+        <w:r>
+          <w:rPr>
+            <w:rFonts w:ascii="Consolas" w:hAnsi="Consolas" w:cs="Consolas"/>
+            <w:color w:val="000000"/>
+            <w:sz w:val="18"/>
+            <w:szCs w:val="20"/>
+            <w:rPrChange w:id="89" w:author="Greg Landry" w:date="2017-04-03T15:36:00Z">
+              <w:rPr>
+                <w:rFonts w:ascii="Consolas" w:hAnsi="Consolas" w:cs="Consolas"/>
+                <w:color w:val="000000"/>
+                <w:sz w:val="20"/>
+                <w:szCs w:val="20"/>
+              </w:rPr>
+            </w:rPrChange>
+          </w:rPr>
+          <w:t xml:space="preserve">, THREAD_PRIORITY, </w:t>
+        </w:r>
+        <w:r>
+          <w:rPr>
+            <w:rFonts w:ascii="Consolas" w:hAnsi="Consolas" w:cs="Consolas"/>
+            <w:color w:val="2A00FF"/>
+            <w:sz w:val="18"/>
+            <w:szCs w:val="20"/>
+            <w:rPrChange w:id="90" w:author="Greg Landry" w:date="2017-04-03T15:36:00Z">
+              <w:rPr>
+                <w:rFonts w:ascii="Consolas" w:hAnsi="Consolas" w:cs="Consolas"/>
+                <w:color w:val="2A00FF"/>
+                <w:sz w:val="20"/>
+                <w:szCs w:val="20"/>
+              </w:rPr>
+            </w:rPrChange>
+          </w:rPr>
+          <w:t>"</w:t>
+        </w:r>
+        <w:proofErr w:type="spellStart"/>
+        <w:r>
+          <w:rPr>
+            <w:rFonts w:ascii="Consolas" w:hAnsi="Consolas" w:cs="Consolas"/>
+            <w:color w:val="2A00FF"/>
+            <w:sz w:val="18"/>
+            <w:szCs w:val="20"/>
+            <w:rPrChange w:id="91" w:author="Greg Landry" w:date="2017-04-03T15:36:00Z">
+              <w:rPr>
+                <w:rFonts w:ascii="Consolas" w:hAnsi="Consolas" w:cs="Consolas"/>
+                <w:color w:val="2A00FF"/>
+                <w:sz w:val="20"/>
+                <w:szCs w:val="20"/>
+              </w:rPr>
+            </w:rPrChange>
+          </w:rPr>
+          <w:t>mySpecialThreadName</w:t>
+        </w:r>
+        <w:proofErr w:type="spellEnd"/>
+        <w:r>
+          <w:rPr>
+            <w:rFonts w:ascii="Consolas" w:hAnsi="Consolas" w:cs="Consolas"/>
+            <w:color w:val="2A00FF"/>
+            <w:sz w:val="18"/>
+            <w:szCs w:val="20"/>
+            <w:rPrChange w:id="92" w:author="Greg Landry" w:date="2017-04-03T15:36:00Z">
+              <w:rPr>
+                <w:rFonts w:ascii="Consolas" w:hAnsi="Consolas" w:cs="Consolas"/>
+                <w:color w:val="2A00FF"/>
+                <w:sz w:val="20"/>
+                <w:szCs w:val="20"/>
+              </w:rPr>
+            </w:rPrChange>
+          </w:rPr>
+          <w:t>"</w:t>
+        </w:r>
+        <w:r>
+          <w:rPr>
+            <w:rFonts w:ascii="Consolas" w:hAnsi="Consolas" w:cs="Consolas"/>
+            <w:color w:val="000000"/>
+            <w:sz w:val="18"/>
+            <w:szCs w:val="20"/>
+            <w:rPrChange w:id="93" w:author="Greg Landry" w:date="2017-04-03T15:36:00Z">
+              <w:rPr>
+                <w:rFonts w:ascii="Consolas" w:hAnsi="Consolas" w:cs="Consolas"/>
+                <w:color w:val="000000"/>
+                <w:sz w:val="20"/>
+                <w:szCs w:val="20"/>
+              </w:rPr>
+            </w:rPrChange>
+          </w:rPr>
+          <w:t xml:space="preserve">, </w:t>
+        </w:r>
+      </w:ins>
+      <w:proofErr w:type="spellStart"/>
+      <w:ins w:id="94" w:author="Greg Landry" w:date="2017-04-03T15:36:00Z">
+        <w:r>
+          <w:rPr>
+            <w:rFonts w:ascii="Consolas" w:hAnsi="Consolas" w:cs="Consolas"/>
+            <w:color w:val="000000"/>
+            <w:sz w:val="18"/>
+            <w:szCs w:val="20"/>
+            <w:rPrChange w:id="95" w:author="Greg Landry" w:date="2017-04-03T15:36:00Z">
+              <w:rPr>
+                <w:rFonts w:ascii="Consolas" w:hAnsi="Consolas" w:cs="Consolas"/>
+                <w:color w:val="000000"/>
+                <w:sz w:val="20"/>
+                <w:szCs w:val="20"/>
+              </w:rPr>
+            </w:rPrChange>
+          </w:rPr>
+          <w:t>mySpecial</w:t>
+        </w:r>
+      </w:ins>
+      <w:ins w:id="96" w:author="Greg Landry" w:date="2017-04-03T15:35:00Z">
+        <w:r>
+          <w:rPr>
+            <w:rFonts w:ascii="Consolas" w:hAnsi="Consolas" w:cs="Consolas"/>
+            <w:color w:val="000000"/>
+            <w:sz w:val="18"/>
+            <w:szCs w:val="20"/>
+            <w:rPrChange w:id="97" w:author="Greg Landry" w:date="2017-04-03T15:36:00Z">
+              <w:rPr>
+                <w:rFonts w:ascii="Consolas" w:hAnsi="Consolas" w:cs="Consolas"/>
+                <w:color w:val="000000"/>
+                <w:sz w:val="20"/>
+                <w:szCs w:val="20"/>
+              </w:rPr>
+            </w:rPrChange>
+          </w:rPr>
+          <w:t>Thread</w:t>
+        </w:r>
+        <w:proofErr w:type="spellEnd"/>
+        <w:r>
+          <w:rPr>
+            <w:rFonts w:ascii="Consolas" w:hAnsi="Consolas" w:cs="Consolas"/>
+            <w:color w:val="000000"/>
+            <w:sz w:val="18"/>
+            <w:szCs w:val="20"/>
+            <w:rPrChange w:id="98" w:author="Greg Landry" w:date="2017-04-03T15:36:00Z">
+              <w:rPr>
+                <w:rFonts w:ascii="Consolas" w:hAnsi="Consolas" w:cs="Consolas"/>
+                <w:color w:val="000000"/>
+                <w:sz w:val="20"/>
+                <w:szCs w:val="20"/>
+              </w:rPr>
+            </w:rPrChange>
+          </w:rPr>
+          <w:t>, THREAD_STACK_SIZE, NULL);</w:t>
         </w:r>
       </w:ins>
     </w:p>
@@ -1863,7 +2203,7 @@
         <w:adjustRightInd w:val="0"/>
         <w:spacing w:after="0" w:line="240" w:lineRule="auto"/>
         <w:rPr>
-          <w:ins w:id="89" w:author="Greg Landry" w:date="2017-04-03T15:34:00Z"/>
+          <w:ins w:id="99" w:author="Greg Landry" w:date="2017-04-03T15:34:00Z"/>
           <w:rFonts w:ascii="Consolas" w:hAnsi="Consolas" w:cs="Consolas"/>
           <w:sz w:val="20"/>
           <w:szCs w:val="20"/>
@@ -1880,24 +2220,28 @@
       <w:r>
         <w:t xml:space="preserve"> </w:t>
       </w:r>
+      <w:proofErr w:type="spellStart"/>
       <w:r>
         <w:rPr>
           <w:i/>
         </w:rPr>
         <w:t>wiced_thread_function_t</w:t>
       </w:r>
+      <w:proofErr w:type="spellEnd"/>
       <w:r>
         <w:t xml:space="preserve">. </w:t>
       </w:r>
       <w:r>
         <w:t xml:space="preserve">It must take a single argument of type </w:t>
       </w:r>
+      <w:proofErr w:type="spellStart"/>
       <w:r>
         <w:rPr>
           <w:i/>
         </w:rPr>
         <w:t>wiced_thread_arg_t</w:t>
       </w:r>
+      <w:proofErr w:type="spellEnd"/>
       <w:r>
         <w:t xml:space="preserve"> and must have a </w:t>
       </w:r>
@@ -1915,7 +2259,7 @@
       <w:r>
         <w:t xml:space="preserve">The body of a thread looks just like the </w:t>
       </w:r>
-      <w:del w:id="90" w:author="Greg Landry" w:date="2017-04-03T15:30:00Z">
+      <w:del w:id="100" w:author="Greg Landry" w:date="2017-04-03T15:30:00Z">
         <w:r>
           <w:delText xml:space="preserve">infinite loop of </w:delText>
         </w:r>
@@ -1923,12 +2267,12 @@
       <w:r>
         <w:t>“main”</w:t>
       </w:r>
-      <w:ins w:id="91" w:author="Greg Landry" w:date="2017-04-03T15:31:00Z">
+      <w:ins w:id="101" w:author="Greg Landry" w:date="2017-04-03T15:31:00Z">
         <w:r>
           <w:t xml:space="preserve"> function</w:t>
         </w:r>
       </w:ins>
-      <w:ins w:id="92" w:author="Greg Landry" w:date="2017-04-03T15:33:00Z">
+      <w:ins w:id="102" w:author="Greg Landry" w:date="2017-04-03T15:33:00Z">
         <w:r>
           <w:t xml:space="preserve"> of your application (in fact, the main function is really just a thread that gets initialized automatically)</w:t>
         </w:r>
@@ -1936,29 +2280,37 @@
       <w:r>
         <w:t>.</w:t>
       </w:r>
-      <w:ins w:id="93" w:author="Greg Landry" w:date="2017-04-03T15:31:00Z">
+      <w:ins w:id="103" w:author="Greg Landry" w:date="2017-04-03T15:31:00Z">
         <w:r>
           <w:t xml:space="preserve"> Typically a thread </w:t>
         </w:r>
       </w:ins>
-      <w:ins w:id="94" w:author="Greg Landry" w:date="2017-04-03T15:34:00Z">
+      <w:ins w:id="104" w:author="Greg Landry" w:date="2017-04-03T15:34:00Z">
         <w:r>
           <w:t>will</w:t>
         </w:r>
       </w:ins>
-      <w:ins w:id="95" w:author="Greg Landry" w:date="2017-04-03T15:31:00Z">
+      <w:ins w:id="105" w:author="Greg Landry" w:date="2017-04-03T15:31:00Z">
         <w:r>
           <w:t xml:space="preserve"> run forever (just like ‘main”</w:t>
         </w:r>
       </w:ins>
-      <w:ins w:id="96" w:author="Greg Landry" w:date="2017-04-03T15:34:00Z">
+      <w:ins w:id="106" w:author="Greg Landry" w:date="2017-04-03T15:34:00Z">
         <w:r>
           <w:t>)</w:t>
         </w:r>
       </w:ins>
-      <w:ins w:id="97" w:author="Greg Landry" w:date="2017-04-03T15:31:00Z">
-        <w:r>
-          <w:t xml:space="preserve"> so it will have an initialization section and a while(1) loop that </w:t>
+      <w:ins w:id="107" w:author="Greg Landry" w:date="2017-04-03T15:31:00Z">
+        <w:r>
+          <w:t xml:space="preserve"> so it will have an initialization section and a </w:t>
+        </w:r>
+        <w:proofErr w:type="gramStart"/>
+        <w:r>
+          <w:t>while(</w:t>
+        </w:r>
+        <w:proofErr w:type="gramEnd"/>
+        <w:r>
+          <w:t xml:space="preserve">1) loop that </w:t>
         </w:r>
         <w:r>
           <w:t>repeats</w:t>
@@ -1982,119 +2334,6 @@
         <w:pStyle w:val="CCode"/>
         <w:keepNext/>
         <w:spacing w:after="0"/>
-        <w:rPr>
-          <w:rFonts w:ascii="Consolas" w:eastAsiaTheme="minorHAnsi" w:hAnsi="Consolas" w:cs="Consolas"/>
-          <w:color w:val="005032"/>
-          <w:kern w:val="0"/>
-          <w:szCs w:val="20"/>
-          <w:rPrChange w:id="98" w:author="Greg Landry" w:date="2017-04-03T15:36:00Z">
-            <w:rPr/>
-          </w:rPrChange>
-        </w:rPr>
-        <w:pPrChange w:id="99" w:author="Greg Landry" w:date="2017-04-03T15:38:00Z">
-          <w:pPr>
-            <w:pStyle w:val="CCode"/>
-            <w:spacing w:after="0"/>
-          </w:pPr>
-        </w:pPrChange>
-      </w:pPr>
-      <w:r>
-        <w:rPr>
-          <w:rFonts w:ascii="Consolas" w:eastAsiaTheme="minorHAnsi" w:hAnsi="Consolas" w:cs="Consolas"/>
-          <w:b/>
-          <w:bCs/>
-          <w:color w:val="7F0055"/>
-          <w:kern w:val="0"/>
-          <w:szCs w:val="20"/>
-          <w:rPrChange w:id="100" w:author="Greg Landry" w:date="2017-04-03T15:37:00Z">
-            <w:rPr/>
-          </w:rPrChange>
-        </w:rPr>
-        <w:t>void</w:t>
-      </w:r>
-      <w:r>
-        <w:rPr>
-          <w:rFonts w:ascii="Consolas" w:eastAsiaTheme="minorHAnsi" w:hAnsi="Consolas" w:cs="Consolas"/>
-          <w:color w:val="005032"/>
-          <w:kern w:val="0"/>
-          <w:szCs w:val="20"/>
-          <w:rPrChange w:id="101" w:author="Greg Landry" w:date="2017-04-03T15:36:00Z">
-            <w:rPr/>
-          </w:rPrChange>
-        </w:rPr>
-        <w:t xml:space="preserve"> </w:t>
-      </w:r>
-      <w:r>
-        <w:rPr>
-          <w:rFonts w:ascii="Consolas" w:eastAsiaTheme="minorHAnsi" w:hAnsi="Consolas" w:cs="Consolas"/>
-          <w:color w:val="000000"/>
-          <w:kern w:val="0"/>
-          <w:szCs w:val="20"/>
-          <w:rPrChange w:id="102" w:author="Greg Landry" w:date="2017-04-03T15:37:00Z">
-            <w:rPr/>
-          </w:rPrChange>
-        </w:rPr>
-        <w:t>mySpecialThread(</w:t>
-      </w:r>
-      <w:r>
-        <w:rPr>
-          <w:rFonts w:ascii="Consolas" w:eastAsiaTheme="minorHAnsi" w:hAnsi="Consolas" w:cs="Consolas"/>
-          <w:color w:val="005032"/>
-          <w:kern w:val="0"/>
-          <w:szCs w:val="20"/>
-          <w:rPrChange w:id="103" w:author="Greg Landry" w:date="2017-04-03T15:36:00Z">
-            <w:rPr/>
-          </w:rPrChange>
-        </w:rPr>
-        <w:t xml:space="preserve">wiced_thread_arg_t </w:t>
-      </w:r>
-      <w:r>
-        <w:rPr>
-          <w:rFonts w:ascii="Consolas" w:eastAsiaTheme="minorHAnsi" w:hAnsi="Consolas" w:cs="Consolas"/>
-          <w:color w:val="000000"/>
-          <w:kern w:val="0"/>
-          <w:szCs w:val="20"/>
-          <w:rPrChange w:id="104" w:author="Greg Landry" w:date="2017-04-03T15:37:00Z">
-            <w:rPr/>
-          </w:rPrChange>
-        </w:rPr>
-        <w:t>arg</w:t>
-      </w:r>
-      <w:r>
-        <w:rPr>
-          <w:rFonts w:ascii="Consolas" w:eastAsiaTheme="minorHAnsi" w:hAnsi="Consolas" w:cs="Consolas"/>
-          <w:color w:val="000000"/>
-          <w:kern w:val="0"/>
-          <w:szCs w:val="20"/>
-          <w:rPrChange w:id="105" w:author="Greg Landry" w:date="2017-04-03T15:37:00Z">
-            <w:rPr/>
-          </w:rPrChange>
-        </w:rPr>
-        <w:t>)</w:t>
-      </w:r>
-    </w:p>
-    <w:p>
-      <w:pPr>
-        <w:pStyle w:val="CCode"/>
-        <w:keepNext/>
-        <w:spacing w:after="0"/>
-        <w:rPr>
-          <w:rFonts w:ascii="Consolas" w:eastAsiaTheme="minorHAnsi" w:hAnsi="Consolas" w:cs="Consolas"/>
-          <w:color w:val="005032"/>
-          <w:kern w:val="0"/>
-          <w:szCs w:val="20"/>
-          <w:rPrChange w:id="106" w:author="Greg Landry" w:date="2017-04-03T15:36:00Z">
-            <w:rPr/>
-          </w:rPrChange>
-        </w:rPr>
-        <w:pPrChange w:id="107" w:author="Greg Landry" w:date="2017-04-03T15:38:00Z">
-          <w:pPr>
-            <w:pStyle w:val="CCode"/>
-            <w:spacing w:after="0"/>
-          </w:pPr>
-        </w:pPrChange>
-      </w:pPr>
-      <w:r>
         <w:rPr>
           <w:rFonts w:ascii="Consolas" w:eastAsiaTheme="minorHAnsi" w:hAnsi="Consolas" w:cs="Consolas"/>
           <w:color w:val="005032"/>
@@ -2104,6 +2343,151 @@
             <w:rPr/>
           </w:rPrChange>
         </w:rPr>
+        <w:pPrChange w:id="109" w:author="Greg Landry" w:date="2017-04-03T15:38:00Z">
+          <w:pPr>
+            <w:pStyle w:val="CCode"/>
+            <w:spacing w:after="0"/>
+          </w:pPr>
+        </w:pPrChange>
+      </w:pPr>
+      <w:proofErr w:type="gramStart"/>
+      <w:r>
+        <w:rPr>
+          <w:rFonts w:ascii="Consolas" w:eastAsiaTheme="minorHAnsi" w:hAnsi="Consolas" w:cs="Consolas"/>
+          <w:b/>
+          <w:bCs/>
+          <w:color w:val="7F0055"/>
+          <w:kern w:val="0"/>
+          <w:szCs w:val="20"/>
+          <w:rPrChange w:id="110" w:author="Greg Landry" w:date="2017-04-03T15:37:00Z">
+            <w:rPr/>
+          </w:rPrChange>
+        </w:rPr>
+        <w:t>void</w:t>
+      </w:r>
+      <w:proofErr w:type="gramEnd"/>
+      <w:r>
+        <w:rPr>
+          <w:rFonts w:ascii="Consolas" w:eastAsiaTheme="minorHAnsi" w:hAnsi="Consolas" w:cs="Consolas"/>
+          <w:color w:val="005032"/>
+          <w:kern w:val="0"/>
+          <w:szCs w:val="20"/>
+          <w:rPrChange w:id="111" w:author="Greg Landry" w:date="2017-04-03T15:36:00Z">
+            <w:rPr/>
+          </w:rPrChange>
+        </w:rPr>
+        <w:t xml:space="preserve"> </w:t>
+      </w:r>
+      <w:proofErr w:type="spellStart"/>
+      <w:r>
+        <w:rPr>
+          <w:rFonts w:ascii="Consolas" w:eastAsiaTheme="minorHAnsi" w:hAnsi="Consolas" w:cs="Consolas"/>
+          <w:color w:val="000000"/>
+          <w:kern w:val="0"/>
+          <w:szCs w:val="20"/>
+          <w:rPrChange w:id="112" w:author="Greg Landry" w:date="2017-04-03T15:37:00Z">
+            <w:rPr/>
+          </w:rPrChange>
+        </w:rPr>
+        <w:t>mySpecialThread</w:t>
+      </w:r>
+      <w:proofErr w:type="spellEnd"/>
+      <w:r>
+        <w:rPr>
+          <w:rFonts w:ascii="Consolas" w:eastAsiaTheme="minorHAnsi" w:hAnsi="Consolas" w:cs="Consolas"/>
+          <w:color w:val="000000"/>
+          <w:kern w:val="0"/>
+          <w:szCs w:val="20"/>
+          <w:rPrChange w:id="113" w:author="Greg Landry" w:date="2017-04-03T15:37:00Z">
+            <w:rPr/>
+          </w:rPrChange>
+        </w:rPr>
+        <w:t>(</w:t>
+      </w:r>
+      <w:proofErr w:type="spellStart"/>
+      <w:r>
+        <w:rPr>
+          <w:rFonts w:ascii="Consolas" w:eastAsiaTheme="minorHAnsi" w:hAnsi="Consolas" w:cs="Consolas"/>
+          <w:color w:val="005032"/>
+          <w:kern w:val="0"/>
+          <w:szCs w:val="20"/>
+          <w:rPrChange w:id="114" w:author="Greg Landry" w:date="2017-04-03T15:36:00Z">
+            <w:rPr/>
+          </w:rPrChange>
+        </w:rPr>
+        <w:t>wiced_thread_arg_t</w:t>
+      </w:r>
+      <w:proofErr w:type="spellEnd"/>
+      <w:r>
+        <w:rPr>
+          <w:rFonts w:ascii="Consolas" w:eastAsiaTheme="minorHAnsi" w:hAnsi="Consolas" w:cs="Consolas"/>
+          <w:color w:val="005032"/>
+          <w:kern w:val="0"/>
+          <w:szCs w:val="20"/>
+          <w:rPrChange w:id="115" w:author="Greg Landry" w:date="2017-04-03T15:36:00Z">
+            <w:rPr/>
+          </w:rPrChange>
+        </w:rPr>
+        <w:t xml:space="preserve"> </w:t>
+      </w:r>
+      <w:proofErr w:type="spellStart"/>
+      <w:r>
+        <w:rPr>
+          <w:rFonts w:ascii="Consolas" w:eastAsiaTheme="minorHAnsi" w:hAnsi="Consolas" w:cs="Consolas"/>
+          <w:color w:val="000000"/>
+          <w:kern w:val="0"/>
+          <w:szCs w:val="20"/>
+          <w:rPrChange w:id="116" w:author="Greg Landry" w:date="2017-04-03T15:37:00Z">
+            <w:rPr/>
+          </w:rPrChange>
+        </w:rPr>
+        <w:t>arg</w:t>
+      </w:r>
+      <w:proofErr w:type="spellEnd"/>
+      <w:r>
+        <w:rPr>
+          <w:rFonts w:ascii="Consolas" w:eastAsiaTheme="minorHAnsi" w:hAnsi="Consolas" w:cs="Consolas"/>
+          <w:color w:val="000000"/>
+          <w:kern w:val="0"/>
+          <w:szCs w:val="20"/>
+          <w:rPrChange w:id="117" w:author="Greg Landry" w:date="2017-04-03T15:37:00Z">
+            <w:rPr/>
+          </w:rPrChange>
+        </w:rPr>
+        <w:t>)</w:t>
+      </w:r>
+    </w:p>
+    <w:p>
+      <w:pPr>
+        <w:pStyle w:val="CCode"/>
+        <w:keepNext/>
+        <w:spacing w:after="0"/>
+        <w:rPr>
+          <w:rFonts w:ascii="Consolas" w:eastAsiaTheme="minorHAnsi" w:hAnsi="Consolas" w:cs="Consolas"/>
+          <w:color w:val="005032"/>
+          <w:kern w:val="0"/>
+          <w:szCs w:val="20"/>
+          <w:rPrChange w:id="118" w:author="Greg Landry" w:date="2017-04-03T15:36:00Z">
+            <w:rPr/>
+          </w:rPrChange>
+        </w:rPr>
+        <w:pPrChange w:id="119" w:author="Greg Landry" w:date="2017-04-03T15:38:00Z">
+          <w:pPr>
+            <w:pStyle w:val="CCode"/>
+            <w:spacing w:after="0"/>
+          </w:pPr>
+        </w:pPrChange>
+      </w:pPr>
+      <w:r>
+        <w:rPr>
+          <w:rFonts w:ascii="Consolas" w:eastAsiaTheme="minorHAnsi" w:hAnsi="Consolas" w:cs="Consolas"/>
+          <w:color w:val="005032"/>
+          <w:kern w:val="0"/>
+          <w:szCs w:val="20"/>
+          <w:rPrChange w:id="120" w:author="Greg Landry" w:date="2017-04-03T15:36:00Z">
+            <w:rPr/>
+          </w:rPrChange>
+        </w:rPr>
         <w:t>{</w:t>
       </w:r>
     </w:p>
@@ -2120,11 +2504,11 @@
           <w:color w:val="005032"/>
           <w:kern w:val="0"/>
           <w:szCs w:val="20"/>
-          <w:rPrChange w:id="109" w:author="Greg Landry" w:date="2017-04-03T15:36:00Z">
+          <w:rPrChange w:id="121" w:author="Greg Landry" w:date="2017-04-03T15:36:00Z">
             <w:rPr/>
           </w:rPrChange>
         </w:rPr>
-        <w:pPrChange w:id="110" w:author="Greg Landry" w:date="2017-04-03T15:38:00Z">
+        <w:pPrChange w:id="122" w:author="Greg Landry" w:date="2017-04-03T15:38:00Z">
           <w:pPr>
             <w:pStyle w:val="CCode"/>
             <w:tabs>
@@ -2140,23 +2524,65 @@
           <w:color w:val="005032"/>
           <w:kern w:val="0"/>
           <w:szCs w:val="20"/>
-          <w:rPrChange w:id="111" w:author="Greg Landry" w:date="2017-04-03T15:36:00Z">
+          <w:rPrChange w:id="123" w:author="Greg Landry" w:date="2017-04-03T15:36:00Z">
             <w:rPr/>
           </w:rPrChange>
         </w:rPr>
         <w:tab/>
       </w:r>
+      <w:proofErr w:type="spellStart"/>
+      <w:proofErr w:type="gramStart"/>
       <w:r>
         <w:rPr>
           <w:rFonts w:ascii="Consolas" w:eastAsiaTheme="minorHAnsi" w:hAnsi="Consolas" w:cs="Consolas"/>
           <w:color w:val="005032"/>
           <w:kern w:val="0"/>
           <w:szCs w:val="20"/>
-          <w:rPrChange w:id="112" w:author="Greg Landry" w:date="2017-04-03T15:36:00Z">
+          <w:rPrChange w:id="124" w:author="Greg Landry" w:date="2017-04-03T15:36:00Z">
             <w:rPr/>
           </w:rPrChange>
         </w:rPr>
-        <w:t xml:space="preserve">const int </w:t>
+        <w:t>const</w:t>
+      </w:r>
+      <w:proofErr w:type="spellEnd"/>
+      <w:proofErr w:type="gramEnd"/>
+      <w:r>
+        <w:rPr>
+          <w:rFonts w:ascii="Consolas" w:eastAsiaTheme="minorHAnsi" w:hAnsi="Consolas" w:cs="Consolas"/>
+          <w:color w:val="005032"/>
+          <w:kern w:val="0"/>
+          <w:szCs w:val="20"/>
+          <w:rPrChange w:id="125" w:author="Greg Landry" w:date="2017-04-03T15:36:00Z">
+            <w:rPr/>
+          </w:rPrChange>
+        </w:rPr>
+        <w:t xml:space="preserve"> </w:t>
+      </w:r>
+      <w:proofErr w:type="spellStart"/>
+      <w:r>
+        <w:rPr>
+          <w:rFonts w:ascii="Consolas" w:eastAsiaTheme="minorHAnsi" w:hAnsi="Consolas" w:cs="Consolas"/>
+          <w:color w:val="005032"/>
+          <w:kern w:val="0"/>
+          <w:szCs w:val="20"/>
+          <w:rPrChange w:id="126" w:author="Greg Landry" w:date="2017-04-03T15:36:00Z">
+            <w:rPr/>
+          </w:rPrChange>
+        </w:rPr>
+        <w:t>int</w:t>
+      </w:r>
+      <w:proofErr w:type="spellEnd"/>
+      <w:r>
+        <w:rPr>
+          <w:rFonts w:ascii="Consolas" w:eastAsiaTheme="minorHAnsi" w:hAnsi="Consolas" w:cs="Consolas"/>
+          <w:color w:val="005032"/>
+          <w:kern w:val="0"/>
+          <w:szCs w:val="20"/>
+          <w:rPrChange w:id="127" w:author="Greg Landry" w:date="2017-04-03T15:36:00Z">
+            <w:rPr/>
+          </w:rPrChange>
+        </w:rPr>
+        <w:t xml:space="preserve"> </w:t>
       </w:r>
       <w:r>
         <w:rPr>
@@ -2164,20 +2590,20 @@
           <w:color w:val="000000"/>
           <w:kern w:val="0"/>
           <w:szCs w:val="20"/>
-          <w:rPrChange w:id="113" w:author="Greg Landry" w:date="2017-04-03T15:37:00Z">
+          <w:rPrChange w:id="128" w:author="Greg Landry" w:date="2017-04-03T15:37:00Z">
             <w:rPr/>
           </w:rPrChange>
         </w:rPr>
         <w:t>delay=100;</w:t>
       </w:r>
-      <w:del w:id="114" w:author="Greg Landry" w:date="2017-04-03T15:36:00Z">
+      <w:del w:id="129" w:author="Greg Landry" w:date="2017-04-03T15:36:00Z">
         <w:r>
           <w:rPr>
             <w:rFonts w:ascii="Consolas" w:eastAsiaTheme="minorHAnsi" w:hAnsi="Consolas" w:cs="Consolas"/>
             <w:color w:val="005032"/>
             <w:kern w:val="0"/>
             <w:szCs w:val="20"/>
-            <w:rPrChange w:id="115" w:author="Greg Landry" w:date="2017-04-03T15:36:00Z">
+            <w:rPrChange w:id="130" w:author="Greg Landry" w:date="2017-04-03T15:36:00Z">
               <w:rPr/>
             </w:rPrChange>
           </w:rPr>
@@ -2198,11 +2624,11 @@
           <w:color w:val="000000"/>
           <w:kern w:val="0"/>
           <w:szCs w:val="20"/>
-          <w:rPrChange w:id="116" w:author="Greg Landry" w:date="2017-04-03T15:37:00Z">
+          <w:rPrChange w:id="131" w:author="Greg Landry" w:date="2017-04-03T15:37:00Z">
             <w:rPr/>
           </w:rPrChange>
         </w:rPr>
-        <w:pPrChange w:id="117" w:author="Greg Landry" w:date="2017-04-03T15:38:00Z">
+        <w:pPrChange w:id="132" w:author="Greg Landry" w:date="2017-04-03T15:38:00Z">
           <w:pPr>
             <w:pStyle w:val="CCode"/>
             <w:tabs>
@@ -2218,23 +2644,37 @@
           <w:color w:val="005032"/>
           <w:kern w:val="0"/>
           <w:szCs w:val="20"/>
-          <w:rPrChange w:id="118" w:author="Greg Landry" w:date="2017-04-03T15:36:00Z">
+          <w:rPrChange w:id="133" w:author="Greg Landry" w:date="2017-04-03T15:36:00Z">
             <w:rPr/>
           </w:rPrChange>
         </w:rPr>
         <w:tab/>
       </w:r>
+      <w:proofErr w:type="gramStart"/>
       <w:r>
         <w:rPr>
           <w:rFonts w:ascii="Consolas" w:eastAsiaTheme="minorHAnsi" w:hAnsi="Consolas" w:cs="Consolas"/>
           <w:color w:val="000000"/>
           <w:kern w:val="0"/>
           <w:szCs w:val="20"/>
-          <w:rPrChange w:id="119" w:author="Greg Landry" w:date="2017-04-03T15:37:00Z">
+          <w:rPrChange w:id="134" w:author="Greg Landry" w:date="2017-04-03T15:37:00Z">
             <w:rPr/>
           </w:rPrChange>
         </w:rPr>
-        <w:t>while(1)</w:t>
+        <w:t>while(</w:t>
+      </w:r>
+      <w:proofErr w:type="gramEnd"/>
+      <w:r>
+        <w:rPr>
+          <w:rFonts w:ascii="Consolas" w:eastAsiaTheme="minorHAnsi" w:hAnsi="Consolas" w:cs="Consolas"/>
+          <w:color w:val="000000"/>
+          <w:kern w:val="0"/>
+          <w:szCs w:val="20"/>
+          <w:rPrChange w:id="135" w:author="Greg Landry" w:date="2017-04-03T15:37:00Z">
+            <w:rPr/>
+          </w:rPrChange>
+        </w:rPr>
+        <w:t>1)</w:t>
       </w:r>
     </w:p>
     <w:p>
@@ -2250,11 +2690,11 @@
           <w:color w:val="000000"/>
           <w:kern w:val="0"/>
           <w:szCs w:val="20"/>
-          <w:rPrChange w:id="120" w:author="Greg Landry" w:date="2017-04-03T15:37:00Z">
+          <w:rPrChange w:id="136" w:author="Greg Landry" w:date="2017-04-03T15:37:00Z">
             <w:rPr/>
           </w:rPrChange>
         </w:rPr>
-        <w:pPrChange w:id="121" w:author="Greg Landry" w:date="2017-04-03T15:38:00Z">
+        <w:pPrChange w:id="137" w:author="Greg Landry" w:date="2017-04-03T15:38:00Z">
           <w:pPr>
             <w:pStyle w:val="CCode"/>
             <w:tabs>
@@ -2270,7 +2710,7 @@
           <w:color w:val="000000"/>
           <w:kern w:val="0"/>
           <w:szCs w:val="20"/>
-          <w:rPrChange w:id="122" w:author="Greg Landry" w:date="2017-04-03T15:37:00Z">
+          <w:rPrChange w:id="138" w:author="Greg Landry" w:date="2017-04-03T15:37:00Z">
             <w:rPr/>
           </w:rPrChange>
         </w:rPr>
@@ -2282,7 +2722,7 @@
           <w:color w:val="000000"/>
           <w:kern w:val="0"/>
           <w:szCs w:val="20"/>
-          <w:rPrChange w:id="123" w:author="Greg Landry" w:date="2017-04-03T15:37:00Z">
+          <w:rPrChange w:id="139" w:author="Greg Landry" w:date="2017-04-03T15:37:00Z">
             <w:rPr/>
           </w:rPrChange>
         </w:rPr>
@@ -2303,11 +2743,11 @@
           <w:color w:val="000000"/>
           <w:kern w:val="0"/>
           <w:szCs w:val="20"/>
-          <w:rPrChange w:id="124" w:author="Greg Landry" w:date="2017-04-03T15:37:00Z">
+          <w:rPrChange w:id="140" w:author="Greg Landry" w:date="2017-04-03T15:37:00Z">
             <w:rPr/>
           </w:rPrChange>
         </w:rPr>
-        <w:pPrChange w:id="125" w:author="Greg Landry" w:date="2017-04-03T15:38:00Z">
+        <w:pPrChange w:id="141" w:author="Greg Landry" w:date="2017-04-03T15:38:00Z">
           <w:pPr>
             <w:pStyle w:val="CCode"/>
             <w:tabs>
@@ -2324,7 +2764,7 @@
           <w:color w:val="000000"/>
           <w:kern w:val="0"/>
           <w:szCs w:val="20"/>
-          <w:rPrChange w:id="126" w:author="Greg Landry" w:date="2017-04-03T15:37:00Z">
+          <w:rPrChange w:id="142" w:author="Greg Landry" w:date="2017-04-03T15:37:00Z">
             <w:rPr/>
           </w:rPrChange>
         </w:rPr>
@@ -2336,23 +2776,51 @@
           <w:color w:val="000000"/>
           <w:kern w:val="0"/>
           <w:szCs w:val="20"/>
-          <w:rPrChange w:id="127" w:author="Greg Landry" w:date="2017-04-03T15:37:00Z">
+          <w:rPrChange w:id="143" w:author="Greg Landry" w:date="2017-04-03T15:37:00Z">
             <w:rPr/>
           </w:rPrChange>
         </w:rPr>
         <w:tab/>
       </w:r>
+      <w:proofErr w:type="spellStart"/>
+      <w:proofErr w:type="gramStart"/>
       <w:r>
         <w:rPr>
           <w:rFonts w:ascii="Consolas" w:eastAsiaTheme="minorHAnsi" w:hAnsi="Consolas" w:cs="Consolas"/>
           <w:color w:val="000000"/>
           <w:kern w:val="0"/>
           <w:szCs w:val="20"/>
-          <w:rPrChange w:id="128" w:author="Greg Landry" w:date="2017-04-03T15:37:00Z">
+          <w:rPrChange w:id="144" w:author="Greg Landry" w:date="2017-04-03T15:37:00Z">
             <w:rPr/>
           </w:rPrChange>
         </w:rPr>
-        <w:t>processData();</w:t>
+        <w:t>processData</w:t>
+      </w:r>
+      <w:proofErr w:type="spellEnd"/>
+      <w:r>
+        <w:rPr>
+          <w:rFonts w:ascii="Consolas" w:eastAsiaTheme="minorHAnsi" w:hAnsi="Consolas" w:cs="Consolas"/>
+          <w:color w:val="000000"/>
+          <w:kern w:val="0"/>
+          <w:szCs w:val="20"/>
+          <w:rPrChange w:id="145" w:author="Greg Landry" w:date="2017-04-03T15:37:00Z">
+            <w:rPr/>
+          </w:rPrChange>
+        </w:rPr>
+        <w:t>(</w:t>
+      </w:r>
+      <w:proofErr w:type="gramEnd"/>
+      <w:r>
+        <w:rPr>
+          <w:rFonts w:ascii="Consolas" w:eastAsiaTheme="minorHAnsi" w:hAnsi="Consolas" w:cs="Consolas"/>
+          <w:color w:val="000000"/>
+          <w:kern w:val="0"/>
+          <w:szCs w:val="20"/>
+          <w:rPrChange w:id="146" w:author="Greg Landry" w:date="2017-04-03T15:37:00Z">
+            <w:rPr/>
+          </w:rPrChange>
+        </w:rPr>
+        <w:t>);</w:t>
       </w:r>
     </w:p>
     <w:p>
@@ -2369,11 +2837,11 @@
           <w:color w:val="000000"/>
           <w:kern w:val="0"/>
           <w:szCs w:val="20"/>
-          <w:rPrChange w:id="129" w:author="Greg Landry" w:date="2017-04-03T15:37:00Z">
+          <w:rPrChange w:id="147" w:author="Greg Landry" w:date="2017-04-03T15:37:00Z">
             <w:rPr/>
           </w:rPrChange>
         </w:rPr>
-        <w:pPrChange w:id="130" w:author="Greg Landry" w:date="2017-04-03T15:38:00Z">
+        <w:pPrChange w:id="148" w:author="Greg Landry" w:date="2017-04-03T15:38:00Z">
           <w:pPr>
             <w:pStyle w:val="CCode"/>
             <w:tabs>
@@ -2390,7 +2858,7 @@
           <w:color w:val="000000"/>
           <w:kern w:val="0"/>
           <w:szCs w:val="20"/>
-          <w:rPrChange w:id="131" w:author="Greg Landry" w:date="2017-04-03T15:37:00Z">
+          <w:rPrChange w:id="149" w:author="Greg Landry" w:date="2017-04-03T15:37:00Z">
             <w:rPr/>
           </w:rPrChange>
         </w:rPr>
@@ -2402,24 +2870,24 @@
           <w:color w:val="000000"/>
           <w:kern w:val="0"/>
           <w:szCs w:val="20"/>
-          <w:rPrChange w:id="132" w:author="Greg Landry" w:date="2017-04-03T15:37:00Z">
+          <w:rPrChange w:id="150" w:author="Greg Landry" w:date="2017-04-03T15:37:00Z">
             <w:rPr/>
           </w:rPrChange>
         </w:rPr>
         <w:tab/>
-        <w:t>wiced_rtos_delay</w:t>
-      </w:r>
+      </w:r>
+      <w:proofErr w:type="spellStart"/>
       <w:r>
         <w:rPr>
           <w:rFonts w:ascii="Consolas" w:eastAsiaTheme="minorHAnsi" w:hAnsi="Consolas" w:cs="Consolas"/>
           <w:color w:val="000000"/>
           <w:kern w:val="0"/>
           <w:szCs w:val="20"/>
-          <w:rPrChange w:id="133" w:author="Greg Landry" w:date="2017-04-03T15:37:00Z">
+          <w:rPrChange w:id="151" w:author="Greg Landry" w:date="2017-04-03T15:37:00Z">
             <w:rPr/>
           </w:rPrChange>
         </w:rPr>
-        <w:t>_milliseconds</w:t>
+        <w:t>wiced_rtos_delay</w:t>
       </w:r>
       <w:r>
         <w:rPr>
@@ -2427,11 +2895,50 @@
           <w:color w:val="000000"/>
           <w:kern w:val="0"/>
           <w:szCs w:val="20"/>
-          <w:rPrChange w:id="134" w:author="Greg Landry" w:date="2017-04-03T15:37:00Z">
+          <w:rPrChange w:id="152" w:author="Greg Landry" w:date="2017-04-03T15:37:00Z">
             <w:rPr/>
           </w:rPrChange>
         </w:rPr>
-        <w:t>(delay);</w:t>
+        <w:t>_</w:t>
+      </w:r>
+      <w:proofErr w:type="gramStart"/>
+      <w:r>
+        <w:rPr>
+          <w:rFonts w:ascii="Consolas" w:eastAsiaTheme="minorHAnsi" w:hAnsi="Consolas" w:cs="Consolas"/>
+          <w:color w:val="000000"/>
+          <w:kern w:val="0"/>
+          <w:szCs w:val="20"/>
+          <w:rPrChange w:id="153" w:author="Greg Landry" w:date="2017-04-03T15:37:00Z">
+            <w:rPr/>
+          </w:rPrChange>
+        </w:rPr>
+        <w:t>milliseconds</w:t>
+      </w:r>
+      <w:proofErr w:type="spellEnd"/>
+      <w:r>
+        <w:rPr>
+          <w:rFonts w:ascii="Consolas" w:eastAsiaTheme="minorHAnsi" w:hAnsi="Consolas" w:cs="Consolas"/>
+          <w:color w:val="000000"/>
+          <w:kern w:val="0"/>
+          <w:szCs w:val="20"/>
+          <w:rPrChange w:id="154" w:author="Greg Landry" w:date="2017-04-03T15:37:00Z">
+            <w:rPr/>
+          </w:rPrChange>
+        </w:rPr>
+        <w:t>(</w:t>
+      </w:r>
+      <w:proofErr w:type="gramEnd"/>
+      <w:r>
+        <w:rPr>
+          <w:rFonts w:ascii="Consolas" w:eastAsiaTheme="minorHAnsi" w:hAnsi="Consolas" w:cs="Consolas"/>
+          <w:color w:val="000000"/>
+          <w:kern w:val="0"/>
+          <w:szCs w:val="20"/>
+          <w:rPrChange w:id="155" w:author="Greg Landry" w:date="2017-04-03T15:37:00Z">
+            <w:rPr/>
+          </w:rPrChange>
+        </w:rPr>
+        <w:t>delay);</w:t>
       </w:r>
     </w:p>
     <w:p>
@@ -2447,11 +2954,11 @@
           <w:color w:val="000000"/>
           <w:kern w:val="0"/>
           <w:szCs w:val="20"/>
-          <w:rPrChange w:id="135" w:author="Greg Landry" w:date="2017-04-03T15:37:00Z">
+          <w:rPrChange w:id="156" w:author="Greg Landry" w:date="2017-04-03T15:37:00Z">
             <w:rPr/>
           </w:rPrChange>
         </w:rPr>
-        <w:pPrChange w:id="136" w:author="Greg Landry" w:date="2017-04-03T15:38:00Z">
+        <w:pPrChange w:id="157" w:author="Greg Landry" w:date="2017-04-03T15:38:00Z">
           <w:pPr>
             <w:pStyle w:val="CCode"/>
             <w:tabs>
@@ -2467,7 +2974,7 @@
           <w:color w:val="000000"/>
           <w:kern w:val="0"/>
           <w:szCs w:val="20"/>
-          <w:rPrChange w:id="137" w:author="Greg Landry" w:date="2017-04-03T15:37:00Z">
+          <w:rPrChange w:id="158" w:author="Greg Landry" w:date="2017-04-03T15:37:00Z">
             <w:rPr/>
           </w:rPrChange>
         </w:rPr>
@@ -2486,7 +2993,7 @@
           <w:color w:val="000000"/>
           <w:kern w:val="0"/>
           <w:szCs w:val="20"/>
-          <w:rPrChange w:id="138" w:author="Greg Landry" w:date="2017-04-03T15:37:00Z">
+          <w:rPrChange w:id="159" w:author="Greg Landry" w:date="2017-04-03T15:37:00Z">
             <w:rPr/>
           </w:rPrChange>
         </w:rPr>
@@ -2497,7 +3004,7 @@
           <w:color w:val="000000"/>
           <w:kern w:val="0"/>
           <w:szCs w:val="20"/>
-          <w:rPrChange w:id="139" w:author="Greg Landry" w:date="2017-04-03T15:37:00Z">
+          <w:rPrChange w:id="160" w:author="Greg Landry" w:date="2017-04-03T15:37:00Z">
             <w:rPr/>
           </w:rPrChange>
         </w:rPr>
@@ -2509,50 +3016,76 @@
         <w:lastRenderedPageBreak/>
         <w:t xml:space="preserve">Note: you should (almost) always put a </w:t>
       </w:r>
+      <w:proofErr w:type="spellStart"/>
       <w:r>
         <w:rPr>
           <w:i/>
         </w:rPr>
-        <w:t>wiced_rtos_delay_milliseconds</w:t>
-      </w:r>
+        <w:t>wiced_rtos_delay_</w:t>
+      </w:r>
+      <w:proofErr w:type="gramStart"/>
       <w:r>
         <w:rPr>
           <w:i/>
         </w:rPr>
+        <w:t>milliseconds</w:t>
+      </w:r>
+      <w:proofErr w:type="spellEnd"/>
+      <w:r>
+        <w:rPr>
+          <w:i/>
+        </w:rPr>
+        <w:t>(</w:t>
+      </w:r>
+      <w:proofErr w:type="gramEnd"/>
+      <w:r>
+        <w:rPr>
+          <w:i/>
+        </w:rPr>
+        <w:t>)</w:t>
+      </w:r>
+      <w:r>
+        <w:t xml:space="preserve"> or </w:t>
+      </w:r>
+      <w:proofErr w:type="spellStart"/>
+      <w:r>
+        <w:rPr>
+          <w:i/>
+        </w:rPr>
+        <w:t>wiced_rtos_delay_microseconds</w:t>
+      </w:r>
+      <w:proofErr w:type="spellEnd"/>
+      <w:r>
+        <w:rPr>
+          <w:i/>
+        </w:rPr>
         <w:t>()</w:t>
       </w:r>
       <w:r>
-        <w:t xml:space="preserve"> or </w:t>
-      </w:r>
+        <w:t xml:space="preserve"> of some amount in every thread so that other threads get a chance to run.</w:t>
+      </w:r>
+      <w:r>
+        <w:t xml:space="preserve"> </w:t>
+      </w:r>
+      <w:r>
+        <w:t>This</w:t>
+      </w:r>
+      <w:r>
+        <w:t xml:space="preserve"> applies to the main application </w:t>
+      </w:r>
+      <w:proofErr w:type="gramStart"/>
       <w:r>
         <w:rPr>
           <w:i/>
         </w:rPr>
-        <w:t>wiced_rtos_delay_microseconds</w:t>
-      </w:r>
+        <w:t>while(</w:t>
+      </w:r>
+      <w:proofErr w:type="gramEnd"/>
       <w:r>
         <w:rPr>
           <w:i/>
         </w:rPr>
-        <w:t>()</w:t>
-      </w:r>
-      <w:r>
-        <w:t xml:space="preserve"> of some amount in every thread so that other threads get a chance to run.</w:t>
-      </w:r>
-      <w:r>
-        <w:t xml:space="preserve"> </w:t>
-      </w:r>
-      <w:r>
-        <w:t>This</w:t>
-      </w:r>
-      <w:r>
-        <w:t xml:space="preserve"> applies to the main application </w:t>
-      </w:r>
-      <w:r>
-        <w:rPr>
-          <w:i/>
-        </w:rPr>
-        <w:t>while(1)</w:t>
+        <w:t>1)</w:t>
       </w:r>
       <w:r>
         <w:t xml:space="preserve"> loop as well</w:t>
@@ -2563,12 +3096,12 @@
       <w:r>
         <w:t>the main application is just another thread.</w:t>
       </w:r>
-      <w:ins w:id="140" w:author="Greg Landry" w:date="2017-04-03T15:38:00Z">
+      <w:ins w:id="161" w:author="Greg Landry" w:date="2017-04-03T15:38:00Z">
         <w:r>
           <w:t xml:space="preserve"> The exception is if you have some other thread control function such as a semaphore or queue which will cause the thread to periodically </w:t>
         </w:r>
       </w:ins>
-      <w:ins w:id="141" w:author="Greg Landry" w:date="2017-04-03T15:39:00Z">
+      <w:ins w:id="162" w:author="Greg Landry" w:date="2017-04-03T15:39:00Z">
         <w:r>
           <w:t>pause.</w:t>
         </w:r>
@@ -2700,7 +3233,39 @@
         <w:t xml:space="preserve">  </w:t>
       </w:r>
       <w:r>
-        <w:t>So, you can use a semaphore to signal between threads that something is ready.  For instance, you could have a “sendToCloud” thread and a “collectDataThread”.  The sendToCloud thread will “get” the semaphore which will suspend the thread UNTIL the collectDataThread “set</w:t>
+        <w:t>So, you can use a semaphore to signal between threads that something is ready.  For instance, you could have a “</w:t>
+      </w:r>
+      <w:proofErr w:type="spellStart"/>
+      <w:r>
+        <w:t>sendToCloud</w:t>
+      </w:r>
+      <w:proofErr w:type="spellEnd"/>
+      <w:r>
+        <w:t>” thread and a “</w:t>
+      </w:r>
+      <w:proofErr w:type="spellStart"/>
+      <w:r>
+        <w:t>collectDataThread</w:t>
+      </w:r>
+      <w:proofErr w:type="spellEnd"/>
+      <w:r>
+        <w:t xml:space="preserve">”.  The </w:t>
+      </w:r>
+      <w:proofErr w:type="spellStart"/>
+      <w:r>
+        <w:t>sendToCloud</w:t>
+      </w:r>
+      <w:proofErr w:type="spellEnd"/>
+      <w:r>
+        <w:t xml:space="preserve"> thread will “get” the semaphore which will suspend the thread UNTIL the </w:t>
+      </w:r>
+      <w:proofErr w:type="spellStart"/>
+      <w:r>
+        <w:t>collectDataThread</w:t>
+      </w:r>
+      <w:proofErr w:type="spellEnd"/>
+      <w:r>
+        <w:t xml:space="preserve"> “set</w:t>
       </w:r>
       <w:r>
         <w:t>s</w:t>
@@ -2837,25 +3402,72 @@
       <w:pPr>
         <w:pStyle w:val="Heading3"/>
       </w:pPr>
+      <w:proofErr w:type="spellStart"/>
       <w:r>
         <w:lastRenderedPageBreak/>
         <w:t>Mutex</w:t>
       </w:r>
-    </w:p>
-    <w:p>
-      <w:r>
-        <w:t xml:space="preserve">Mutex is an abbreviation for “Mutual Exclusion”.  A mutex is a lock on a specific resource - if you request a mutex on a resource that is already locked by another thread, then your thread will go to sleep until the lock is released.  In the exercises for this chapter you will create a mutex for the WPRINT_APP_INFO function.  This function takes a variable amount of time to stream the bytes out through the UART.  If more than one thread uses this function to write to the UART at the same time, bad things </w:t>
+      <w:proofErr w:type="spellEnd"/>
+    </w:p>
+    <w:p>
+      <w:proofErr w:type="spellStart"/>
+      <w:r>
+        <w:t>Mutex</w:t>
+      </w:r>
+      <w:proofErr w:type="spellEnd"/>
+      <w:r>
+        <w:t xml:space="preserve"> is an abbreviation for “Mutual Exclusion”.  A </w:t>
+      </w:r>
+      <w:proofErr w:type="spellStart"/>
+      <w:r>
+        <w:t>mutex</w:t>
+      </w:r>
+      <w:proofErr w:type="spellEnd"/>
+      <w:r>
+        <w:t xml:space="preserve"> is a lock on a specific resource - if you request a </w:t>
+      </w:r>
+      <w:proofErr w:type="spellStart"/>
+      <w:r>
+        <w:t>mutex</w:t>
+      </w:r>
+      <w:proofErr w:type="spellEnd"/>
+      <w:r>
+        <w:t xml:space="preserve"> on a resource that is already locked by another thread, then your thread will go to sleep until the lock is released.  In the exercises for this chapter you will create a </w:t>
+      </w:r>
+      <w:proofErr w:type="spellStart"/>
+      <w:r>
+        <w:t>mutex</w:t>
+      </w:r>
+      <w:proofErr w:type="spellEnd"/>
+      <w:r>
+        <w:t xml:space="preserve"> for the WPRINT_APP_INFO function.  This function takes a variable amount of time to stream the bytes out through the UART.  If more than one thread uses this function to write to the UART at the same time, bad things </w:t>
       </w:r>
       <w:r>
         <w:t>could</w:t>
       </w:r>
       <w:r>
-        <w:t xml:space="preserve"> happen.  You can protect yourself by using a mutex.</w:t>
-      </w:r>
-    </w:p>
-    <w:p>
-      <w:r>
-        <w:t>The mutex functions are available in the documentation under Components</w:t>
+        <w:t xml:space="preserve"> happen.  You can protect yourself by using a </w:t>
+      </w:r>
+      <w:proofErr w:type="spellStart"/>
+      <w:r>
+        <w:t>mutex</w:t>
+      </w:r>
+      <w:proofErr w:type="spellEnd"/>
+      <w:r>
+        <w:t>.</w:t>
+      </w:r>
+    </w:p>
+    <w:p>
+      <w:r>
+        <w:t xml:space="preserve">The </w:t>
+      </w:r>
+      <w:proofErr w:type="spellStart"/>
+      <w:r>
+        <w:t>mutex</w:t>
+      </w:r>
+      <w:proofErr w:type="spellEnd"/>
+      <w:r>
+        <w:t xml:space="preserve"> functions are available in the documentation under Components</w:t>
       </w:r>
       <w:r>
         <w:sym w:font="Wingdings" w:char="F0E0"/>
@@ -2866,8 +3478,13 @@
       <w:r>
         <w:sym w:font="Wingdings" w:char="F0E0"/>
       </w:r>
-      <w:r>
-        <w:t>Mutex.</w:t>
+      <w:proofErr w:type="spellStart"/>
+      <w:r>
+        <w:t>Mutex</w:t>
+      </w:r>
+      <w:proofErr w:type="spellEnd"/>
+      <w:r>
+        <w:t>.</w:t>
       </w:r>
     </w:p>
     <w:p>
@@ -2921,7 +3538,15 @@
     </w:p>
     <w:p>
       <w:r>
-        <w:t xml:space="preserve">You should always initialize a mutex </w:t>
+        <w:t xml:space="preserve">You should always initialize a </w:t>
+      </w:r>
+      <w:proofErr w:type="spellStart"/>
+      <w:r>
+        <w:t>mutex</w:t>
+      </w:r>
+      <w:proofErr w:type="spellEnd"/>
+      <w:r>
+        <w:t xml:space="preserve"> </w:t>
       </w:r>
       <w:r>
         <w:rPr>
@@ -2981,6 +3606,7 @@
       <w:r>
         <w:t xml:space="preserve">The </w:t>
       </w:r>
+      <w:proofErr w:type="spellStart"/>
       <w:r>
         <w:rPr>
           <w:i/>
@@ -2997,13 +3623,28 @@
         <w:rPr>
           <w:i/>
         </w:rPr>
-        <w:t>push_to_queue</w:t>
-      </w:r>
+        <w:t>push_to_</w:t>
+      </w:r>
+      <w:proofErr w:type="gramStart"/>
       <w:r>
         <w:rPr>
           <w:i/>
         </w:rPr>
-        <w:t>()</w:t>
+        <w:t>queue</w:t>
+      </w:r>
+      <w:proofErr w:type="spellEnd"/>
+      <w:r>
+        <w:rPr>
+          <w:i/>
+        </w:rPr>
+        <w:t>(</w:t>
+      </w:r>
+      <w:proofErr w:type="gramEnd"/>
+      <w:r>
+        <w:rPr>
+          <w:i/>
+        </w:rPr>
+        <w:t>)</w:t>
       </w:r>
       <w:r>
         <w:t xml:space="preserve"> requires a timeout parameter. This sets the time in milliseconds that the function waits before returning if the queue is full. If you want the thread to wait </w:t>
@@ -3020,17 +3661,33 @@
       <w:r>
         <w:t xml:space="preserve">Likewise, the </w:t>
       </w:r>
+      <w:proofErr w:type="spellStart"/>
       <w:r>
         <w:rPr>
           <w:i/>
         </w:rPr>
-        <w:t>wiced_rtos_pop_from_queue</w:t>
-      </w:r>
+        <w:t>wiced_rtos_pop_from_</w:t>
+      </w:r>
+      <w:proofErr w:type="gramStart"/>
       <w:r>
         <w:rPr>
           <w:i/>
         </w:rPr>
-        <w:t>()</w:t>
+        <w:t>queue</w:t>
+      </w:r>
+      <w:proofErr w:type="spellEnd"/>
+      <w:r>
+        <w:rPr>
+          <w:i/>
+        </w:rPr>
+        <w:t>(</w:t>
+      </w:r>
+      <w:proofErr w:type="gramEnd"/>
+      <w:r>
+        <w:rPr>
+          <w:i/>
+        </w:rPr>
+        <w:t>)</w:t>
       </w:r>
       <w:r>
         <w:t xml:space="preserve"> function requires a timeout parameter to specify how long the thread should wait if the queue is empty. If you want the thread to wait </w:t>
@@ -3128,170 +3785,33 @@
       <w:r>
         <w:rPr>
           <w:u w:val="single"/>
-          <w:rPrChange w:id="142" w:author="Greg Landry" w:date="2017-03-01T10:58:00Z">
-            <w:rPr/>
-          </w:rPrChange>
-        </w:rPr>
-        <w:t xml:space="preserve">The </w:t>
-      </w:r>
-      <w:del w:id="143" w:author="Greg Landry" w:date="2017-03-01T10:55:00Z">
-        <w:r>
-          <w:rPr>
-            <w:u w:val="single"/>
-            <w:rPrChange w:id="144" w:author="Greg Landry" w:date="2017-03-01T10:58:00Z">
-              <w:rPr/>
-            </w:rPrChange>
-          </w:rPr>
-          <w:delText xml:space="preserve">minimum </w:delText>
-        </w:r>
-      </w:del>
-      <w:r>
-        <w:rPr>
-          <w:u w:val="single"/>
-          <w:rPrChange w:id="145" w:author="Greg Landry" w:date="2017-03-01T10:58:00Z">
-            <w:rPr/>
-          </w:rPrChange>
-        </w:rPr>
-        <w:t xml:space="preserve">message size </w:t>
-      </w:r>
-      <w:del w:id="146" w:author="Greg Landry" w:date="2017-03-01T10:55:00Z">
-        <w:r>
-          <w:rPr>
-            <w:u w:val="single"/>
-            <w:rPrChange w:id="147" w:author="Greg Landry" w:date="2017-03-01T10:58:00Z">
-              <w:rPr/>
-            </w:rPrChange>
-          </w:rPr>
-          <w:delText xml:space="preserve">allowed </w:delText>
-        </w:r>
-      </w:del>
-      <w:r>
-        <w:rPr>
-          <w:u w:val="single"/>
-          <w:rPrChange w:id="148" w:author="Greg Landry" w:date="2017-03-01T10:58:00Z">
-            <w:rPr/>
-          </w:rPrChange>
-        </w:rPr>
-        <w:t xml:space="preserve">in a queue </w:t>
-      </w:r>
-      <w:ins w:id="149" w:author="Greg Landry" w:date="2017-03-01T10:55:00Z">
-        <w:r>
-          <w:rPr>
-            <w:u w:val="single"/>
-            <w:rPrChange w:id="150" w:author="Greg Landry" w:date="2017-03-01T10:58:00Z">
-              <w:rPr/>
-            </w:rPrChange>
-          </w:rPr>
-          <w:t>must be a multiple of</w:t>
-        </w:r>
-      </w:ins>
-      <w:del w:id="151" w:author="Greg Landry" w:date="2017-03-01T10:55:00Z">
-        <w:r>
-          <w:rPr>
-            <w:u w:val="single"/>
-            <w:rPrChange w:id="152" w:author="Greg Landry" w:date="2017-03-01T10:58:00Z">
-              <w:rPr/>
-            </w:rPrChange>
-          </w:rPr>
-          <w:delText>is</w:delText>
-        </w:r>
-      </w:del>
-      <w:r>
-        <w:rPr>
-          <w:u w:val="single"/>
-          <w:rPrChange w:id="153" w:author="Greg Landry" w:date="2017-03-01T10:58:00Z">
-            <w:rPr/>
-          </w:rPrChange>
-        </w:rPr>
-        <w:t xml:space="preserve"> 4 bytes. Specifying a message size </w:t>
-      </w:r>
-      <w:del w:id="154" w:author="Greg Landry" w:date="2017-03-01T10:55:00Z">
-        <w:r>
-          <w:rPr>
-            <w:u w:val="single"/>
-            <w:rPrChange w:id="155" w:author="Greg Landry" w:date="2017-03-01T10:58:00Z">
-              <w:rPr/>
-            </w:rPrChange>
-          </w:rPr>
-          <w:delText>less than</w:delText>
-        </w:r>
-      </w:del>
-      <w:ins w:id="156" w:author="Greg Landry" w:date="2017-03-01T10:55:00Z">
-        <w:r>
-          <w:rPr>
-            <w:u w:val="single"/>
-            <w:rPrChange w:id="157" w:author="Greg Landry" w:date="2017-03-01T10:58:00Z">
-              <w:rPr/>
-            </w:rPrChange>
-          </w:rPr>
-          <w:t>that is not a multiple of</w:t>
-        </w:r>
-      </w:ins>
-      <w:r>
-        <w:rPr>
-          <w:u w:val="single"/>
-          <w:rPrChange w:id="158" w:author="Greg Landry" w:date="2017-03-01T10:58:00Z">
-            <w:rPr/>
-          </w:rPrChange>
-        </w:rPr>
-        <w:t xml:space="preserve"> 4 bytes </w:t>
-      </w:r>
-      <w:del w:id="159" w:author="Greg Landry" w:date="2017-03-01T10:55:00Z">
-        <w:r>
-          <w:rPr>
-            <w:u w:val="single"/>
-            <w:rPrChange w:id="160" w:author="Greg Landry" w:date="2017-03-01T10:58:00Z">
-              <w:rPr/>
-            </w:rPrChange>
-          </w:rPr>
-          <w:delText xml:space="preserve">may </w:delText>
-        </w:r>
-      </w:del>
-      <w:ins w:id="161" w:author="Greg Landry" w:date="2017-03-01T10:55:00Z">
-        <w:r>
-          <w:rPr>
-            <w:u w:val="single"/>
-            <w:rPrChange w:id="162" w:author="Greg Landry" w:date="2017-03-01T10:58:00Z">
-              <w:rPr/>
-            </w:rPrChange>
-          </w:rPr>
-          <w:t xml:space="preserve">will </w:t>
-        </w:r>
-      </w:ins>
-      <w:r>
-        <w:rPr>
-          <w:u w:val="single"/>
           <w:rPrChange w:id="163" w:author="Greg Landry" w:date="2017-03-01T10:58:00Z">
             <w:rPr/>
           </w:rPrChange>
         </w:rPr>
-        <w:t>result in unpredictable behavior.</w:t>
-      </w:r>
-      <w:r>
-        <w:t xml:space="preserve"> It is good practice to use uint32_t as the minimum size variable (this is true for all variables since the ARM core processor is 32-bits).</w:t>
-      </w:r>
-    </w:p>
-    <w:p>
-      <w:pPr>
+        <w:t xml:space="preserve">The </w:t>
+      </w:r>
+      <w:del w:id="164" w:author="Greg Landry" w:date="2017-03-01T10:55:00Z">
+        <w:r>
+          <w:rPr>
+            <w:u w:val="single"/>
+            <w:rPrChange w:id="165" w:author="Greg Landry" w:date="2017-03-01T10:58:00Z">
+              <w:rPr/>
+            </w:rPrChange>
+          </w:rPr>
+          <w:delText xml:space="preserve">minimum </w:delText>
+        </w:r>
+      </w:del>
+      <w:r>
         <w:rPr>
           <w:u w:val="single"/>
-          <w:rPrChange w:id="164" w:author="Greg Landry" w:date="2017-03-01T10:58:00Z">
+          <w:rPrChange w:id="166" w:author="Greg Landry" w:date="2017-03-01T10:58:00Z">
             <w:rPr/>
           </w:rPrChange>
         </w:rPr>
-      </w:pPr>
-      <w:ins w:id="165" w:author="Greg Landry" w:date="2017-03-01T10:56:00Z">
-        <w:r>
-          <w:rPr>
-            <w:u w:val="single"/>
-            <w:rPrChange w:id="166" w:author="Greg Landry" w:date="2017-03-01T10:58:00Z">
-              <w:rPr/>
-            </w:rPrChange>
-          </w:rPr>
-          <w:t xml:space="preserve">On </w:t>
-        </w:r>
-      </w:ins>
-      <w:ins w:id="167" w:author="Greg Landry" w:date="2017-03-01T10:57:00Z">
+        <w:t xml:space="preserve">message size </w:t>
+      </w:r>
+      <w:del w:id="167" w:author="Greg Landry" w:date="2017-03-01T10:55:00Z">
         <w:r>
           <w:rPr>
             <w:u w:val="single"/>
@@ -3299,18 +3819,19 @@
               <w:rPr/>
             </w:rPrChange>
           </w:rPr>
-          <w:t>some WICED devices</w:t>
-        </w:r>
-      </w:ins>
-      <w:ins w:id="169" w:author="Greg Landry" w:date="2017-04-03T19:30:00Z">
-        <w:r>
-          <w:rPr>
-            <w:u w:val="single"/>
-          </w:rPr>
-          <w:t xml:space="preserve"> (including the 43907 used in the class)</w:t>
-        </w:r>
-      </w:ins>
-      <w:ins w:id="170" w:author="Greg Landry" w:date="2017-03-01T10:57:00Z">
+          <w:delText xml:space="preserve">allowed </w:delText>
+        </w:r>
+      </w:del>
+      <w:r>
+        <w:rPr>
+          <w:u w:val="single"/>
+          <w:rPrChange w:id="169" w:author="Greg Landry" w:date="2017-03-01T10:58:00Z">
+            <w:rPr/>
+          </w:rPrChange>
+        </w:rPr>
+        <w:t xml:space="preserve">in a queue </w:t>
+      </w:r>
+      <w:ins w:id="170" w:author="Greg Landry" w:date="2017-03-01T10:55:00Z">
         <w:r>
           <w:rPr>
             <w:u w:val="single"/>
@@ -3318,29 +3839,30 @@
               <w:rPr/>
             </w:rPrChange>
           </w:rPr>
-          <w:t>, queue APIs do not work properly if they are called from inside an ISR</w:t>
+          <w:t>must be a multiple of</w:t>
         </w:r>
       </w:ins>
-      <w:ins w:id="172" w:author="Greg Landry" w:date="2017-04-03T19:30:00Z">
+      <w:del w:id="172" w:author="Greg Landry" w:date="2017-03-01T10:55:00Z">
         <w:r>
           <w:rPr>
             <w:u w:val="single"/>
-          </w:rPr>
-          <w:t xml:space="preserve"> or an RTOS timer function</w:t>
-        </w:r>
-      </w:ins>
-      <w:ins w:id="173" w:author="Greg Landry" w:date="2017-03-01T10:57:00Z">
-        <w:r>
-          <w:rPr>
-            <w:u w:val="single"/>
-            <w:rPrChange w:id="174" w:author="Greg Landry" w:date="2017-03-01T10:58:00Z">
+            <w:rPrChange w:id="173" w:author="Greg Landry" w:date="2017-03-01T10:58:00Z">
               <w:rPr/>
             </w:rPrChange>
           </w:rPr>
-          <w:t xml:space="preserve">. Therefore, it is recommended to use the </w:t>
-        </w:r>
-      </w:ins>
-      <w:ins w:id="175" w:author="Greg Landry" w:date="2017-03-01T10:58:00Z">
+          <w:delText>is</w:delText>
+        </w:r>
+      </w:del>
+      <w:r>
+        <w:rPr>
+          <w:u w:val="single"/>
+          <w:rPrChange w:id="174" w:author="Greg Landry" w:date="2017-03-01T10:58:00Z">
+            <w:rPr/>
+          </w:rPrChange>
+        </w:rPr>
+        <w:t xml:space="preserve"> 4 bytes. Specifying a message size </w:t>
+      </w:r>
+      <w:del w:id="175" w:author="Greg Landry" w:date="2017-03-01T10:55:00Z">
         <w:r>
           <w:rPr>
             <w:u w:val="single"/>
@@ -3348,10 +3870,10 @@
               <w:rPr/>
             </w:rPrChange>
           </w:rPr>
-          <w:t xml:space="preserve">queue </w:t>
-        </w:r>
-      </w:ins>
-      <w:ins w:id="177" w:author="Greg Landry" w:date="2017-03-01T10:57:00Z">
+          <w:delText>less than</w:delText>
+        </w:r>
+      </w:del>
+      <w:ins w:id="177" w:author="Greg Landry" w:date="2017-03-01T10:55:00Z">
         <w:r>
           <w:rPr>
             <w:u w:val="single"/>
@@ -3359,51 +3881,63 @@
               <w:rPr/>
             </w:rPrChange>
           </w:rPr>
-          <w:t>APIs outside of an</w:t>
+          <w:t>that is not a multiple of</w:t>
         </w:r>
       </w:ins>
-      <w:ins w:id="179" w:author="Greg Landry" w:date="2017-03-01T10:58:00Z">
+      <w:r>
+        <w:rPr>
+          <w:u w:val="single"/>
+          <w:rPrChange w:id="179" w:author="Greg Landry" w:date="2017-03-01T10:58:00Z">
+            <w:rPr/>
+          </w:rPrChange>
+        </w:rPr>
+        <w:t xml:space="preserve"> 4 bytes </w:t>
+      </w:r>
+      <w:del w:id="180" w:author="Greg Landry" w:date="2017-03-01T10:55:00Z">
         <w:r>
           <w:rPr>
             <w:u w:val="single"/>
-            <w:rPrChange w:id="180" w:author="Greg Landry" w:date="2017-03-01T10:58:00Z">
+            <w:rPrChange w:id="181" w:author="Greg Landry" w:date="2017-03-01T10:58:00Z">
               <w:rPr/>
             </w:rPrChange>
           </w:rPr>
-          <w:t>y</w:t>
-        </w:r>
-      </w:ins>
-      <w:ins w:id="181" w:author="Greg Landry" w:date="2017-03-01T10:57:00Z">
+          <w:delText xml:space="preserve">may </w:delText>
+        </w:r>
+      </w:del>
+      <w:ins w:id="182" w:author="Greg Landry" w:date="2017-03-01T10:55:00Z">
         <w:r>
           <w:rPr>
             <w:u w:val="single"/>
-            <w:rPrChange w:id="182" w:author="Greg Landry" w:date="2017-03-01T10:58:00Z">
+            <w:rPrChange w:id="183" w:author="Greg Landry" w:date="2017-03-01T10:58:00Z">
               <w:rPr/>
             </w:rPrChange>
           </w:rPr>
-          <w:t xml:space="preserve"> ISR</w:t>
+          <w:t xml:space="preserve">will </w:t>
         </w:r>
       </w:ins>
-      <w:ins w:id="183" w:author="Greg Landry" w:date="2017-03-01T10:58:00Z">
-        <w:r>
-          <w:rPr>
-            <w:u w:val="single"/>
-            <w:rPrChange w:id="184" w:author="Greg Landry" w:date="2017-03-01T10:58:00Z">
-              <w:rPr/>
-            </w:rPrChange>
-          </w:rPr>
-          <w:t>s</w:t>
-        </w:r>
-      </w:ins>
-      <w:ins w:id="185" w:author="Greg Landry" w:date="2017-04-03T19:31:00Z">
-        <w:r>
-          <w:rPr>
-            <w:u w:val="single"/>
-          </w:rPr>
-          <w:t xml:space="preserve"> or timer functions</w:t>
-        </w:r>
-      </w:ins>
-      <w:ins w:id="186" w:author="Greg Landry" w:date="2017-03-01T10:57:00Z">
+      <w:r>
+        <w:rPr>
+          <w:u w:val="single"/>
+          <w:rPrChange w:id="184" w:author="Greg Landry" w:date="2017-03-01T10:58:00Z">
+            <w:rPr/>
+          </w:rPrChange>
+        </w:rPr>
+        <w:t>result in unpredictable behavior.</w:t>
+      </w:r>
+      <w:r>
+        <w:t xml:space="preserve"> It is good practice to use uint32_t as the minimum size variable (this is true for all variables since the ARM core processor is 32-bits).</w:t>
+      </w:r>
+    </w:p>
+    <w:p>
+      <w:pPr>
+        <w:rPr>
+          <w:u w:val="single"/>
+          <w:rPrChange w:id="185" w:author="Greg Landry" w:date="2017-03-01T10:58:00Z">
+            <w:rPr/>
+          </w:rPrChange>
+        </w:rPr>
+      </w:pPr>
+      <w:ins w:id="186" w:author="Greg Landry" w:date="2017-03-01T10:56:00Z">
         <w:r>
           <w:rPr>
             <w:u w:val="single"/>
@@ -3411,10 +3945,10 @@
               <w:rPr/>
             </w:rPrChange>
           </w:rPr>
-          <w:t>.</w:t>
+          <w:t xml:space="preserve">On </w:t>
         </w:r>
       </w:ins>
-      <w:del w:id="188" w:author="Greg Landry" w:date="2017-03-01T10:56:00Z">
+      <w:ins w:id="188" w:author="Greg Landry" w:date="2017-03-01T10:57:00Z">
         <w:r>
           <w:rPr>
             <w:u w:val="single"/>
@@ -3422,6 +3956,129 @@
               <w:rPr/>
             </w:rPrChange>
           </w:rPr>
+          <w:t>some WICED devices</w:t>
+        </w:r>
+      </w:ins>
+      <w:ins w:id="190" w:author="Greg Landry" w:date="2017-04-03T19:30:00Z">
+        <w:r>
+          <w:rPr>
+            <w:u w:val="single"/>
+          </w:rPr>
+          <w:t xml:space="preserve"> (including the 43907 used in the class)</w:t>
+        </w:r>
+      </w:ins>
+      <w:ins w:id="191" w:author="Greg Landry" w:date="2017-03-01T10:57:00Z">
+        <w:r>
+          <w:rPr>
+            <w:u w:val="single"/>
+            <w:rPrChange w:id="192" w:author="Greg Landry" w:date="2017-03-01T10:58:00Z">
+              <w:rPr/>
+            </w:rPrChange>
+          </w:rPr>
+          <w:t>, queue APIs do not work properly if they are called from inside an ISR</w:t>
+        </w:r>
+      </w:ins>
+      <w:ins w:id="193" w:author="Greg Landry" w:date="2017-04-03T19:30:00Z">
+        <w:r>
+          <w:rPr>
+            <w:u w:val="single"/>
+          </w:rPr>
+          <w:t xml:space="preserve"> or an RTOS timer function</w:t>
+        </w:r>
+      </w:ins>
+      <w:ins w:id="194" w:author="Greg Landry" w:date="2017-03-01T10:57:00Z">
+        <w:r>
+          <w:rPr>
+            <w:u w:val="single"/>
+            <w:rPrChange w:id="195" w:author="Greg Landry" w:date="2017-03-01T10:58:00Z">
+              <w:rPr/>
+            </w:rPrChange>
+          </w:rPr>
+          <w:t xml:space="preserve">. Therefore, it is recommended to use the </w:t>
+        </w:r>
+      </w:ins>
+      <w:ins w:id="196" w:author="Greg Landry" w:date="2017-03-01T10:58:00Z">
+        <w:r>
+          <w:rPr>
+            <w:u w:val="single"/>
+            <w:rPrChange w:id="197" w:author="Greg Landry" w:date="2017-03-01T10:58:00Z">
+              <w:rPr/>
+            </w:rPrChange>
+          </w:rPr>
+          <w:t xml:space="preserve">queue </w:t>
+        </w:r>
+      </w:ins>
+      <w:ins w:id="198" w:author="Greg Landry" w:date="2017-03-01T10:57:00Z">
+        <w:r>
+          <w:rPr>
+            <w:u w:val="single"/>
+            <w:rPrChange w:id="199" w:author="Greg Landry" w:date="2017-03-01T10:58:00Z">
+              <w:rPr/>
+            </w:rPrChange>
+          </w:rPr>
+          <w:t>APIs outside of an</w:t>
+        </w:r>
+      </w:ins>
+      <w:ins w:id="200" w:author="Greg Landry" w:date="2017-03-01T10:58:00Z">
+        <w:r>
+          <w:rPr>
+            <w:u w:val="single"/>
+            <w:rPrChange w:id="201" w:author="Greg Landry" w:date="2017-03-01T10:58:00Z">
+              <w:rPr/>
+            </w:rPrChange>
+          </w:rPr>
+          <w:t>y</w:t>
+        </w:r>
+      </w:ins>
+      <w:ins w:id="202" w:author="Greg Landry" w:date="2017-03-01T10:57:00Z">
+        <w:r>
+          <w:rPr>
+            <w:u w:val="single"/>
+            <w:rPrChange w:id="203" w:author="Greg Landry" w:date="2017-03-01T10:58:00Z">
+              <w:rPr/>
+            </w:rPrChange>
+          </w:rPr>
+          <w:t xml:space="preserve"> ISR</w:t>
+        </w:r>
+      </w:ins>
+      <w:ins w:id="204" w:author="Greg Landry" w:date="2017-03-01T10:58:00Z">
+        <w:r>
+          <w:rPr>
+            <w:u w:val="single"/>
+            <w:rPrChange w:id="205" w:author="Greg Landry" w:date="2017-03-01T10:58:00Z">
+              <w:rPr/>
+            </w:rPrChange>
+          </w:rPr>
+          <w:t>s</w:t>
+        </w:r>
+      </w:ins>
+      <w:ins w:id="206" w:author="Greg Landry" w:date="2017-04-03T19:31:00Z">
+        <w:r>
+          <w:rPr>
+            <w:u w:val="single"/>
+          </w:rPr>
+          <w:t xml:space="preserve"> or timer functions</w:t>
+        </w:r>
+      </w:ins>
+      <w:ins w:id="207" w:author="Greg Landry" w:date="2017-03-01T10:57:00Z">
+        <w:r>
+          <w:rPr>
+            <w:u w:val="single"/>
+            <w:rPrChange w:id="208" w:author="Greg Landry" w:date="2017-03-01T10:58:00Z">
+              <w:rPr/>
+            </w:rPrChange>
+          </w:rPr>
+          <w:t>.</w:t>
+        </w:r>
+      </w:ins>
+      <w:del w:id="209" w:author="Greg Landry" w:date="2017-03-01T10:56:00Z">
+        <w:r>
+          <w:rPr>
+            <w:u w:val="single"/>
+            <w:rPrChange w:id="210" w:author="Greg Landry" w:date="2017-03-01T10:58:00Z">
+              <w:rPr/>
+            </w:rPrChange>
+          </w:rPr>
           <w:br w:type="page"/>
         </w:r>
       </w:del>
@@ -3429,14 +4086,14 @@
     <w:p>
       <w:pPr>
         <w:rPr>
-          <w:ins w:id="190" w:author="Greg Landry" w:date="2017-03-01T10:58:00Z"/>
+          <w:ins w:id="211" w:author="Greg Landry" w:date="2017-03-01T10:58:00Z"/>
           <w:rFonts w:ascii="Cambria" w:eastAsia="Times New Roman" w:hAnsi="Cambria"/>
           <w:b/>
           <w:bCs/>
           <w:color w:val="4F81BD"/>
         </w:rPr>
       </w:pPr>
-      <w:ins w:id="191" w:author="Greg Landry" w:date="2017-03-01T10:58:00Z">
+      <w:ins w:id="212" w:author="Greg Landry" w:date="2017-03-01T10:58:00Z">
         <w:r>
           <w:br w:type="page"/>
         </w:r>
@@ -3507,7 +4164,7 @@
       <w:r>
         <w:rPr>
           <w:u w:val="single"/>
-          <w:rPrChange w:id="192" w:author="Greg Landry" w:date="2017-03-01T11:06:00Z">
+          <w:rPrChange w:id="213" w:author="Greg Landry" w:date="2017-03-01T11:06:00Z">
             <w:rPr/>
           </w:rPrChange>
         </w:rPr>
@@ -3516,7 +4173,7 @@
       <w:r>
         <w:rPr>
           <w:u w:val="single"/>
-          <w:rPrChange w:id="193" w:author="Greg Landry" w:date="2017-03-01T11:06:00Z">
+          <w:rPrChange w:id="214" w:author="Greg Landry" w:date="2017-03-01T11:06:00Z">
             <w:rPr/>
           </w:rPrChange>
         </w:rPr>
@@ -3525,7 +4182,7 @@
       <w:r>
         <w:rPr>
           <w:u w:val="single"/>
-          <w:rPrChange w:id="194" w:author="Greg Landry" w:date="2017-03-01T11:06:00Z">
+          <w:rPrChange w:id="215" w:author="Greg Landry" w:date="2017-03-01T11:06:00Z">
             <w:rPr/>
           </w:rPrChange>
         </w:rPr>
@@ -3548,8 +4205,13 @@
       <w:r>
         <w:sym w:font="Wingdings" w:char="F0E0"/>
       </w:r>
-      <w:r>
-        <w:t>RTOS Timers.</w:t>
+      <w:proofErr w:type="spellStart"/>
+      <w:r>
+        <w:t>RTOS</w:t>
+      </w:r>
+      <w:proofErr w:type="spellEnd"/>
+      <w:r>
+        <w:t xml:space="preserve"> Timers.</w:t>
       </w:r>
     </w:p>
     <w:p>
@@ -3608,10 +4270,10 @@
       <w:pPr>
         <w:pStyle w:val="Heading3"/>
         <w:rPr>
-          <w:del w:id="195" w:author="Greg Landry" w:date="2017-03-01T10:59:00Z"/>
-        </w:rPr>
-      </w:pPr>
-      <w:del w:id="196" w:author="Greg Landry" w:date="2017-03-01T10:59:00Z">
+          <w:del w:id="216" w:author="Greg Landry" w:date="2017-03-01T10:59:00Z"/>
+        </w:rPr>
+      </w:pPr>
+      <w:del w:id="217" w:author="Greg Landry" w:date="2017-03-01T10:59:00Z">
         <w:r>
           <w:lastRenderedPageBreak/>
           <w:delText>Debugging</w:delText>
@@ -3621,10 +4283,10 @@
     <w:p>
       <w:pPr>
         <w:rPr>
-          <w:del w:id="197" w:author="Greg Landry" w:date="2017-03-01T10:58:00Z"/>
-        </w:rPr>
-      </w:pPr>
-      <w:del w:id="198" w:author="Greg Landry" w:date="2017-03-01T10:58:00Z">
+          <w:del w:id="218" w:author="Greg Landry" w:date="2017-03-01T10:58:00Z"/>
+        </w:rPr>
+      </w:pPr>
+      <w:del w:id="219" w:author="Greg Landry" w:date="2017-03-01T10:58:00Z">
         <w:r>
           <w:delText>This section contains background information on using the debugger. You may want to wait to try these steps as you go through an actual exercise to make it easier to follow along.</w:delText>
         </w:r>
@@ -3634,10 +4296,10 @@
       <w:pPr>
         <w:pStyle w:val="Heading4"/>
         <w:rPr>
-          <w:del w:id="199" w:author="Greg Landry" w:date="2017-03-01T10:59:00Z"/>
-        </w:rPr>
-      </w:pPr>
-      <w:del w:id="200" w:author="Greg Landry" w:date="2017-03-01T10:59:00Z">
+          <w:del w:id="220" w:author="Greg Landry" w:date="2017-03-01T10:59:00Z"/>
+        </w:rPr>
+      </w:pPr>
+      <w:del w:id="221" w:author="Greg Landry" w:date="2017-03-01T10:59:00Z">
         <w:r>
           <w:delText>Make Target</w:delText>
         </w:r>
@@ -3646,10 +4308,10 @@
     <w:p>
       <w:pPr>
         <w:rPr>
-          <w:del w:id="201" w:author="Greg Landry" w:date="2017-03-01T10:59:00Z"/>
-        </w:rPr>
-      </w:pPr>
-      <w:del w:id="202" w:author="Greg Landry" w:date="2017-03-01T10:59:00Z">
+          <w:del w:id="222" w:author="Greg Landry" w:date="2017-03-01T10:59:00Z"/>
+        </w:rPr>
+      </w:pPr>
+      <w:del w:id="223" w:author="Greg Landry" w:date="2017-03-01T10:59:00Z">
         <w:r>
           <w:delText xml:space="preserve">In order to use the debugger, change your make target so that </w:delText>
         </w:r>
@@ -3674,11 +4336,11 @@
       <w:pPr>
         <w:ind w:left="720"/>
         <w:rPr>
-          <w:del w:id="203" w:author="Greg Landry" w:date="2017-03-01T10:59:00Z"/>
+          <w:del w:id="224" w:author="Greg Landry" w:date="2017-03-01T10:59:00Z"/>
           <w:i/>
         </w:rPr>
       </w:pPr>
-      <w:del w:id="204" w:author="Greg Landry" w:date="2017-03-01T10:59:00Z">
+      <w:del w:id="225" w:author="Greg Landry" w:date="2017-03-01T10:59:00Z">
         <w:r>
           <w:rPr>
             <w:i/>
@@ -3738,10 +4400,10 @@
     <w:p>
       <w:pPr>
         <w:rPr>
-          <w:del w:id="205" w:author="Greg Landry" w:date="2017-03-01T10:59:00Z"/>
-        </w:rPr>
-      </w:pPr>
-      <w:del w:id="206" w:author="Greg Landry" w:date="2017-03-01T10:59:00Z">
+          <w:del w:id="226" w:author="Greg Landry" w:date="2017-03-01T10:59:00Z"/>
+        </w:rPr>
+      </w:pPr>
+      <w:del w:id="227" w:author="Greg Landry" w:date="2017-03-01T10:59:00Z">
         <w:r>
           <w:delText>For example, the make target for the 01_blinkled project from the previous chapter would be:</w:delText>
         </w:r>
@@ -3751,11 +4413,11 @@
       <w:pPr>
         <w:ind w:left="720"/>
         <w:rPr>
-          <w:del w:id="207" w:author="Greg Landry" w:date="2017-03-01T10:59:00Z"/>
+          <w:del w:id="228" w:author="Greg Landry" w:date="2017-03-01T10:59:00Z"/>
           <w:i/>
         </w:rPr>
       </w:pPr>
-      <w:del w:id="208" w:author="Greg Landry" w:date="2017-03-01T10:59:00Z">
+      <w:del w:id="229" w:author="Greg Landry" w:date="2017-03-01T10:59:00Z">
         <w:r>
           <w:rPr>
             <w:i/>
@@ -3798,10 +4460,10 @@
       <w:pPr>
         <w:pStyle w:val="Heading4"/>
         <w:rPr>
-          <w:del w:id="209" w:author="Greg Landry" w:date="2017-03-01T10:59:00Z"/>
-        </w:rPr>
-      </w:pPr>
-      <w:del w:id="210" w:author="Greg Landry" w:date="2017-03-01T10:59:00Z">
+          <w:del w:id="230" w:author="Greg Landry" w:date="2017-03-01T10:59:00Z"/>
+        </w:rPr>
+      </w:pPr>
+      <w:del w:id="231" w:author="Greg Landry" w:date="2017-03-01T10:59:00Z">
         <w:r>
           <w:delText>Setup</w:delText>
         </w:r>
@@ -3810,10 +4472,10 @@
     <w:p>
       <w:pPr>
         <w:rPr>
-          <w:del w:id="211" w:author="Greg Landry" w:date="2017-03-01T10:59:00Z"/>
-        </w:rPr>
-      </w:pPr>
-      <w:del w:id="212" w:author="Greg Landry" w:date="2017-03-01T10:59:00Z">
+          <w:del w:id="232" w:author="Greg Landry" w:date="2017-03-01T10:59:00Z"/>
+        </w:rPr>
+      </w:pPr>
+      <w:del w:id="233" w:author="Greg Landry" w:date="2017-03-01T10:59:00Z">
         <w:r>
           <w:delText xml:space="preserve">Before starting the debugger, we need to verify that it is setup correctly. From </w:delText>
         </w:r>
@@ -3838,10 +4500,10 @@
       <w:pPr>
         <w:jc w:val="center"/>
         <w:rPr>
-          <w:del w:id="213" w:author="Greg Landry" w:date="2017-03-01T10:59:00Z"/>
-        </w:rPr>
-      </w:pPr>
-      <w:del w:id="214" w:author="Greg Landry" w:date="2017-03-01T10:59:00Z">
+          <w:del w:id="234" w:author="Greg Landry" w:date="2017-03-01T10:59:00Z"/>
+        </w:rPr>
+      </w:pPr>
+      <w:del w:id="235" w:author="Greg Landry" w:date="2017-03-01T10:59:00Z">
         <w:r>
           <w:rPr>
             <w:noProof/>
@@ -3888,10 +4550,10 @@
       <w:pPr>
         <w:jc w:val="center"/>
         <w:rPr>
-          <w:del w:id="215" w:author="Greg Landry" w:date="2017-03-01T10:59:00Z"/>
-        </w:rPr>
-      </w:pPr>
-      <w:del w:id="216" w:author="Greg Landry" w:date="2017-03-01T10:59:00Z">
+          <w:del w:id="236" w:author="Greg Landry" w:date="2017-03-01T10:59:00Z"/>
+        </w:rPr>
+      </w:pPr>
+      <w:del w:id="237" w:author="Greg Landry" w:date="2017-03-01T10:59:00Z">
         <w:r>
           <w:rPr>
             <w:noProof/>
@@ -3939,7 +4601,7 @@
         <w:spacing w:after="0"/>
         <w:jc w:val="center"/>
         <w:rPr>
-          <w:del w:id="217" w:author="Greg Landry" w:date="2017-03-01T10:59:00Z"/>
+          <w:del w:id="238" w:author="Greg Landry" w:date="2017-03-01T10:59:00Z"/>
           <w:rFonts w:ascii="Cambria" w:eastAsia="Times New Roman" w:hAnsi="Cambria"/>
           <w:b/>
           <w:bCs/>
@@ -3948,7 +4610,7 @@
           <w:szCs w:val="26"/>
         </w:rPr>
       </w:pPr>
-      <w:del w:id="218" w:author="Greg Landry" w:date="2017-03-01T10:59:00Z">
+      <w:del w:id="239" w:author="Greg Landry" w:date="2017-03-01T10:59:00Z">
         <w:r>
           <w:rPr>
             <w:noProof/>
@@ -3996,10 +4658,10 @@
         <w:spacing w:after="0"/>
         <w:jc w:val="center"/>
         <w:rPr>
-          <w:del w:id="219" w:author="Greg Landry" w:date="2017-03-01T10:59:00Z"/>
-        </w:rPr>
-      </w:pPr>
-      <w:del w:id="220" w:author="Greg Landry" w:date="2017-03-01T10:59:00Z">
+          <w:del w:id="240" w:author="Greg Landry" w:date="2017-03-01T10:59:00Z"/>
+        </w:rPr>
+      </w:pPr>
+      <w:del w:id="241" w:author="Greg Landry" w:date="2017-03-01T10:59:00Z">
         <w:r>
           <w:delText xml:space="preserve">Note: the </w:delText>
         </w:r>
@@ -4022,7 +4684,7 @@
       <w:pPr>
         <w:jc w:val="center"/>
         <w:rPr>
-          <w:del w:id="221" w:author="Greg Landry" w:date="2017-03-01T10:59:00Z"/>
+          <w:del w:id="242" w:author="Greg Landry" w:date="2017-03-01T10:59:00Z"/>
           <w:rFonts w:ascii="Cambria" w:eastAsia="Times New Roman" w:hAnsi="Cambria"/>
           <w:b/>
           <w:bCs/>
@@ -4031,7 +4693,7 @@
           <w:szCs w:val="26"/>
         </w:rPr>
       </w:pPr>
-      <w:del w:id="222" w:author="Greg Landry" w:date="2017-03-01T10:59:00Z">
+      <w:del w:id="243" w:author="Greg Landry" w:date="2017-03-01T10:59:00Z">
         <w:r>
           <w:rPr>
             <w:noProof/>
@@ -4078,7 +4740,7 @@
       <w:pPr>
         <w:jc w:val="center"/>
         <w:rPr>
-          <w:del w:id="223" w:author="Greg Landry" w:date="2017-03-01T10:59:00Z"/>
+          <w:del w:id="244" w:author="Greg Landry" w:date="2017-03-01T10:59:00Z"/>
           <w:rFonts w:ascii="Cambria" w:eastAsia="Times New Roman" w:hAnsi="Cambria"/>
           <w:b/>
           <w:bCs/>
@@ -4087,7 +4749,7 @@
           <w:szCs w:val="26"/>
         </w:rPr>
       </w:pPr>
-      <w:del w:id="224" w:author="Greg Landry" w:date="2017-03-01T10:59:00Z">
+      <w:del w:id="245" w:author="Greg Landry" w:date="2017-03-01T10:59:00Z">
         <w:r>
           <w:rPr>
             <w:noProof/>
@@ -4134,10 +4796,10 @@
       <w:pPr>
         <w:pStyle w:val="Heading4"/>
         <w:rPr>
-          <w:del w:id="225" w:author="Greg Landry" w:date="2017-03-01T10:59:00Z"/>
-        </w:rPr>
-      </w:pPr>
-      <w:del w:id="226" w:author="Greg Landry" w:date="2017-03-01T10:59:00Z">
+          <w:del w:id="246" w:author="Greg Landry" w:date="2017-03-01T10:59:00Z"/>
+        </w:rPr>
+      </w:pPr>
+      <w:del w:id="247" w:author="Greg Landry" w:date="2017-03-01T10:59:00Z">
         <w:r>
           <w:delText>Running the Debugger</w:delText>
         </w:r>
@@ -4146,10 +4808,10 @@
     <w:p>
       <w:pPr>
         <w:rPr>
-          <w:del w:id="227" w:author="Greg Landry" w:date="2017-03-01T10:59:00Z"/>
-        </w:rPr>
-      </w:pPr>
-      <w:del w:id="228" w:author="Greg Landry" w:date="2017-03-01T10:59:00Z">
+          <w:del w:id="248" w:author="Greg Landry" w:date="2017-03-01T10:59:00Z"/>
+        </w:rPr>
+      </w:pPr>
+      <w:del w:id="249" w:author="Greg Landry" w:date="2017-03-01T10:59:00Z">
         <w:r>
           <w:delText>Once the setup is complete, execute the make target to download the program to the board. Once the project is downloaded, click the down arrow next to the green bug icon and select “</w:delText>
         </w:r>
@@ -4170,10 +4832,10 @@
     <w:p>
       <w:pPr>
         <w:rPr>
-          <w:del w:id="229" w:author="Greg Landry" w:date="2017-03-01T10:59:00Z"/>
-        </w:rPr>
-      </w:pPr>
-      <w:del w:id="230" w:author="Greg Landry" w:date="2017-03-01T10:59:00Z">
+          <w:del w:id="250" w:author="Greg Landry" w:date="2017-03-01T10:59:00Z"/>
+        </w:rPr>
+      </w:pPr>
+      <w:del w:id="251" w:author="Greg Landry" w:date="2017-03-01T10:59:00Z">
         <w:r>
           <w:rPr>
             <w:noProof/>
@@ -4219,10 +4881,10 @@
     <w:p>
       <w:pPr>
         <w:rPr>
-          <w:del w:id="231" w:author="Greg Landry" w:date="2017-03-01T10:59:00Z"/>
-        </w:rPr>
-      </w:pPr>
-      <w:del w:id="232" w:author="Greg Landry" w:date="2017-03-01T10:59:00Z">
+          <w:del w:id="252" w:author="Greg Landry" w:date="2017-03-01T10:59:00Z"/>
+        </w:rPr>
+      </w:pPr>
+      <w:del w:id="253" w:author="Greg Landry" w:date="2017-03-01T10:59:00Z">
         <w:r>
           <w:delText xml:space="preserve">Note: If you get an error when trying to launch the debugger you may need to terminate an existing debug process. Open the Windows Task Manager, select the Process tab, click on “Image Name” to sort by the process name and terminate all “arm-none-eabi-gdb” processes. </w:delText>
         </w:r>
@@ -4232,10 +4894,10 @@
       <w:pPr>
         <w:jc w:val="center"/>
         <w:rPr>
-          <w:del w:id="233" w:author="Greg Landry" w:date="2017-03-01T10:59:00Z"/>
-        </w:rPr>
-      </w:pPr>
-      <w:del w:id="234" w:author="Greg Landry" w:date="2017-03-01T10:59:00Z">
+          <w:del w:id="254" w:author="Greg Landry" w:date="2017-03-01T10:59:00Z"/>
+        </w:rPr>
+      </w:pPr>
+      <w:del w:id="255" w:author="Greg Landry" w:date="2017-03-01T10:59:00Z">
         <w:r>
           <w:rPr>
             <w:noProof/>
@@ -4282,10 +4944,10 @@
       <w:pPr>
         <w:keepNext/>
         <w:rPr>
-          <w:del w:id="235" w:author="Greg Landry" w:date="2017-03-01T10:59:00Z"/>
-        </w:rPr>
-      </w:pPr>
-      <w:del w:id="236" w:author="Greg Landry" w:date="2017-03-01T10:59:00Z">
+          <w:del w:id="256" w:author="Greg Landry" w:date="2017-03-01T10:59:00Z"/>
+        </w:rPr>
+      </w:pPr>
+      <w:del w:id="257" w:author="Greg Landry" w:date="2017-03-01T10:59:00Z">
         <w:r>
           <w:delText>When</w:delText>
         </w:r>
@@ -4304,10 +4966,10 @@
       <w:pPr>
         <w:jc w:val="both"/>
         <w:rPr>
-          <w:del w:id="237" w:author="Greg Landry" w:date="2017-03-01T10:59:00Z"/>
-        </w:rPr>
-      </w:pPr>
-      <w:del w:id="238" w:author="Greg Landry" w:date="2017-03-01T10:59:00Z">
+          <w:del w:id="258" w:author="Greg Landry" w:date="2017-03-01T10:59:00Z"/>
+        </w:rPr>
+      </w:pPr>
+      <w:del w:id="259" w:author="Greg Landry" w:date="2017-03-01T10:59:00Z">
         <w:r>
           <w:rPr>
             <w:noProof/>
@@ -4354,10 +5016,10 @@
       <w:pPr>
         <w:keepNext/>
         <w:rPr>
-          <w:del w:id="239" w:author="Greg Landry" w:date="2017-03-01T10:59:00Z"/>
-        </w:rPr>
-      </w:pPr>
-      <w:del w:id="240" w:author="Greg Landry" w:date="2017-03-01T10:59:00Z">
+          <w:del w:id="260" w:author="Greg Landry" w:date="2017-03-01T10:59:00Z"/>
+        </w:rPr>
+      </w:pPr>
+      <w:del w:id="261" w:author="Greg Landry" w:date="2017-03-01T10:59:00Z">
         <w:r>
           <w:delText>Click the “Resume” button a few times</w:delText>
         </w:r>
@@ -4378,10 +5040,10 @@
     <w:p>
       <w:pPr>
         <w:rPr>
-          <w:del w:id="241" w:author="Greg Landry" w:date="2017-03-01T10:59:00Z"/>
-        </w:rPr>
-      </w:pPr>
-      <w:del w:id="242" w:author="Greg Landry" w:date="2017-03-01T10:59:00Z">
+          <w:del w:id="262" w:author="Greg Landry" w:date="2017-03-01T10:59:00Z"/>
+        </w:rPr>
+      </w:pPr>
+      <w:del w:id="263" w:author="Greg Landry" w:date="2017-03-01T10:59:00Z">
         <w:r>
           <w:rPr>
             <w:noProof/>
@@ -4428,7 +5090,7 @@
       <w:pPr>
         <w:keepNext/>
         <w:rPr>
-          <w:del w:id="243" w:author="Greg Landry" w:date="2017-03-01T10:59:00Z"/>
+          <w:del w:id="264" w:author="Greg Landry" w:date="2017-03-01T10:59:00Z"/>
         </w:rPr>
       </w:pPr>
     </w:p>
@@ -4436,10 +5098,10 @@
       <w:pPr>
         <w:keepNext/>
         <w:rPr>
-          <w:del w:id="244" w:author="Greg Landry" w:date="2017-03-01T10:59:00Z"/>
-        </w:rPr>
-      </w:pPr>
-      <w:del w:id="245" w:author="Greg Landry" w:date="2017-03-01T10:59:00Z">
+          <w:del w:id="265" w:author="Greg Landry" w:date="2017-03-01T10:59:00Z"/>
+        </w:rPr>
+      </w:pPr>
+      <w:del w:id="266" w:author="Greg Landry" w:date="2017-03-01T10:59:00Z">
         <w:r>
           <w:delText xml:space="preserve">You can toggle breakpoints by double clicking in the column to the left of the line numbers in the </w:delText>
         </w:r>
@@ -4465,10 +5127,10 @@
         <w:keepNext/>
         <w:jc w:val="center"/>
         <w:rPr>
-          <w:del w:id="246" w:author="Greg Landry" w:date="2017-03-01T10:59:00Z"/>
-        </w:rPr>
-      </w:pPr>
-      <w:del w:id="247" w:author="Greg Landry" w:date="2017-03-01T10:59:00Z">
+          <w:del w:id="267" w:author="Greg Landry" w:date="2017-03-01T10:59:00Z"/>
+        </w:rPr>
+      </w:pPr>
+      <w:del w:id="268" w:author="Greg Landry" w:date="2017-03-01T10:59:00Z">
         <w:r>
           <w:rPr>
             <w:noProof/>
@@ -4515,10 +5177,10 @@
       <w:pPr>
         <w:keepNext/>
         <w:rPr>
-          <w:del w:id="248" w:author="Greg Landry" w:date="2017-03-01T10:59:00Z"/>
-        </w:rPr>
-      </w:pPr>
-      <w:del w:id="249" w:author="Greg Landry" w:date="2017-03-01T10:59:00Z">
+          <w:del w:id="269" w:author="Greg Landry" w:date="2017-03-01T10:59:00Z"/>
+        </w:rPr>
+      </w:pPr>
+      <w:del w:id="270" w:author="Greg Landry" w:date="2017-03-01T10:59:00Z">
         <w:r>
           <w:delText xml:space="preserve">Once a thread suspends due to a breakpoint you will see that line </w:delText>
         </w:r>
@@ -4537,10 +5199,10 @@
       <w:pPr>
         <w:jc w:val="center"/>
         <w:rPr>
-          <w:del w:id="250" w:author="Greg Landry" w:date="2017-03-01T10:59:00Z"/>
-        </w:rPr>
-      </w:pPr>
-      <w:del w:id="251" w:author="Greg Landry" w:date="2017-03-01T10:59:00Z">
+          <w:del w:id="271" w:author="Greg Landry" w:date="2017-03-01T10:59:00Z"/>
+        </w:rPr>
+      </w:pPr>
+      <w:del w:id="272" w:author="Greg Landry" w:date="2017-03-01T10:59:00Z">
         <w:r>
           <w:rPr>
             <w:noProof/>
@@ -4586,10 +5248,10 @@
     <w:p>
       <w:pPr>
         <w:rPr>
-          <w:del w:id="252" w:author="Greg Landry" w:date="2017-03-01T10:59:00Z"/>
-        </w:rPr>
-      </w:pPr>
-      <w:del w:id="253" w:author="Greg Landry" w:date="2017-03-01T10:59:00Z">
+          <w:del w:id="273" w:author="Greg Landry" w:date="2017-03-01T10:59:00Z"/>
+        </w:rPr>
+      </w:pPr>
+      <w:del w:id="274" w:author="Greg Landry" w:date="2017-03-01T10:59:00Z">
         <w:r>
           <w:delText>Click the red “Terminate” button to stop debugging. Once you terminate the debugger, you may want to switch back to the C/C++ perspective by clicking on the button at the top right corner.</w:delText>
         </w:r>
@@ -4599,7 +5261,7 @@
       <w:pPr>
         <w:jc w:val="center"/>
         <w:rPr>
-          <w:del w:id="254" w:author="Greg Landry" w:date="2017-03-01T10:59:00Z"/>
+          <w:del w:id="275" w:author="Greg Landry" w:date="2017-03-01T10:59:00Z"/>
           <w:rFonts w:ascii="Cambria" w:eastAsia="Times New Roman" w:hAnsi="Cambria"/>
           <w:b/>
           <w:bCs/>
@@ -4608,7 +5270,7 @@
           <w:szCs w:val="26"/>
         </w:rPr>
       </w:pPr>
-      <w:del w:id="255" w:author="Greg Landry" w:date="2017-03-01T10:59:00Z">
+      <w:del w:id="276" w:author="Greg Landry" w:date="2017-03-01T10:59:00Z">
         <w:r>
           <w:rPr>
             <w:noProof/>
@@ -4712,7 +5374,7 @@
       <w:r>
         <w:t>101 folder called 03</w:t>
       </w:r>
-      <w:ins w:id="256" w:author="Greg Landry" w:date="2017-04-04T14:02:00Z">
+      <w:ins w:id="277" w:author="Greg Landry" w:date="2017-04-04T14:02:00Z">
         <w:r>
           <w:t xml:space="preserve"> to hold the chapter 3 exercises</w:t>
         </w:r>
@@ -4727,10 +5389,18 @@
         <w:t>/03_blinkled project into the 03 folder. Rename the projec</w:t>
       </w:r>
       <w:r>
-        <w:t>t to 01_thread. Update the make</w:t>
-      </w:r>
-      <w:r>
-        <w:t>file and create a make target.</w:t>
+        <w:t xml:space="preserve">t to 01_thread. Update the </w:t>
+      </w:r>
+      <w:proofErr w:type="spellStart"/>
+      <w:r>
+        <w:t>make</w:t>
+      </w:r>
+      <w:r>
+        <w:t>file</w:t>
+      </w:r>
+      <w:proofErr w:type="spellEnd"/>
+      <w:r>
+        <w:t xml:space="preserve"> and create a make target.</w:t>
       </w:r>
     </w:p>
     <w:p>
@@ -4810,11 +5480,33 @@
       <w:r>
         <w:t xml:space="preserve">needs a delay such as </w:t>
       </w:r>
+      <w:proofErr w:type="spellStart"/>
       <w:r>
         <w:rPr>
           <w:i/>
         </w:rPr>
-        <w:t>wiced_rtos_delay_milliseconds(1)</w:t>
+        <w:t>wiced_rtos_delay_</w:t>
+      </w:r>
+      <w:proofErr w:type="gramStart"/>
+      <w:r>
+        <w:rPr>
+          <w:i/>
+        </w:rPr>
+        <w:t>milliseconds</w:t>
+      </w:r>
+      <w:proofErr w:type="spellEnd"/>
+      <w:r>
+        <w:rPr>
+          <w:i/>
+        </w:rPr>
+        <w:t>(</w:t>
+      </w:r>
+      <w:proofErr w:type="gramEnd"/>
+      <w:r>
+        <w:rPr>
+          <w:i/>
+        </w:rPr>
+        <w:t>1)</w:t>
       </w:r>
       <w:r>
         <w:t xml:space="preserve"> – if </w:t>
@@ -4909,7 +5601,15 @@
         </w:numPr>
       </w:pPr>
       <w:r>
-        <w:t>Copy 01_thread to 02_semaphore. Update the makefile and create a make target.</w:t>
+        <w:t xml:space="preserve">Copy 01_thread to 02_semaphore. Update the </w:t>
+      </w:r>
+      <w:proofErr w:type="spellStart"/>
+      <w:r>
+        <w:t>makefile</w:t>
+      </w:r>
+      <w:proofErr w:type="spellEnd"/>
+      <w:r>
+        <w:t xml:space="preserve"> and create a make target.</w:t>
       </w:r>
     </w:p>
     <w:p>
@@ -4998,17 +5698,33 @@
       <w:r>
         <w:t xml:space="preserve">Use </w:t>
       </w:r>
+      <w:proofErr w:type="spellStart"/>
       <w:r>
         <w:rPr>
           <w:i/>
         </w:rPr>
-        <w:t>wiced_rtos_get_semaphore</w:t>
-      </w:r>
+        <w:t>wiced_rtos_get_</w:t>
+      </w:r>
+      <w:proofErr w:type="gramStart"/>
       <w:r>
         <w:rPr>
           <w:i/>
         </w:rPr>
-        <w:t>()</w:t>
+        <w:t>semaphore</w:t>
+      </w:r>
+      <w:proofErr w:type="spellEnd"/>
+      <w:r>
+        <w:rPr>
+          <w:i/>
+        </w:rPr>
+        <w:t>(</w:t>
+      </w:r>
+      <w:proofErr w:type="gramEnd"/>
+      <w:r>
+        <w:rPr>
+          <w:i/>
+        </w:rPr>
+        <w:t>)</w:t>
       </w:r>
       <w:r>
         <w:t xml:space="preserve"> inside</w:t>
@@ -5065,17 +5781,30 @@
       <w:r>
         <w:t xml:space="preserve">Do you need </w:t>
       </w:r>
+      <w:proofErr w:type="spellStart"/>
       <w:r>
         <w:rPr>
           <w:i/>
         </w:rPr>
-        <w:t>wiced_rtos_delay_millisecon</w:t>
+        <w:t>wiced_rtos_delay_</w:t>
+      </w:r>
+      <w:proofErr w:type="gramStart"/>
+      <w:r>
+        <w:rPr>
+          <w:i/>
+        </w:rPr>
+        <w:t>millisecon</w:t>
       </w:r>
       <w:r>
         <w:t>ds</w:t>
       </w:r>
-      <w:r>
-        <w:t>()</w:t>
+      <w:proofErr w:type="spellEnd"/>
+      <w:r>
+        <w:t>(</w:t>
+      </w:r>
+      <w:proofErr w:type="gramEnd"/>
+      <w:r>
+        <w:t>)</w:t>
       </w:r>
       <w:r>
         <w:t xml:space="preserve"> in the LED thread? Why or why not?</w:t>
@@ -5136,7 +5865,15 @@
         <w:t>Use a</w:t>
       </w:r>
       <w:r>
-        <w:t xml:space="preserve"> mutex to </w:t>
+        <w:t xml:space="preserve"> </w:t>
+      </w:r>
+      <w:proofErr w:type="spellStart"/>
+      <w:r>
+        <w:t>mutex</w:t>
+      </w:r>
+      <w:proofErr w:type="spellEnd"/>
+      <w:r>
+        <w:t xml:space="preserve"> to </w:t>
       </w:r>
       <w:r>
         <w:t>lock printing</w:t>
@@ -5157,10 +5894,18 @@
         <w:t>Copy 01_threa</w:t>
       </w:r>
       <w:r>
-        <w:t>d to 03_mutex.  Update the make</w:t>
-      </w:r>
-      <w:r>
-        <w:t>file and create a make target.</w:t>
+        <w:t xml:space="preserve">d to 03_mutex.  Update the </w:t>
+      </w:r>
+      <w:proofErr w:type="spellStart"/>
+      <w:r>
+        <w:t>make</w:t>
+      </w:r>
+      <w:r>
+        <w:t>file</w:t>
+      </w:r>
+      <w:proofErr w:type="spellEnd"/>
+      <w:r>
+        <w:t xml:space="preserve"> and create a make target.</w:t>
       </w:r>
     </w:p>
     <w:p>
@@ -5174,12 +5919,12 @@
       <w:r>
         <w:t xml:space="preserve">Add a second thread that blinks </w:t>
       </w:r>
-      <w:del w:id="257" w:author="Greg Landry" w:date="2017-04-03T15:23:00Z">
+      <w:del w:id="278" w:author="Greg Landry" w:date="2017-04-03T15:23:00Z">
         <w:r>
           <w:delText xml:space="preserve">LED2 </w:delText>
         </w:r>
       </w:del>
-      <w:ins w:id="258" w:author="Greg Landry" w:date="2017-04-03T15:23:00Z">
+      <w:ins w:id="279" w:author="Greg Landry" w:date="2017-04-03T15:23:00Z">
         <w:r>
           <w:t xml:space="preserve">LED0 </w:t>
         </w:r>
@@ -5263,10 +6008,18 @@
         </w:numPr>
       </w:pPr>
       <w:r>
-        <w:t>Add a m</w:t>
-      </w:r>
-      <w:r>
-        <w:t>utex to the project so that each thread can print properly.</w:t>
+        <w:t xml:space="preserve">Add a </w:t>
+      </w:r>
+      <w:proofErr w:type="spellStart"/>
+      <w:r>
+        <w:t>m</w:t>
+      </w:r>
+      <w:r>
+        <w:t>utex</w:t>
+      </w:r>
+      <w:proofErr w:type="spellEnd"/>
+      <w:r>
+        <w:t xml:space="preserve"> to the project so that each thread can print properly.</w:t>
       </w:r>
     </w:p>
     <w:p>
@@ -5302,10 +6055,18 @@
         <w:t>What happe</w:t>
       </w:r>
       <w:r>
-        <w:t>ns if you forget to unlock the m</w:t>
-      </w:r>
-      <w:r>
-        <w:t>utex in one of the threads? Why?</w:t>
+        <w:t xml:space="preserve">ns if you forget to unlock the </w:t>
+      </w:r>
+      <w:proofErr w:type="spellStart"/>
+      <w:r>
+        <w:t>m</w:t>
+      </w:r>
+      <w:r>
+        <w:t>utex</w:t>
+      </w:r>
+      <w:proofErr w:type="spellEnd"/>
+      <w:r>
+        <w:t xml:space="preserve"> in one of the threads? Why?</w:t>
       </w:r>
     </w:p>
     <w:p>
@@ -5385,10 +6146,18 @@
         <w:t>Copy 02_semapho</w:t>
       </w:r>
       <w:r>
-        <w:t>re to 04_queue. Update the make</w:t>
-      </w:r>
-      <w:r>
-        <w:t>file and create a make target.</w:t>
+        <w:t xml:space="preserve">re to 04_queue. Update the </w:t>
+      </w:r>
+      <w:proofErr w:type="spellStart"/>
+      <w:r>
+        <w:t>make</w:t>
+      </w:r>
+      <w:r>
+        <w:t>file</w:t>
+      </w:r>
+      <w:proofErr w:type="spellEnd"/>
+      <w:r>
+        <w:t xml:space="preserve"> and create a make target.</w:t>
       </w:r>
     </w:p>
     <w:p>
@@ -5570,10 +6339,18 @@
         <w:t>timer</w:t>
       </w:r>
       <w:r>
-        <w:t>.  Update the make</w:t>
-      </w:r>
-      <w:r>
-        <w:t>file and create a make target.</w:t>
+        <w:t xml:space="preserve">.  Update the </w:t>
+      </w:r>
+      <w:proofErr w:type="spellStart"/>
+      <w:r>
+        <w:t>make</w:t>
+      </w:r>
+      <w:r>
+        <w:t>file</w:t>
+      </w:r>
+      <w:proofErr w:type="spellEnd"/>
+      <w:r>
+        <w:t xml:space="preserve"> and create a make target.</w:t>
       </w:r>
     </w:p>
     <w:p>
@@ -5587,21 +6364,31 @@
       <w:r>
         <w:t xml:space="preserve">Update the LED thread function so that it is just a simple function to toggle the LED with no </w:t>
       </w:r>
+      <w:proofErr w:type="gramStart"/>
       <w:r>
         <w:rPr>
           <w:i/>
         </w:rPr>
-        <w:t>while(1)</w:t>
+        <w:t>while(</w:t>
+      </w:r>
+      <w:proofErr w:type="gramEnd"/>
+      <w:r>
+        <w:rPr>
+          <w:i/>
+        </w:rPr>
+        <w:t>1)</w:t>
       </w:r>
       <w:r>
         <w:t xml:space="preserve"> loop and no </w:t>
       </w:r>
+      <w:proofErr w:type="spellStart"/>
       <w:r>
         <w:rPr>
           <w:i/>
         </w:rPr>
         <w:t>wiced_rtos_delay_milliseconds</w:t>
       </w:r>
+      <w:proofErr w:type="spellEnd"/>
       <w:r>
         <w:rPr>
           <w:i/>
@@ -5680,11 +6467,19 @@
       <w:r>
         <w:t xml:space="preserve">What happens if you don’t remove the </w:t>
       </w:r>
+      <w:proofErr w:type="gramStart"/>
       <w:r>
         <w:rPr>
           <w:i/>
         </w:rPr>
-        <w:t>while(1)</w:t>
+        <w:t>while(</w:t>
+      </w:r>
+      <w:proofErr w:type="gramEnd"/>
+      <w:r>
+        <w:rPr>
+          <w:i/>
+        </w:rPr>
+        <w:t>1)</w:t>
       </w:r>
       <w:r>
         <w:t xml:space="preserve"> loop from the function that blinks the LED? Why?</w:t>
@@ -5694,20 +6489,20 @@
       <w:pPr>
         <w:pStyle w:val="Heading3"/>
         <w:rPr>
-          <w:ins w:id="259" w:author="Greg Landry" w:date="2017-03-01T10:59:00Z"/>
-        </w:rPr>
-      </w:pPr>
-      <w:ins w:id="260" w:author="Greg Landry" w:date="2017-03-01T10:59:00Z">
+          <w:ins w:id="280" w:author="Greg Landry" w:date="2017-03-01T10:59:00Z"/>
+        </w:rPr>
+      </w:pPr>
+      <w:ins w:id="281" w:author="Greg Landry" w:date="2017-03-01T10:59:00Z">
         <w:r>
           <w:t>0</w:t>
         </w:r>
       </w:ins>
-      <w:ins w:id="261" w:author="Greg Landry" w:date="2017-03-01T11:04:00Z">
+      <w:ins w:id="282" w:author="Greg Landry" w:date="2017-03-01T11:04:00Z">
         <w:r>
           <w:t>6</w:t>
         </w:r>
       </w:ins>
-      <w:ins w:id="262" w:author="Greg Landry" w:date="2017-03-01T10:59:00Z">
+      <w:ins w:id="283" w:author="Greg Landry" w:date="2017-03-01T10:59:00Z">
         <w:r>
           <w:t xml:space="preserve"> (Advanced) (DEBUGGING) Setup and Run the Debugger</w:t>
         </w:r>
@@ -5717,10 +6512,10 @@
       <w:pPr>
         <w:pStyle w:val="Heading4"/>
         <w:rPr>
-          <w:ins w:id="263" w:author="Greg Landry" w:date="2017-03-01T10:59:00Z"/>
-        </w:rPr>
-      </w:pPr>
-      <w:ins w:id="264" w:author="Greg Landry" w:date="2017-03-01T10:59:00Z">
+          <w:ins w:id="284" w:author="Greg Landry" w:date="2017-03-01T10:59:00Z"/>
+        </w:rPr>
+      </w:pPr>
+      <w:ins w:id="285" w:author="Greg Landry" w:date="2017-03-01T10:59:00Z">
         <w:r>
           <w:t>Make Target</w:t>
         </w:r>
@@ -5729,30 +6524,30 @@
     <w:p>
       <w:pPr>
         <w:rPr>
-          <w:ins w:id="265" w:author="Greg Landry" w:date="2017-03-01T10:59:00Z"/>
-        </w:rPr>
-      </w:pPr>
-      <w:ins w:id="266" w:author="Greg Landry" w:date="2017-03-01T10:59:00Z">
+          <w:ins w:id="286" w:author="Greg Landry" w:date="2017-03-01T10:59:00Z"/>
+        </w:rPr>
+      </w:pPr>
+      <w:ins w:id="287" w:author="Greg Landry" w:date="2017-03-01T10:59:00Z">
         <w:r>
           <w:t xml:space="preserve">In order to use the debugger, </w:t>
         </w:r>
       </w:ins>
-      <w:ins w:id="267" w:author="Greg Landry" w:date="2017-03-01T11:01:00Z">
+      <w:ins w:id="288" w:author="Greg Landry" w:date="2017-03-01T11:01:00Z">
         <w:r>
           <w:t xml:space="preserve">create a new </w:t>
         </w:r>
       </w:ins>
-      <w:ins w:id="268" w:author="Greg Landry" w:date="2017-03-01T10:59:00Z">
+      <w:ins w:id="289" w:author="Greg Landry" w:date="2017-03-01T10:59:00Z">
         <w:r>
           <w:t xml:space="preserve">make target </w:t>
         </w:r>
       </w:ins>
-      <w:ins w:id="269" w:author="Greg Landry" w:date="2017-03-01T11:01:00Z">
+      <w:ins w:id="290" w:author="Greg Landry" w:date="2017-03-01T11:01:00Z">
         <w:r>
           <w:t xml:space="preserve">for an existing project </w:t>
         </w:r>
       </w:ins>
-      <w:ins w:id="270" w:author="Greg Landry" w:date="2017-03-01T10:59:00Z">
+      <w:ins w:id="291" w:author="Greg Landry" w:date="2017-03-01T10:59:00Z">
         <w:r>
           <w:t xml:space="preserve">so that </w:t>
         </w:r>
@@ -5777,23 +6572,31 @@
       <w:pPr>
         <w:ind w:left="720"/>
         <w:rPr>
-          <w:ins w:id="271" w:author="Greg Landry" w:date="2017-03-01T10:59:00Z"/>
+          <w:ins w:id="292" w:author="Greg Landry" w:date="2017-03-01T10:59:00Z"/>
           <w:i/>
         </w:rPr>
       </w:pPr>
-      <w:ins w:id="272" w:author="Greg Landry" w:date="2017-03-01T10:59:00Z">
+      <w:ins w:id="293" w:author="Greg Landry" w:date="2017-03-01T10:59:00Z">
         <w:r>
           <w:rPr>
             <w:i/>
           </w:rPr>
-          <w:t>&lt;folder1&gt;.</w:t>
-        </w:r>
+          <w:t>&lt;folder1&gt;</w:t>
+        </w:r>
+        <w:proofErr w:type="gramStart"/>
         <w:r>
           <w:rPr>
             <w:i/>
           </w:rPr>
+          <w:t>.</w:t>
+        </w:r>
+        <w:r>
+          <w:rPr>
+            <w:i/>
+          </w:rPr>
           <w:t>[</w:t>
         </w:r>
+        <w:proofErr w:type="gramEnd"/>
         <w:r>
           <w:rPr>
             <w:i/>
@@ -5841,10 +6644,10 @@
     <w:p>
       <w:pPr>
         <w:rPr>
-          <w:ins w:id="273" w:author="Greg Landry" w:date="2017-03-01T10:59:00Z"/>
-        </w:rPr>
-      </w:pPr>
-      <w:ins w:id="274" w:author="Greg Landry" w:date="2017-03-01T10:59:00Z">
+          <w:ins w:id="294" w:author="Greg Landry" w:date="2017-03-01T10:59:00Z"/>
+        </w:rPr>
+      </w:pPr>
+      <w:ins w:id="295" w:author="Greg Landry" w:date="2017-03-01T10:59:00Z">
         <w:r>
           <w:t>For exa</w:t>
         </w:r>
@@ -5860,11 +6663,12 @@
       <w:pPr>
         <w:ind w:left="720"/>
         <w:rPr>
-          <w:ins w:id="275" w:author="Greg Landry" w:date="2017-03-01T10:59:00Z"/>
+          <w:ins w:id="296" w:author="Greg Landry" w:date="2017-03-01T10:59:00Z"/>
           <w:i/>
         </w:rPr>
       </w:pPr>
-      <w:ins w:id="276" w:author="Greg Landry" w:date="2017-03-01T10:59:00Z">
+      <w:proofErr w:type="gramStart"/>
+      <w:ins w:id="297" w:author="Greg Landry" w:date="2017-03-01T10:59:00Z">
         <w:r>
           <w:rPr>
             <w:i/>
@@ -5896,7 +6700,7 @@
           <w:t>.0</w:t>
         </w:r>
       </w:ins>
-      <w:ins w:id="277" w:author="Greg Landry" w:date="2017-03-01T11:00:00Z">
+      <w:ins w:id="298" w:author="Greg Landry" w:date="2017-03-01T11:00:00Z">
         <w:r>
           <w:rPr>
             <w:i/>
@@ -5904,7 +6708,7 @@
           <w:t>2</w:t>
         </w:r>
       </w:ins>
-      <w:ins w:id="278" w:author="Greg Landry" w:date="2017-03-01T10:59:00Z">
+      <w:ins w:id="299" w:author="Greg Landry" w:date="2017-03-01T10:59:00Z">
         <w:r>
           <w:rPr>
             <w:i/>
@@ -5912,7 +6716,7 @@
           <w:t>_blinkled-BCM943</w:t>
         </w:r>
       </w:ins>
-      <w:ins w:id="279" w:author="Greg Landry" w:date="2017-03-01T11:00:00Z">
+      <w:ins w:id="300" w:author="Greg Landry" w:date="2017-03-01T11:00:00Z">
         <w:r>
           <w:rPr>
             <w:i/>
@@ -5920,12 +6724,19 @@
           <w:t>907_WW101</w:t>
         </w:r>
       </w:ins>
-      <w:ins w:id="280" w:author="Greg Landry" w:date="2017-03-01T10:59:00Z">
+      <w:ins w:id="301" w:author="Greg Landry" w:date="2017-03-01T10:59:00Z">
         <w:r>
           <w:rPr>
             <w:i/>
           </w:rPr>
-          <w:t>-debug download</w:t>
+          <w:t>-debug</w:t>
+        </w:r>
+        <w:proofErr w:type="gramEnd"/>
+        <w:r>
+          <w:rPr>
+            <w:i/>
+          </w:rPr>
+          <w:t xml:space="preserve"> download</w:t>
         </w:r>
       </w:ins>
     </w:p>
@@ -5933,10 +6744,10 @@
       <w:pPr>
         <w:pStyle w:val="Heading4"/>
         <w:rPr>
-          <w:ins w:id="281" w:author="Greg Landry" w:date="2017-03-01T10:59:00Z"/>
-        </w:rPr>
-      </w:pPr>
-      <w:ins w:id="282" w:author="Greg Landry" w:date="2017-03-01T10:59:00Z">
+          <w:ins w:id="302" w:author="Greg Landry" w:date="2017-03-01T10:59:00Z"/>
+        </w:rPr>
+      </w:pPr>
+      <w:ins w:id="303" w:author="Greg Landry" w:date="2017-03-01T10:59:00Z">
         <w:r>
           <w:lastRenderedPageBreak/>
           <w:t>Setup</w:t>
@@ -5946,12 +6757,20 @@
     <w:p>
       <w:pPr>
         <w:rPr>
-          <w:ins w:id="283" w:author="Greg Landry" w:date="2017-03-01T10:59:00Z"/>
-        </w:rPr>
-      </w:pPr>
-      <w:ins w:id="284" w:author="Greg Landry" w:date="2017-03-01T10:59:00Z">
-        <w:r>
-          <w:t>Before starting the debugger, we need to verify that it is setup correctly. From WICED Studio, click the down arrow next to the green bug icon and select “Debug Configurations…” Then select “GDB Hardware Debugging &gt; 43xxx_Wi-Fi Debug_Windows” from the window on the left. Setup the various tabs as shown in the figures below. You should only have to make changes on the “Startup” and “Common” tabs but all are shown here for completeness.</w:t>
+          <w:ins w:id="304" w:author="Greg Landry" w:date="2017-03-01T10:59:00Z"/>
+        </w:rPr>
+      </w:pPr>
+      <w:ins w:id="305" w:author="Greg Landry" w:date="2017-03-01T10:59:00Z">
+        <w:r>
+          <w:t xml:space="preserve">Before starting the debugger, we need to verify that it is setup correctly. From WICED Studio, click the down arrow next to the green bug icon and select “Debug Configurations…” Then select “GDB Hardware Debugging &gt; 43xxx_Wi-Fi </w:t>
+        </w:r>
+        <w:proofErr w:type="spellStart"/>
+        <w:r>
+          <w:t>Debug_Windows</w:t>
+        </w:r>
+        <w:proofErr w:type="spellEnd"/>
+        <w:r>
+          <w:t>” from the window on the left. Setup the various tabs as shown in the figures below. You should only have to make changes on the “Startup” and “Common” tabs but all are shown here for completeness.</w:t>
         </w:r>
       </w:ins>
     </w:p>
@@ -5959,10 +6778,10 @@
       <w:pPr>
         <w:jc w:val="center"/>
         <w:rPr>
-          <w:ins w:id="285" w:author="Greg Landry" w:date="2017-03-01T10:59:00Z"/>
-        </w:rPr>
-      </w:pPr>
-      <w:ins w:id="286" w:author="Greg Landry" w:date="2017-03-01T10:59:00Z">
+          <w:ins w:id="306" w:author="Greg Landry" w:date="2017-03-01T10:59:00Z"/>
+        </w:rPr>
+      </w:pPr>
+      <w:ins w:id="307" w:author="Greg Landry" w:date="2017-03-01T10:59:00Z">
         <w:r>
           <w:rPr>
             <w:noProof/>
@@ -6009,10 +6828,10 @@
       <w:pPr>
         <w:jc w:val="center"/>
         <w:rPr>
-          <w:ins w:id="287" w:author="Greg Landry" w:date="2017-03-01T10:59:00Z"/>
-        </w:rPr>
-      </w:pPr>
-      <w:ins w:id="288" w:author="Greg Landry" w:date="2017-03-01T10:59:00Z">
+          <w:ins w:id="308" w:author="Greg Landry" w:date="2017-03-01T10:59:00Z"/>
+        </w:rPr>
+      </w:pPr>
+      <w:ins w:id="309" w:author="Greg Landry" w:date="2017-03-01T10:59:00Z">
         <w:r>
           <w:rPr>
             <w:noProof/>
@@ -6060,7 +6879,7 @@
         <w:spacing w:after="0"/>
         <w:jc w:val="center"/>
         <w:rPr>
-          <w:ins w:id="289" w:author="Greg Landry" w:date="2017-03-01T10:59:00Z"/>
+          <w:ins w:id="310" w:author="Greg Landry" w:date="2017-03-01T10:59:00Z"/>
           <w:rFonts w:ascii="Cambria" w:eastAsia="Times New Roman" w:hAnsi="Cambria"/>
           <w:b/>
           <w:bCs/>
@@ -6069,7 +6888,7 @@
           <w:szCs w:val="26"/>
         </w:rPr>
       </w:pPr>
-      <w:ins w:id="290" w:author="Greg Landry" w:date="2017-04-03T15:25:00Z">
+      <w:ins w:id="311" w:author="Greg Landry" w:date="2017-04-03T15:25:00Z">
         <w:r>
           <w:rPr>
             <w:noProof/>
@@ -6118,10 +6937,10 @@
         <w:spacing w:after="0"/>
         <w:jc w:val="center"/>
         <w:rPr>
-          <w:ins w:id="291" w:author="Greg Landry" w:date="2017-03-01T10:59:00Z"/>
-        </w:rPr>
-      </w:pPr>
-      <w:ins w:id="292" w:author="Greg Landry" w:date="2017-03-01T10:59:00Z">
+          <w:ins w:id="312" w:author="Greg Landry" w:date="2017-03-01T10:59:00Z"/>
+        </w:rPr>
+      </w:pPr>
+      <w:ins w:id="313" w:author="Greg Landry" w:date="2017-03-01T10:59:00Z">
         <w:r>
           <w:t xml:space="preserve">Note: the text in the box above is: </w:t>
         </w:r>
@@ -6130,33 +6949,74 @@
             <w:b/>
             <w:i/>
           </w:rPr>
-          <w:t>add-symbol-file build/eclipse_debug/last_</w:t>
-        </w:r>
-      </w:ins>
-      <w:ins w:id="293" w:author="Greg Landry" w:date="2017-04-03T15:23:00Z">
+          <w:t>add-symbol-file build/</w:t>
+        </w:r>
+        <w:proofErr w:type="spellStart"/>
         <w:r>
           <w:rPr>
             <w:b/>
             <w:i/>
           </w:rPr>
-          <w:t>build</w:t>
-        </w:r>
-      </w:ins>
-      <w:ins w:id="294" w:author="Greg Landry" w:date="2017-03-01T10:59:00Z">
+          <w:t>eclipse_debug</w:t>
+        </w:r>
+        <w:proofErr w:type="spellEnd"/>
         <w:r>
           <w:rPr>
             <w:b/>
             <w:i/>
           </w:rPr>
-          <w:t>.elf 0x8000000</w:t>
+          <w:t>/</w:t>
+        </w:r>
+        <w:proofErr w:type="spellStart"/>
+        <w:r>
+          <w:rPr>
+            <w:b/>
+            <w:i/>
+          </w:rPr>
+          <w:t>last_</w:t>
         </w:r>
       </w:ins>
+      <w:ins w:id="314" w:author="Greg Landry" w:date="2017-04-03T15:23:00Z">
+        <w:r>
+          <w:rPr>
+            <w:b/>
+            <w:i/>
+          </w:rPr>
+          <w:t>buil</w:t>
+        </w:r>
+      </w:ins>
+      <w:ins w:id="315" w:author="Greg Landry" w:date="2017-04-06T10:11:00Z">
+        <w:r>
+          <w:rPr>
+            <w:b/>
+            <w:i/>
+          </w:rPr>
+          <w:t>t</w:t>
+        </w:r>
+      </w:ins>
+      <w:ins w:id="316" w:author="Greg Landry" w:date="2017-03-01T10:59:00Z">
+        <w:r>
+          <w:rPr>
+            <w:b/>
+            <w:i/>
+          </w:rPr>
+          <w:t>.elf</w:t>
+        </w:r>
+        <w:proofErr w:type="spellEnd"/>
+        <w:r>
+          <w:rPr>
+            <w:b/>
+            <w:i/>
+          </w:rPr>
+          <w:t xml:space="preserve"> 0x8000000</w:t>
+        </w:r>
+      </w:ins>
     </w:p>
     <w:p>
       <w:pPr>
         <w:jc w:val="center"/>
         <w:rPr>
-          <w:ins w:id="295" w:author="Greg Landry" w:date="2017-03-01T10:59:00Z"/>
+          <w:ins w:id="317" w:author="Greg Landry" w:date="2017-03-01T10:59:00Z"/>
           <w:rFonts w:ascii="Cambria" w:eastAsia="Times New Roman" w:hAnsi="Cambria"/>
           <w:b/>
           <w:bCs/>
@@ -6165,7 +7025,7 @@
           <w:szCs w:val="26"/>
         </w:rPr>
       </w:pPr>
-      <w:ins w:id="296" w:author="Greg Landry" w:date="2017-03-01T10:59:00Z">
+      <w:ins w:id="318" w:author="Greg Landry" w:date="2017-03-01T10:59:00Z">
         <w:r>
           <w:rPr>
             <w:noProof/>
@@ -6213,7 +7073,7 @@
       <w:pPr>
         <w:jc w:val="center"/>
         <w:rPr>
-          <w:ins w:id="297" w:author="Greg Landry" w:date="2017-03-01T10:59:00Z"/>
+          <w:ins w:id="319" w:author="Greg Landry" w:date="2017-03-01T10:59:00Z"/>
           <w:rFonts w:ascii="Cambria" w:eastAsia="Times New Roman" w:hAnsi="Cambria"/>
           <w:b/>
           <w:bCs/>
@@ -6222,7 +7082,7 @@
           <w:szCs w:val="26"/>
         </w:rPr>
       </w:pPr>
-      <w:ins w:id="298" w:author="Greg Landry" w:date="2017-03-01T10:59:00Z">
+      <w:ins w:id="320" w:author="Greg Landry" w:date="2017-03-01T10:59:00Z">
         <w:r>
           <w:rPr>
             <w:noProof/>
@@ -6269,10 +7129,10 @@
       <w:pPr>
         <w:pStyle w:val="Heading4"/>
         <w:rPr>
-          <w:ins w:id="299" w:author="Greg Landry" w:date="2017-03-01T10:59:00Z"/>
-        </w:rPr>
-      </w:pPr>
-      <w:ins w:id="300" w:author="Greg Landry" w:date="2017-03-01T10:59:00Z">
+          <w:ins w:id="321" w:author="Greg Landry" w:date="2017-03-01T10:59:00Z"/>
+        </w:rPr>
+      </w:pPr>
+      <w:ins w:id="322" w:author="Greg Landry" w:date="2017-03-01T10:59:00Z">
         <w:r>
           <w:lastRenderedPageBreak/>
           <w:t>Running the Debugger</w:t>
@@ -6282,10 +7142,10 @@
     <w:p>
       <w:pPr>
         <w:rPr>
-          <w:ins w:id="301" w:author="Greg Landry" w:date="2017-03-01T10:59:00Z"/>
-        </w:rPr>
-      </w:pPr>
-      <w:ins w:id="302" w:author="Greg Landry" w:date="2017-03-01T10:59:00Z">
+          <w:ins w:id="323" w:author="Greg Landry" w:date="2017-03-01T10:59:00Z"/>
+        </w:rPr>
+      </w:pPr>
+      <w:ins w:id="324" w:author="Greg Landry" w:date="2017-03-01T10:59:00Z">
         <w:r>
           <w:t>Once the setup is complete, execute the make target to download the program to the board. Once the project is downloaded, click the down arrow next to the green bug icon and select “43xxx_Wi-Fi_Debug_Windows”. If you get a message asking if you want to open the debug perspective, click “Yes”. You can click the check box to tell the tool to switch automatically in the future.</w:t>
         </w:r>
@@ -6294,10 +7154,10 @@
     <w:p>
       <w:pPr>
         <w:rPr>
-          <w:ins w:id="303" w:author="Greg Landry" w:date="2017-03-01T10:59:00Z"/>
-        </w:rPr>
-      </w:pPr>
-      <w:ins w:id="304" w:author="Greg Landry" w:date="2017-03-01T10:59:00Z">
+          <w:ins w:id="325" w:author="Greg Landry" w:date="2017-03-01T10:59:00Z"/>
+        </w:rPr>
+      </w:pPr>
+      <w:ins w:id="326" w:author="Greg Landry" w:date="2017-03-01T10:59:00Z">
         <w:r>
           <w:rPr>
             <w:noProof/>
@@ -6343,12 +7203,28 @@
     <w:p>
       <w:pPr>
         <w:rPr>
-          <w:ins w:id="305" w:author="Greg Landry" w:date="2017-03-01T10:59:00Z"/>
-        </w:rPr>
-      </w:pPr>
-      <w:ins w:id="306" w:author="Greg Landry" w:date="2017-03-01T10:59:00Z">
-        <w:r>
-          <w:t xml:space="preserve">Note: If you get an error when trying to launch the debugger you may need to terminate an existing debug process. Open the Windows Task Manager, select the Process tab, click on “Image Name” to sort by the process name and terminate all “arm-none-eabi-gdb” processes. </w:t>
+          <w:ins w:id="327" w:author="Greg Landry" w:date="2017-03-01T10:59:00Z"/>
+        </w:rPr>
+      </w:pPr>
+      <w:ins w:id="328" w:author="Greg Landry" w:date="2017-03-01T10:59:00Z">
+        <w:r>
+          <w:t>Note: If you get an error when trying to launch the debugger you may need to terminate an existing debug process. Open the Windows Task Manager, select the Process tab, click on “Image Name” to sort by the process name and terminate all “arm-none-</w:t>
+        </w:r>
+        <w:proofErr w:type="spellStart"/>
+        <w:r>
+          <w:t>eabi</w:t>
+        </w:r>
+        <w:proofErr w:type="spellEnd"/>
+        <w:r>
+          <w:t>-</w:t>
+        </w:r>
+        <w:proofErr w:type="spellStart"/>
+        <w:r>
+          <w:t>gdb</w:t>
+        </w:r>
+        <w:proofErr w:type="spellEnd"/>
+        <w:r>
+          <w:t xml:space="preserve">” processes. </w:t>
         </w:r>
       </w:ins>
     </w:p>
@@ -6356,10 +7232,10 @@
       <w:pPr>
         <w:jc w:val="center"/>
         <w:rPr>
-          <w:ins w:id="307" w:author="Greg Landry" w:date="2017-03-01T10:59:00Z"/>
-        </w:rPr>
-      </w:pPr>
-      <w:ins w:id="308" w:author="Greg Landry" w:date="2017-03-01T10:59:00Z">
+          <w:ins w:id="329" w:author="Greg Landry" w:date="2017-03-01T10:59:00Z"/>
+        </w:rPr>
+      </w:pPr>
+      <w:ins w:id="330" w:author="Greg Landry" w:date="2017-03-01T10:59:00Z">
         <w:r>
           <w:rPr>
             <w:noProof/>
@@ -6406,10 +7282,10 @@
       <w:pPr>
         <w:keepNext/>
         <w:rPr>
-          <w:ins w:id="309" w:author="Greg Landry" w:date="2017-03-01T10:59:00Z"/>
-        </w:rPr>
-      </w:pPr>
-      <w:ins w:id="310" w:author="Greg Landry" w:date="2017-03-01T10:59:00Z">
+          <w:ins w:id="331" w:author="Greg Landry" w:date="2017-03-01T10:59:00Z"/>
+        </w:rPr>
+      </w:pPr>
+      <w:ins w:id="332" w:author="Greg Landry" w:date="2017-03-01T10:59:00Z">
         <w:r>
           <w:lastRenderedPageBreak/>
           <w:t>When the debugger starts the top banner will look like this:</w:t>
@@ -6420,10 +7296,10 @@
       <w:pPr>
         <w:jc w:val="both"/>
         <w:rPr>
-          <w:ins w:id="311" w:author="Greg Landry" w:date="2017-03-01T10:59:00Z"/>
-        </w:rPr>
-      </w:pPr>
-      <w:ins w:id="312" w:author="Greg Landry" w:date="2017-03-01T10:59:00Z">
+          <w:ins w:id="333" w:author="Greg Landry" w:date="2017-03-01T10:59:00Z"/>
+        </w:rPr>
+      </w:pPr>
+      <w:ins w:id="334" w:author="Greg Landry" w:date="2017-03-01T10:59:00Z">
         <w:r>
           <w:rPr>
             <w:noProof/>
@@ -6470,14 +7346,14 @@
       <w:pPr>
         <w:keepNext/>
         <w:rPr>
-          <w:ins w:id="313" w:author="Greg Landry" w:date="2017-03-01T10:59:00Z"/>
-        </w:rPr>
-      </w:pPr>
-      <w:ins w:id="314" w:author="Greg Landry" w:date="2017-03-01T10:59:00Z">
+          <w:ins w:id="335" w:author="Greg Landry" w:date="2017-03-01T10:59:00Z"/>
+        </w:rPr>
+      </w:pPr>
+      <w:ins w:id="336" w:author="Greg Landry" w:date="2017-03-01T10:59:00Z">
         <w:r>
           <w:rPr>
             <w:u w:val="single"/>
-            <w:rPrChange w:id="315" w:author="Greg Landry" w:date="2017-03-01T11:01:00Z">
+            <w:rPrChange w:id="337" w:author="Greg Landry" w:date="2017-03-01T11:01:00Z">
               <w:rPr/>
             </w:rPrChange>
           </w:rPr>
@@ -6487,12 +7363,12 @@
           <w:t xml:space="preserve"> </w:t>
         </w:r>
       </w:ins>
-      <w:ins w:id="316" w:author="Greg Landry" w:date="2017-03-01T11:07:00Z">
+      <w:ins w:id="338" w:author="Greg Landry" w:date="2017-03-01T11:07:00Z">
         <w:r>
           <w:t>and the resume button stays grey. N</w:t>
         </w:r>
       </w:ins>
-      <w:ins w:id="317" w:author="Greg Landry" w:date="2017-03-01T10:59:00Z">
+      <w:ins w:id="339" w:author="Greg Landry" w:date="2017-03-01T10:59:00Z">
         <w:r>
           <w:t>otice that additional threads along with information about them appears in the debug window.</w:t>
         </w:r>
@@ -6501,10 +7377,10 @@
     <w:p>
       <w:pPr>
         <w:rPr>
-          <w:ins w:id="318" w:author="Greg Landry" w:date="2017-03-01T10:59:00Z"/>
-        </w:rPr>
-      </w:pPr>
-      <w:ins w:id="319" w:author="Greg Landry" w:date="2017-03-01T10:59:00Z">
+          <w:ins w:id="340" w:author="Greg Landry" w:date="2017-03-01T10:59:00Z"/>
+        </w:rPr>
+      </w:pPr>
+      <w:ins w:id="341" w:author="Greg Landry" w:date="2017-03-01T10:59:00Z">
         <w:r>
           <w:rPr>
             <w:noProof/>
@@ -6551,7 +7427,7 @@
       <w:pPr>
         <w:keepNext/>
         <w:rPr>
-          <w:ins w:id="320" w:author="Greg Landry" w:date="2017-03-01T10:59:00Z"/>
+          <w:ins w:id="342" w:author="Greg Landry" w:date="2017-03-01T10:59:00Z"/>
         </w:rPr>
       </w:pPr>
     </w:p>
@@ -6559,10 +7435,10 @@
       <w:pPr>
         <w:keepNext/>
         <w:rPr>
-          <w:ins w:id="321" w:author="Greg Landry" w:date="2017-03-01T10:59:00Z"/>
-        </w:rPr>
-      </w:pPr>
-      <w:ins w:id="322" w:author="Greg Landry" w:date="2017-03-01T10:59:00Z">
+          <w:ins w:id="343" w:author="Greg Landry" w:date="2017-03-01T10:59:00Z"/>
+        </w:rPr>
+      </w:pPr>
+      <w:ins w:id="344" w:author="Greg Landry" w:date="2017-03-01T10:59:00Z">
         <w:r>
           <w:t>You can toggle breakpoints by double clicking in the column to the left of the line numbers in the source code or you can right click and select “Toggle Breakpoint”. The breakpoint symbol appears to the left of the line number as shown here.</w:t>
         </w:r>
@@ -6573,10 +7449,10 @@
         <w:keepNext/>
         <w:jc w:val="center"/>
         <w:rPr>
-          <w:ins w:id="323" w:author="Greg Landry" w:date="2017-03-01T10:59:00Z"/>
-        </w:rPr>
-      </w:pPr>
-      <w:ins w:id="324" w:author="Greg Landry" w:date="2017-03-01T10:59:00Z">
+          <w:ins w:id="345" w:author="Greg Landry" w:date="2017-03-01T10:59:00Z"/>
+        </w:rPr>
+      </w:pPr>
+      <w:ins w:id="346" w:author="Greg Landry" w:date="2017-03-01T10:59:00Z">
         <w:r>
           <w:rPr>
             <w:noProof/>
@@ -6623,10 +7499,10 @@
       <w:pPr>
         <w:keepNext/>
         <w:rPr>
-          <w:ins w:id="325" w:author="Greg Landry" w:date="2017-03-01T10:59:00Z"/>
-        </w:rPr>
-      </w:pPr>
-      <w:ins w:id="326" w:author="Greg Landry" w:date="2017-03-01T10:59:00Z">
+          <w:ins w:id="347" w:author="Greg Landry" w:date="2017-03-01T10:59:00Z"/>
+        </w:rPr>
+      </w:pPr>
+      <w:ins w:id="348" w:author="Greg Landry" w:date="2017-03-01T10:59:00Z">
         <w:r>
           <w:t>Once a thread suspends due to a breakpoint you will see that line of code highlighted in green as shown above and you will see that the thread is suspended due to the breakpoint in the debug window as shown below.</w:t>
         </w:r>
@@ -6636,10 +7512,10 @@
       <w:pPr>
         <w:jc w:val="center"/>
         <w:rPr>
-          <w:ins w:id="327" w:author="Greg Landry" w:date="2017-03-01T10:59:00Z"/>
-        </w:rPr>
-      </w:pPr>
-      <w:ins w:id="328" w:author="Greg Landry" w:date="2017-03-01T10:59:00Z">
+          <w:ins w:id="349" w:author="Greg Landry" w:date="2017-03-01T10:59:00Z"/>
+        </w:rPr>
+      </w:pPr>
+      <w:ins w:id="350" w:author="Greg Landry" w:date="2017-03-01T10:59:00Z">
         <w:r>
           <w:rPr>
             <w:noProof/>
@@ -6685,10 +7561,10 @@
     <w:p>
       <w:pPr>
         <w:rPr>
-          <w:ins w:id="329" w:author="Greg Landry" w:date="2017-03-01T10:59:00Z"/>
-        </w:rPr>
-      </w:pPr>
-      <w:ins w:id="330" w:author="Greg Landry" w:date="2017-03-01T10:59:00Z">
+          <w:ins w:id="351" w:author="Greg Landry" w:date="2017-03-01T10:59:00Z"/>
+        </w:rPr>
+      </w:pPr>
+      <w:ins w:id="352" w:author="Greg Landry" w:date="2017-03-01T10:59:00Z">
         <w:r>
           <w:t>Click the red “Terminate” button to stop debugging. Once you terminate the debugger, you may want to switch back to the C/C++ perspective by clicking on the button at the top right corner.</w:t>
         </w:r>
@@ -6698,7 +7574,7 @@
       <w:pPr>
         <w:jc w:val="center"/>
         <w:rPr>
-          <w:ins w:id="331" w:author="Greg Landry" w:date="2017-03-01T10:59:00Z"/>
+          <w:ins w:id="353" w:author="Greg Landry" w:date="2017-03-01T10:59:00Z"/>
           <w:rFonts w:ascii="Cambria" w:eastAsia="Times New Roman" w:hAnsi="Cambria"/>
           <w:b/>
           <w:bCs/>
@@ -6707,7 +7583,7 @@
           <w:szCs w:val="26"/>
         </w:rPr>
       </w:pPr>
-      <w:ins w:id="332" w:author="Greg Landry" w:date="2017-03-01T10:59:00Z">
+      <w:ins w:id="354" w:author="Greg Landry" w:date="2017-03-01T10:59:00Z">
         <w:r>
           <w:rPr>
             <w:noProof/>
@@ -6764,15 +7640,15 @@
       <w:pPr>
         <w:pStyle w:val="Heading3"/>
         <w:rPr>
-          <w:del w:id="333" w:author="Greg Landry" w:date="2017-03-01T10:58:00Z"/>
-        </w:rPr>
-        <w:pPrChange w:id="334" w:author="Greg Landry" w:date="2017-03-01T10:59:00Z">
+          <w:del w:id="355" w:author="Greg Landry" w:date="2017-03-01T10:58:00Z"/>
+        </w:rPr>
+        <w:pPrChange w:id="356" w:author="Greg Landry" w:date="2017-03-01T10:59:00Z">
           <w:pPr>
             <w:ind w:left="360"/>
           </w:pPr>
         </w:pPrChange>
       </w:pPr>
-      <w:del w:id="335" w:author="Greg Landry" w:date="2017-03-01T10:58:00Z">
+      <w:del w:id="357" w:author="Greg Landry" w:date="2017-03-01T10:58:00Z">
         <w:r>
           <w:lastRenderedPageBreak/>
           <w:delText xml:space="preserve">Run the debugger. How many threads are in </w:delText>
@@ -6789,15 +7665,15 @@
       <w:pPr>
         <w:pStyle w:val="Heading3"/>
         <w:rPr>
-          <w:del w:id="336" w:author="Greg Landry" w:date="2017-03-01T11:02:00Z"/>
+          <w:del w:id="358" w:author="Greg Landry" w:date="2017-03-01T11:02:00Z"/>
           <w:sz w:val="26"/>
           <w:szCs w:val="26"/>
         </w:rPr>
-        <w:pPrChange w:id="337" w:author="Greg Landry" w:date="2017-03-01T10:59:00Z">
+        <w:pPrChange w:id="359" w:author="Greg Landry" w:date="2017-03-01T10:59:00Z">
           <w:pPr/>
         </w:pPrChange>
       </w:pPr>
-      <w:del w:id="338" w:author="Greg Landry" w:date="2017-03-01T11:02:00Z">
+      <w:del w:id="360" w:author="Greg Landry" w:date="2017-03-01T11:02:00Z">
         <w:r>
           <w:br w:type="page"/>
         </w:r>
@@ -6873,9 +7749,11 @@
             <w:tcW w:w="2001" w:type="dxa"/>
           </w:tcPr>
           <w:p>
+            <w:proofErr w:type="spellStart"/>
             <w:r>
               <w:t>snip.thraed_monitor</w:t>
             </w:r>
+            <w:proofErr w:type="spellEnd"/>
           </w:p>
         </w:tc>
         <w:tc>
@@ -6898,9 +7776,11 @@
             <w:tcW w:w="2001" w:type="dxa"/>
           </w:tcPr>
           <w:p>
+            <w:proofErr w:type="spellStart"/>
             <w:r>
               <w:t>snip.stack_overflow</w:t>
             </w:r>
+            <w:proofErr w:type="spellEnd"/>
           </w:p>
         </w:tc>
         <w:tc>
@@ -7021,7 +7901,7 @@
                 <w:bCs/>
                 <w:noProof/>
               </w:rPr>
-              <w:t>14</w:t>
+              <w:t>1</w:t>
             </w:r>
             <w:r>
               <w:rPr>
@@ -10646,7 +11526,7 @@
   <w:style w:type="paragraph" w:default="1" w:styleId="Normal">
     <w:name w:val="Normal"/>
     <w:qFormat/>
-    <w:rsid w:val="003C5CD2"/>
+    <w:rsid w:val="007C37FE"/>
   </w:style>
   <w:style w:type="paragraph" w:styleId="Heading1">
     <w:name w:val="heading 1"/>
@@ -10766,7 +11646,7 @@
     <w:uiPriority w:val="1"/>
     <w:semiHidden/>
     <w:unhideWhenUsed/>
-    <w:rsid w:val="003C5CD2"/>
+    <w:rsid w:val="007C37FE"/>
   </w:style>
   <w:style w:type="table" w:default="1" w:styleId="TableNormal">
     <w:name w:val="Normal Table"/>
@@ -10788,7 +11668,7 @@
     <w:uiPriority w:val="99"/>
     <w:semiHidden/>
     <w:unhideWhenUsed/>
-    <w:rsid w:val="003C5CD2"/>
+    <w:rsid w:val="007C37FE"/>
   </w:style>
   <w:style w:type="paragraph" w:styleId="ListParagraph">
     <w:name w:val="List Paragraph"/>
@@ -11565,7 +12445,7 @@
 </file>
 
 <file path=customXml/itemProps1.xml><?xml version="1.0" encoding="utf-8"?>
-<ds:datastoreItem xmlns:ds="http://schemas.openxmlformats.org/officeDocument/2006/customXml" ds:itemID="{69D96F27-8B12-499B-8A4F-F6C03D51F0CF}">
+<ds:datastoreItem xmlns:ds="http://schemas.openxmlformats.org/officeDocument/2006/customXml" ds:itemID="{DC6CD4E0-7AE2-46AB-B235-181AFFF4D504}">
   <ds:schemaRefs>
     <ds:schemaRef ds:uri="http://schemas.openxmlformats.org/officeDocument/2006/bibliography"/>
   </ds:schemaRefs>

</xml_diff>

<commit_message>
Update manual to remove while(1) from main if other threads are doing all the work.
</commit_message>
<xml_diff>
--- a/labmanual/English/WW101-03-RTOS.docx
+++ b/labmanual/English/WW101-03-RTOS.docx
@@ -3012,6 +3012,11 @@
       </w:r>
     </w:p>
     <w:p>
+      <w:pPr>
+        <w:rPr>
+          <w:ins w:id="161" w:author="Greg Landry" w:date="2017-04-11T15:30:00Z"/>
+        </w:rPr>
+      </w:pPr>
       <w:r>
         <w:lastRenderedPageBreak/>
         <w:t xml:space="preserve">Note: you should (almost) always put a </w:t>
@@ -3096,14 +3101,55 @@
       <w:r>
         <w:t>the main application is just another thread.</w:t>
       </w:r>
-      <w:ins w:id="161" w:author="Greg Landry" w:date="2017-04-03T15:38:00Z">
+      <w:ins w:id="162" w:author="Greg Landry" w:date="2017-04-03T15:38:00Z">
         <w:r>
           <w:t xml:space="preserve"> The exception is if you have some other thread control function such as a semaphore or queue which will cause the thread to periodically </w:t>
         </w:r>
       </w:ins>
-      <w:ins w:id="162" w:author="Greg Landry" w:date="2017-04-03T15:39:00Z">
+      <w:ins w:id="163" w:author="Greg Landry" w:date="2017-04-03T15:39:00Z">
         <w:r>
           <w:t>pause.</w:t>
+        </w:r>
+      </w:ins>
+    </w:p>
+    <w:p>
+      <w:ins w:id="164" w:author="Greg Landry" w:date="2017-04-11T15:30:00Z">
+        <w:r>
+          <w:t xml:space="preserve">Note that if the main application thread </w:t>
+        </w:r>
+      </w:ins>
+      <w:ins w:id="165" w:author="Greg Landry" w:date="2017-04-11T15:31:00Z">
+        <w:r>
+          <w:t>(</w:t>
+        </w:r>
+        <w:proofErr w:type="spellStart"/>
+        <w:r>
+          <w:t>application_start</w:t>
+        </w:r>
+        <w:proofErr w:type="spellEnd"/>
+        <w:r>
+          <w:t xml:space="preserve">) </w:t>
+        </w:r>
+      </w:ins>
+      <w:ins w:id="166" w:author="Greg Landry" w:date="2017-04-11T15:30:00Z">
+        <w:r>
+          <w:t xml:space="preserve">only does initialization and starts other threads, then you can eliminate the </w:t>
+        </w:r>
+        <w:proofErr w:type="gramStart"/>
+        <w:r>
+          <w:t>while(</w:t>
+        </w:r>
+        <w:proofErr w:type="gramEnd"/>
+        <w:r>
+          <w:t xml:space="preserve">1) loop completely from that function. In that case, after the other threads have started, the </w:t>
+        </w:r>
+        <w:proofErr w:type="spellStart"/>
+        <w:r>
+          <w:t>application_start</w:t>
+        </w:r>
+        <w:proofErr w:type="spellEnd"/>
+        <w:r>
+          <w:t xml:space="preserve"> function will just exist and will not take up any more CPU cycles.</w:t>
         </w:r>
       </w:ins>
     </w:p>
@@ -3785,17 +3831,17 @@
       <w:r>
         <w:rPr>
           <w:u w:val="single"/>
-          <w:rPrChange w:id="163" w:author="Greg Landry" w:date="2017-03-01T10:58:00Z">
+          <w:rPrChange w:id="167" w:author="Greg Landry" w:date="2017-03-01T10:58:00Z">
             <w:rPr/>
           </w:rPrChange>
         </w:rPr>
         <w:t xml:space="preserve">The </w:t>
       </w:r>
-      <w:del w:id="164" w:author="Greg Landry" w:date="2017-03-01T10:55:00Z">
+      <w:del w:id="168" w:author="Greg Landry" w:date="2017-03-01T10:55:00Z">
         <w:r>
           <w:rPr>
             <w:u w:val="single"/>
-            <w:rPrChange w:id="165" w:author="Greg Landry" w:date="2017-03-01T10:58:00Z">
+            <w:rPrChange w:id="169" w:author="Greg Landry" w:date="2017-03-01T10:58:00Z">
               <w:rPr/>
             </w:rPrChange>
           </w:rPr>
@@ -3805,17 +3851,17 @@
       <w:r>
         <w:rPr>
           <w:u w:val="single"/>
-          <w:rPrChange w:id="166" w:author="Greg Landry" w:date="2017-03-01T10:58:00Z">
+          <w:rPrChange w:id="170" w:author="Greg Landry" w:date="2017-03-01T10:58:00Z">
             <w:rPr/>
           </w:rPrChange>
         </w:rPr>
         <w:t xml:space="preserve">message size </w:t>
       </w:r>
-      <w:del w:id="167" w:author="Greg Landry" w:date="2017-03-01T10:55:00Z">
+      <w:del w:id="171" w:author="Greg Landry" w:date="2017-03-01T10:55:00Z">
         <w:r>
           <w:rPr>
             <w:u w:val="single"/>
-            <w:rPrChange w:id="168" w:author="Greg Landry" w:date="2017-03-01T10:58:00Z">
+            <w:rPrChange w:id="172" w:author="Greg Landry" w:date="2017-03-01T10:58:00Z">
               <w:rPr/>
             </w:rPrChange>
           </w:rPr>
@@ -3825,28 +3871,28 @@
       <w:r>
         <w:rPr>
           <w:u w:val="single"/>
-          <w:rPrChange w:id="169" w:author="Greg Landry" w:date="2017-03-01T10:58:00Z">
+          <w:rPrChange w:id="173" w:author="Greg Landry" w:date="2017-03-01T10:58:00Z">
             <w:rPr/>
           </w:rPrChange>
         </w:rPr>
         <w:t xml:space="preserve">in a queue </w:t>
       </w:r>
-      <w:ins w:id="170" w:author="Greg Landry" w:date="2017-03-01T10:55:00Z">
+      <w:ins w:id="174" w:author="Greg Landry" w:date="2017-03-01T10:55:00Z">
         <w:r>
           <w:rPr>
             <w:u w:val="single"/>
-            <w:rPrChange w:id="171" w:author="Greg Landry" w:date="2017-03-01T10:58:00Z">
+            <w:rPrChange w:id="175" w:author="Greg Landry" w:date="2017-03-01T10:58:00Z">
               <w:rPr/>
             </w:rPrChange>
           </w:rPr>
           <w:t>must be a multiple of</w:t>
         </w:r>
       </w:ins>
-      <w:del w:id="172" w:author="Greg Landry" w:date="2017-03-01T10:55:00Z">
+      <w:del w:id="176" w:author="Greg Landry" w:date="2017-03-01T10:55:00Z">
         <w:r>
           <w:rPr>
             <w:u w:val="single"/>
-            <w:rPrChange w:id="173" w:author="Greg Landry" w:date="2017-03-01T10:58:00Z">
+            <w:rPrChange w:id="177" w:author="Greg Landry" w:date="2017-03-01T10:58:00Z">
               <w:rPr/>
             </w:rPrChange>
           </w:rPr>
@@ -3856,28 +3902,28 @@
       <w:r>
         <w:rPr>
           <w:u w:val="single"/>
-          <w:rPrChange w:id="174" w:author="Greg Landry" w:date="2017-03-01T10:58:00Z">
+          <w:rPrChange w:id="178" w:author="Greg Landry" w:date="2017-03-01T10:58:00Z">
             <w:rPr/>
           </w:rPrChange>
         </w:rPr>
         <w:t xml:space="preserve"> 4 bytes. Specifying a message size </w:t>
       </w:r>
-      <w:del w:id="175" w:author="Greg Landry" w:date="2017-03-01T10:55:00Z">
+      <w:del w:id="179" w:author="Greg Landry" w:date="2017-03-01T10:55:00Z">
         <w:r>
           <w:rPr>
             <w:u w:val="single"/>
-            <w:rPrChange w:id="176" w:author="Greg Landry" w:date="2017-03-01T10:58:00Z">
+            <w:rPrChange w:id="180" w:author="Greg Landry" w:date="2017-03-01T10:58:00Z">
               <w:rPr/>
             </w:rPrChange>
           </w:rPr>
           <w:delText>less than</w:delText>
         </w:r>
       </w:del>
-      <w:ins w:id="177" w:author="Greg Landry" w:date="2017-03-01T10:55:00Z">
+      <w:ins w:id="181" w:author="Greg Landry" w:date="2017-03-01T10:55:00Z">
         <w:r>
           <w:rPr>
             <w:u w:val="single"/>
-            <w:rPrChange w:id="178" w:author="Greg Landry" w:date="2017-03-01T10:58:00Z">
+            <w:rPrChange w:id="182" w:author="Greg Landry" w:date="2017-03-01T10:58:00Z">
               <w:rPr/>
             </w:rPrChange>
           </w:rPr>
@@ -3887,57 +3933,24 @@
       <w:r>
         <w:rPr>
           <w:u w:val="single"/>
-          <w:rPrChange w:id="179" w:author="Greg Landry" w:date="2017-03-01T10:58:00Z">
+          <w:rPrChange w:id="183" w:author="Greg Landry" w:date="2017-03-01T10:58:00Z">
             <w:rPr/>
           </w:rPrChange>
         </w:rPr>
         <w:t xml:space="preserve"> 4 bytes </w:t>
       </w:r>
-      <w:del w:id="180" w:author="Greg Landry" w:date="2017-03-01T10:55:00Z">
+      <w:del w:id="184" w:author="Greg Landry" w:date="2017-03-01T10:55:00Z">
         <w:r>
           <w:rPr>
             <w:u w:val="single"/>
-            <w:rPrChange w:id="181" w:author="Greg Landry" w:date="2017-03-01T10:58:00Z">
+            <w:rPrChange w:id="185" w:author="Greg Landry" w:date="2017-03-01T10:58:00Z">
               <w:rPr/>
             </w:rPrChange>
           </w:rPr>
           <w:delText xml:space="preserve">may </w:delText>
         </w:r>
       </w:del>
-      <w:ins w:id="182" w:author="Greg Landry" w:date="2017-03-01T10:55:00Z">
-        <w:r>
-          <w:rPr>
-            <w:u w:val="single"/>
-            <w:rPrChange w:id="183" w:author="Greg Landry" w:date="2017-03-01T10:58:00Z">
-              <w:rPr/>
-            </w:rPrChange>
-          </w:rPr>
-          <w:t xml:space="preserve">will </w:t>
-        </w:r>
-      </w:ins>
-      <w:r>
-        <w:rPr>
-          <w:u w:val="single"/>
-          <w:rPrChange w:id="184" w:author="Greg Landry" w:date="2017-03-01T10:58:00Z">
-            <w:rPr/>
-          </w:rPrChange>
-        </w:rPr>
-        <w:t>result in unpredictable behavior.</w:t>
-      </w:r>
-      <w:r>
-        <w:t xml:space="preserve"> It is good practice to use uint32_t as the minimum size variable (this is true for all variables since the ARM core processor is 32-bits).</w:t>
-      </w:r>
-    </w:p>
-    <w:p>
-      <w:pPr>
-        <w:rPr>
-          <w:u w:val="single"/>
-          <w:rPrChange w:id="185" w:author="Greg Landry" w:date="2017-03-01T10:58:00Z">
-            <w:rPr/>
-          </w:rPrChange>
-        </w:rPr>
-      </w:pPr>
-      <w:ins w:id="186" w:author="Greg Landry" w:date="2017-03-01T10:56:00Z">
+      <w:ins w:id="186" w:author="Greg Landry" w:date="2017-03-01T10:55:00Z">
         <w:r>
           <w:rPr>
             <w:u w:val="single"/>
@@ -3945,67 +3958,78 @@
               <w:rPr/>
             </w:rPrChange>
           </w:rPr>
-          <w:t xml:space="preserve">On </w:t>
+          <w:t xml:space="preserve">will </w:t>
         </w:r>
       </w:ins>
-      <w:ins w:id="188" w:author="Greg Landry" w:date="2017-03-01T10:57:00Z">
+      <w:r>
+        <w:rPr>
+          <w:u w:val="single"/>
+          <w:rPrChange w:id="188" w:author="Greg Landry" w:date="2017-03-01T10:58:00Z">
+            <w:rPr/>
+          </w:rPrChange>
+        </w:rPr>
+        <w:t>result in unpredictable behavior.</w:t>
+      </w:r>
+      <w:r>
+        <w:t xml:space="preserve"> It is good practice to use uint32_t as the minimum size variable (this is true for all variables since the ARM core processor is 32-bits).</w:t>
+      </w:r>
+    </w:p>
+    <w:p>
+      <w:pPr>
+        <w:rPr>
+          <w:u w:val="single"/>
+          <w:rPrChange w:id="189" w:author="Greg Landry" w:date="2017-03-01T10:58:00Z">
+            <w:rPr/>
+          </w:rPrChange>
+        </w:rPr>
+      </w:pPr>
+      <w:ins w:id="190" w:author="Greg Landry" w:date="2017-03-01T10:56:00Z">
         <w:r>
           <w:rPr>
             <w:u w:val="single"/>
-            <w:rPrChange w:id="189" w:author="Greg Landry" w:date="2017-03-01T10:58:00Z">
+            <w:rPrChange w:id="191" w:author="Greg Landry" w:date="2017-03-01T10:58:00Z">
               <w:rPr/>
             </w:rPrChange>
           </w:rPr>
-          <w:t>some WICED devices</w:t>
+          <w:t xml:space="preserve">On </w:t>
         </w:r>
       </w:ins>
-      <w:ins w:id="190" w:author="Greg Landry" w:date="2017-04-03T19:30:00Z">
+      <w:ins w:id="192" w:author="Greg Landry" w:date="2017-03-01T10:57:00Z">
         <w:r>
           <w:rPr>
             <w:u w:val="single"/>
-          </w:rPr>
-          <w:t xml:space="preserve"> (including the 43907 used in the class)</w:t>
-        </w:r>
-      </w:ins>
-      <w:ins w:id="191" w:author="Greg Landry" w:date="2017-03-01T10:57:00Z">
-        <w:r>
-          <w:rPr>
-            <w:u w:val="single"/>
-            <w:rPrChange w:id="192" w:author="Greg Landry" w:date="2017-03-01T10:58:00Z">
+            <w:rPrChange w:id="193" w:author="Greg Landry" w:date="2017-03-01T10:58:00Z">
               <w:rPr/>
             </w:rPrChange>
           </w:rPr>
-          <w:t>, queue APIs do not work properly if they are called from inside an ISR</w:t>
+          <w:t>some WICED devices</w:t>
         </w:r>
       </w:ins>
-      <w:ins w:id="193" w:author="Greg Landry" w:date="2017-04-03T19:30:00Z">
+      <w:ins w:id="194" w:author="Greg Landry" w:date="2017-04-03T19:30:00Z">
         <w:r>
           <w:rPr>
             <w:u w:val="single"/>
           </w:rPr>
-          <w:t xml:space="preserve"> or an RTOS timer function</w:t>
+          <w:t xml:space="preserve"> (including the 43907 used in the class)</w:t>
         </w:r>
       </w:ins>
-      <w:ins w:id="194" w:author="Greg Landry" w:date="2017-03-01T10:57:00Z">
+      <w:ins w:id="195" w:author="Greg Landry" w:date="2017-03-01T10:57:00Z">
         <w:r>
           <w:rPr>
             <w:u w:val="single"/>
-            <w:rPrChange w:id="195" w:author="Greg Landry" w:date="2017-03-01T10:58:00Z">
+            <w:rPrChange w:id="196" w:author="Greg Landry" w:date="2017-03-01T10:58:00Z">
               <w:rPr/>
             </w:rPrChange>
           </w:rPr>
-          <w:t xml:space="preserve">. Therefore, it is recommended to use the </w:t>
+          <w:t>, queue APIs do not work properly if they are called from inside an ISR</w:t>
         </w:r>
       </w:ins>
-      <w:ins w:id="196" w:author="Greg Landry" w:date="2017-03-01T10:58:00Z">
+      <w:ins w:id="197" w:author="Greg Landry" w:date="2017-04-03T19:30:00Z">
         <w:r>
           <w:rPr>
             <w:u w:val="single"/>
-            <w:rPrChange w:id="197" w:author="Greg Landry" w:date="2017-03-01T10:58:00Z">
-              <w:rPr/>
-            </w:rPrChange>
-          </w:rPr>
-          <w:t xml:space="preserve">queue </w:t>
+          </w:rPr>
+          <w:t xml:space="preserve"> or an RTOS timer function</w:t>
         </w:r>
       </w:ins>
       <w:ins w:id="198" w:author="Greg Landry" w:date="2017-03-01T10:57:00Z">
@@ -4016,7 +4040,7 @@
               <w:rPr/>
             </w:rPrChange>
           </w:rPr>
-          <w:t>APIs outside of an</w:t>
+          <w:t xml:space="preserve">. Therefore, it is recommended to use the </w:t>
         </w:r>
       </w:ins>
       <w:ins w:id="200" w:author="Greg Landry" w:date="2017-03-01T10:58:00Z">
@@ -4027,7 +4051,7 @@
               <w:rPr/>
             </w:rPrChange>
           </w:rPr>
-          <w:t>y</w:t>
+          <w:t xml:space="preserve">queue </w:t>
         </w:r>
       </w:ins>
       <w:ins w:id="202" w:author="Greg Landry" w:date="2017-03-01T10:57:00Z">
@@ -4038,7 +4062,7 @@
               <w:rPr/>
             </w:rPrChange>
           </w:rPr>
-          <w:t xml:space="preserve"> ISR</w:t>
+          <w:t>APIs outside of an</w:t>
         </w:r>
       </w:ins>
       <w:ins w:id="204" w:author="Greg Landry" w:date="2017-03-01T10:58:00Z">
@@ -4049,36 +4073,58 @@
               <w:rPr/>
             </w:rPrChange>
           </w:rPr>
-          <w:t>s</w:t>
+          <w:t>y</w:t>
         </w:r>
       </w:ins>
-      <w:ins w:id="206" w:author="Greg Landry" w:date="2017-04-03T19:31:00Z">
+      <w:ins w:id="206" w:author="Greg Landry" w:date="2017-03-01T10:57:00Z">
         <w:r>
           <w:rPr>
             <w:u w:val="single"/>
-          </w:rPr>
-          <w:t xml:space="preserve"> or timer functions</w:t>
-        </w:r>
-      </w:ins>
-      <w:ins w:id="207" w:author="Greg Landry" w:date="2017-03-01T10:57:00Z">
-        <w:r>
-          <w:rPr>
-            <w:u w:val="single"/>
-            <w:rPrChange w:id="208" w:author="Greg Landry" w:date="2017-03-01T10:58:00Z">
+            <w:rPrChange w:id="207" w:author="Greg Landry" w:date="2017-03-01T10:58:00Z">
               <w:rPr/>
             </w:rPrChange>
           </w:rPr>
-          <w:t>.</w:t>
+          <w:t xml:space="preserve"> ISR</w:t>
         </w:r>
       </w:ins>
-      <w:del w:id="209" w:author="Greg Landry" w:date="2017-03-01T10:56:00Z">
+      <w:ins w:id="208" w:author="Greg Landry" w:date="2017-03-01T10:58:00Z">
         <w:r>
           <w:rPr>
             <w:u w:val="single"/>
-            <w:rPrChange w:id="210" w:author="Greg Landry" w:date="2017-03-01T10:58:00Z">
+            <w:rPrChange w:id="209" w:author="Greg Landry" w:date="2017-03-01T10:58:00Z">
               <w:rPr/>
             </w:rPrChange>
           </w:rPr>
+          <w:t>s</w:t>
+        </w:r>
+      </w:ins>
+      <w:ins w:id="210" w:author="Greg Landry" w:date="2017-04-03T19:31:00Z">
+        <w:r>
+          <w:rPr>
+            <w:u w:val="single"/>
+          </w:rPr>
+          <w:t xml:space="preserve"> or timer functions</w:t>
+        </w:r>
+      </w:ins>
+      <w:ins w:id="211" w:author="Greg Landry" w:date="2017-03-01T10:57:00Z">
+        <w:r>
+          <w:rPr>
+            <w:u w:val="single"/>
+            <w:rPrChange w:id="212" w:author="Greg Landry" w:date="2017-03-01T10:58:00Z">
+              <w:rPr/>
+            </w:rPrChange>
+          </w:rPr>
+          <w:t>.</w:t>
+        </w:r>
+      </w:ins>
+      <w:del w:id="213" w:author="Greg Landry" w:date="2017-03-01T10:56:00Z">
+        <w:r>
+          <w:rPr>
+            <w:u w:val="single"/>
+            <w:rPrChange w:id="214" w:author="Greg Landry" w:date="2017-03-01T10:58:00Z">
+              <w:rPr/>
+            </w:rPrChange>
+          </w:rPr>
           <w:br w:type="page"/>
         </w:r>
       </w:del>
@@ -4086,14 +4132,14 @@
     <w:p>
       <w:pPr>
         <w:rPr>
-          <w:ins w:id="211" w:author="Greg Landry" w:date="2017-03-01T10:58:00Z"/>
+          <w:ins w:id="215" w:author="Greg Landry" w:date="2017-03-01T10:58:00Z"/>
           <w:rFonts w:ascii="Cambria" w:eastAsia="Times New Roman" w:hAnsi="Cambria"/>
           <w:b/>
           <w:bCs/>
           <w:color w:val="4F81BD"/>
         </w:rPr>
       </w:pPr>
-      <w:ins w:id="212" w:author="Greg Landry" w:date="2017-03-01T10:58:00Z">
+      <w:ins w:id="216" w:author="Greg Landry" w:date="2017-03-01T10:58:00Z">
         <w:r>
           <w:br w:type="page"/>
         </w:r>
@@ -4164,7 +4210,7 @@
       <w:r>
         <w:rPr>
           <w:u w:val="single"/>
-          <w:rPrChange w:id="213" w:author="Greg Landry" w:date="2017-03-01T11:06:00Z">
+          <w:rPrChange w:id="217" w:author="Greg Landry" w:date="2017-03-01T11:06:00Z">
             <w:rPr/>
           </w:rPrChange>
         </w:rPr>
@@ -4173,7 +4219,7 @@
       <w:r>
         <w:rPr>
           <w:u w:val="single"/>
-          <w:rPrChange w:id="214" w:author="Greg Landry" w:date="2017-03-01T11:06:00Z">
+          <w:rPrChange w:id="218" w:author="Greg Landry" w:date="2017-03-01T11:06:00Z">
             <w:rPr/>
           </w:rPrChange>
         </w:rPr>
@@ -4182,7 +4228,7 @@
       <w:r>
         <w:rPr>
           <w:u w:val="single"/>
-          <w:rPrChange w:id="215" w:author="Greg Landry" w:date="2017-03-01T11:06:00Z">
+          <w:rPrChange w:id="219" w:author="Greg Landry" w:date="2017-03-01T11:06:00Z">
             <w:rPr/>
           </w:rPrChange>
         </w:rPr>
@@ -4191,6 +4237,48 @@
       <w:r>
         <w:t>.</w:t>
       </w:r>
+    </w:p>
+    <w:p>
+      <w:pPr>
+        <w:rPr>
+          <w:ins w:id="220" w:author="Greg Landry" w:date="2017-04-11T16:09:00Z"/>
+        </w:rPr>
+      </w:pPr>
+      <w:ins w:id="221" w:author="Greg Landry" w:date="2017-04-11T16:09:00Z">
+        <w:r>
+          <w:t xml:space="preserve">The timer </w:t>
+        </w:r>
+      </w:ins>
+      <w:ins w:id="222" w:author="Greg Landry" w:date="2017-04-11T16:12:00Z">
+        <w:r>
+          <w:t xml:space="preserve">is a function, not a thread. Therefore, </w:t>
+        </w:r>
+      </w:ins>
+      <w:ins w:id="223" w:author="Greg Landry" w:date="2017-04-11T16:09:00Z">
+        <w:r>
+          <w:t xml:space="preserve">make sure you don’t exit the main </w:t>
+        </w:r>
+      </w:ins>
+      <w:ins w:id="224" w:author="Greg Landry" w:date="2017-04-11T16:12:00Z">
+        <w:r>
+          <w:t xml:space="preserve">application </w:t>
+        </w:r>
+      </w:ins>
+      <w:ins w:id="225" w:author="Greg Landry" w:date="2017-04-11T16:09:00Z">
+        <w:r>
+          <w:t xml:space="preserve">thread </w:t>
+        </w:r>
+      </w:ins>
+      <w:ins w:id="226" w:author="Greg Landry" w:date="2017-04-11T16:13:00Z">
+        <w:r>
+          <w:t>if your project has no other active threads</w:t>
+        </w:r>
+      </w:ins>
+      <w:ins w:id="227" w:author="Greg Landry" w:date="2017-04-11T16:09:00Z">
+        <w:r>
+          <w:t>.</w:t>
+        </w:r>
+      </w:ins>
     </w:p>
     <w:p>
       <w:r>
@@ -4270,10 +4358,10 @@
       <w:pPr>
         <w:pStyle w:val="Heading3"/>
         <w:rPr>
-          <w:del w:id="216" w:author="Greg Landry" w:date="2017-03-01T10:59:00Z"/>
-        </w:rPr>
-      </w:pPr>
-      <w:del w:id="217" w:author="Greg Landry" w:date="2017-03-01T10:59:00Z">
+          <w:del w:id="228" w:author="Greg Landry" w:date="2017-03-01T10:59:00Z"/>
+        </w:rPr>
+      </w:pPr>
+      <w:del w:id="229" w:author="Greg Landry" w:date="2017-03-01T10:59:00Z">
         <w:r>
           <w:lastRenderedPageBreak/>
           <w:delText>Debugging</w:delText>
@@ -4283,10 +4371,10 @@
     <w:p>
       <w:pPr>
         <w:rPr>
-          <w:del w:id="218" w:author="Greg Landry" w:date="2017-03-01T10:58:00Z"/>
-        </w:rPr>
-      </w:pPr>
-      <w:del w:id="219" w:author="Greg Landry" w:date="2017-03-01T10:58:00Z">
+          <w:del w:id="230" w:author="Greg Landry" w:date="2017-03-01T10:58:00Z"/>
+        </w:rPr>
+      </w:pPr>
+      <w:del w:id="231" w:author="Greg Landry" w:date="2017-03-01T10:58:00Z">
         <w:r>
           <w:delText>This section contains background information on using the debugger. You may want to wait to try these steps as you go through an actual exercise to make it easier to follow along.</w:delText>
         </w:r>
@@ -4296,10 +4384,10 @@
       <w:pPr>
         <w:pStyle w:val="Heading4"/>
         <w:rPr>
-          <w:del w:id="220" w:author="Greg Landry" w:date="2017-03-01T10:59:00Z"/>
-        </w:rPr>
-      </w:pPr>
-      <w:del w:id="221" w:author="Greg Landry" w:date="2017-03-01T10:59:00Z">
+          <w:del w:id="232" w:author="Greg Landry" w:date="2017-03-01T10:59:00Z"/>
+        </w:rPr>
+      </w:pPr>
+      <w:del w:id="233" w:author="Greg Landry" w:date="2017-03-01T10:59:00Z">
         <w:r>
           <w:delText>Make Target</w:delText>
         </w:r>
@@ -4308,10 +4396,10 @@
     <w:p>
       <w:pPr>
         <w:rPr>
-          <w:del w:id="222" w:author="Greg Landry" w:date="2017-03-01T10:59:00Z"/>
-        </w:rPr>
-      </w:pPr>
-      <w:del w:id="223" w:author="Greg Landry" w:date="2017-03-01T10:59:00Z">
+          <w:del w:id="234" w:author="Greg Landry" w:date="2017-03-01T10:59:00Z"/>
+        </w:rPr>
+      </w:pPr>
+      <w:del w:id="235" w:author="Greg Landry" w:date="2017-03-01T10:59:00Z">
         <w:r>
           <w:delText xml:space="preserve">In order to use the debugger, change your make target so that </w:delText>
         </w:r>
@@ -4336,11 +4424,11 @@
       <w:pPr>
         <w:ind w:left="720"/>
         <w:rPr>
-          <w:del w:id="224" w:author="Greg Landry" w:date="2017-03-01T10:59:00Z"/>
+          <w:del w:id="236" w:author="Greg Landry" w:date="2017-03-01T10:59:00Z"/>
           <w:i/>
         </w:rPr>
       </w:pPr>
-      <w:del w:id="225" w:author="Greg Landry" w:date="2017-03-01T10:59:00Z">
+      <w:del w:id="237" w:author="Greg Landry" w:date="2017-03-01T10:59:00Z">
         <w:r>
           <w:rPr>
             <w:i/>
@@ -4400,10 +4488,10 @@
     <w:p>
       <w:pPr>
         <w:rPr>
-          <w:del w:id="226" w:author="Greg Landry" w:date="2017-03-01T10:59:00Z"/>
-        </w:rPr>
-      </w:pPr>
-      <w:del w:id="227" w:author="Greg Landry" w:date="2017-03-01T10:59:00Z">
+          <w:del w:id="238" w:author="Greg Landry" w:date="2017-03-01T10:59:00Z"/>
+        </w:rPr>
+      </w:pPr>
+      <w:del w:id="239" w:author="Greg Landry" w:date="2017-03-01T10:59:00Z">
         <w:r>
           <w:delText>For example, the make target for the 01_blinkled project from the previous chapter would be:</w:delText>
         </w:r>
@@ -4413,11 +4501,11 @@
       <w:pPr>
         <w:ind w:left="720"/>
         <w:rPr>
-          <w:del w:id="228" w:author="Greg Landry" w:date="2017-03-01T10:59:00Z"/>
+          <w:del w:id="240" w:author="Greg Landry" w:date="2017-03-01T10:59:00Z"/>
           <w:i/>
         </w:rPr>
       </w:pPr>
-      <w:del w:id="229" w:author="Greg Landry" w:date="2017-03-01T10:59:00Z">
+      <w:del w:id="241" w:author="Greg Landry" w:date="2017-03-01T10:59:00Z">
         <w:r>
           <w:rPr>
             <w:i/>
@@ -4460,10 +4548,10 @@
       <w:pPr>
         <w:pStyle w:val="Heading4"/>
         <w:rPr>
-          <w:del w:id="230" w:author="Greg Landry" w:date="2017-03-01T10:59:00Z"/>
-        </w:rPr>
-      </w:pPr>
-      <w:del w:id="231" w:author="Greg Landry" w:date="2017-03-01T10:59:00Z">
+          <w:del w:id="242" w:author="Greg Landry" w:date="2017-03-01T10:59:00Z"/>
+        </w:rPr>
+      </w:pPr>
+      <w:del w:id="243" w:author="Greg Landry" w:date="2017-03-01T10:59:00Z">
         <w:r>
           <w:delText>Setup</w:delText>
         </w:r>
@@ -4472,10 +4560,10 @@
     <w:p>
       <w:pPr>
         <w:rPr>
-          <w:del w:id="232" w:author="Greg Landry" w:date="2017-03-01T10:59:00Z"/>
-        </w:rPr>
-      </w:pPr>
-      <w:del w:id="233" w:author="Greg Landry" w:date="2017-03-01T10:59:00Z">
+          <w:del w:id="244" w:author="Greg Landry" w:date="2017-03-01T10:59:00Z"/>
+        </w:rPr>
+      </w:pPr>
+      <w:del w:id="245" w:author="Greg Landry" w:date="2017-03-01T10:59:00Z">
         <w:r>
           <w:delText xml:space="preserve">Before starting the debugger, we need to verify that it is setup correctly. From </w:delText>
         </w:r>
@@ -4500,10 +4588,10 @@
       <w:pPr>
         <w:jc w:val="center"/>
         <w:rPr>
-          <w:del w:id="234" w:author="Greg Landry" w:date="2017-03-01T10:59:00Z"/>
-        </w:rPr>
-      </w:pPr>
-      <w:del w:id="235" w:author="Greg Landry" w:date="2017-03-01T10:59:00Z">
+          <w:del w:id="246" w:author="Greg Landry" w:date="2017-03-01T10:59:00Z"/>
+        </w:rPr>
+      </w:pPr>
+      <w:del w:id="247" w:author="Greg Landry" w:date="2017-03-01T10:59:00Z">
         <w:r>
           <w:rPr>
             <w:noProof/>
@@ -4550,10 +4638,10 @@
       <w:pPr>
         <w:jc w:val="center"/>
         <w:rPr>
-          <w:del w:id="236" w:author="Greg Landry" w:date="2017-03-01T10:59:00Z"/>
-        </w:rPr>
-      </w:pPr>
-      <w:del w:id="237" w:author="Greg Landry" w:date="2017-03-01T10:59:00Z">
+          <w:del w:id="248" w:author="Greg Landry" w:date="2017-03-01T10:59:00Z"/>
+        </w:rPr>
+      </w:pPr>
+      <w:del w:id="249" w:author="Greg Landry" w:date="2017-03-01T10:59:00Z">
         <w:r>
           <w:rPr>
             <w:noProof/>
@@ -4601,7 +4689,7 @@
         <w:spacing w:after="0"/>
         <w:jc w:val="center"/>
         <w:rPr>
-          <w:del w:id="238" w:author="Greg Landry" w:date="2017-03-01T10:59:00Z"/>
+          <w:del w:id="250" w:author="Greg Landry" w:date="2017-03-01T10:59:00Z"/>
           <w:rFonts w:ascii="Cambria" w:eastAsia="Times New Roman" w:hAnsi="Cambria"/>
           <w:b/>
           <w:bCs/>
@@ -4610,7 +4698,7 @@
           <w:szCs w:val="26"/>
         </w:rPr>
       </w:pPr>
-      <w:del w:id="239" w:author="Greg Landry" w:date="2017-03-01T10:59:00Z">
+      <w:del w:id="251" w:author="Greg Landry" w:date="2017-03-01T10:59:00Z">
         <w:r>
           <w:rPr>
             <w:noProof/>
@@ -4658,10 +4746,10 @@
         <w:spacing w:after="0"/>
         <w:jc w:val="center"/>
         <w:rPr>
-          <w:del w:id="240" w:author="Greg Landry" w:date="2017-03-01T10:59:00Z"/>
-        </w:rPr>
-      </w:pPr>
-      <w:del w:id="241" w:author="Greg Landry" w:date="2017-03-01T10:59:00Z">
+          <w:del w:id="252" w:author="Greg Landry" w:date="2017-03-01T10:59:00Z"/>
+        </w:rPr>
+      </w:pPr>
+      <w:del w:id="253" w:author="Greg Landry" w:date="2017-03-01T10:59:00Z">
         <w:r>
           <w:delText xml:space="preserve">Note: the </w:delText>
         </w:r>
@@ -4684,7 +4772,7 @@
       <w:pPr>
         <w:jc w:val="center"/>
         <w:rPr>
-          <w:del w:id="242" w:author="Greg Landry" w:date="2017-03-01T10:59:00Z"/>
+          <w:del w:id="254" w:author="Greg Landry" w:date="2017-03-01T10:59:00Z"/>
           <w:rFonts w:ascii="Cambria" w:eastAsia="Times New Roman" w:hAnsi="Cambria"/>
           <w:b/>
           <w:bCs/>
@@ -4693,7 +4781,7 @@
           <w:szCs w:val="26"/>
         </w:rPr>
       </w:pPr>
-      <w:del w:id="243" w:author="Greg Landry" w:date="2017-03-01T10:59:00Z">
+      <w:del w:id="255" w:author="Greg Landry" w:date="2017-03-01T10:59:00Z">
         <w:r>
           <w:rPr>
             <w:noProof/>
@@ -4740,7 +4828,7 @@
       <w:pPr>
         <w:jc w:val="center"/>
         <w:rPr>
-          <w:del w:id="244" w:author="Greg Landry" w:date="2017-03-01T10:59:00Z"/>
+          <w:del w:id="256" w:author="Greg Landry" w:date="2017-03-01T10:59:00Z"/>
           <w:rFonts w:ascii="Cambria" w:eastAsia="Times New Roman" w:hAnsi="Cambria"/>
           <w:b/>
           <w:bCs/>
@@ -4749,7 +4837,7 @@
           <w:szCs w:val="26"/>
         </w:rPr>
       </w:pPr>
-      <w:del w:id="245" w:author="Greg Landry" w:date="2017-03-01T10:59:00Z">
+      <w:del w:id="257" w:author="Greg Landry" w:date="2017-03-01T10:59:00Z">
         <w:r>
           <w:rPr>
             <w:noProof/>
@@ -4796,10 +4884,10 @@
       <w:pPr>
         <w:pStyle w:val="Heading4"/>
         <w:rPr>
-          <w:del w:id="246" w:author="Greg Landry" w:date="2017-03-01T10:59:00Z"/>
-        </w:rPr>
-      </w:pPr>
-      <w:del w:id="247" w:author="Greg Landry" w:date="2017-03-01T10:59:00Z">
+          <w:del w:id="258" w:author="Greg Landry" w:date="2017-03-01T10:59:00Z"/>
+        </w:rPr>
+      </w:pPr>
+      <w:del w:id="259" w:author="Greg Landry" w:date="2017-03-01T10:59:00Z">
         <w:r>
           <w:delText>Running the Debugger</w:delText>
         </w:r>
@@ -4808,10 +4896,10 @@
     <w:p>
       <w:pPr>
         <w:rPr>
-          <w:del w:id="248" w:author="Greg Landry" w:date="2017-03-01T10:59:00Z"/>
-        </w:rPr>
-      </w:pPr>
-      <w:del w:id="249" w:author="Greg Landry" w:date="2017-03-01T10:59:00Z">
+          <w:del w:id="260" w:author="Greg Landry" w:date="2017-03-01T10:59:00Z"/>
+        </w:rPr>
+      </w:pPr>
+      <w:del w:id="261" w:author="Greg Landry" w:date="2017-03-01T10:59:00Z">
         <w:r>
           <w:delText>Once the setup is complete, execute the make target to download the program to the board. Once the project is downloaded, click the down arrow next to the green bug icon and select “</w:delText>
         </w:r>
@@ -4832,10 +4920,10 @@
     <w:p>
       <w:pPr>
         <w:rPr>
-          <w:del w:id="250" w:author="Greg Landry" w:date="2017-03-01T10:59:00Z"/>
-        </w:rPr>
-      </w:pPr>
-      <w:del w:id="251" w:author="Greg Landry" w:date="2017-03-01T10:59:00Z">
+          <w:del w:id="262" w:author="Greg Landry" w:date="2017-03-01T10:59:00Z"/>
+        </w:rPr>
+      </w:pPr>
+      <w:del w:id="263" w:author="Greg Landry" w:date="2017-03-01T10:59:00Z">
         <w:r>
           <w:rPr>
             <w:noProof/>
@@ -4881,10 +4969,10 @@
     <w:p>
       <w:pPr>
         <w:rPr>
-          <w:del w:id="252" w:author="Greg Landry" w:date="2017-03-01T10:59:00Z"/>
-        </w:rPr>
-      </w:pPr>
-      <w:del w:id="253" w:author="Greg Landry" w:date="2017-03-01T10:59:00Z">
+          <w:del w:id="264" w:author="Greg Landry" w:date="2017-03-01T10:59:00Z"/>
+        </w:rPr>
+      </w:pPr>
+      <w:del w:id="265" w:author="Greg Landry" w:date="2017-03-01T10:59:00Z">
         <w:r>
           <w:delText xml:space="preserve">Note: If you get an error when trying to launch the debugger you may need to terminate an existing debug process. Open the Windows Task Manager, select the Process tab, click on “Image Name” to sort by the process name and terminate all “arm-none-eabi-gdb” processes. </w:delText>
         </w:r>
@@ -4894,10 +4982,10 @@
       <w:pPr>
         <w:jc w:val="center"/>
         <w:rPr>
-          <w:del w:id="254" w:author="Greg Landry" w:date="2017-03-01T10:59:00Z"/>
-        </w:rPr>
-      </w:pPr>
-      <w:del w:id="255" w:author="Greg Landry" w:date="2017-03-01T10:59:00Z">
+          <w:del w:id="266" w:author="Greg Landry" w:date="2017-03-01T10:59:00Z"/>
+        </w:rPr>
+      </w:pPr>
+      <w:del w:id="267" w:author="Greg Landry" w:date="2017-03-01T10:59:00Z">
         <w:r>
           <w:rPr>
             <w:noProof/>
@@ -4944,10 +5032,10 @@
       <w:pPr>
         <w:keepNext/>
         <w:rPr>
-          <w:del w:id="256" w:author="Greg Landry" w:date="2017-03-01T10:59:00Z"/>
-        </w:rPr>
-      </w:pPr>
-      <w:del w:id="257" w:author="Greg Landry" w:date="2017-03-01T10:59:00Z">
+          <w:del w:id="268" w:author="Greg Landry" w:date="2017-03-01T10:59:00Z"/>
+        </w:rPr>
+      </w:pPr>
+      <w:del w:id="269" w:author="Greg Landry" w:date="2017-03-01T10:59:00Z">
         <w:r>
           <w:delText>When</w:delText>
         </w:r>
@@ -4966,10 +5054,10 @@
       <w:pPr>
         <w:jc w:val="both"/>
         <w:rPr>
-          <w:del w:id="258" w:author="Greg Landry" w:date="2017-03-01T10:59:00Z"/>
-        </w:rPr>
-      </w:pPr>
-      <w:del w:id="259" w:author="Greg Landry" w:date="2017-03-01T10:59:00Z">
+          <w:del w:id="270" w:author="Greg Landry" w:date="2017-03-01T10:59:00Z"/>
+        </w:rPr>
+      </w:pPr>
+      <w:del w:id="271" w:author="Greg Landry" w:date="2017-03-01T10:59:00Z">
         <w:r>
           <w:rPr>
             <w:noProof/>
@@ -5016,10 +5104,10 @@
       <w:pPr>
         <w:keepNext/>
         <w:rPr>
-          <w:del w:id="260" w:author="Greg Landry" w:date="2017-03-01T10:59:00Z"/>
-        </w:rPr>
-      </w:pPr>
-      <w:del w:id="261" w:author="Greg Landry" w:date="2017-03-01T10:59:00Z">
+          <w:del w:id="272" w:author="Greg Landry" w:date="2017-03-01T10:59:00Z"/>
+        </w:rPr>
+      </w:pPr>
+      <w:del w:id="273" w:author="Greg Landry" w:date="2017-03-01T10:59:00Z">
         <w:r>
           <w:delText>Click the “Resume” button a few times</w:delText>
         </w:r>
@@ -5040,10 +5128,10 @@
     <w:p>
       <w:pPr>
         <w:rPr>
-          <w:del w:id="262" w:author="Greg Landry" w:date="2017-03-01T10:59:00Z"/>
-        </w:rPr>
-      </w:pPr>
-      <w:del w:id="263" w:author="Greg Landry" w:date="2017-03-01T10:59:00Z">
+          <w:del w:id="274" w:author="Greg Landry" w:date="2017-03-01T10:59:00Z"/>
+        </w:rPr>
+      </w:pPr>
+      <w:del w:id="275" w:author="Greg Landry" w:date="2017-03-01T10:59:00Z">
         <w:r>
           <w:rPr>
             <w:noProof/>
@@ -5090,7 +5178,7 @@
       <w:pPr>
         <w:keepNext/>
         <w:rPr>
-          <w:del w:id="264" w:author="Greg Landry" w:date="2017-03-01T10:59:00Z"/>
+          <w:del w:id="276" w:author="Greg Landry" w:date="2017-03-01T10:59:00Z"/>
         </w:rPr>
       </w:pPr>
     </w:p>
@@ -5098,10 +5186,10 @@
       <w:pPr>
         <w:keepNext/>
         <w:rPr>
-          <w:del w:id="265" w:author="Greg Landry" w:date="2017-03-01T10:59:00Z"/>
-        </w:rPr>
-      </w:pPr>
-      <w:del w:id="266" w:author="Greg Landry" w:date="2017-03-01T10:59:00Z">
+          <w:del w:id="277" w:author="Greg Landry" w:date="2017-03-01T10:59:00Z"/>
+        </w:rPr>
+      </w:pPr>
+      <w:del w:id="278" w:author="Greg Landry" w:date="2017-03-01T10:59:00Z">
         <w:r>
           <w:delText xml:space="preserve">You can toggle breakpoints by double clicking in the column to the left of the line numbers in the </w:delText>
         </w:r>
@@ -5127,10 +5215,10 @@
         <w:keepNext/>
         <w:jc w:val="center"/>
         <w:rPr>
-          <w:del w:id="267" w:author="Greg Landry" w:date="2017-03-01T10:59:00Z"/>
-        </w:rPr>
-      </w:pPr>
-      <w:del w:id="268" w:author="Greg Landry" w:date="2017-03-01T10:59:00Z">
+          <w:del w:id="279" w:author="Greg Landry" w:date="2017-03-01T10:59:00Z"/>
+        </w:rPr>
+      </w:pPr>
+      <w:del w:id="280" w:author="Greg Landry" w:date="2017-03-01T10:59:00Z">
         <w:r>
           <w:rPr>
             <w:noProof/>
@@ -5177,10 +5265,10 @@
       <w:pPr>
         <w:keepNext/>
         <w:rPr>
-          <w:del w:id="269" w:author="Greg Landry" w:date="2017-03-01T10:59:00Z"/>
-        </w:rPr>
-      </w:pPr>
-      <w:del w:id="270" w:author="Greg Landry" w:date="2017-03-01T10:59:00Z">
+          <w:del w:id="281" w:author="Greg Landry" w:date="2017-03-01T10:59:00Z"/>
+        </w:rPr>
+      </w:pPr>
+      <w:del w:id="282" w:author="Greg Landry" w:date="2017-03-01T10:59:00Z">
         <w:r>
           <w:delText xml:space="preserve">Once a thread suspends due to a breakpoint you will see that line </w:delText>
         </w:r>
@@ -5199,10 +5287,10 @@
       <w:pPr>
         <w:jc w:val="center"/>
         <w:rPr>
-          <w:del w:id="271" w:author="Greg Landry" w:date="2017-03-01T10:59:00Z"/>
-        </w:rPr>
-      </w:pPr>
-      <w:del w:id="272" w:author="Greg Landry" w:date="2017-03-01T10:59:00Z">
+          <w:del w:id="283" w:author="Greg Landry" w:date="2017-03-01T10:59:00Z"/>
+        </w:rPr>
+      </w:pPr>
+      <w:del w:id="284" w:author="Greg Landry" w:date="2017-03-01T10:59:00Z">
         <w:r>
           <w:rPr>
             <w:noProof/>
@@ -5248,10 +5336,10 @@
     <w:p>
       <w:pPr>
         <w:rPr>
-          <w:del w:id="273" w:author="Greg Landry" w:date="2017-03-01T10:59:00Z"/>
-        </w:rPr>
-      </w:pPr>
-      <w:del w:id="274" w:author="Greg Landry" w:date="2017-03-01T10:59:00Z">
+          <w:del w:id="285" w:author="Greg Landry" w:date="2017-03-01T10:59:00Z"/>
+        </w:rPr>
+      </w:pPr>
+      <w:del w:id="286" w:author="Greg Landry" w:date="2017-03-01T10:59:00Z">
         <w:r>
           <w:delText>Click the red “Terminate” button to stop debugging. Once you terminate the debugger, you may want to switch back to the C/C++ perspective by clicking on the button at the top right corner.</w:delText>
         </w:r>
@@ -5261,7 +5349,7 @@
       <w:pPr>
         <w:jc w:val="center"/>
         <w:rPr>
-          <w:del w:id="275" w:author="Greg Landry" w:date="2017-03-01T10:59:00Z"/>
+          <w:del w:id="287" w:author="Greg Landry" w:date="2017-03-01T10:59:00Z"/>
           <w:rFonts w:ascii="Cambria" w:eastAsia="Times New Roman" w:hAnsi="Cambria"/>
           <w:b/>
           <w:bCs/>
@@ -5270,7 +5358,7 @@
           <w:szCs w:val="26"/>
         </w:rPr>
       </w:pPr>
-      <w:del w:id="276" w:author="Greg Landry" w:date="2017-03-01T10:59:00Z">
+      <w:del w:id="288" w:author="Greg Landry" w:date="2017-03-01T10:59:00Z">
         <w:r>
           <w:rPr>
             <w:noProof/>
@@ -5374,7 +5462,7 @@
       <w:r>
         <w:t>101 folder called 03</w:t>
       </w:r>
-      <w:ins w:id="277" w:author="Greg Landry" w:date="2017-04-04T14:02:00Z">
+      <w:ins w:id="289" w:author="Greg Landry" w:date="2017-04-04T14:02:00Z">
         <w:r>
           <w:t xml:space="preserve"> to hold the chapter 3 exercises</w:t>
         </w:r>
@@ -5469,63 +5557,135 @@
         </w:numPr>
       </w:pPr>
       <w:r>
-        <w:t xml:space="preserve">Hint: The main application </w:t>
-      </w:r>
-      <w:r>
-        <w:t>loop</w:t>
+        <w:t xml:space="preserve">Hint: </w:t>
+      </w:r>
+      <w:ins w:id="290" w:author="Greg Landry" w:date="2017-04-11T15:33:00Z">
+        <w:r>
+          <w:t xml:space="preserve">If there is nothing to be done in the main application loop, then you can just remove the </w:t>
+        </w:r>
+        <w:proofErr w:type="gramStart"/>
+        <w:r>
+          <w:t>while(</w:t>
+        </w:r>
+        <w:proofErr w:type="gramEnd"/>
+        <w:r>
+          <w:t>1) loop entirely</w:t>
+        </w:r>
+      </w:ins>
+      <w:ins w:id="291" w:author="Greg Landry" w:date="2017-04-11T15:34:00Z">
+        <w:r>
+          <w:t xml:space="preserve"> from </w:t>
+        </w:r>
+        <w:proofErr w:type="spellStart"/>
+        <w:r>
+          <w:t>application_start</w:t>
+        </w:r>
+      </w:ins>
+      <w:proofErr w:type="spellEnd"/>
+      <w:ins w:id="292" w:author="Greg Landry" w:date="2017-04-11T15:33:00Z">
+        <w:r>
+          <w:t xml:space="preserve">. If you leave the loop in, you </w:t>
+        </w:r>
+      </w:ins>
+      <w:del w:id="293" w:author="Greg Landry" w:date="2017-04-11T15:33:00Z">
+        <w:r>
+          <w:delText xml:space="preserve">The main application </w:delText>
+        </w:r>
+        <w:r>
+          <w:delText>loop</w:delText>
+        </w:r>
+        <w:r>
+          <w:delText xml:space="preserve"> </w:delText>
+        </w:r>
+      </w:del>
+      <w:r>
+        <w:t>need</w:t>
+      </w:r>
+      <w:del w:id="294" w:author="Greg Landry" w:date="2017-04-11T15:33:00Z">
+        <w:r>
+          <w:delText>s</w:delText>
+        </w:r>
+      </w:del>
+      <w:r>
+        <w:t xml:space="preserve"> a delay such as </w:t>
+      </w:r>
+      <w:proofErr w:type="spellStart"/>
+      <w:r>
+        <w:rPr>
+          <w:i/>
+        </w:rPr>
+        <w:t>wiced_rtos_delay_</w:t>
+      </w:r>
+      <w:proofErr w:type="gramStart"/>
+      <w:r>
+        <w:rPr>
+          <w:i/>
+        </w:rPr>
+        <w:t>milliseconds</w:t>
+      </w:r>
+      <w:proofErr w:type="spellEnd"/>
+      <w:r>
+        <w:rPr>
+          <w:i/>
+        </w:rPr>
+        <w:t>(</w:t>
+      </w:r>
+      <w:proofErr w:type="gramEnd"/>
+      <w:r>
+        <w:rPr>
+          <w:i/>
+        </w:rPr>
+        <w:t>1)</w:t>
       </w:r>
       <w:r>
         <w:t xml:space="preserve"> </w:t>
       </w:r>
-      <w:r>
-        <w:t xml:space="preserve">needs a delay such as </w:t>
-      </w:r>
-      <w:proofErr w:type="spellStart"/>
-      <w:r>
-        <w:rPr>
-          <w:i/>
-        </w:rPr>
-        <w:t>wiced_rtos_delay_</w:t>
-      </w:r>
-      <w:proofErr w:type="gramStart"/>
-      <w:r>
-        <w:rPr>
-          <w:i/>
-        </w:rPr>
-        <w:t>milliseconds</w:t>
-      </w:r>
-      <w:proofErr w:type="spellEnd"/>
-      <w:r>
-        <w:rPr>
-          <w:i/>
-        </w:rPr>
-        <w:t>(</w:t>
-      </w:r>
-      <w:proofErr w:type="gramEnd"/>
-      <w:r>
-        <w:rPr>
-          <w:i/>
-        </w:rPr>
-        <w:t>1)</w:t>
-      </w:r>
-      <w:r>
-        <w:t xml:space="preserve"> – if </w:t>
-      </w:r>
-      <w:r>
-        <w:t>you don’t include this,</w:t>
-      </w:r>
-      <w:r>
-        <w:t xml:space="preserve"> the </w:t>
+      <w:del w:id="295" w:author="Greg Landry" w:date="2017-04-11T15:34:00Z">
+        <w:r>
+          <w:delText xml:space="preserve">– if </w:delText>
+        </w:r>
+        <w:r>
+          <w:delText>you don’t include this,</w:delText>
+        </w:r>
+        <w:r>
+          <w:delText xml:space="preserve"> the</w:delText>
+        </w:r>
+      </w:del>
+      <w:ins w:id="296" w:author="Greg Landry" w:date="2017-04-11T15:34:00Z">
+        <w:r>
+          <w:t>so that the</w:t>
+        </w:r>
+      </w:ins>
+      <w:r>
+        <w:t xml:space="preserve"> </w:t>
       </w:r>
       <w:r>
         <w:t xml:space="preserve">LED </w:t>
       </w:r>
       <w:r>
-        <w:t xml:space="preserve">thread won’t </w:t>
-      </w:r>
-      <w:r>
-        <w:t>get a chance to run because the main application thread will never suspend</w:t>
-      </w:r>
+        <w:t xml:space="preserve">thread </w:t>
+      </w:r>
+      <w:del w:id="297" w:author="Greg Landry" w:date="2017-04-11T15:34:00Z">
+        <w:r>
+          <w:delText xml:space="preserve">won’t </w:delText>
+        </w:r>
+      </w:del>
+      <w:r>
+        <w:t>get</w:t>
+      </w:r>
+      <w:ins w:id="298" w:author="Greg Landry" w:date="2017-04-11T15:34:00Z">
+        <w:r>
+          <w:t>s</w:t>
+        </w:r>
+      </w:ins>
+      <w:r>
+        <w:t xml:space="preserve"> a chance to run</w:t>
+      </w:r>
+      <w:del w:id="299" w:author="Greg Landry" w:date="2017-04-11T15:34:00Z">
+        <w:r>
+          <w:delText xml:space="preserve"> because the main application thread will never suspend</w:delText>
+        </w:r>
+      </w:del>
       <w:r>
         <w:t>.</w:t>
       </w:r>
@@ -5919,12 +6079,12 @@
       <w:r>
         <w:t xml:space="preserve">Add a second thread that blinks </w:t>
       </w:r>
-      <w:del w:id="278" w:author="Greg Landry" w:date="2017-04-03T15:23:00Z">
+      <w:del w:id="300" w:author="Greg Landry" w:date="2017-04-03T15:23:00Z">
         <w:r>
           <w:delText xml:space="preserve">LED2 </w:delText>
         </w:r>
       </w:del>
-      <w:ins w:id="279" w:author="Greg Landry" w:date="2017-04-03T15:23:00Z">
+      <w:ins w:id="301" w:author="Greg Landry" w:date="2017-04-03T15:23:00Z">
         <w:r>
           <w:t xml:space="preserve">LED0 </w:t>
         </w:r>
@@ -6042,7 +6202,6 @@
         <w:rPr>
           <w:u w:val="single"/>
         </w:rPr>
-        <w:lastRenderedPageBreak/>
         <w:t>Questions to answer:</w:t>
       </w:r>
     </w:p>
@@ -6455,14 +6614,32 @@
     <w:p>
       <w:pPr>
         <w:ind w:left="360"/>
-      </w:pPr>
-      <w:r>
-        <w:t>Can the main application loop be empty in this case? Why?</w:t>
-      </w:r>
+        <w:rPr>
+          <w:del w:id="302" w:author="Greg Landry" w:date="2017-04-11T15:39:00Z"/>
+        </w:rPr>
+      </w:pPr>
+      <w:del w:id="303" w:author="Greg Landry" w:date="2017-04-11T15:39:00Z">
+        <w:r>
+          <w:delText xml:space="preserve">Can the main application loop be </w:delText>
+        </w:r>
+      </w:del>
+      <w:del w:id="304" w:author="Greg Landry" w:date="2017-04-11T15:38:00Z">
+        <w:r>
+          <w:delText>empty in this case</w:delText>
+        </w:r>
+      </w:del>
+      <w:del w:id="305" w:author="Greg Landry" w:date="2017-04-11T15:39:00Z">
+        <w:r>
+          <w:delText>? Why?</w:delText>
+        </w:r>
+      </w:del>
     </w:p>
     <w:p>
       <w:pPr>
         <w:ind w:left="360"/>
+        <w:rPr>
+          <w:ins w:id="306" w:author="Greg Landry" w:date="2017-04-11T16:10:00Z"/>
+        </w:rPr>
       </w:pPr>
       <w:r>
         <w:t xml:space="preserve">What happens if you don’t remove the </w:t>
@@ -6487,22 +6664,77 @@
     </w:p>
     <w:p>
       <w:pPr>
+        <w:ind w:left="360"/>
+        <w:rPr>
+          <w:ins w:id="307" w:author="Greg Landry" w:date="2017-04-11T16:13:00Z"/>
+        </w:rPr>
+      </w:pPr>
+      <w:ins w:id="308" w:author="Greg Landry" w:date="2017-04-11T16:10:00Z">
+        <w:r>
+          <w:t xml:space="preserve">What happens if the </w:t>
+        </w:r>
+        <w:proofErr w:type="spellStart"/>
+        <w:r>
+          <w:t>application_start</w:t>
+        </w:r>
+        <w:proofErr w:type="spellEnd"/>
+        <w:r>
+          <w:t xml:space="preserve"> doesn’t have a </w:t>
+        </w:r>
+        <w:proofErr w:type="gramStart"/>
+        <w:r>
+          <w:t>while(</w:t>
+        </w:r>
+        <w:proofErr w:type="gramEnd"/>
+        <w:r>
+          <w:t>1) loop? Why?</w:t>
+        </w:r>
+      </w:ins>
+    </w:p>
+    <w:p>
+      <w:pPr>
+        <w:ind w:left="360"/>
+      </w:pPr>
+      <w:ins w:id="309" w:author="Greg Landry" w:date="2017-04-11T16:13:00Z">
+        <w:r>
+          <w:t xml:space="preserve">Does the </w:t>
+        </w:r>
+        <w:proofErr w:type="gramStart"/>
+        <w:r>
+          <w:t>while(</w:t>
+        </w:r>
+        <w:proofErr w:type="gramEnd"/>
+        <w:r>
+          <w:t xml:space="preserve">1) loop in </w:t>
+        </w:r>
+        <w:proofErr w:type="spellStart"/>
+        <w:r>
+          <w:t>application_start</w:t>
+        </w:r>
+        <w:proofErr w:type="spellEnd"/>
+        <w:r>
+          <w:t xml:space="preserve"> need a delay? Why or why not?</w:t>
+        </w:r>
+      </w:ins>
+    </w:p>
+    <w:p>
+      <w:pPr>
         <w:pStyle w:val="Heading3"/>
         <w:rPr>
-          <w:ins w:id="280" w:author="Greg Landry" w:date="2017-03-01T10:59:00Z"/>
-        </w:rPr>
-      </w:pPr>
-      <w:ins w:id="281" w:author="Greg Landry" w:date="2017-03-01T10:59:00Z">
+          <w:ins w:id="310" w:author="Greg Landry" w:date="2017-03-01T10:59:00Z"/>
+        </w:rPr>
+      </w:pPr>
+      <w:ins w:id="311" w:author="Greg Landry" w:date="2017-03-01T10:59:00Z">
         <w:r>
           <w:t>0</w:t>
         </w:r>
       </w:ins>
-      <w:ins w:id="282" w:author="Greg Landry" w:date="2017-03-01T11:04:00Z">
+      <w:ins w:id="312" w:author="Greg Landry" w:date="2017-03-01T11:04:00Z">
         <w:r>
           <w:t>6</w:t>
         </w:r>
       </w:ins>
-      <w:ins w:id="283" w:author="Greg Landry" w:date="2017-03-01T10:59:00Z">
+      <w:ins w:id="313" w:author="Greg Landry" w:date="2017-03-01T10:59:00Z">
         <w:r>
           <w:t xml:space="preserve"> (Advanced) (DEBUGGING) Setup and Run the Debugger</w:t>
         </w:r>
@@ -6512,10 +6744,10 @@
       <w:pPr>
         <w:pStyle w:val="Heading4"/>
         <w:rPr>
-          <w:ins w:id="284" w:author="Greg Landry" w:date="2017-03-01T10:59:00Z"/>
-        </w:rPr>
-      </w:pPr>
-      <w:ins w:id="285" w:author="Greg Landry" w:date="2017-03-01T10:59:00Z">
+          <w:ins w:id="314" w:author="Greg Landry" w:date="2017-03-01T10:59:00Z"/>
+        </w:rPr>
+      </w:pPr>
+      <w:ins w:id="315" w:author="Greg Landry" w:date="2017-03-01T10:59:00Z">
         <w:r>
           <w:t>Make Target</w:t>
         </w:r>
@@ -6524,30 +6756,30 @@
     <w:p>
       <w:pPr>
         <w:rPr>
-          <w:ins w:id="286" w:author="Greg Landry" w:date="2017-03-01T10:59:00Z"/>
-        </w:rPr>
-      </w:pPr>
-      <w:ins w:id="287" w:author="Greg Landry" w:date="2017-03-01T10:59:00Z">
+          <w:ins w:id="316" w:author="Greg Landry" w:date="2017-03-01T10:59:00Z"/>
+        </w:rPr>
+      </w:pPr>
+      <w:ins w:id="317" w:author="Greg Landry" w:date="2017-03-01T10:59:00Z">
         <w:r>
           <w:t xml:space="preserve">In order to use the debugger, </w:t>
         </w:r>
       </w:ins>
-      <w:ins w:id="288" w:author="Greg Landry" w:date="2017-03-01T11:01:00Z">
+      <w:ins w:id="318" w:author="Greg Landry" w:date="2017-03-01T11:01:00Z">
         <w:r>
           <w:t xml:space="preserve">create a new </w:t>
         </w:r>
       </w:ins>
-      <w:ins w:id="289" w:author="Greg Landry" w:date="2017-03-01T10:59:00Z">
+      <w:ins w:id="319" w:author="Greg Landry" w:date="2017-03-01T10:59:00Z">
         <w:r>
           <w:t xml:space="preserve">make target </w:t>
         </w:r>
       </w:ins>
-      <w:ins w:id="290" w:author="Greg Landry" w:date="2017-03-01T11:01:00Z">
+      <w:ins w:id="320" w:author="Greg Landry" w:date="2017-03-01T11:01:00Z">
         <w:r>
           <w:t xml:space="preserve">for an existing project </w:t>
         </w:r>
       </w:ins>
-      <w:ins w:id="291" w:author="Greg Landry" w:date="2017-03-01T10:59:00Z">
+      <w:ins w:id="321" w:author="Greg Landry" w:date="2017-03-01T10:59:00Z">
         <w:r>
           <w:t xml:space="preserve">so that </w:t>
         </w:r>
@@ -6572,11 +6804,11 @@
       <w:pPr>
         <w:ind w:left="720"/>
         <w:rPr>
-          <w:ins w:id="292" w:author="Greg Landry" w:date="2017-03-01T10:59:00Z"/>
+          <w:ins w:id="322" w:author="Greg Landry" w:date="2017-03-01T10:59:00Z"/>
           <w:i/>
         </w:rPr>
       </w:pPr>
-      <w:ins w:id="293" w:author="Greg Landry" w:date="2017-03-01T10:59:00Z">
+      <w:ins w:id="323" w:author="Greg Landry" w:date="2017-03-01T10:59:00Z">
         <w:r>
           <w:rPr>
             <w:i/>
@@ -6644,10 +6876,10 @@
     <w:p>
       <w:pPr>
         <w:rPr>
-          <w:ins w:id="294" w:author="Greg Landry" w:date="2017-03-01T10:59:00Z"/>
-        </w:rPr>
-      </w:pPr>
-      <w:ins w:id="295" w:author="Greg Landry" w:date="2017-03-01T10:59:00Z">
+          <w:ins w:id="324" w:author="Greg Landry" w:date="2017-03-01T10:59:00Z"/>
+        </w:rPr>
+      </w:pPr>
+      <w:ins w:id="325" w:author="Greg Landry" w:date="2017-03-01T10:59:00Z">
         <w:r>
           <w:t>For exa</w:t>
         </w:r>
@@ -6663,12 +6895,12 @@
       <w:pPr>
         <w:ind w:left="720"/>
         <w:rPr>
-          <w:ins w:id="296" w:author="Greg Landry" w:date="2017-03-01T10:59:00Z"/>
+          <w:ins w:id="326" w:author="Greg Landry" w:date="2017-03-01T10:59:00Z"/>
           <w:i/>
         </w:rPr>
       </w:pPr>
       <w:proofErr w:type="gramStart"/>
-      <w:ins w:id="297" w:author="Greg Landry" w:date="2017-03-01T10:59:00Z">
+      <w:ins w:id="327" w:author="Greg Landry" w:date="2017-03-01T10:59:00Z">
         <w:r>
           <w:rPr>
             <w:i/>
@@ -6700,7 +6932,7 @@
           <w:t>.0</w:t>
         </w:r>
       </w:ins>
-      <w:ins w:id="298" w:author="Greg Landry" w:date="2017-03-01T11:00:00Z">
+      <w:ins w:id="328" w:author="Greg Landry" w:date="2017-03-01T11:00:00Z">
         <w:r>
           <w:rPr>
             <w:i/>
@@ -6708,7 +6940,7 @@
           <w:t>2</w:t>
         </w:r>
       </w:ins>
-      <w:ins w:id="299" w:author="Greg Landry" w:date="2017-03-01T10:59:00Z">
+      <w:ins w:id="329" w:author="Greg Landry" w:date="2017-03-01T10:59:00Z">
         <w:r>
           <w:rPr>
             <w:i/>
@@ -6716,7 +6948,7 @@
           <w:t>_blinkled-BCM943</w:t>
         </w:r>
       </w:ins>
-      <w:ins w:id="300" w:author="Greg Landry" w:date="2017-03-01T11:00:00Z">
+      <w:ins w:id="330" w:author="Greg Landry" w:date="2017-03-01T11:00:00Z">
         <w:r>
           <w:rPr>
             <w:i/>
@@ -6724,7 +6956,7 @@
           <w:t>907_WW101</w:t>
         </w:r>
       </w:ins>
-      <w:ins w:id="301" w:author="Greg Landry" w:date="2017-03-01T10:59:00Z">
+      <w:ins w:id="331" w:author="Greg Landry" w:date="2017-03-01T10:59:00Z">
         <w:r>
           <w:rPr>
             <w:i/>
@@ -6744,10 +6976,10 @@
       <w:pPr>
         <w:pStyle w:val="Heading4"/>
         <w:rPr>
-          <w:ins w:id="302" w:author="Greg Landry" w:date="2017-03-01T10:59:00Z"/>
-        </w:rPr>
-      </w:pPr>
-      <w:ins w:id="303" w:author="Greg Landry" w:date="2017-03-01T10:59:00Z">
+          <w:ins w:id="332" w:author="Greg Landry" w:date="2017-03-01T10:59:00Z"/>
+        </w:rPr>
+      </w:pPr>
+      <w:ins w:id="333" w:author="Greg Landry" w:date="2017-03-01T10:59:00Z">
         <w:r>
           <w:lastRenderedPageBreak/>
           <w:t>Setup</w:t>
@@ -6757,10 +6989,10 @@
     <w:p>
       <w:pPr>
         <w:rPr>
-          <w:ins w:id="304" w:author="Greg Landry" w:date="2017-03-01T10:59:00Z"/>
-        </w:rPr>
-      </w:pPr>
-      <w:ins w:id="305" w:author="Greg Landry" w:date="2017-03-01T10:59:00Z">
+          <w:ins w:id="334" w:author="Greg Landry" w:date="2017-03-01T10:59:00Z"/>
+        </w:rPr>
+      </w:pPr>
+      <w:ins w:id="335" w:author="Greg Landry" w:date="2017-03-01T10:59:00Z">
         <w:r>
           <w:t xml:space="preserve">Before starting the debugger, we need to verify that it is setup correctly. From WICED Studio, click the down arrow next to the green bug icon and select “Debug Configurations…” Then select “GDB Hardware Debugging &gt; 43xxx_Wi-Fi </w:t>
         </w:r>
@@ -6778,10 +7010,10 @@
       <w:pPr>
         <w:jc w:val="center"/>
         <w:rPr>
-          <w:ins w:id="306" w:author="Greg Landry" w:date="2017-03-01T10:59:00Z"/>
-        </w:rPr>
-      </w:pPr>
-      <w:ins w:id="307" w:author="Greg Landry" w:date="2017-03-01T10:59:00Z">
+          <w:ins w:id="336" w:author="Greg Landry" w:date="2017-03-01T10:59:00Z"/>
+        </w:rPr>
+      </w:pPr>
+      <w:ins w:id="337" w:author="Greg Landry" w:date="2017-03-01T10:59:00Z">
         <w:r>
           <w:rPr>
             <w:noProof/>
@@ -6828,10 +7060,10 @@
       <w:pPr>
         <w:jc w:val="center"/>
         <w:rPr>
-          <w:ins w:id="308" w:author="Greg Landry" w:date="2017-03-01T10:59:00Z"/>
-        </w:rPr>
-      </w:pPr>
-      <w:ins w:id="309" w:author="Greg Landry" w:date="2017-03-01T10:59:00Z">
+          <w:ins w:id="338" w:author="Greg Landry" w:date="2017-03-01T10:59:00Z"/>
+        </w:rPr>
+      </w:pPr>
+      <w:ins w:id="339" w:author="Greg Landry" w:date="2017-03-01T10:59:00Z">
         <w:r>
           <w:rPr>
             <w:noProof/>
@@ -6879,7 +7111,7 @@
         <w:spacing w:after="0"/>
         <w:jc w:val="center"/>
         <w:rPr>
-          <w:ins w:id="310" w:author="Greg Landry" w:date="2017-03-01T10:59:00Z"/>
+          <w:ins w:id="340" w:author="Greg Landry" w:date="2017-03-01T10:59:00Z"/>
           <w:rFonts w:ascii="Cambria" w:eastAsia="Times New Roman" w:hAnsi="Cambria"/>
           <w:b/>
           <w:bCs/>
@@ -6888,7 +7120,7 @@
           <w:szCs w:val="26"/>
         </w:rPr>
       </w:pPr>
-      <w:ins w:id="311" w:author="Greg Landry" w:date="2017-04-03T15:25:00Z">
+      <w:ins w:id="341" w:author="Greg Landry" w:date="2017-04-03T15:25:00Z">
         <w:r>
           <w:rPr>
             <w:noProof/>
@@ -6937,10 +7169,10 @@
         <w:spacing w:after="0"/>
         <w:jc w:val="center"/>
         <w:rPr>
-          <w:ins w:id="312" w:author="Greg Landry" w:date="2017-03-01T10:59:00Z"/>
-        </w:rPr>
-      </w:pPr>
-      <w:ins w:id="313" w:author="Greg Landry" w:date="2017-03-01T10:59:00Z">
+          <w:ins w:id="342" w:author="Greg Landry" w:date="2017-03-01T10:59:00Z"/>
+        </w:rPr>
+      </w:pPr>
+      <w:ins w:id="343" w:author="Greg Landry" w:date="2017-03-01T10:59:00Z">
         <w:r>
           <w:t xml:space="preserve">Note: the text in the box above is: </w:t>
         </w:r>
@@ -6976,7 +7208,7 @@
           <w:t>last_</w:t>
         </w:r>
       </w:ins>
-      <w:ins w:id="314" w:author="Greg Landry" w:date="2017-04-03T15:23:00Z">
+      <w:ins w:id="344" w:author="Greg Landry" w:date="2017-04-03T15:23:00Z">
         <w:r>
           <w:rPr>
             <w:b/>
@@ -6985,7 +7217,7 @@
           <w:t>buil</w:t>
         </w:r>
       </w:ins>
-      <w:ins w:id="315" w:author="Greg Landry" w:date="2017-04-06T10:11:00Z">
+      <w:ins w:id="345" w:author="Greg Landry" w:date="2017-04-06T10:11:00Z">
         <w:r>
           <w:rPr>
             <w:b/>
@@ -6994,7 +7226,7 @@
           <w:t>t</w:t>
         </w:r>
       </w:ins>
-      <w:ins w:id="316" w:author="Greg Landry" w:date="2017-03-01T10:59:00Z">
+      <w:ins w:id="346" w:author="Greg Landry" w:date="2017-03-01T10:59:00Z">
         <w:r>
           <w:rPr>
             <w:b/>
@@ -7016,7 +7248,7 @@
       <w:pPr>
         <w:jc w:val="center"/>
         <w:rPr>
-          <w:ins w:id="317" w:author="Greg Landry" w:date="2017-03-01T10:59:00Z"/>
+          <w:ins w:id="347" w:author="Greg Landry" w:date="2017-03-01T10:59:00Z"/>
           <w:rFonts w:ascii="Cambria" w:eastAsia="Times New Roman" w:hAnsi="Cambria"/>
           <w:b/>
           <w:bCs/>
@@ -7025,7 +7257,7 @@
           <w:szCs w:val="26"/>
         </w:rPr>
       </w:pPr>
-      <w:ins w:id="318" w:author="Greg Landry" w:date="2017-03-01T10:59:00Z">
+      <w:ins w:id="348" w:author="Greg Landry" w:date="2017-03-01T10:59:00Z">
         <w:r>
           <w:rPr>
             <w:noProof/>
@@ -7073,7 +7305,7 @@
       <w:pPr>
         <w:jc w:val="center"/>
         <w:rPr>
-          <w:ins w:id="319" w:author="Greg Landry" w:date="2017-03-01T10:59:00Z"/>
+          <w:ins w:id="349" w:author="Greg Landry" w:date="2017-03-01T10:59:00Z"/>
           <w:rFonts w:ascii="Cambria" w:eastAsia="Times New Roman" w:hAnsi="Cambria"/>
           <w:b/>
           <w:bCs/>
@@ -7082,7 +7314,7 @@
           <w:szCs w:val="26"/>
         </w:rPr>
       </w:pPr>
-      <w:ins w:id="320" w:author="Greg Landry" w:date="2017-03-01T10:59:00Z">
+      <w:ins w:id="350" w:author="Greg Landry" w:date="2017-03-01T10:59:00Z">
         <w:r>
           <w:rPr>
             <w:noProof/>
@@ -7129,10 +7361,10 @@
       <w:pPr>
         <w:pStyle w:val="Heading4"/>
         <w:rPr>
-          <w:ins w:id="321" w:author="Greg Landry" w:date="2017-03-01T10:59:00Z"/>
-        </w:rPr>
-      </w:pPr>
-      <w:ins w:id="322" w:author="Greg Landry" w:date="2017-03-01T10:59:00Z">
+          <w:ins w:id="351" w:author="Greg Landry" w:date="2017-03-01T10:59:00Z"/>
+        </w:rPr>
+      </w:pPr>
+      <w:ins w:id="352" w:author="Greg Landry" w:date="2017-03-01T10:59:00Z">
         <w:r>
           <w:lastRenderedPageBreak/>
           <w:t>Running the Debugger</w:t>
@@ -7142,10 +7374,10 @@
     <w:p>
       <w:pPr>
         <w:rPr>
-          <w:ins w:id="323" w:author="Greg Landry" w:date="2017-03-01T10:59:00Z"/>
-        </w:rPr>
-      </w:pPr>
-      <w:ins w:id="324" w:author="Greg Landry" w:date="2017-03-01T10:59:00Z">
+          <w:ins w:id="353" w:author="Greg Landry" w:date="2017-03-01T10:59:00Z"/>
+        </w:rPr>
+      </w:pPr>
+      <w:ins w:id="354" w:author="Greg Landry" w:date="2017-03-01T10:59:00Z">
         <w:r>
           <w:t>Once the setup is complete, execute the make target to download the program to the board. Once the project is downloaded, click the down arrow next to the green bug icon and select “43xxx_Wi-Fi_Debug_Windows”. If you get a message asking if you want to open the debug perspective, click “Yes”. You can click the check box to tell the tool to switch automatically in the future.</w:t>
         </w:r>
@@ -7154,10 +7386,10 @@
     <w:p>
       <w:pPr>
         <w:rPr>
-          <w:ins w:id="325" w:author="Greg Landry" w:date="2017-03-01T10:59:00Z"/>
-        </w:rPr>
-      </w:pPr>
-      <w:ins w:id="326" w:author="Greg Landry" w:date="2017-03-01T10:59:00Z">
+          <w:ins w:id="355" w:author="Greg Landry" w:date="2017-03-01T10:59:00Z"/>
+        </w:rPr>
+      </w:pPr>
+      <w:ins w:id="356" w:author="Greg Landry" w:date="2017-03-01T10:59:00Z">
         <w:r>
           <w:rPr>
             <w:noProof/>
@@ -7203,10 +7435,10 @@
     <w:p>
       <w:pPr>
         <w:rPr>
-          <w:ins w:id="327" w:author="Greg Landry" w:date="2017-03-01T10:59:00Z"/>
-        </w:rPr>
-      </w:pPr>
-      <w:ins w:id="328" w:author="Greg Landry" w:date="2017-03-01T10:59:00Z">
+          <w:ins w:id="357" w:author="Greg Landry" w:date="2017-03-01T10:59:00Z"/>
+        </w:rPr>
+      </w:pPr>
+      <w:ins w:id="358" w:author="Greg Landry" w:date="2017-03-01T10:59:00Z">
         <w:r>
           <w:t>Note: If you get an error when trying to launch the debugger you may need to terminate an existing debug process. Open the Windows Task Manager, select the Process tab, click on “Image Name” to sort by the process name and terminate all “arm-none-</w:t>
         </w:r>
@@ -7232,10 +7464,10 @@
       <w:pPr>
         <w:jc w:val="center"/>
         <w:rPr>
-          <w:ins w:id="329" w:author="Greg Landry" w:date="2017-03-01T10:59:00Z"/>
-        </w:rPr>
-      </w:pPr>
-      <w:ins w:id="330" w:author="Greg Landry" w:date="2017-03-01T10:59:00Z">
+          <w:ins w:id="359" w:author="Greg Landry" w:date="2017-03-01T10:59:00Z"/>
+        </w:rPr>
+      </w:pPr>
+      <w:ins w:id="360" w:author="Greg Landry" w:date="2017-03-01T10:59:00Z">
         <w:r>
           <w:rPr>
             <w:noProof/>
@@ -7282,10 +7514,10 @@
       <w:pPr>
         <w:keepNext/>
         <w:rPr>
-          <w:ins w:id="331" w:author="Greg Landry" w:date="2017-03-01T10:59:00Z"/>
-        </w:rPr>
-      </w:pPr>
-      <w:ins w:id="332" w:author="Greg Landry" w:date="2017-03-01T10:59:00Z">
+          <w:ins w:id="361" w:author="Greg Landry" w:date="2017-03-01T10:59:00Z"/>
+        </w:rPr>
+      </w:pPr>
+      <w:ins w:id="362" w:author="Greg Landry" w:date="2017-03-01T10:59:00Z">
         <w:r>
           <w:lastRenderedPageBreak/>
           <w:t>When the debugger starts the top banner will look like this:</w:t>
@@ -7296,10 +7528,10 @@
       <w:pPr>
         <w:jc w:val="both"/>
         <w:rPr>
-          <w:ins w:id="333" w:author="Greg Landry" w:date="2017-03-01T10:59:00Z"/>
-        </w:rPr>
-      </w:pPr>
-      <w:ins w:id="334" w:author="Greg Landry" w:date="2017-03-01T10:59:00Z">
+          <w:ins w:id="363" w:author="Greg Landry" w:date="2017-03-01T10:59:00Z"/>
+        </w:rPr>
+      </w:pPr>
+      <w:ins w:id="364" w:author="Greg Landry" w:date="2017-03-01T10:59:00Z">
         <w:r>
           <w:rPr>
             <w:noProof/>
@@ -7346,14 +7578,14 @@
       <w:pPr>
         <w:keepNext/>
         <w:rPr>
-          <w:ins w:id="335" w:author="Greg Landry" w:date="2017-03-01T10:59:00Z"/>
-        </w:rPr>
-      </w:pPr>
-      <w:ins w:id="336" w:author="Greg Landry" w:date="2017-03-01T10:59:00Z">
+          <w:ins w:id="365" w:author="Greg Landry" w:date="2017-03-01T10:59:00Z"/>
+        </w:rPr>
+      </w:pPr>
+      <w:ins w:id="366" w:author="Greg Landry" w:date="2017-03-01T10:59:00Z">
         <w:r>
           <w:rPr>
             <w:u w:val="single"/>
-            <w:rPrChange w:id="337" w:author="Greg Landry" w:date="2017-03-01T11:01:00Z">
+            <w:rPrChange w:id="367" w:author="Greg Landry" w:date="2017-03-01T11:01:00Z">
               <w:rPr/>
             </w:rPrChange>
           </w:rPr>
@@ -7363,12 +7595,12 @@
           <w:t xml:space="preserve"> </w:t>
         </w:r>
       </w:ins>
-      <w:ins w:id="338" w:author="Greg Landry" w:date="2017-03-01T11:07:00Z">
+      <w:ins w:id="368" w:author="Greg Landry" w:date="2017-03-01T11:07:00Z">
         <w:r>
           <w:t>and the resume button stays grey. N</w:t>
         </w:r>
       </w:ins>
-      <w:ins w:id="339" w:author="Greg Landry" w:date="2017-03-01T10:59:00Z">
+      <w:ins w:id="369" w:author="Greg Landry" w:date="2017-03-01T10:59:00Z">
         <w:r>
           <w:t>otice that additional threads along with information about them appears in the debug window.</w:t>
         </w:r>
@@ -7377,10 +7609,10 @@
     <w:p>
       <w:pPr>
         <w:rPr>
-          <w:ins w:id="340" w:author="Greg Landry" w:date="2017-03-01T10:59:00Z"/>
-        </w:rPr>
-      </w:pPr>
-      <w:ins w:id="341" w:author="Greg Landry" w:date="2017-03-01T10:59:00Z">
+          <w:ins w:id="370" w:author="Greg Landry" w:date="2017-03-01T10:59:00Z"/>
+        </w:rPr>
+      </w:pPr>
+      <w:ins w:id="371" w:author="Greg Landry" w:date="2017-03-01T10:59:00Z">
         <w:r>
           <w:rPr>
             <w:noProof/>
@@ -7427,7 +7659,7 @@
       <w:pPr>
         <w:keepNext/>
         <w:rPr>
-          <w:ins w:id="342" w:author="Greg Landry" w:date="2017-03-01T10:59:00Z"/>
+          <w:ins w:id="372" w:author="Greg Landry" w:date="2017-03-01T10:59:00Z"/>
         </w:rPr>
       </w:pPr>
     </w:p>
@@ -7435,10 +7667,10 @@
       <w:pPr>
         <w:keepNext/>
         <w:rPr>
-          <w:ins w:id="343" w:author="Greg Landry" w:date="2017-03-01T10:59:00Z"/>
-        </w:rPr>
-      </w:pPr>
-      <w:ins w:id="344" w:author="Greg Landry" w:date="2017-03-01T10:59:00Z">
+          <w:ins w:id="373" w:author="Greg Landry" w:date="2017-03-01T10:59:00Z"/>
+        </w:rPr>
+      </w:pPr>
+      <w:ins w:id="374" w:author="Greg Landry" w:date="2017-03-01T10:59:00Z">
         <w:r>
           <w:t>You can toggle breakpoints by double clicking in the column to the left of the line numbers in the source code or you can right click and select “Toggle Breakpoint”. The breakpoint symbol appears to the left of the line number as shown here.</w:t>
         </w:r>
@@ -7449,10 +7681,10 @@
         <w:keepNext/>
         <w:jc w:val="center"/>
         <w:rPr>
-          <w:ins w:id="345" w:author="Greg Landry" w:date="2017-03-01T10:59:00Z"/>
-        </w:rPr>
-      </w:pPr>
-      <w:ins w:id="346" w:author="Greg Landry" w:date="2017-03-01T10:59:00Z">
+          <w:ins w:id="375" w:author="Greg Landry" w:date="2017-03-01T10:59:00Z"/>
+        </w:rPr>
+      </w:pPr>
+      <w:ins w:id="376" w:author="Greg Landry" w:date="2017-03-01T10:59:00Z">
         <w:r>
           <w:rPr>
             <w:noProof/>
@@ -7499,10 +7731,10 @@
       <w:pPr>
         <w:keepNext/>
         <w:rPr>
-          <w:ins w:id="347" w:author="Greg Landry" w:date="2017-03-01T10:59:00Z"/>
-        </w:rPr>
-      </w:pPr>
-      <w:ins w:id="348" w:author="Greg Landry" w:date="2017-03-01T10:59:00Z">
+          <w:ins w:id="377" w:author="Greg Landry" w:date="2017-03-01T10:59:00Z"/>
+        </w:rPr>
+      </w:pPr>
+      <w:ins w:id="378" w:author="Greg Landry" w:date="2017-03-01T10:59:00Z">
         <w:r>
           <w:t>Once a thread suspends due to a breakpoint you will see that line of code highlighted in green as shown above and you will see that the thread is suspended due to the breakpoint in the debug window as shown below.</w:t>
         </w:r>
@@ -7512,10 +7744,10 @@
       <w:pPr>
         <w:jc w:val="center"/>
         <w:rPr>
-          <w:ins w:id="349" w:author="Greg Landry" w:date="2017-03-01T10:59:00Z"/>
-        </w:rPr>
-      </w:pPr>
-      <w:ins w:id="350" w:author="Greg Landry" w:date="2017-03-01T10:59:00Z">
+          <w:ins w:id="379" w:author="Greg Landry" w:date="2017-03-01T10:59:00Z"/>
+        </w:rPr>
+      </w:pPr>
+      <w:ins w:id="380" w:author="Greg Landry" w:date="2017-03-01T10:59:00Z">
         <w:r>
           <w:rPr>
             <w:noProof/>
@@ -7561,10 +7793,10 @@
     <w:p>
       <w:pPr>
         <w:rPr>
-          <w:ins w:id="351" w:author="Greg Landry" w:date="2017-03-01T10:59:00Z"/>
-        </w:rPr>
-      </w:pPr>
-      <w:ins w:id="352" w:author="Greg Landry" w:date="2017-03-01T10:59:00Z">
+          <w:ins w:id="381" w:author="Greg Landry" w:date="2017-03-01T10:59:00Z"/>
+        </w:rPr>
+      </w:pPr>
+      <w:ins w:id="382" w:author="Greg Landry" w:date="2017-03-01T10:59:00Z">
         <w:r>
           <w:t>Click the red “Terminate” button to stop debugging. Once you terminate the debugger, you may want to switch back to the C/C++ perspective by clicking on the button at the top right corner.</w:t>
         </w:r>
@@ -7574,7 +7806,7 @@
       <w:pPr>
         <w:jc w:val="center"/>
         <w:rPr>
-          <w:ins w:id="353" w:author="Greg Landry" w:date="2017-03-01T10:59:00Z"/>
+          <w:ins w:id="383" w:author="Greg Landry" w:date="2017-03-01T10:59:00Z"/>
           <w:rFonts w:ascii="Cambria" w:eastAsia="Times New Roman" w:hAnsi="Cambria"/>
           <w:b/>
           <w:bCs/>
@@ -7583,7 +7815,7 @@
           <w:szCs w:val="26"/>
         </w:rPr>
       </w:pPr>
-      <w:ins w:id="354" w:author="Greg Landry" w:date="2017-03-01T10:59:00Z">
+      <w:ins w:id="384" w:author="Greg Landry" w:date="2017-03-01T10:59:00Z">
         <w:r>
           <w:rPr>
             <w:noProof/>
@@ -7640,15 +7872,15 @@
       <w:pPr>
         <w:pStyle w:val="Heading3"/>
         <w:rPr>
-          <w:del w:id="355" w:author="Greg Landry" w:date="2017-03-01T10:58:00Z"/>
-        </w:rPr>
-        <w:pPrChange w:id="356" w:author="Greg Landry" w:date="2017-03-01T10:59:00Z">
+          <w:del w:id="385" w:author="Greg Landry" w:date="2017-03-01T10:58:00Z"/>
+        </w:rPr>
+        <w:pPrChange w:id="386" w:author="Greg Landry" w:date="2017-03-01T10:59:00Z">
           <w:pPr>
             <w:ind w:left="360"/>
           </w:pPr>
         </w:pPrChange>
       </w:pPr>
-      <w:del w:id="357" w:author="Greg Landry" w:date="2017-03-01T10:58:00Z">
+      <w:del w:id="387" w:author="Greg Landry" w:date="2017-03-01T10:58:00Z">
         <w:r>
           <w:lastRenderedPageBreak/>
           <w:delText xml:space="preserve">Run the debugger. How many threads are in </w:delText>
@@ -7665,15 +7897,15 @@
       <w:pPr>
         <w:pStyle w:val="Heading3"/>
         <w:rPr>
-          <w:del w:id="358" w:author="Greg Landry" w:date="2017-03-01T11:02:00Z"/>
+          <w:del w:id="388" w:author="Greg Landry" w:date="2017-03-01T11:02:00Z"/>
           <w:sz w:val="26"/>
           <w:szCs w:val="26"/>
         </w:rPr>
-        <w:pPrChange w:id="359" w:author="Greg Landry" w:date="2017-03-01T10:59:00Z">
+        <w:pPrChange w:id="389" w:author="Greg Landry" w:date="2017-03-01T10:59:00Z">
           <w:pPr/>
         </w:pPrChange>
       </w:pPr>
-      <w:del w:id="360" w:author="Greg Landry" w:date="2017-03-01T11:02:00Z">
+      <w:del w:id="390" w:author="Greg Landry" w:date="2017-03-01T11:02:00Z">
         <w:r>
           <w:br w:type="page"/>
         </w:r>
@@ -7901,7 +8133,7 @@
                 <w:bCs/>
                 <w:noProof/>
               </w:rPr>
-              <w:t>1</w:t>
+              <w:t>18</w:t>
             </w:r>
             <w:r>
               <w:rPr>
@@ -11526,7 +11758,7 @@
   <w:style w:type="paragraph" w:default="1" w:styleId="Normal">
     <w:name w:val="Normal"/>
     <w:qFormat/>
-    <w:rsid w:val="007C37FE"/>
+    <w:rsid w:val="00A81686"/>
   </w:style>
   <w:style w:type="paragraph" w:styleId="Heading1">
     <w:name w:val="heading 1"/>
@@ -11646,7 +11878,7 @@
     <w:uiPriority w:val="1"/>
     <w:semiHidden/>
     <w:unhideWhenUsed/>
-    <w:rsid w:val="007C37FE"/>
+    <w:rsid w:val="00A81686"/>
   </w:style>
   <w:style w:type="table" w:default="1" w:styleId="TableNormal">
     <w:name w:val="Normal Table"/>
@@ -11668,7 +11900,7 @@
     <w:uiPriority w:val="99"/>
     <w:semiHidden/>
     <w:unhideWhenUsed/>
-    <w:rsid w:val="007C37FE"/>
+    <w:rsid w:val="00A81686"/>
   </w:style>
   <w:style w:type="paragraph" w:styleId="ListParagraph">
     <w:name w:val="List Paragraph"/>
@@ -12445,7 +12677,7 @@
 </file>
 
 <file path=customXml/itemProps1.xml><?xml version="1.0" encoding="utf-8"?>
-<ds:datastoreItem xmlns:ds="http://schemas.openxmlformats.org/officeDocument/2006/customXml" ds:itemID="{DC6CD4E0-7AE2-46AB-B235-181AFFF4D504}">
+<ds:datastoreItem xmlns:ds="http://schemas.openxmlformats.org/officeDocument/2006/customXml" ds:itemID="{A37C83B0-14B3-4590-AFA5-959062684602}">
   <ds:schemaRefs>
     <ds:schemaRef ds:uri="http://schemas.openxmlformats.org/officeDocument/2006/bibliography"/>
   </ds:schemaRefs>

</xml_diff>

<commit_message>
Checkin manual tuning of IDAC to help with CapSense performance. Fix labs and document to indicate that WICED_NO_WAIT must be used with queues inside ISR.
</commit_message>
<xml_diff>
--- a/labmanual/English/WW101-03-RTOS.docx
+++ b/labmanual/English/WW101-03-RTOS.docx
@@ -3704,6 +3704,17 @@
       <w:r>
         <w:t xml:space="preserve"> </w:t>
       </w:r>
+      <w:ins w:id="167" w:author="Greg Landry" w:date="2017-04-20T13:44:00Z">
+        <w:r>
+          <w:t>If you want the project to continue on immediately if there isn’t room in the queue, then</w:t>
+        </w:r>
+        <w:r>
+          <w:t xml:space="preserve"> </w:t>
+        </w:r>
+        <w:r>
+          <w:t xml:space="preserve">use WICED_NO_WAIT. </w:t>
+        </w:r>
+      </w:ins>
       <w:r>
         <w:t xml:space="preserve">Likewise, the </w:t>
       </w:r>
@@ -3744,6 +3755,21 @@
       <w:r>
         <w:t>indefinitely for a value in the queue rather than continuing execution after a specific delay then use WICED_WAIT_FOREVER.</w:t>
       </w:r>
+      <w:ins w:id="168" w:author="Greg Landry" w:date="2017-04-20T13:43:00Z">
+        <w:r>
+          <w:t xml:space="preserve"> </w:t>
+        </w:r>
+      </w:ins>
+      <w:ins w:id="169" w:author="Greg Landry" w:date="2017-04-20T13:44:00Z">
+        <w:r>
+          <w:t>If you want the project to continue on immediately if there isn</w:t>
+        </w:r>
+      </w:ins>
+      <w:ins w:id="170" w:author="Greg Landry" w:date="2017-04-20T13:45:00Z">
+        <w:r>
+          <w:t>’t anything in the queue then use WICED_NO_WAIT.</w:t>
+        </w:r>
+      </w:ins>
     </w:p>
     <w:p>
       <w:r>
@@ -3831,17 +3857,17 @@
       <w:r>
         <w:rPr>
           <w:u w:val="single"/>
-          <w:rPrChange w:id="167" w:author="Greg Landry" w:date="2017-03-01T10:58:00Z">
+          <w:rPrChange w:id="171" w:author="Greg Landry" w:date="2017-03-01T10:58:00Z">
             <w:rPr/>
           </w:rPrChange>
         </w:rPr>
         <w:t xml:space="preserve">The </w:t>
       </w:r>
-      <w:del w:id="168" w:author="Greg Landry" w:date="2017-03-01T10:55:00Z">
+      <w:del w:id="172" w:author="Greg Landry" w:date="2017-03-01T10:55:00Z">
         <w:r>
           <w:rPr>
             <w:u w:val="single"/>
-            <w:rPrChange w:id="169" w:author="Greg Landry" w:date="2017-03-01T10:58:00Z">
+            <w:rPrChange w:id="173" w:author="Greg Landry" w:date="2017-03-01T10:58:00Z">
               <w:rPr/>
             </w:rPrChange>
           </w:rPr>
@@ -3851,17 +3877,17 @@
       <w:r>
         <w:rPr>
           <w:u w:val="single"/>
-          <w:rPrChange w:id="170" w:author="Greg Landry" w:date="2017-03-01T10:58:00Z">
+          <w:rPrChange w:id="174" w:author="Greg Landry" w:date="2017-03-01T10:58:00Z">
             <w:rPr/>
           </w:rPrChange>
         </w:rPr>
         <w:t xml:space="preserve">message size </w:t>
       </w:r>
-      <w:del w:id="171" w:author="Greg Landry" w:date="2017-03-01T10:55:00Z">
+      <w:del w:id="175" w:author="Greg Landry" w:date="2017-03-01T10:55:00Z">
         <w:r>
           <w:rPr>
             <w:u w:val="single"/>
-            <w:rPrChange w:id="172" w:author="Greg Landry" w:date="2017-03-01T10:58:00Z">
+            <w:rPrChange w:id="176" w:author="Greg Landry" w:date="2017-03-01T10:58:00Z">
               <w:rPr/>
             </w:rPrChange>
           </w:rPr>
@@ -3871,28 +3897,28 @@
       <w:r>
         <w:rPr>
           <w:u w:val="single"/>
-          <w:rPrChange w:id="173" w:author="Greg Landry" w:date="2017-03-01T10:58:00Z">
+          <w:rPrChange w:id="177" w:author="Greg Landry" w:date="2017-03-01T10:58:00Z">
             <w:rPr/>
           </w:rPrChange>
         </w:rPr>
         <w:t xml:space="preserve">in a queue </w:t>
       </w:r>
-      <w:ins w:id="174" w:author="Greg Landry" w:date="2017-03-01T10:55:00Z">
+      <w:ins w:id="178" w:author="Greg Landry" w:date="2017-03-01T10:55:00Z">
         <w:r>
           <w:rPr>
             <w:u w:val="single"/>
-            <w:rPrChange w:id="175" w:author="Greg Landry" w:date="2017-03-01T10:58:00Z">
+            <w:rPrChange w:id="179" w:author="Greg Landry" w:date="2017-03-01T10:58:00Z">
               <w:rPr/>
             </w:rPrChange>
           </w:rPr>
           <w:t>must be a multiple of</w:t>
         </w:r>
       </w:ins>
-      <w:del w:id="176" w:author="Greg Landry" w:date="2017-03-01T10:55:00Z">
+      <w:del w:id="180" w:author="Greg Landry" w:date="2017-03-01T10:55:00Z">
         <w:r>
           <w:rPr>
             <w:u w:val="single"/>
-            <w:rPrChange w:id="177" w:author="Greg Landry" w:date="2017-03-01T10:58:00Z">
+            <w:rPrChange w:id="181" w:author="Greg Landry" w:date="2017-03-01T10:58:00Z">
               <w:rPr/>
             </w:rPrChange>
           </w:rPr>
@@ -3902,28 +3928,28 @@
       <w:r>
         <w:rPr>
           <w:u w:val="single"/>
-          <w:rPrChange w:id="178" w:author="Greg Landry" w:date="2017-03-01T10:58:00Z">
+          <w:rPrChange w:id="182" w:author="Greg Landry" w:date="2017-03-01T10:58:00Z">
             <w:rPr/>
           </w:rPrChange>
         </w:rPr>
         <w:t xml:space="preserve"> 4 bytes. Specifying a message size </w:t>
       </w:r>
-      <w:del w:id="179" w:author="Greg Landry" w:date="2017-03-01T10:55:00Z">
+      <w:del w:id="183" w:author="Greg Landry" w:date="2017-03-01T10:55:00Z">
         <w:r>
           <w:rPr>
             <w:u w:val="single"/>
-            <w:rPrChange w:id="180" w:author="Greg Landry" w:date="2017-03-01T10:58:00Z">
+            <w:rPrChange w:id="184" w:author="Greg Landry" w:date="2017-03-01T10:58:00Z">
               <w:rPr/>
             </w:rPrChange>
           </w:rPr>
           <w:delText>less than</w:delText>
         </w:r>
       </w:del>
-      <w:ins w:id="181" w:author="Greg Landry" w:date="2017-03-01T10:55:00Z">
+      <w:ins w:id="185" w:author="Greg Landry" w:date="2017-03-01T10:55:00Z">
         <w:r>
           <w:rPr>
             <w:u w:val="single"/>
-            <w:rPrChange w:id="182" w:author="Greg Landry" w:date="2017-03-01T10:58:00Z">
+            <w:rPrChange w:id="186" w:author="Greg Landry" w:date="2017-03-01T10:58:00Z">
               <w:rPr/>
             </w:rPrChange>
           </w:rPr>
@@ -3933,57 +3959,24 @@
       <w:r>
         <w:rPr>
           <w:u w:val="single"/>
-          <w:rPrChange w:id="183" w:author="Greg Landry" w:date="2017-03-01T10:58:00Z">
+          <w:rPrChange w:id="187" w:author="Greg Landry" w:date="2017-03-01T10:58:00Z">
             <w:rPr/>
           </w:rPrChange>
         </w:rPr>
         <w:t xml:space="preserve"> 4 bytes </w:t>
       </w:r>
-      <w:del w:id="184" w:author="Greg Landry" w:date="2017-03-01T10:55:00Z">
+      <w:del w:id="188" w:author="Greg Landry" w:date="2017-03-01T10:55:00Z">
         <w:r>
           <w:rPr>
             <w:u w:val="single"/>
-            <w:rPrChange w:id="185" w:author="Greg Landry" w:date="2017-03-01T10:58:00Z">
+            <w:rPrChange w:id="189" w:author="Greg Landry" w:date="2017-03-01T10:58:00Z">
               <w:rPr/>
             </w:rPrChange>
           </w:rPr>
           <w:delText xml:space="preserve">may </w:delText>
         </w:r>
       </w:del>
-      <w:ins w:id="186" w:author="Greg Landry" w:date="2017-03-01T10:55:00Z">
-        <w:r>
-          <w:rPr>
-            <w:u w:val="single"/>
-            <w:rPrChange w:id="187" w:author="Greg Landry" w:date="2017-03-01T10:58:00Z">
-              <w:rPr/>
-            </w:rPrChange>
-          </w:rPr>
-          <w:t xml:space="preserve">will </w:t>
-        </w:r>
-      </w:ins>
-      <w:r>
-        <w:rPr>
-          <w:u w:val="single"/>
-          <w:rPrChange w:id="188" w:author="Greg Landry" w:date="2017-03-01T10:58:00Z">
-            <w:rPr/>
-          </w:rPrChange>
-        </w:rPr>
-        <w:t>result in unpredictable behavior.</w:t>
-      </w:r>
-      <w:r>
-        <w:t xml:space="preserve"> It is good practice to use uint32_t as the minimum size variable (this is true for all variables since the ARM core processor is 32-bits).</w:t>
-      </w:r>
-    </w:p>
-    <w:p>
-      <w:pPr>
-        <w:rPr>
-          <w:u w:val="single"/>
-          <w:rPrChange w:id="189" w:author="Greg Landry" w:date="2017-03-01T10:58:00Z">
-            <w:rPr/>
-          </w:rPrChange>
-        </w:rPr>
-      </w:pPr>
-      <w:ins w:id="190" w:author="Greg Landry" w:date="2017-03-01T10:56:00Z">
+      <w:ins w:id="190" w:author="Greg Landry" w:date="2017-03-01T10:55:00Z">
         <w:r>
           <w:rPr>
             <w:u w:val="single"/>
@@ -3991,81 +3984,87 @@
               <w:rPr/>
             </w:rPrChange>
           </w:rPr>
-          <w:t xml:space="preserve">On </w:t>
+          <w:t xml:space="preserve">will </w:t>
         </w:r>
       </w:ins>
-      <w:ins w:id="192" w:author="Greg Landry" w:date="2017-03-01T10:57:00Z">
+      <w:r>
+        <w:rPr>
+          <w:u w:val="single"/>
+          <w:rPrChange w:id="192" w:author="Greg Landry" w:date="2017-03-01T10:58:00Z">
+            <w:rPr/>
+          </w:rPrChange>
+        </w:rPr>
+        <w:t>result in unpredictable behavior.</w:t>
+      </w:r>
+      <w:r>
+        <w:t xml:space="preserve"> It is good practice to use uint32_t as the minimum size variable (this is true for all variables since the ARM core processor is 32-bits).</w:t>
+      </w:r>
+    </w:p>
+    <w:p>
+      <w:pPr>
+        <w:rPr>
+          <w:ins w:id="193" w:author="Greg Landry" w:date="2017-04-20T13:45:00Z"/>
+          <w:b/>
+          <w:u w:val="single"/>
+          <w:rPrChange w:id="194" w:author="Greg Landry" w:date="2017-04-20T13:46:00Z">
+            <w:rPr>
+              <w:ins w:id="195" w:author="Greg Landry" w:date="2017-04-20T13:45:00Z"/>
+              <w:u w:val="single"/>
+            </w:rPr>
+          </w:rPrChange>
+        </w:rPr>
+      </w:pPr>
+      <w:ins w:id="196" w:author="Greg Landry" w:date="2017-04-20T13:45:00Z">
         <w:r>
           <w:rPr>
+            <w:b/>
             <w:u w:val="single"/>
-            <w:rPrChange w:id="193" w:author="Greg Landry" w:date="2017-03-01T10:58:00Z">
-              <w:rPr/>
+            <w:rPrChange w:id="197" w:author="Greg Landry" w:date="2017-04-20T13:46:00Z">
+              <w:rPr>
+                <w:u w:val="single"/>
+              </w:rPr>
             </w:rPrChange>
           </w:rPr>
-          <w:t>some WICED devices</w:t>
+          <w:t xml:space="preserve">If you are using a queue </w:t>
         </w:r>
       </w:ins>
-      <w:ins w:id="194" w:author="Greg Landry" w:date="2017-04-03T19:30:00Z">
+      <w:ins w:id="198" w:author="Greg Landry" w:date="2017-04-20T13:46:00Z">
         <w:r>
           <w:rPr>
+            <w:b/>
             <w:u w:val="single"/>
           </w:rPr>
-          <w:t xml:space="preserve"> (including the 43907 used in the class)</w:t>
+          <w:t xml:space="preserve">push or pop </w:t>
         </w:r>
       </w:ins>
-      <w:ins w:id="195" w:author="Greg Landry" w:date="2017-03-01T10:57:00Z">
+      <w:ins w:id="199" w:author="Greg Landry" w:date="2017-04-20T13:45:00Z">
         <w:r>
           <w:rPr>
+            <w:b/>
             <w:u w:val="single"/>
-            <w:rPrChange w:id="196" w:author="Greg Landry" w:date="2017-03-01T10:58:00Z">
-              <w:rPr/>
+            <w:rPrChange w:id="200" w:author="Greg Landry" w:date="2017-04-20T13:46:00Z">
+              <w:rPr>
+                <w:u w:val="single"/>
+              </w:rPr>
             </w:rPrChange>
           </w:rPr>
-          <w:t>, queue APIs do not work properly if they are called from inside an ISR</w:t>
+          <w:t>function inside of an ISR or a timer function, you MUST use WICED_NO_WAIT as the timeout. Using a non-zero timeout is not supported in those cases.</w:t>
         </w:r>
       </w:ins>
-      <w:ins w:id="197" w:author="Greg Landry" w:date="2017-04-03T19:30:00Z">
-        <w:r>
-          <w:rPr>
-            <w:u w:val="single"/>
-          </w:rPr>
-          <w:t xml:space="preserve"> or an RTOS timer function</w:t>
-        </w:r>
-      </w:ins>
-      <w:ins w:id="198" w:author="Greg Landry" w:date="2017-03-01T10:57:00Z">
-        <w:r>
-          <w:rPr>
-            <w:u w:val="single"/>
-            <w:rPrChange w:id="199" w:author="Greg Landry" w:date="2017-03-01T10:58:00Z">
-              <w:rPr/>
-            </w:rPrChange>
-          </w:rPr>
-          <w:t xml:space="preserve">. Therefore, it is recommended to use the </w:t>
-        </w:r>
-      </w:ins>
-      <w:ins w:id="200" w:author="Greg Landry" w:date="2017-03-01T10:58:00Z">
-        <w:r>
-          <w:rPr>
-            <w:u w:val="single"/>
-            <w:rPrChange w:id="201" w:author="Greg Landry" w:date="2017-03-01T10:58:00Z">
-              <w:rPr/>
-            </w:rPrChange>
-          </w:rPr>
-          <w:t xml:space="preserve">queue </w:t>
-        </w:r>
-      </w:ins>
-      <w:ins w:id="202" w:author="Greg Landry" w:date="2017-03-01T10:57:00Z">
-        <w:r>
-          <w:rPr>
-            <w:u w:val="single"/>
-            <w:rPrChange w:id="203" w:author="Greg Landry" w:date="2017-03-01T10:58:00Z">
-              <w:rPr/>
-            </w:rPrChange>
-          </w:rPr>
-          <w:t>APIs outside of an</w:t>
-        </w:r>
-      </w:ins>
-      <w:ins w:id="204" w:author="Greg Landry" w:date="2017-03-01T10:58:00Z">
+    </w:p>
+    <w:p>
+      <w:pPr>
+        <w:rPr>
+          <w:del w:id="201" w:author="Greg Landry" w:date="2017-04-20T13:46:00Z"/>
+          <w:u w:val="single"/>
+          <w:rPrChange w:id="202" w:author="Greg Landry" w:date="2017-03-01T10:58:00Z">
+            <w:rPr>
+              <w:del w:id="203" w:author="Greg Landry" w:date="2017-04-20T13:46:00Z"/>
+            </w:rPr>
+          </w:rPrChange>
+        </w:rPr>
+      </w:pPr>
+      <w:del w:id="204" w:author="Greg Landry" w:date="2017-03-01T10:56:00Z">
         <w:r>
           <w:rPr>
             <w:u w:val="single"/>
@@ -4073,58 +4072,6 @@
               <w:rPr/>
             </w:rPrChange>
           </w:rPr>
-          <w:t>y</w:t>
-        </w:r>
-      </w:ins>
-      <w:ins w:id="206" w:author="Greg Landry" w:date="2017-03-01T10:57:00Z">
-        <w:r>
-          <w:rPr>
-            <w:u w:val="single"/>
-            <w:rPrChange w:id="207" w:author="Greg Landry" w:date="2017-03-01T10:58:00Z">
-              <w:rPr/>
-            </w:rPrChange>
-          </w:rPr>
-          <w:t xml:space="preserve"> ISR</w:t>
-        </w:r>
-      </w:ins>
-      <w:ins w:id="208" w:author="Greg Landry" w:date="2017-03-01T10:58:00Z">
-        <w:r>
-          <w:rPr>
-            <w:u w:val="single"/>
-            <w:rPrChange w:id="209" w:author="Greg Landry" w:date="2017-03-01T10:58:00Z">
-              <w:rPr/>
-            </w:rPrChange>
-          </w:rPr>
-          <w:t>s</w:t>
-        </w:r>
-      </w:ins>
-      <w:ins w:id="210" w:author="Greg Landry" w:date="2017-04-03T19:31:00Z">
-        <w:r>
-          <w:rPr>
-            <w:u w:val="single"/>
-          </w:rPr>
-          <w:t xml:space="preserve"> or timer functions</w:t>
-        </w:r>
-      </w:ins>
-      <w:ins w:id="211" w:author="Greg Landry" w:date="2017-03-01T10:57:00Z">
-        <w:r>
-          <w:rPr>
-            <w:u w:val="single"/>
-            <w:rPrChange w:id="212" w:author="Greg Landry" w:date="2017-03-01T10:58:00Z">
-              <w:rPr/>
-            </w:rPrChange>
-          </w:rPr>
-          <w:t>.</w:t>
-        </w:r>
-      </w:ins>
-      <w:del w:id="213" w:author="Greg Landry" w:date="2017-03-01T10:56:00Z">
-        <w:r>
-          <w:rPr>
-            <w:u w:val="single"/>
-            <w:rPrChange w:id="214" w:author="Greg Landry" w:date="2017-03-01T10:58:00Z">
-              <w:rPr/>
-            </w:rPrChange>
-          </w:rPr>
           <w:br w:type="page"/>
         </w:r>
       </w:del>
@@ -4132,14 +4079,14 @@
     <w:p>
       <w:pPr>
         <w:rPr>
-          <w:ins w:id="215" w:author="Greg Landry" w:date="2017-03-01T10:58:00Z"/>
+          <w:ins w:id="206" w:author="Greg Landry" w:date="2017-03-01T10:58:00Z"/>
           <w:rFonts w:ascii="Cambria" w:eastAsia="Times New Roman" w:hAnsi="Cambria"/>
           <w:b/>
           <w:bCs/>
           <w:color w:val="4F81BD"/>
         </w:rPr>
       </w:pPr>
-      <w:ins w:id="216" w:author="Greg Landry" w:date="2017-03-01T10:58:00Z">
+      <w:ins w:id="207" w:author="Greg Landry" w:date="2017-03-01T10:58:00Z">
         <w:r>
           <w:br w:type="page"/>
         </w:r>
@@ -4210,7 +4157,7 @@
       <w:r>
         <w:rPr>
           <w:u w:val="single"/>
-          <w:rPrChange w:id="217" w:author="Greg Landry" w:date="2017-03-01T11:06:00Z">
+          <w:rPrChange w:id="208" w:author="Greg Landry" w:date="2017-03-01T11:06:00Z">
             <w:rPr/>
           </w:rPrChange>
         </w:rPr>
@@ -4219,7 +4166,7 @@
       <w:r>
         <w:rPr>
           <w:u w:val="single"/>
-          <w:rPrChange w:id="218" w:author="Greg Landry" w:date="2017-03-01T11:06:00Z">
+          <w:rPrChange w:id="209" w:author="Greg Landry" w:date="2017-03-01T11:06:00Z">
             <w:rPr/>
           </w:rPrChange>
         </w:rPr>
@@ -4228,7 +4175,7 @@
       <w:r>
         <w:rPr>
           <w:u w:val="single"/>
-          <w:rPrChange w:id="219" w:author="Greg Landry" w:date="2017-03-01T11:06:00Z">
+          <w:rPrChange w:id="210" w:author="Greg Landry" w:date="2017-03-01T11:06:00Z">
             <w:rPr/>
           </w:rPrChange>
         </w:rPr>
@@ -4241,40 +4188,40 @@
     <w:p>
       <w:pPr>
         <w:rPr>
-          <w:ins w:id="220" w:author="Greg Landry" w:date="2017-04-11T16:09:00Z"/>
-        </w:rPr>
-      </w:pPr>
-      <w:ins w:id="221" w:author="Greg Landry" w:date="2017-04-11T16:09:00Z">
+          <w:ins w:id="211" w:author="Greg Landry" w:date="2017-04-11T16:09:00Z"/>
+        </w:rPr>
+      </w:pPr>
+      <w:ins w:id="212" w:author="Greg Landry" w:date="2017-04-11T16:09:00Z">
         <w:r>
           <w:t xml:space="preserve">The timer </w:t>
         </w:r>
       </w:ins>
-      <w:ins w:id="222" w:author="Greg Landry" w:date="2017-04-11T16:12:00Z">
+      <w:ins w:id="213" w:author="Greg Landry" w:date="2017-04-11T16:12:00Z">
         <w:r>
           <w:t xml:space="preserve">is a function, not a thread. Therefore, </w:t>
         </w:r>
       </w:ins>
-      <w:ins w:id="223" w:author="Greg Landry" w:date="2017-04-11T16:09:00Z">
+      <w:ins w:id="214" w:author="Greg Landry" w:date="2017-04-11T16:09:00Z">
         <w:r>
           <w:t xml:space="preserve">make sure you don’t exit the main </w:t>
         </w:r>
       </w:ins>
-      <w:ins w:id="224" w:author="Greg Landry" w:date="2017-04-11T16:12:00Z">
+      <w:ins w:id="215" w:author="Greg Landry" w:date="2017-04-11T16:12:00Z">
         <w:r>
           <w:t xml:space="preserve">application </w:t>
         </w:r>
       </w:ins>
-      <w:ins w:id="225" w:author="Greg Landry" w:date="2017-04-11T16:09:00Z">
+      <w:ins w:id="216" w:author="Greg Landry" w:date="2017-04-11T16:09:00Z">
         <w:r>
           <w:t xml:space="preserve">thread </w:t>
         </w:r>
       </w:ins>
-      <w:ins w:id="226" w:author="Greg Landry" w:date="2017-04-11T16:13:00Z">
+      <w:ins w:id="217" w:author="Greg Landry" w:date="2017-04-11T16:13:00Z">
         <w:r>
           <w:t>if your project has no other active threads</w:t>
         </w:r>
       </w:ins>
-      <w:ins w:id="227" w:author="Greg Landry" w:date="2017-04-11T16:09:00Z">
+      <w:ins w:id="218" w:author="Greg Landry" w:date="2017-04-11T16:09:00Z">
         <w:r>
           <w:t>.</w:t>
         </w:r>
@@ -4358,10 +4305,10 @@
       <w:pPr>
         <w:pStyle w:val="Heading3"/>
         <w:rPr>
-          <w:del w:id="228" w:author="Greg Landry" w:date="2017-03-01T10:59:00Z"/>
-        </w:rPr>
-      </w:pPr>
-      <w:del w:id="229" w:author="Greg Landry" w:date="2017-03-01T10:59:00Z">
+          <w:del w:id="219" w:author="Greg Landry" w:date="2017-03-01T10:59:00Z"/>
+        </w:rPr>
+      </w:pPr>
+      <w:del w:id="220" w:author="Greg Landry" w:date="2017-03-01T10:59:00Z">
         <w:r>
           <w:lastRenderedPageBreak/>
           <w:delText>Debugging</w:delText>
@@ -4371,10 +4318,10 @@
     <w:p>
       <w:pPr>
         <w:rPr>
-          <w:del w:id="230" w:author="Greg Landry" w:date="2017-03-01T10:58:00Z"/>
-        </w:rPr>
-      </w:pPr>
-      <w:del w:id="231" w:author="Greg Landry" w:date="2017-03-01T10:58:00Z">
+          <w:del w:id="221" w:author="Greg Landry" w:date="2017-03-01T10:58:00Z"/>
+        </w:rPr>
+      </w:pPr>
+      <w:del w:id="222" w:author="Greg Landry" w:date="2017-03-01T10:58:00Z">
         <w:r>
           <w:delText>This section contains background information on using the debugger. You may want to wait to try these steps as you go through an actual exercise to make it easier to follow along.</w:delText>
         </w:r>
@@ -4384,10 +4331,10 @@
       <w:pPr>
         <w:pStyle w:val="Heading4"/>
         <w:rPr>
-          <w:del w:id="232" w:author="Greg Landry" w:date="2017-03-01T10:59:00Z"/>
-        </w:rPr>
-      </w:pPr>
-      <w:del w:id="233" w:author="Greg Landry" w:date="2017-03-01T10:59:00Z">
+          <w:del w:id="223" w:author="Greg Landry" w:date="2017-03-01T10:59:00Z"/>
+        </w:rPr>
+      </w:pPr>
+      <w:del w:id="224" w:author="Greg Landry" w:date="2017-03-01T10:59:00Z">
         <w:r>
           <w:delText>Make Target</w:delText>
         </w:r>
@@ -4396,10 +4343,10 @@
     <w:p>
       <w:pPr>
         <w:rPr>
-          <w:del w:id="234" w:author="Greg Landry" w:date="2017-03-01T10:59:00Z"/>
-        </w:rPr>
-      </w:pPr>
-      <w:del w:id="235" w:author="Greg Landry" w:date="2017-03-01T10:59:00Z">
+          <w:del w:id="225" w:author="Greg Landry" w:date="2017-03-01T10:59:00Z"/>
+        </w:rPr>
+      </w:pPr>
+      <w:del w:id="226" w:author="Greg Landry" w:date="2017-03-01T10:59:00Z">
         <w:r>
           <w:delText xml:space="preserve">In order to use the debugger, change your make target so that </w:delText>
         </w:r>
@@ -4424,11 +4371,11 @@
       <w:pPr>
         <w:ind w:left="720"/>
         <w:rPr>
-          <w:del w:id="236" w:author="Greg Landry" w:date="2017-03-01T10:59:00Z"/>
+          <w:del w:id="227" w:author="Greg Landry" w:date="2017-03-01T10:59:00Z"/>
           <w:i/>
         </w:rPr>
       </w:pPr>
-      <w:del w:id="237" w:author="Greg Landry" w:date="2017-03-01T10:59:00Z">
+      <w:del w:id="228" w:author="Greg Landry" w:date="2017-03-01T10:59:00Z">
         <w:r>
           <w:rPr>
             <w:i/>
@@ -4488,10 +4435,10 @@
     <w:p>
       <w:pPr>
         <w:rPr>
-          <w:del w:id="238" w:author="Greg Landry" w:date="2017-03-01T10:59:00Z"/>
-        </w:rPr>
-      </w:pPr>
-      <w:del w:id="239" w:author="Greg Landry" w:date="2017-03-01T10:59:00Z">
+          <w:del w:id="229" w:author="Greg Landry" w:date="2017-03-01T10:59:00Z"/>
+        </w:rPr>
+      </w:pPr>
+      <w:del w:id="230" w:author="Greg Landry" w:date="2017-03-01T10:59:00Z">
         <w:r>
           <w:delText>For example, the make target for the 01_blinkled project from the previous chapter would be:</w:delText>
         </w:r>
@@ -4501,11 +4448,11 @@
       <w:pPr>
         <w:ind w:left="720"/>
         <w:rPr>
-          <w:del w:id="240" w:author="Greg Landry" w:date="2017-03-01T10:59:00Z"/>
+          <w:del w:id="231" w:author="Greg Landry" w:date="2017-03-01T10:59:00Z"/>
           <w:i/>
         </w:rPr>
       </w:pPr>
-      <w:del w:id="241" w:author="Greg Landry" w:date="2017-03-01T10:59:00Z">
+      <w:del w:id="232" w:author="Greg Landry" w:date="2017-03-01T10:59:00Z">
         <w:r>
           <w:rPr>
             <w:i/>
@@ -4548,10 +4495,10 @@
       <w:pPr>
         <w:pStyle w:val="Heading4"/>
         <w:rPr>
-          <w:del w:id="242" w:author="Greg Landry" w:date="2017-03-01T10:59:00Z"/>
-        </w:rPr>
-      </w:pPr>
-      <w:del w:id="243" w:author="Greg Landry" w:date="2017-03-01T10:59:00Z">
+          <w:del w:id="233" w:author="Greg Landry" w:date="2017-03-01T10:59:00Z"/>
+        </w:rPr>
+      </w:pPr>
+      <w:del w:id="234" w:author="Greg Landry" w:date="2017-03-01T10:59:00Z">
         <w:r>
           <w:delText>Setup</w:delText>
         </w:r>
@@ -4560,10 +4507,10 @@
     <w:p>
       <w:pPr>
         <w:rPr>
-          <w:del w:id="244" w:author="Greg Landry" w:date="2017-03-01T10:59:00Z"/>
-        </w:rPr>
-      </w:pPr>
-      <w:del w:id="245" w:author="Greg Landry" w:date="2017-03-01T10:59:00Z">
+          <w:del w:id="235" w:author="Greg Landry" w:date="2017-03-01T10:59:00Z"/>
+        </w:rPr>
+      </w:pPr>
+      <w:del w:id="236" w:author="Greg Landry" w:date="2017-03-01T10:59:00Z">
         <w:r>
           <w:delText xml:space="preserve">Before starting the debugger, we need to verify that it is setup correctly. From </w:delText>
         </w:r>
@@ -4588,10 +4535,10 @@
       <w:pPr>
         <w:jc w:val="center"/>
         <w:rPr>
-          <w:del w:id="246" w:author="Greg Landry" w:date="2017-03-01T10:59:00Z"/>
-        </w:rPr>
-      </w:pPr>
-      <w:del w:id="247" w:author="Greg Landry" w:date="2017-03-01T10:59:00Z">
+          <w:del w:id="237" w:author="Greg Landry" w:date="2017-03-01T10:59:00Z"/>
+        </w:rPr>
+      </w:pPr>
+      <w:del w:id="238" w:author="Greg Landry" w:date="2017-03-01T10:59:00Z">
         <w:r>
           <w:rPr>
             <w:noProof/>
@@ -4638,10 +4585,10 @@
       <w:pPr>
         <w:jc w:val="center"/>
         <w:rPr>
-          <w:del w:id="248" w:author="Greg Landry" w:date="2017-03-01T10:59:00Z"/>
-        </w:rPr>
-      </w:pPr>
-      <w:del w:id="249" w:author="Greg Landry" w:date="2017-03-01T10:59:00Z">
+          <w:del w:id="239" w:author="Greg Landry" w:date="2017-03-01T10:59:00Z"/>
+        </w:rPr>
+      </w:pPr>
+      <w:del w:id="240" w:author="Greg Landry" w:date="2017-03-01T10:59:00Z">
         <w:r>
           <w:rPr>
             <w:noProof/>
@@ -4689,7 +4636,7 @@
         <w:spacing w:after="0"/>
         <w:jc w:val="center"/>
         <w:rPr>
-          <w:del w:id="250" w:author="Greg Landry" w:date="2017-03-01T10:59:00Z"/>
+          <w:del w:id="241" w:author="Greg Landry" w:date="2017-03-01T10:59:00Z"/>
           <w:rFonts w:ascii="Cambria" w:eastAsia="Times New Roman" w:hAnsi="Cambria"/>
           <w:b/>
           <w:bCs/>
@@ -4698,7 +4645,7 @@
           <w:szCs w:val="26"/>
         </w:rPr>
       </w:pPr>
-      <w:del w:id="251" w:author="Greg Landry" w:date="2017-03-01T10:59:00Z">
+      <w:del w:id="242" w:author="Greg Landry" w:date="2017-03-01T10:59:00Z">
         <w:r>
           <w:rPr>
             <w:noProof/>
@@ -4746,10 +4693,10 @@
         <w:spacing w:after="0"/>
         <w:jc w:val="center"/>
         <w:rPr>
-          <w:del w:id="252" w:author="Greg Landry" w:date="2017-03-01T10:59:00Z"/>
-        </w:rPr>
-      </w:pPr>
-      <w:del w:id="253" w:author="Greg Landry" w:date="2017-03-01T10:59:00Z">
+          <w:del w:id="243" w:author="Greg Landry" w:date="2017-03-01T10:59:00Z"/>
+        </w:rPr>
+      </w:pPr>
+      <w:del w:id="244" w:author="Greg Landry" w:date="2017-03-01T10:59:00Z">
         <w:r>
           <w:delText xml:space="preserve">Note: the </w:delText>
         </w:r>
@@ -4772,7 +4719,7 @@
       <w:pPr>
         <w:jc w:val="center"/>
         <w:rPr>
-          <w:del w:id="254" w:author="Greg Landry" w:date="2017-03-01T10:59:00Z"/>
+          <w:del w:id="245" w:author="Greg Landry" w:date="2017-03-01T10:59:00Z"/>
           <w:rFonts w:ascii="Cambria" w:eastAsia="Times New Roman" w:hAnsi="Cambria"/>
           <w:b/>
           <w:bCs/>
@@ -4781,7 +4728,7 @@
           <w:szCs w:val="26"/>
         </w:rPr>
       </w:pPr>
-      <w:del w:id="255" w:author="Greg Landry" w:date="2017-03-01T10:59:00Z">
+      <w:del w:id="246" w:author="Greg Landry" w:date="2017-03-01T10:59:00Z">
         <w:r>
           <w:rPr>
             <w:noProof/>
@@ -4828,7 +4775,7 @@
       <w:pPr>
         <w:jc w:val="center"/>
         <w:rPr>
-          <w:del w:id="256" w:author="Greg Landry" w:date="2017-03-01T10:59:00Z"/>
+          <w:del w:id="247" w:author="Greg Landry" w:date="2017-03-01T10:59:00Z"/>
           <w:rFonts w:ascii="Cambria" w:eastAsia="Times New Roman" w:hAnsi="Cambria"/>
           <w:b/>
           <w:bCs/>
@@ -4837,7 +4784,7 @@
           <w:szCs w:val="26"/>
         </w:rPr>
       </w:pPr>
-      <w:del w:id="257" w:author="Greg Landry" w:date="2017-03-01T10:59:00Z">
+      <w:del w:id="248" w:author="Greg Landry" w:date="2017-03-01T10:59:00Z">
         <w:r>
           <w:rPr>
             <w:noProof/>
@@ -4884,10 +4831,10 @@
       <w:pPr>
         <w:pStyle w:val="Heading4"/>
         <w:rPr>
-          <w:del w:id="258" w:author="Greg Landry" w:date="2017-03-01T10:59:00Z"/>
-        </w:rPr>
-      </w:pPr>
-      <w:del w:id="259" w:author="Greg Landry" w:date="2017-03-01T10:59:00Z">
+          <w:del w:id="249" w:author="Greg Landry" w:date="2017-03-01T10:59:00Z"/>
+        </w:rPr>
+      </w:pPr>
+      <w:del w:id="250" w:author="Greg Landry" w:date="2017-03-01T10:59:00Z">
         <w:r>
           <w:delText>Running the Debugger</w:delText>
         </w:r>
@@ -4896,10 +4843,10 @@
     <w:p>
       <w:pPr>
         <w:rPr>
-          <w:del w:id="260" w:author="Greg Landry" w:date="2017-03-01T10:59:00Z"/>
-        </w:rPr>
-      </w:pPr>
-      <w:del w:id="261" w:author="Greg Landry" w:date="2017-03-01T10:59:00Z">
+          <w:del w:id="251" w:author="Greg Landry" w:date="2017-03-01T10:59:00Z"/>
+        </w:rPr>
+      </w:pPr>
+      <w:del w:id="252" w:author="Greg Landry" w:date="2017-03-01T10:59:00Z">
         <w:r>
           <w:delText>Once the setup is complete, execute the make target to download the program to the board. Once the project is downloaded, click the down arrow next to the green bug icon and select “</w:delText>
         </w:r>
@@ -4920,10 +4867,10 @@
     <w:p>
       <w:pPr>
         <w:rPr>
-          <w:del w:id="262" w:author="Greg Landry" w:date="2017-03-01T10:59:00Z"/>
-        </w:rPr>
-      </w:pPr>
-      <w:del w:id="263" w:author="Greg Landry" w:date="2017-03-01T10:59:00Z">
+          <w:del w:id="253" w:author="Greg Landry" w:date="2017-03-01T10:59:00Z"/>
+        </w:rPr>
+      </w:pPr>
+      <w:del w:id="254" w:author="Greg Landry" w:date="2017-03-01T10:59:00Z">
         <w:r>
           <w:rPr>
             <w:noProof/>
@@ -4969,10 +4916,10 @@
     <w:p>
       <w:pPr>
         <w:rPr>
-          <w:del w:id="264" w:author="Greg Landry" w:date="2017-03-01T10:59:00Z"/>
-        </w:rPr>
-      </w:pPr>
-      <w:del w:id="265" w:author="Greg Landry" w:date="2017-03-01T10:59:00Z">
+          <w:del w:id="255" w:author="Greg Landry" w:date="2017-03-01T10:59:00Z"/>
+        </w:rPr>
+      </w:pPr>
+      <w:del w:id="256" w:author="Greg Landry" w:date="2017-03-01T10:59:00Z">
         <w:r>
           <w:delText xml:space="preserve">Note: If you get an error when trying to launch the debugger you may need to terminate an existing debug process. Open the Windows Task Manager, select the Process tab, click on “Image Name” to sort by the process name and terminate all “arm-none-eabi-gdb” processes. </w:delText>
         </w:r>
@@ -4982,10 +4929,10 @@
       <w:pPr>
         <w:jc w:val="center"/>
         <w:rPr>
-          <w:del w:id="266" w:author="Greg Landry" w:date="2017-03-01T10:59:00Z"/>
-        </w:rPr>
-      </w:pPr>
-      <w:del w:id="267" w:author="Greg Landry" w:date="2017-03-01T10:59:00Z">
+          <w:del w:id="257" w:author="Greg Landry" w:date="2017-03-01T10:59:00Z"/>
+        </w:rPr>
+      </w:pPr>
+      <w:del w:id="258" w:author="Greg Landry" w:date="2017-03-01T10:59:00Z">
         <w:r>
           <w:rPr>
             <w:noProof/>
@@ -5032,10 +4979,10 @@
       <w:pPr>
         <w:keepNext/>
         <w:rPr>
-          <w:del w:id="268" w:author="Greg Landry" w:date="2017-03-01T10:59:00Z"/>
-        </w:rPr>
-      </w:pPr>
-      <w:del w:id="269" w:author="Greg Landry" w:date="2017-03-01T10:59:00Z">
+          <w:del w:id="259" w:author="Greg Landry" w:date="2017-03-01T10:59:00Z"/>
+        </w:rPr>
+      </w:pPr>
+      <w:del w:id="260" w:author="Greg Landry" w:date="2017-03-01T10:59:00Z">
         <w:r>
           <w:delText>When</w:delText>
         </w:r>
@@ -5054,10 +5001,10 @@
       <w:pPr>
         <w:jc w:val="both"/>
         <w:rPr>
-          <w:del w:id="270" w:author="Greg Landry" w:date="2017-03-01T10:59:00Z"/>
-        </w:rPr>
-      </w:pPr>
-      <w:del w:id="271" w:author="Greg Landry" w:date="2017-03-01T10:59:00Z">
+          <w:del w:id="261" w:author="Greg Landry" w:date="2017-03-01T10:59:00Z"/>
+        </w:rPr>
+      </w:pPr>
+      <w:del w:id="262" w:author="Greg Landry" w:date="2017-03-01T10:59:00Z">
         <w:r>
           <w:rPr>
             <w:noProof/>
@@ -5104,10 +5051,10 @@
       <w:pPr>
         <w:keepNext/>
         <w:rPr>
-          <w:del w:id="272" w:author="Greg Landry" w:date="2017-03-01T10:59:00Z"/>
-        </w:rPr>
-      </w:pPr>
-      <w:del w:id="273" w:author="Greg Landry" w:date="2017-03-01T10:59:00Z">
+          <w:del w:id="263" w:author="Greg Landry" w:date="2017-03-01T10:59:00Z"/>
+        </w:rPr>
+      </w:pPr>
+      <w:del w:id="264" w:author="Greg Landry" w:date="2017-03-01T10:59:00Z">
         <w:r>
           <w:delText>Click the “Resume” button a few times</w:delText>
         </w:r>
@@ -5128,10 +5075,10 @@
     <w:p>
       <w:pPr>
         <w:rPr>
-          <w:del w:id="274" w:author="Greg Landry" w:date="2017-03-01T10:59:00Z"/>
-        </w:rPr>
-      </w:pPr>
-      <w:del w:id="275" w:author="Greg Landry" w:date="2017-03-01T10:59:00Z">
+          <w:del w:id="265" w:author="Greg Landry" w:date="2017-03-01T10:59:00Z"/>
+        </w:rPr>
+      </w:pPr>
+      <w:del w:id="266" w:author="Greg Landry" w:date="2017-03-01T10:59:00Z">
         <w:r>
           <w:rPr>
             <w:noProof/>
@@ -5178,7 +5125,7 @@
       <w:pPr>
         <w:keepNext/>
         <w:rPr>
-          <w:del w:id="276" w:author="Greg Landry" w:date="2017-03-01T10:59:00Z"/>
+          <w:del w:id="267" w:author="Greg Landry" w:date="2017-03-01T10:59:00Z"/>
         </w:rPr>
       </w:pPr>
     </w:p>
@@ -5186,10 +5133,10 @@
       <w:pPr>
         <w:keepNext/>
         <w:rPr>
-          <w:del w:id="277" w:author="Greg Landry" w:date="2017-03-01T10:59:00Z"/>
-        </w:rPr>
-      </w:pPr>
-      <w:del w:id="278" w:author="Greg Landry" w:date="2017-03-01T10:59:00Z">
+          <w:del w:id="268" w:author="Greg Landry" w:date="2017-03-01T10:59:00Z"/>
+        </w:rPr>
+      </w:pPr>
+      <w:del w:id="269" w:author="Greg Landry" w:date="2017-03-01T10:59:00Z">
         <w:r>
           <w:delText xml:space="preserve">You can toggle breakpoints by double clicking in the column to the left of the line numbers in the </w:delText>
         </w:r>
@@ -5215,10 +5162,10 @@
         <w:keepNext/>
         <w:jc w:val="center"/>
         <w:rPr>
-          <w:del w:id="279" w:author="Greg Landry" w:date="2017-03-01T10:59:00Z"/>
-        </w:rPr>
-      </w:pPr>
-      <w:del w:id="280" w:author="Greg Landry" w:date="2017-03-01T10:59:00Z">
+          <w:del w:id="270" w:author="Greg Landry" w:date="2017-03-01T10:59:00Z"/>
+        </w:rPr>
+      </w:pPr>
+      <w:del w:id="271" w:author="Greg Landry" w:date="2017-03-01T10:59:00Z">
         <w:r>
           <w:rPr>
             <w:noProof/>
@@ -5265,10 +5212,10 @@
       <w:pPr>
         <w:keepNext/>
         <w:rPr>
-          <w:del w:id="281" w:author="Greg Landry" w:date="2017-03-01T10:59:00Z"/>
-        </w:rPr>
-      </w:pPr>
-      <w:del w:id="282" w:author="Greg Landry" w:date="2017-03-01T10:59:00Z">
+          <w:del w:id="272" w:author="Greg Landry" w:date="2017-03-01T10:59:00Z"/>
+        </w:rPr>
+      </w:pPr>
+      <w:del w:id="273" w:author="Greg Landry" w:date="2017-03-01T10:59:00Z">
         <w:r>
           <w:delText xml:space="preserve">Once a thread suspends due to a breakpoint you will see that line </w:delText>
         </w:r>
@@ -5287,10 +5234,10 @@
       <w:pPr>
         <w:jc w:val="center"/>
         <w:rPr>
-          <w:del w:id="283" w:author="Greg Landry" w:date="2017-03-01T10:59:00Z"/>
-        </w:rPr>
-      </w:pPr>
-      <w:del w:id="284" w:author="Greg Landry" w:date="2017-03-01T10:59:00Z">
+          <w:del w:id="274" w:author="Greg Landry" w:date="2017-03-01T10:59:00Z"/>
+        </w:rPr>
+      </w:pPr>
+      <w:del w:id="275" w:author="Greg Landry" w:date="2017-03-01T10:59:00Z">
         <w:r>
           <w:rPr>
             <w:noProof/>
@@ -5336,10 +5283,10 @@
     <w:p>
       <w:pPr>
         <w:rPr>
-          <w:del w:id="285" w:author="Greg Landry" w:date="2017-03-01T10:59:00Z"/>
-        </w:rPr>
-      </w:pPr>
-      <w:del w:id="286" w:author="Greg Landry" w:date="2017-03-01T10:59:00Z">
+          <w:del w:id="276" w:author="Greg Landry" w:date="2017-03-01T10:59:00Z"/>
+        </w:rPr>
+      </w:pPr>
+      <w:del w:id="277" w:author="Greg Landry" w:date="2017-03-01T10:59:00Z">
         <w:r>
           <w:delText>Click the red “Terminate” button to stop debugging. Once you terminate the debugger, you may want to switch back to the C/C++ perspective by clicking on the button at the top right corner.</w:delText>
         </w:r>
@@ -5349,7 +5296,7 @@
       <w:pPr>
         <w:jc w:val="center"/>
         <w:rPr>
-          <w:del w:id="287" w:author="Greg Landry" w:date="2017-03-01T10:59:00Z"/>
+          <w:del w:id="278" w:author="Greg Landry" w:date="2017-03-01T10:59:00Z"/>
           <w:rFonts w:ascii="Cambria" w:eastAsia="Times New Roman" w:hAnsi="Cambria"/>
           <w:b/>
           <w:bCs/>
@@ -5358,7 +5305,7 @@
           <w:szCs w:val="26"/>
         </w:rPr>
       </w:pPr>
-      <w:del w:id="288" w:author="Greg Landry" w:date="2017-03-01T10:59:00Z">
+      <w:del w:id="279" w:author="Greg Landry" w:date="2017-03-01T10:59:00Z">
         <w:r>
           <w:rPr>
             <w:noProof/>
@@ -5462,7 +5409,7 @@
       <w:r>
         <w:t>101 folder called 03</w:t>
       </w:r>
-      <w:ins w:id="289" w:author="Greg Landry" w:date="2017-04-04T14:02:00Z">
+      <w:ins w:id="280" w:author="Greg Landry" w:date="2017-04-04T14:02:00Z">
         <w:r>
           <w:t xml:space="preserve"> to hold the chapter 3 exercises</w:t>
         </w:r>
@@ -5559,7 +5506,7 @@
       <w:r>
         <w:t xml:space="preserve">Hint: </w:t>
       </w:r>
-      <w:ins w:id="290" w:author="Greg Landry" w:date="2017-04-11T15:33:00Z">
+      <w:ins w:id="281" w:author="Greg Landry" w:date="2017-04-11T15:33:00Z">
         <w:r>
           <w:t xml:space="preserve">If there is nothing to be done in the main application loop, then you can just remove the </w:t>
         </w:r>
@@ -5572,7 +5519,7 @@
           <w:t>1) loop entirely</w:t>
         </w:r>
       </w:ins>
-      <w:ins w:id="291" w:author="Greg Landry" w:date="2017-04-11T15:34:00Z">
+      <w:ins w:id="282" w:author="Greg Landry" w:date="2017-04-11T15:34:00Z">
         <w:r>
           <w:t xml:space="preserve"> from </w:t>
         </w:r>
@@ -5582,12 +5529,12 @@
         </w:r>
       </w:ins>
       <w:proofErr w:type="spellEnd"/>
-      <w:ins w:id="292" w:author="Greg Landry" w:date="2017-04-11T15:33:00Z">
+      <w:ins w:id="283" w:author="Greg Landry" w:date="2017-04-11T15:33:00Z">
         <w:r>
           <w:t xml:space="preserve">. If you leave the loop in, you </w:t>
         </w:r>
       </w:ins>
-      <w:del w:id="293" w:author="Greg Landry" w:date="2017-04-11T15:33:00Z">
+      <w:del w:id="284" w:author="Greg Landry" w:date="2017-04-11T15:33:00Z">
         <w:r>
           <w:delText xml:space="preserve">The main application </w:delText>
         </w:r>
@@ -5601,7 +5548,7 @@
       <w:r>
         <w:t>need</w:t>
       </w:r>
-      <w:del w:id="294" w:author="Greg Landry" w:date="2017-04-11T15:33:00Z">
+      <w:del w:id="285" w:author="Greg Landry" w:date="2017-04-11T15:33:00Z">
         <w:r>
           <w:delText>s</w:delText>
         </w:r>
@@ -5640,7 +5587,7 @@
       <w:r>
         <w:t xml:space="preserve"> </w:t>
       </w:r>
-      <w:del w:id="295" w:author="Greg Landry" w:date="2017-04-11T15:34:00Z">
+      <w:del w:id="286" w:author="Greg Landry" w:date="2017-04-11T15:34:00Z">
         <w:r>
           <w:delText xml:space="preserve">– if </w:delText>
         </w:r>
@@ -5651,7 +5598,7 @@
           <w:delText xml:space="preserve"> the</w:delText>
         </w:r>
       </w:del>
-      <w:ins w:id="296" w:author="Greg Landry" w:date="2017-04-11T15:34:00Z">
+      <w:ins w:id="287" w:author="Greg Landry" w:date="2017-04-11T15:34:00Z">
         <w:r>
           <w:t>so that the</w:t>
         </w:r>
@@ -5665,7 +5612,7 @@
       <w:r>
         <w:t xml:space="preserve">thread </w:t>
       </w:r>
-      <w:del w:id="297" w:author="Greg Landry" w:date="2017-04-11T15:34:00Z">
+      <w:del w:id="288" w:author="Greg Landry" w:date="2017-04-11T15:34:00Z">
         <w:r>
           <w:delText xml:space="preserve">won’t </w:delText>
         </w:r>
@@ -5673,7 +5620,7 @@
       <w:r>
         <w:t>get</w:t>
       </w:r>
-      <w:ins w:id="298" w:author="Greg Landry" w:date="2017-04-11T15:34:00Z">
+      <w:ins w:id="289" w:author="Greg Landry" w:date="2017-04-11T15:34:00Z">
         <w:r>
           <w:t>s</w:t>
         </w:r>
@@ -5681,7 +5628,7 @@
       <w:r>
         <w:t xml:space="preserve"> a chance to run</w:t>
       </w:r>
-      <w:del w:id="299" w:author="Greg Landry" w:date="2017-04-11T15:34:00Z">
+      <w:del w:id="290" w:author="Greg Landry" w:date="2017-04-11T15:34:00Z">
         <w:r>
           <w:delText xml:space="preserve"> because the main application thread will never suspend</w:delText>
         </w:r>
@@ -6079,12 +6026,12 @@
       <w:r>
         <w:t xml:space="preserve">Add a second thread that blinks </w:t>
       </w:r>
-      <w:del w:id="300" w:author="Greg Landry" w:date="2017-04-03T15:23:00Z">
+      <w:del w:id="291" w:author="Greg Landry" w:date="2017-04-03T15:23:00Z">
         <w:r>
           <w:delText xml:space="preserve">LED2 </w:delText>
         </w:r>
       </w:del>
-      <w:ins w:id="301" w:author="Greg Landry" w:date="2017-04-03T15:23:00Z">
+      <w:ins w:id="292" w:author="Greg Landry" w:date="2017-04-03T15:23:00Z">
         <w:r>
           <w:t xml:space="preserve">LED0 </w:t>
         </w:r>
@@ -6344,6 +6291,9 @@
           <w:ilvl w:val="0"/>
           <w:numId w:val="31"/>
         </w:numPr>
+        <w:rPr>
+          <w:ins w:id="293" w:author="Greg Landry" w:date="2017-04-20T13:47:00Z"/>
+        </w:rPr>
       </w:pPr>
       <w:r>
         <w:t xml:space="preserve">Add </w:t>
@@ -6384,6 +6334,42 @@
       <w:r>
         <w:t>.</w:t>
       </w:r>
+    </w:p>
+    <w:p>
+      <w:pPr>
+        <w:pStyle w:val="ListParagraph"/>
+        <w:numPr>
+          <w:ilvl w:val="1"/>
+          <w:numId w:val="31"/>
+        </w:numPr>
+        <w:pPrChange w:id="294" w:author="Greg Landry" w:date="2017-04-20T13:47:00Z">
+          <w:pPr>
+            <w:pStyle w:val="ListParagraph"/>
+            <w:numPr>
+              <w:numId w:val="31"/>
+            </w:numPr>
+            <w:ind w:hanging="360"/>
+          </w:pPr>
+        </w:pPrChange>
+      </w:pPr>
+      <w:ins w:id="295" w:author="Greg Landry" w:date="2017-04-20T13:47:00Z">
+        <w:r>
+          <w:t>Hint: remember to use WICED_NO_</w:t>
+        </w:r>
+      </w:ins>
+      <w:ins w:id="296" w:author="Greg Landry" w:date="2017-04-20T13:48:00Z">
+        <w:r>
+          <w:t>W</w:t>
+        </w:r>
+        <w:r>
+          <w:t>AIT for the timeout parameter in the ISR. Otherwise the push function will not work.</w:t>
+        </w:r>
+      </w:ins>
+      <w:ins w:id="297" w:author="Greg Landry" w:date="2017-04-20T13:47:00Z">
+        <w:r>
+          <w:t xml:space="preserve"> </w:t>
+        </w:r>
+      </w:ins>
     </w:p>
     <w:p>
       <w:pPr>
@@ -6615,20 +6601,20 @@
       <w:pPr>
         <w:ind w:left="360"/>
         <w:rPr>
-          <w:del w:id="302" w:author="Greg Landry" w:date="2017-04-11T15:39:00Z"/>
-        </w:rPr>
-      </w:pPr>
-      <w:del w:id="303" w:author="Greg Landry" w:date="2017-04-11T15:39:00Z">
+          <w:del w:id="298" w:author="Greg Landry" w:date="2017-04-11T15:39:00Z"/>
+        </w:rPr>
+      </w:pPr>
+      <w:del w:id="299" w:author="Greg Landry" w:date="2017-04-11T15:39:00Z">
         <w:r>
           <w:delText xml:space="preserve">Can the main application loop be </w:delText>
         </w:r>
       </w:del>
-      <w:del w:id="304" w:author="Greg Landry" w:date="2017-04-11T15:38:00Z">
+      <w:del w:id="300" w:author="Greg Landry" w:date="2017-04-11T15:38:00Z">
         <w:r>
           <w:delText>empty in this case</w:delText>
         </w:r>
       </w:del>
-      <w:del w:id="305" w:author="Greg Landry" w:date="2017-04-11T15:39:00Z">
+      <w:del w:id="301" w:author="Greg Landry" w:date="2017-04-11T15:39:00Z">
         <w:r>
           <w:delText>? Why?</w:delText>
         </w:r>
@@ -6638,7 +6624,7 @@
       <w:pPr>
         <w:ind w:left="360"/>
         <w:rPr>
-          <w:ins w:id="306" w:author="Greg Landry" w:date="2017-04-11T16:10:00Z"/>
+          <w:ins w:id="302" w:author="Greg Landry" w:date="2017-04-11T16:10:00Z"/>
         </w:rPr>
       </w:pPr>
       <w:r>
@@ -6666,10 +6652,10 @@
       <w:pPr>
         <w:ind w:left="360"/>
         <w:rPr>
-          <w:ins w:id="307" w:author="Greg Landry" w:date="2017-04-11T16:13:00Z"/>
-        </w:rPr>
-      </w:pPr>
-      <w:ins w:id="308" w:author="Greg Landry" w:date="2017-04-11T16:10:00Z">
+          <w:ins w:id="303" w:author="Greg Landry" w:date="2017-04-11T16:13:00Z"/>
+        </w:rPr>
+      </w:pPr>
+      <w:ins w:id="304" w:author="Greg Landry" w:date="2017-04-11T16:10:00Z">
         <w:r>
           <w:t xml:space="preserve">What happens if the </w:t>
         </w:r>
@@ -6695,7 +6681,7 @@
       <w:pPr>
         <w:ind w:left="360"/>
       </w:pPr>
-      <w:ins w:id="309" w:author="Greg Landry" w:date="2017-04-11T16:13:00Z">
+      <w:ins w:id="305" w:author="Greg Landry" w:date="2017-04-11T16:13:00Z">
         <w:r>
           <w:t xml:space="preserve">Does the </w:t>
         </w:r>
@@ -6719,67 +6705,84 @@
     </w:p>
     <w:p>
       <w:pPr>
+        <w:rPr>
+          <w:ins w:id="306" w:author="Greg Landry" w:date="2017-04-20T13:48:00Z"/>
+          <w:rFonts w:ascii="Cambria" w:eastAsia="Times New Roman" w:hAnsi="Cambria"/>
+          <w:b/>
+          <w:bCs/>
+          <w:color w:val="4F81BD"/>
+        </w:rPr>
+      </w:pPr>
+      <w:ins w:id="307" w:author="Greg Landry" w:date="2017-04-20T13:48:00Z">
+        <w:r>
+          <w:br w:type="page"/>
+        </w:r>
+      </w:ins>
+    </w:p>
+    <w:p>
+      <w:pPr>
         <w:pStyle w:val="Heading3"/>
         <w:rPr>
-          <w:ins w:id="310" w:author="Greg Landry" w:date="2017-03-01T10:59:00Z"/>
-        </w:rPr>
-      </w:pPr>
+          <w:ins w:id="308" w:author="Greg Landry" w:date="2017-03-01T10:59:00Z"/>
+        </w:rPr>
+      </w:pPr>
+      <w:ins w:id="309" w:author="Greg Landry" w:date="2017-03-01T10:59:00Z">
+        <w:r>
+          <w:lastRenderedPageBreak/>
+          <w:t>0</w:t>
+        </w:r>
+      </w:ins>
+      <w:ins w:id="310" w:author="Greg Landry" w:date="2017-03-01T11:04:00Z">
+        <w:r>
+          <w:t>6</w:t>
+        </w:r>
+      </w:ins>
       <w:ins w:id="311" w:author="Greg Landry" w:date="2017-03-01T10:59:00Z">
         <w:r>
-          <w:t>0</w:t>
+          <w:t xml:space="preserve"> (Advanced) (DEBUGGING) Setup and Run the Debugger</w:t>
         </w:r>
       </w:ins>
-      <w:ins w:id="312" w:author="Greg Landry" w:date="2017-03-01T11:04:00Z">
-        <w:r>
-          <w:t>6</w:t>
+    </w:p>
+    <w:p>
+      <w:pPr>
+        <w:pStyle w:val="Heading4"/>
+        <w:rPr>
+          <w:ins w:id="312" w:author="Greg Landry" w:date="2017-03-01T10:59:00Z"/>
+        </w:rPr>
+      </w:pPr>
+      <w:ins w:id="313" w:author="Greg Landry" w:date="2017-03-01T10:59:00Z">
+        <w:r>
+          <w:t>Make Target</w:t>
         </w:r>
       </w:ins>
-      <w:ins w:id="313" w:author="Greg Landry" w:date="2017-03-01T10:59:00Z">
-        <w:r>
-          <w:t xml:space="preserve"> (Advanced) (DEBUGGING) Setup and Run the Debugger</w:t>
+    </w:p>
+    <w:p>
+      <w:pPr>
+        <w:rPr>
+          <w:ins w:id="314" w:author="Greg Landry" w:date="2017-03-01T10:59:00Z"/>
+        </w:rPr>
+      </w:pPr>
+      <w:ins w:id="315" w:author="Greg Landry" w:date="2017-03-01T10:59:00Z">
+        <w:r>
+          <w:t xml:space="preserve">In order to use the debugger, </w:t>
         </w:r>
       </w:ins>
-    </w:p>
-    <w:p>
-      <w:pPr>
-        <w:pStyle w:val="Heading4"/>
-        <w:rPr>
-          <w:ins w:id="314" w:author="Greg Landry" w:date="2017-03-01T10:59:00Z"/>
-        </w:rPr>
-      </w:pPr>
-      <w:ins w:id="315" w:author="Greg Landry" w:date="2017-03-01T10:59:00Z">
-        <w:r>
-          <w:t>Make Target</w:t>
+      <w:ins w:id="316" w:author="Greg Landry" w:date="2017-03-01T11:01:00Z">
+        <w:r>
+          <w:t xml:space="preserve">create a new </w:t>
         </w:r>
       </w:ins>
-    </w:p>
-    <w:p>
-      <w:pPr>
-        <w:rPr>
-          <w:ins w:id="316" w:author="Greg Landry" w:date="2017-03-01T10:59:00Z"/>
-        </w:rPr>
-      </w:pPr>
       <w:ins w:id="317" w:author="Greg Landry" w:date="2017-03-01T10:59:00Z">
         <w:r>
-          <w:t xml:space="preserve">In order to use the debugger, </w:t>
+          <w:t xml:space="preserve">make target </w:t>
         </w:r>
       </w:ins>
       <w:ins w:id="318" w:author="Greg Landry" w:date="2017-03-01T11:01:00Z">
         <w:r>
-          <w:t xml:space="preserve">create a new </w:t>
+          <w:t xml:space="preserve">for an existing project </w:t>
         </w:r>
       </w:ins>
       <w:ins w:id="319" w:author="Greg Landry" w:date="2017-03-01T10:59:00Z">
-        <w:r>
-          <w:t xml:space="preserve">make target </w:t>
-        </w:r>
-      </w:ins>
-      <w:ins w:id="320" w:author="Greg Landry" w:date="2017-03-01T11:01:00Z">
-        <w:r>
-          <w:t xml:space="preserve">for an existing project </w:t>
-        </w:r>
-      </w:ins>
-      <w:ins w:id="321" w:author="Greg Landry" w:date="2017-03-01T10:59:00Z">
         <w:r>
           <w:t xml:space="preserve">so that </w:t>
         </w:r>
@@ -6804,11 +6807,11 @@
       <w:pPr>
         <w:ind w:left="720"/>
         <w:rPr>
-          <w:ins w:id="322" w:author="Greg Landry" w:date="2017-03-01T10:59:00Z"/>
+          <w:ins w:id="320" w:author="Greg Landry" w:date="2017-03-01T10:59:00Z"/>
           <w:i/>
         </w:rPr>
       </w:pPr>
-      <w:ins w:id="323" w:author="Greg Landry" w:date="2017-03-01T10:59:00Z">
+      <w:ins w:id="321" w:author="Greg Landry" w:date="2017-03-01T10:59:00Z">
         <w:r>
           <w:rPr>
             <w:i/>
@@ -6876,31 +6879,31 @@
     <w:p>
       <w:pPr>
         <w:rPr>
+          <w:ins w:id="322" w:author="Greg Landry" w:date="2017-03-01T10:59:00Z"/>
+        </w:rPr>
+      </w:pPr>
+      <w:ins w:id="323" w:author="Greg Landry" w:date="2017-03-01T10:59:00Z">
+        <w:r>
+          <w:t>For exa</w:t>
+        </w:r>
+        <w:r>
+          <w:t>mple, the make target for the 02</w:t>
+        </w:r>
+        <w:r>
+          <w:t>_blinkled project from the previous chapter would be:</w:t>
+        </w:r>
+      </w:ins>
+    </w:p>
+    <w:p>
+      <w:pPr>
+        <w:ind w:left="720"/>
+        <w:rPr>
           <w:ins w:id="324" w:author="Greg Landry" w:date="2017-03-01T10:59:00Z"/>
-        </w:rPr>
-      </w:pPr>
+          <w:i/>
+        </w:rPr>
+      </w:pPr>
+      <w:proofErr w:type="gramStart"/>
       <w:ins w:id="325" w:author="Greg Landry" w:date="2017-03-01T10:59:00Z">
-        <w:r>
-          <w:t>For exa</w:t>
-        </w:r>
-        <w:r>
-          <w:t>mple, the make target for the 02</w:t>
-        </w:r>
-        <w:r>
-          <w:t>_blinkled project from the previous chapter would be:</w:t>
-        </w:r>
-      </w:ins>
-    </w:p>
-    <w:p>
-      <w:pPr>
-        <w:ind w:left="720"/>
-        <w:rPr>
-          <w:ins w:id="326" w:author="Greg Landry" w:date="2017-03-01T10:59:00Z"/>
-          <w:i/>
-        </w:rPr>
-      </w:pPr>
-      <w:proofErr w:type="gramStart"/>
-      <w:ins w:id="327" w:author="Greg Landry" w:date="2017-03-01T10:59:00Z">
         <w:r>
           <w:rPr>
             <w:i/>
@@ -6932,7 +6935,7 @@
           <w:t>.0</w:t>
         </w:r>
       </w:ins>
-      <w:ins w:id="328" w:author="Greg Landry" w:date="2017-03-01T11:00:00Z">
+      <w:ins w:id="326" w:author="Greg Landry" w:date="2017-03-01T11:00:00Z">
         <w:r>
           <w:rPr>
             <w:i/>
@@ -6940,7 +6943,7 @@
           <w:t>2</w:t>
         </w:r>
       </w:ins>
-      <w:ins w:id="329" w:author="Greg Landry" w:date="2017-03-01T10:59:00Z">
+      <w:ins w:id="327" w:author="Greg Landry" w:date="2017-03-01T10:59:00Z">
         <w:r>
           <w:rPr>
             <w:i/>
@@ -6948,7 +6951,7 @@
           <w:t>_blinkled-BCM943</w:t>
         </w:r>
       </w:ins>
-      <w:ins w:id="330" w:author="Greg Landry" w:date="2017-03-01T11:00:00Z">
+      <w:ins w:id="328" w:author="Greg Landry" w:date="2017-03-01T11:00:00Z">
         <w:r>
           <w:rPr>
             <w:i/>
@@ -6956,7 +6959,7 @@
           <w:t>907_WW101</w:t>
         </w:r>
       </w:ins>
-      <w:ins w:id="331" w:author="Greg Landry" w:date="2017-03-01T10:59:00Z">
+      <w:ins w:id="329" w:author="Greg Landry" w:date="2017-03-01T10:59:00Z">
         <w:r>
           <w:rPr>
             <w:i/>
@@ -6976,44 +6979,43 @@
       <w:pPr>
         <w:pStyle w:val="Heading4"/>
         <w:rPr>
+          <w:ins w:id="330" w:author="Greg Landry" w:date="2017-03-01T10:59:00Z"/>
+        </w:rPr>
+      </w:pPr>
+      <w:ins w:id="331" w:author="Greg Landry" w:date="2017-03-01T10:59:00Z">
+        <w:r>
+          <w:t>Setup</w:t>
+        </w:r>
+      </w:ins>
+    </w:p>
+    <w:p>
+      <w:pPr>
+        <w:rPr>
           <w:ins w:id="332" w:author="Greg Landry" w:date="2017-03-01T10:59:00Z"/>
         </w:rPr>
       </w:pPr>
       <w:ins w:id="333" w:author="Greg Landry" w:date="2017-03-01T10:59:00Z">
         <w:r>
-          <w:lastRenderedPageBreak/>
-          <w:t>Setup</w:t>
+          <w:t xml:space="preserve">Before starting the debugger, we need to verify that it is setup correctly. From WICED Studio, click the down arrow next to the green bug icon and select “Debug Configurations…” Then select “GDB Hardware Debugging &gt; 43xxx_Wi-Fi </w:t>
+        </w:r>
+        <w:proofErr w:type="spellStart"/>
+        <w:r>
+          <w:t>Debug_Windows</w:t>
+        </w:r>
+        <w:proofErr w:type="spellEnd"/>
+        <w:r>
+          <w:t>” from the window on the left. Setup the various tabs as shown in the figures below. You should only have to make changes on the “Startup” and “Common” tabs but all are shown here for completeness.</w:t>
         </w:r>
       </w:ins>
     </w:p>
     <w:p>
       <w:pPr>
+        <w:jc w:val="center"/>
         <w:rPr>
           <w:ins w:id="334" w:author="Greg Landry" w:date="2017-03-01T10:59:00Z"/>
         </w:rPr>
       </w:pPr>
       <w:ins w:id="335" w:author="Greg Landry" w:date="2017-03-01T10:59:00Z">
-        <w:r>
-          <w:t xml:space="preserve">Before starting the debugger, we need to verify that it is setup correctly. From WICED Studio, click the down arrow next to the green bug icon and select “Debug Configurations…” Then select “GDB Hardware Debugging &gt; 43xxx_Wi-Fi </w:t>
-        </w:r>
-        <w:proofErr w:type="spellStart"/>
-        <w:r>
-          <w:t>Debug_Windows</w:t>
-        </w:r>
-        <w:proofErr w:type="spellEnd"/>
-        <w:r>
-          <w:t>” from the window on the left. Setup the various tabs as shown in the figures below. You should only have to make changes on the “Startup” and “Common” tabs but all are shown here for completeness.</w:t>
-        </w:r>
-      </w:ins>
-    </w:p>
-    <w:p>
-      <w:pPr>
-        <w:jc w:val="center"/>
-        <w:rPr>
-          <w:ins w:id="336" w:author="Greg Landry" w:date="2017-03-01T10:59:00Z"/>
-        </w:rPr>
-      </w:pPr>
-      <w:ins w:id="337" w:author="Greg Landry" w:date="2017-03-01T10:59:00Z">
         <w:r>
           <w:rPr>
             <w:noProof/>
@@ -7060,14 +7062,15 @@
       <w:pPr>
         <w:jc w:val="center"/>
         <w:rPr>
-          <w:ins w:id="338" w:author="Greg Landry" w:date="2017-03-01T10:59:00Z"/>
-        </w:rPr>
-      </w:pPr>
-      <w:ins w:id="339" w:author="Greg Landry" w:date="2017-03-01T10:59:00Z">
+          <w:ins w:id="336" w:author="Greg Landry" w:date="2017-03-01T10:59:00Z"/>
+        </w:rPr>
+      </w:pPr>
+      <w:ins w:id="337" w:author="Greg Landry" w:date="2017-03-01T10:59:00Z">
         <w:r>
           <w:rPr>
             <w:noProof/>
           </w:rPr>
+          <w:lastRenderedPageBreak/>
           <w:drawing>
             <wp:inline distT="0" distB="0" distL="0" distR="0" wp14:anchorId="7A5E49EC" wp14:editId="0E46E543">
               <wp:extent cx="4384964" cy="2629633"/>
@@ -7111,7 +7114,7 @@
         <w:spacing w:after="0"/>
         <w:jc w:val="center"/>
         <w:rPr>
-          <w:ins w:id="340" w:author="Greg Landry" w:date="2017-03-01T10:59:00Z"/>
+          <w:ins w:id="338" w:author="Greg Landry" w:date="2017-03-01T10:59:00Z"/>
           <w:rFonts w:ascii="Cambria" w:eastAsia="Times New Roman" w:hAnsi="Cambria"/>
           <w:b/>
           <w:bCs/>
@@ -7120,12 +7123,11 @@
           <w:szCs w:val="26"/>
         </w:rPr>
       </w:pPr>
-      <w:ins w:id="341" w:author="Greg Landry" w:date="2017-04-03T15:25:00Z">
+      <w:ins w:id="339" w:author="Greg Landry" w:date="2017-04-03T15:25:00Z">
         <w:r>
           <w:rPr>
             <w:noProof/>
           </w:rPr>
-          <w:lastRenderedPageBreak/>
           <w:drawing>
             <wp:inline distT="0" distB="0" distL="0" distR="0" wp14:anchorId="448FED5B" wp14:editId="231F16A9">
               <wp:extent cx="5943600" cy="5234305"/>
@@ -7169,11 +7171,12 @@
         <w:spacing w:after="0"/>
         <w:jc w:val="center"/>
         <w:rPr>
-          <w:ins w:id="342" w:author="Greg Landry" w:date="2017-03-01T10:59:00Z"/>
-        </w:rPr>
-      </w:pPr>
-      <w:ins w:id="343" w:author="Greg Landry" w:date="2017-03-01T10:59:00Z">
-        <w:r>
+          <w:ins w:id="340" w:author="Greg Landry" w:date="2017-03-01T10:59:00Z"/>
+        </w:rPr>
+      </w:pPr>
+      <w:ins w:id="341" w:author="Greg Landry" w:date="2017-03-01T10:59:00Z">
+        <w:r>
+          <w:lastRenderedPageBreak/>
           <w:t xml:space="preserve">Note: the text in the box above is: </w:t>
         </w:r>
         <w:r>
@@ -7208,7 +7211,7 @@
           <w:t>last_</w:t>
         </w:r>
       </w:ins>
-      <w:ins w:id="344" w:author="Greg Landry" w:date="2017-04-03T15:23:00Z">
+      <w:ins w:id="342" w:author="Greg Landry" w:date="2017-04-03T15:23:00Z">
         <w:r>
           <w:rPr>
             <w:b/>
@@ -7217,7 +7220,7 @@
           <w:t>buil</w:t>
         </w:r>
       </w:ins>
-      <w:ins w:id="345" w:author="Greg Landry" w:date="2017-04-06T10:11:00Z">
+      <w:ins w:id="343" w:author="Greg Landry" w:date="2017-04-06T10:11:00Z">
         <w:r>
           <w:rPr>
             <w:b/>
@@ -7226,7 +7229,7 @@
           <w:t>t</w:t>
         </w:r>
       </w:ins>
-      <w:ins w:id="346" w:author="Greg Landry" w:date="2017-03-01T10:59:00Z">
+      <w:ins w:id="344" w:author="Greg Landry" w:date="2017-03-01T10:59:00Z">
         <w:r>
           <w:rPr>
             <w:b/>
@@ -7248,7 +7251,7 @@
       <w:pPr>
         <w:jc w:val="center"/>
         <w:rPr>
-          <w:ins w:id="347" w:author="Greg Landry" w:date="2017-03-01T10:59:00Z"/>
+          <w:ins w:id="345" w:author="Greg Landry" w:date="2017-03-01T10:59:00Z"/>
           <w:rFonts w:ascii="Cambria" w:eastAsia="Times New Roman" w:hAnsi="Cambria"/>
           <w:b/>
           <w:bCs/>
@@ -7257,16 +7260,15 @@
           <w:szCs w:val="26"/>
         </w:rPr>
       </w:pPr>
-      <w:ins w:id="348" w:author="Greg Landry" w:date="2017-03-01T10:59:00Z">
+      <w:ins w:id="346" w:author="Greg Landry" w:date="2017-03-01T10:59:00Z">
         <w:r>
           <w:rPr>
             <w:noProof/>
           </w:rPr>
-          <w:lastRenderedPageBreak/>
           <w:drawing>
-            <wp:inline distT="0" distB="0" distL="0" distR="0" wp14:anchorId="0D75B45C" wp14:editId="7794D97A">
-              <wp:extent cx="5943600" cy="3817620"/>
-              <wp:effectExtent l="0" t="0" r="0" b="0"/>
+            <wp:inline distT="0" distB="0" distL="0" distR="0" wp14:anchorId="0D75B45C" wp14:editId="3E99CA08">
+              <wp:extent cx="5712413" cy="3669127"/>
+              <wp:effectExtent l="0" t="0" r="3175" b="7620"/>
               <wp:docPr id="6" name="Picture 6"/>
               <wp:cNvGraphicFramePr>
                 <a:graphicFrameLocks xmlns:a="http://schemas.openxmlformats.org/drawingml/2006/main" noChangeAspect="1"/>
@@ -7287,7 +7289,7 @@
                     <pic:spPr>
                       <a:xfrm>
                         <a:off x="0" y="0"/>
-                        <a:ext cx="5943600" cy="3817620"/>
+                        <a:ext cx="5718816" cy="3673239"/>
                       </a:xfrm>
                       <a:prstGeom prst="rect">
                         <a:avLst/>
@@ -7305,7 +7307,7 @@
       <w:pPr>
         <w:jc w:val="center"/>
         <w:rPr>
-          <w:ins w:id="349" w:author="Greg Landry" w:date="2017-03-01T10:59:00Z"/>
+          <w:ins w:id="347" w:author="Greg Landry" w:date="2017-03-01T10:59:00Z"/>
           <w:rFonts w:ascii="Cambria" w:eastAsia="Times New Roman" w:hAnsi="Cambria"/>
           <w:b/>
           <w:bCs/>
@@ -7314,15 +7316,15 @@
           <w:szCs w:val="26"/>
         </w:rPr>
       </w:pPr>
-      <w:ins w:id="350" w:author="Greg Landry" w:date="2017-03-01T10:59:00Z">
+      <w:ins w:id="348" w:author="Greg Landry" w:date="2017-03-01T10:59:00Z">
         <w:r>
           <w:rPr>
             <w:noProof/>
           </w:rPr>
           <w:drawing>
-            <wp:inline distT="0" distB="0" distL="0" distR="0" wp14:anchorId="24681608" wp14:editId="4821FC5C">
-              <wp:extent cx="5943600" cy="4095750"/>
-              <wp:effectExtent l="0" t="0" r="0" b="0"/>
+            <wp:inline distT="0" distB="0" distL="0" distR="0" wp14:anchorId="24681608" wp14:editId="20A96320">
+              <wp:extent cx="5666154" cy="3904561"/>
+              <wp:effectExtent l="0" t="0" r="0" b="1270"/>
               <wp:docPr id="7" name="Picture 7"/>
               <wp:cNvGraphicFramePr>
                 <a:graphicFrameLocks xmlns:a="http://schemas.openxmlformats.org/drawingml/2006/main" noChangeAspect="1"/>
@@ -7343,7 +7345,7 @@
                     <pic:spPr>
                       <a:xfrm>
                         <a:off x="0" y="0"/>
-                        <a:ext cx="5943600" cy="4095750"/>
+                        <a:ext cx="5674494" cy="3910308"/>
                       </a:xfrm>
                       <a:prstGeom prst="rect">
                         <a:avLst/>
@@ -7361,10 +7363,10 @@
       <w:pPr>
         <w:pStyle w:val="Heading4"/>
         <w:rPr>
-          <w:ins w:id="351" w:author="Greg Landry" w:date="2017-03-01T10:59:00Z"/>
-        </w:rPr>
-      </w:pPr>
-      <w:ins w:id="352" w:author="Greg Landry" w:date="2017-03-01T10:59:00Z">
+          <w:ins w:id="349" w:author="Greg Landry" w:date="2017-03-01T10:59:00Z"/>
+        </w:rPr>
+      </w:pPr>
+      <w:ins w:id="350" w:author="Greg Landry" w:date="2017-03-01T10:59:00Z">
         <w:r>
           <w:lastRenderedPageBreak/>
           <w:t>Running the Debugger</w:t>
@@ -7374,22 +7376,22 @@
     <w:p>
       <w:pPr>
         <w:rPr>
+          <w:ins w:id="351" w:author="Greg Landry" w:date="2017-03-01T10:59:00Z"/>
+        </w:rPr>
+      </w:pPr>
+      <w:ins w:id="352" w:author="Greg Landry" w:date="2017-03-01T10:59:00Z">
+        <w:r>
+          <w:t>Once the setup is complete, execute the make target to download the program to the board. Once the project is downloaded, click the down arrow next to the green bug icon and select “43xxx_Wi-Fi_Debug_Windows”. If you get a message asking if you want to open the debug perspective, click “Yes”. You can click the check box to tell the tool to switch automatically in the future.</w:t>
+        </w:r>
+      </w:ins>
+    </w:p>
+    <w:p>
+      <w:pPr>
+        <w:rPr>
           <w:ins w:id="353" w:author="Greg Landry" w:date="2017-03-01T10:59:00Z"/>
         </w:rPr>
       </w:pPr>
       <w:ins w:id="354" w:author="Greg Landry" w:date="2017-03-01T10:59:00Z">
-        <w:r>
-          <w:t>Once the setup is complete, execute the make target to download the program to the board. Once the project is downloaded, click the down arrow next to the green bug icon and select “43xxx_Wi-Fi_Debug_Windows”. If you get a message asking if you want to open the debug perspective, click “Yes”. You can click the check box to tell the tool to switch automatically in the future.</w:t>
-        </w:r>
-      </w:ins>
-    </w:p>
-    <w:p>
-      <w:pPr>
-        <w:rPr>
-          <w:ins w:id="355" w:author="Greg Landry" w:date="2017-03-01T10:59:00Z"/>
-        </w:rPr>
-      </w:pPr>
-      <w:ins w:id="356" w:author="Greg Landry" w:date="2017-03-01T10:59:00Z">
         <w:r>
           <w:rPr>
             <w:noProof/>
@@ -7435,39 +7437,39 @@
     <w:p>
       <w:pPr>
         <w:rPr>
+          <w:ins w:id="355" w:author="Greg Landry" w:date="2017-03-01T10:59:00Z"/>
+        </w:rPr>
+      </w:pPr>
+      <w:ins w:id="356" w:author="Greg Landry" w:date="2017-03-01T10:59:00Z">
+        <w:r>
+          <w:t>Note: If you get an error when trying to launch the debugger you may need to terminate an existing debug process. Open the Windows Task Manager, select the Process tab, click on “Image Name” to sort by the process name and terminate all “arm-none-</w:t>
+        </w:r>
+        <w:proofErr w:type="spellStart"/>
+        <w:r>
+          <w:t>eabi</w:t>
+        </w:r>
+        <w:proofErr w:type="spellEnd"/>
+        <w:r>
+          <w:t>-</w:t>
+        </w:r>
+        <w:proofErr w:type="spellStart"/>
+        <w:r>
+          <w:t>gdb</w:t>
+        </w:r>
+        <w:proofErr w:type="spellEnd"/>
+        <w:r>
+          <w:t xml:space="preserve">” processes. </w:t>
+        </w:r>
+      </w:ins>
+    </w:p>
+    <w:p>
+      <w:pPr>
+        <w:jc w:val="center"/>
+        <w:rPr>
           <w:ins w:id="357" w:author="Greg Landry" w:date="2017-03-01T10:59:00Z"/>
         </w:rPr>
       </w:pPr>
       <w:ins w:id="358" w:author="Greg Landry" w:date="2017-03-01T10:59:00Z">
-        <w:r>
-          <w:t>Note: If you get an error when trying to launch the debugger you may need to terminate an existing debug process. Open the Windows Task Manager, select the Process tab, click on “Image Name” to sort by the process name and terminate all “arm-none-</w:t>
-        </w:r>
-        <w:proofErr w:type="spellStart"/>
-        <w:r>
-          <w:t>eabi</w:t>
-        </w:r>
-        <w:proofErr w:type="spellEnd"/>
-        <w:r>
-          <w:t>-</w:t>
-        </w:r>
-        <w:proofErr w:type="spellStart"/>
-        <w:r>
-          <w:t>gdb</w:t>
-        </w:r>
-        <w:proofErr w:type="spellEnd"/>
-        <w:r>
-          <w:t xml:space="preserve">” processes. </w:t>
-        </w:r>
-      </w:ins>
-    </w:p>
-    <w:p>
-      <w:pPr>
-        <w:jc w:val="center"/>
-        <w:rPr>
-          <w:ins w:id="359" w:author="Greg Landry" w:date="2017-03-01T10:59:00Z"/>
-        </w:rPr>
-      </w:pPr>
-      <w:ins w:id="360" w:author="Greg Landry" w:date="2017-03-01T10:59:00Z">
         <w:r>
           <w:rPr>
             <w:noProof/>
@@ -7514,10 +7516,10 @@
       <w:pPr>
         <w:keepNext/>
         <w:rPr>
-          <w:ins w:id="361" w:author="Greg Landry" w:date="2017-03-01T10:59:00Z"/>
-        </w:rPr>
-      </w:pPr>
-      <w:ins w:id="362" w:author="Greg Landry" w:date="2017-03-01T10:59:00Z">
+          <w:ins w:id="359" w:author="Greg Landry" w:date="2017-03-01T10:59:00Z"/>
+        </w:rPr>
+      </w:pPr>
+      <w:ins w:id="360" w:author="Greg Landry" w:date="2017-03-01T10:59:00Z">
         <w:r>
           <w:lastRenderedPageBreak/>
           <w:t>When the debugger starts the top banner will look like this:</w:t>
@@ -7528,10 +7530,10 @@
       <w:pPr>
         <w:jc w:val="both"/>
         <w:rPr>
-          <w:ins w:id="363" w:author="Greg Landry" w:date="2017-03-01T10:59:00Z"/>
-        </w:rPr>
-      </w:pPr>
-      <w:ins w:id="364" w:author="Greg Landry" w:date="2017-03-01T10:59:00Z">
+          <w:ins w:id="361" w:author="Greg Landry" w:date="2017-03-01T10:59:00Z"/>
+        </w:rPr>
+      </w:pPr>
+      <w:ins w:id="362" w:author="Greg Landry" w:date="2017-03-01T10:59:00Z">
         <w:r>
           <w:rPr>
             <w:noProof/>
@@ -7578,14 +7580,14 @@
       <w:pPr>
         <w:keepNext/>
         <w:rPr>
-          <w:ins w:id="365" w:author="Greg Landry" w:date="2017-03-01T10:59:00Z"/>
-        </w:rPr>
-      </w:pPr>
-      <w:ins w:id="366" w:author="Greg Landry" w:date="2017-03-01T10:59:00Z">
+          <w:ins w:id="363" w:author="Greg Landry" w:date="2017-03-01T10:59:00Z"/>
+        </w:rPr>
+      </w:pPr>
+      <w:ins w:id="364" w:author="Greg Landry" w:date="2017-03-01T10:59:00Z">
         <w:r>
           <w:rPr>
             <w:u w:val="single"/>
-            <w:rPrChange w:id="367" w:author="Greg Landry" w:date="2017-03-01T11:01:00Z">
+            <w:rPrChange w:id="365" w:author="Greg Landry" w:date="2017-03-01T11:01:00Z">
               <w:rPr/>
             </w:rPrChange>
           </w:rPr>
@@ -7595,24 +7597,24 @@
           <w:t xml:space="preserve"> </w:t>
         </w:r>
       </w:ins>
-      <w:ins w:id="368" w:author="Greg Landry" w:date="2017-03-01T11:07:00Z">
+      <w:ins w:id="366" w:author="Greg Landry" w:date="2017-03-01T11:07:00Z">
         <w:r>
           <w:t>and the resume button stays grey. N</w:t>
         </w:r>
       </w:ins>
+      <w:ins w:id="367" w:author="Greg Landry" w:date="2017-03-01T10:59:00Z">
+        <w:r>
+          <w:t>otice that additional threads along with information about them appears in the debug window.</w:t>
+        </w:r>
+      </w:ins>
+    </w:p>
+    <w:p>
+      <w:pPr>
+        <w:rPr>
+          <w:ins w:id="368" w:author="Greg Landry" w:date="2017-03-01T10:59:00Z"/>
+        </w:rPr>
+      </w:pPr>
       <w:ins w:id="369" w:author="Greg Landry" w:date="2017-03-01T10:59:00Z">
-        <w:r>
-          <w:t>otice that additional threads along with information about them appears in the debug window.</w:t>
-        </w:r>
-      </w:ins>
-    </w:p>
-    <w:p>
-      <w:pPr>
-        <w:rPr>
-          <w:ins w:id="370" w:author="Greg Landry" w:date="2017-03-01T10:59:00Z"/>
-        </w:rPr>
-      </w:pPr>
-      <w:ins w:id="371" w:author="Greg Landry" w:date="2017-03-01T10:59:00Z">
         <w:r>
           <w:rPr>
             <w:noProof/>
@@ -7659,7 +7661,7 @@
       <w:pPr>
         <w:keepNext/>
         <w:rPr>
-          <w:ins w:id="372" w:author="Greg Landry" w:date="2017-03-01T10:59:00Z"/>
+          <w:ins w:id="370" w:author="Greg Landry" w:date="2017-03-01T10:59:00Z"/>
         </w:rPr>
       </w:pPr>
     </w:p>
@@ -7667,10 +7669,10 @@
       <w:pPr>
         <w:keepNext/>
         <w:rPr>
-          <w:ins w:id="373" w:author="Greg Landry" w:date="2017-03-01T10:59:00Z"/>
-        </w:rPr>
-      </w:pPr>
-      <w:ins w:id="374" w:author="Greg Landry" w:date="2017-03-01T10:59:00Z">
+          <w:ins w:id="371" w:author="Greg Landry" w:date="2017-03-01T10:59:00Z"/>
+        </w:rPr>
+      </w:pPr>
+      <w:ins w:id="372" w:author="Greg Landry" w:date="2017-03-01T10:59:00Z">
         <w:r>
           <w:t>You can toggle breakpoints by double clicking in the column to the left of the line numbers in the source code or you can right click and select “Toggle Breakpoint”. The breakpoint symbol appears to the left of the line number as shown here.</w:t>
         </w:r>
@@ -7681,10 +7683,10 @@
         <w:keepNext/>
         <w:jc w:val="center"/>
         <w:rPr>
-          <w:ins w:id="375" w:author="Greg Landry" w:date="2017-03-01T10:59:00Z"/>
-        </w:rPr>
-      </w:pPr>
-      <w:ins w:id="376" w:author="Greg Landry" w:date="2017-03-01T10:59:00Z">
+          <w:ins w:id="373" w:author="Greg Landry" w:date="2017-03-01T10:59:00Z"/>
+        </w:rPr>
+      </w:pPr>
+      <w:ins w:id="374" w:author="Greg Landry" w:date="2017-03-01T10:59:00Z">
         <w:r>
           <w:rPr>
             <w:noProof/>
@@ -7731,23 +7733,23 @@
       <w:pPr>
         <w:keepNext/>
         <w:rPr>
+          <w:ins w:id="375" w:author="Greg Landry" w:date="2017-03-01T10:59:00Z"/>
+        </w:rPr>
+      </w:pPr>
+      <w:ins w:id="376" w:author="Greg Landry" w:date="2017-03-01T10:59:00Z">
+        <w:r>
+          <w:t>Once a thread suspends due to a breakpoint you will see that line of code highlighted in green as shown above and you will see that the thread is suspended due to the breakpoint in the debug window as shown below.</w:t>
+        </w:r>
+      </w:ins>
+    </w:p>
+    <w:p>
+      <w:pPr>
+        <w:jc w:val="center"/>
+        <w:rPr>
           <w:ins w:id="377" w:author="Greg Landry" w:date="2017-03-01T10:59:00Z"/>
         </w:rPr>
       </w:pPr>
       <w:ins w:id="378" w:author="Greg Landry" w:date="2017-03-01T10:59:00Z">
-        <w:r>
-          <w:t>Once a thread suspends due to a breakpoint you will see that line of code highlighted in green as shown above and you will see that the thread is suspended due to the breakpoint in the debug window as shown below.</w:t>
-        </w:r>
-      </w:ins>
-    </w:p>
-    <w:p>
-      <w:pPr>
-        <w:jc w:val="center"/>
-        <w:rPr>
-          <w:ins w:id="379" w:author="Greg Landry" w:date="2017-03-01T10:59:00Z"/>
-        </w:rPr>
-      </w:pPr>
-      <w:ins w:id="380" w:author="Greg Landry" w:date="2017-03-01T10:59:00Z">
         <w:r>
           <w:rPr>
             <w:noProof/>
@@ -7793,20 +7795,20 @@
     <w:p>
       <w:pPr>
         <w:rPr>
+          <w:ins w:id="379" w:author="Greg Landry" w:date="2017-03-01T10:59:00Z"/>
+        </w:rPr>
+      </w:pPr>
+      <w:ins w:id="380" w:author="Greg Landry" w:date="2017-03-01T10:59:00Z">
+        <w:r>
+          <w:t>Click the red “Terminate” button to stop debugging. Once you terminate the debugger, you may want to switch back to the C/C++ perspective by clicking on the button at the top right corner.</w:t>
+        </w:r>
+      </w:ins>
+    </w:p>
+    <w:p>
+      <w:pPr>
+        <w:jc w:val="center"/>
+        <w:rPr>
           <w:ins w:id="381" w:author="Greg Landry" w:date="2017-03-01T10:59:00Z"/>
-        </w:rPr>
-      </w:pPr>
-      <w:ins w:id="382" w:author="Greg Landry" w:date="2017-03-01T10:59:00Z">
-        <w:r>
-          <w:t>Click the red “Terminate” button to stop debugging. Once you terminate the debugger, you may want to switch back to the C/C++ perspective by clicking on the button at the top right corner.</w:t>
-        </w:r>
-      </w:ins>
-    </w:p>
-    <w:p>
-      <w:pPr>
-        <w:jc w:val="center"/>
-        <w:rPr>
-          <w:ins w:id="383" w:author="Greg Landry" w:date="2017-03-01T10:59:00Z"/>
           <w:rFonts w:ascii="Cambria" w:eastAsia="Times New Roman" w:hAnsi="Cambria"/>
           <w:b/>
           <w:bCs/>
@@ -7815,7 +7817,7 @@
           <w:szCs w:val="26"/>
         </w:rPr>
       </w:pPr>
-      <w:ins w:id="384" w:author="Greg Landry" w:date="2017-03-01T10:59:00Z">
+      <w:ins w:id="382" w:author="Greg Landry" w:date="2017-03-01T10:59:00Z">
         <w:r>
           <w:rPr>
             <w:noProof/>
@@ -7872,15 +7874,15 @@
       <w:pPr>
         <w:pStyle w:val="Heading3"/>
         <w:rPr>
-          <w:del w:id="385" w:author="Greg Landry" w:date="2017-03-01T10:58:00Z"/>
-        </w:rPr>
-        <w:pPrChange w:id="386" w:author="Greg Landry" w:date="2017-03-01T10:59:00Z">
+          <w:del w:id="383" w:author="Greg Landry" w:date="2017-03-01T10:58:00Z"/>
+        </w:rPr>
+        <w:pPrChange w:id="384" w:author="Greg Landry" w:date="2017-03-01T10:59:00Z">
           <w:pPr>
             <w:ind w:left="360"/>
           </w:pPr>
         </w:pPrChange>
       </w:pPr>
-      <w:del w:id="387" w:author="Greg Landry" w:date="2017-03-01T10:58:00Z">
+      <w:del w:id="385" w:author="Greg Landry" w:date="2017-03-01T10:58:00Z">
         <w:r>
           <w:lastRenderedPageBreak/>
           <w:delText xml:space="preserve">Run the debugger. How many threads are in </w:delText>
@@ -7897,15 +7899,15 @@
       <w:pPr>
         <w:pStyle w:val="Heading3"/>
         <w:rPr>
-          <w:del w:id="388" w:author="Greg Landry" w:date="2017-03-01T11:02:00Z"/>
+          <w:del w:id="386" w:author="Greg Landry" w:date="2017-03-01T11:02:00Z"/>
           <w:sz w:val="26"/>
           <w:szCs w:val="26"/>
         </w:rPr>
-        <w:pPrChange w:id="389" w:author="Greg Landry" w:date="2017-03-01T10:59:00Z">
+        <w:pPrChange w:id="387" w:author="Greg Landry" w:date="2017-03-01T10:59:00Z">
           <w:pPr/>
         </w:pPrChange>
       </w:pPr>
-      <w:del w:id="390" w:author="Greg Landry" w:date="2017-03-01T11:02:00Z">
+      <w:del w:id="388" w:author="Greg Landry" w:date="2017-03-01T11:02:00Z">
         <w:r>
           <w:br w:type="page"/>
         </w:r>
@@ -11758,7 +11760,7 @@
   <w:style w:type="paragraph" w:default="1" w:styleId="Normal">
     <w:name w:val="Normal"/>
     <w:qFormat/>
-    <w:rsid w:val="00A81686"/>
+    <w:rsid w:val="0086442A"/>
   </w:style>
   <w:style w:type="paragraph" w:styleId="Heading1">
     <w:name w:val="heading 1"/>
@@ -11878,7 +11880,7 @@
     <w:uiPriority w:val="1"/>
     <w:semiHidden/>
     <w:unhideWhenUsed/>
-    <w:rsid w:val="00A81686"/>
+    <w:rsid w:val="0086442A"/>
   </w:style>
   <w:style w:type="table" w:default="1" w:styleId="TableNormal">
     <w:name w:val="Normal Table"/>
@@ -11900,7 +11902,7 @@
     <w:uiPriority w:val="99"/>
     <w:semiHidden/>
     <w:unhideWhenUsed/>
-    <w:rsid w:val="00A81686"/>
+    <w:rsid w:val="0086442A"/>
   </w:style>
   <w:style w:type="paragraph" w:styleId="ListParagraph">
     <w:name w:val="List Paragraph"/>
@@ -12677,7 +12679,7 @@
 </file>
 
 <file path=customXml/itemProps1.xml><?xml version="1.0" encoding="utf-8"?>
-<ds:datastoreItem xmlns:ds="http://schemas.openxmlformats.org/officeDocument/2006/customXml" ds:itemID="{A37C83B0-14B3-4590-AFA5-959062684602}">
+<ds:datastoreItem xmlns:ds="http://schemas.openxmlformats.org/officeDocument/2006/customXml" ds:itemID="{41BAFC44-22E3-4AB0-825A-833A67F83F91}">
   <ds:schemaRefs>
     <ds:schemaRef ds:uri="http://schemas.openxmlformats.org/officeDocument/2006/bibliography"/>
   </ds:schemaRefs>

</xml_diff>

<commit_message>
First reformatting of all chapters
</commit_message>
<xml_diff>
--- a/labmanual/English/WW101-03-RTOS.docx
+++ b/labmanual/English/WW101-03-RTOS.docx
@@ -22,15 +22,7 @@
     </w:p>
     <w:p>
       <w:r>
-        <w:t xml:space="preserve">After completing chapter 3 you will have a fundamental understanding of the role of the WICED RTOS in building WICED projects.  You will be able to use the WICED RTOS abstraction layer to create and use threads, semaphores, </w:t>
-      </w:r>
-      <w:proofErr w:type="spellStart"/>
-      <w:r>
-        <w:t>mutexes</w:t>
-      </w:r>
-      <w:proofErr w:type="spellEnd"/>
-      <w:r>
-        <w:t>, queues, and timers. You will also understand how to configure and run the debugger.</w:t>
+        <w:t>After completing chapter 3 you will have a fundamental understanding of the role of the WICED RTOS in building WICED projects.  You will be able to use the WICED RTOS abstraction layer to create and use threads, semaphores, mutexes, queues, and timers. You will also understand how to configure and run the debugger.</w:t>
       </w:r>
     </w:p>
     <w:p>
@@ -1352,7 +1344,12 @@
         </w:r>
       </w:hyperlink>
       <w:r>
-        <w:t xml:space="preserve"> is to reduce the complexity of writing embedded firmware that has multiple asynchronous, response-time-critical tasks that have overlapping resource requirements.  For example, you might have a device that is reading and writing data to a connected network, reading and writing data to an external filesystem, and reading and writing data from peripherals.  Making sure that you deal with the timing requirement of responding to network requests while continuing to support the peripherals can be complex and therefore error prone.  By using an RTOS you can separate the system functions into separate tasks (called </w:t>
+        <w:t xml:space="preserve"> is to reduce the complexity of writing embedded firmware that has multiple asynchronous, response-time-critical tasks that have overlapping resource requirements.  For example, you might have a device that is reading and writing data to a connected network, reading and writing data to an external filesystem, and reading and writing data from peripherals.  Making sure that you deal with the timing requirement of responding to network requests while continuing to support the peripherals can be com</w:t>
+      </w:r>
+      <w:bookmarkStart w:id="2" w:name="_GoBack"/>
+      <w:bookmarkEnd w:id="2"/>
+      <w:r>
+        <w:t xml:space="preserve">plex and therefore error prone.  By using an RTOS you can separate the system functions into separate tasks (called </w:t>
       </w:r>
       <w:r>
         <w:rPr>
@@ -1408,23 +1405,7 @@
       </w:r>
       <w:proofErr w:type="gramEnd"/>
       <w:r>
-        <w:t xml:space="preserve"> mechanisms for yielding control such as </w:t>
-      </w:r>
-      <w:proofErr w:type="spellStart"/>
-      <w:r>
-        <w:t>rtos_delay</w:t>
-      </w:r>
-      <w:proofErr w:type="spellEnd"/>
-      <w:r>
-        <w:t xml:space="preserve">, semaphores, </w:t>
-      </w:r>
-      <w:proofErr w:type="spellStart"/>
-      <w:r>
-        <w:t>mutexes</w:t>
-      </w:r>
-      <w:proofErr w:type="spellEnd"/>
-      <w:r>
-        <w:t>, and queues (</w:t>
+        <w:t xml:space="preserve"> mechanisms for yielding control such as rtos_delay, semaphores, mutexes, and queues (</w:t>
       </w:r>
       <w:r>
         <w:t>which we will discuss later in this document</w:t>
@@ -1442,28 +1423,26 @@
       <w:pPr>
         <w:pStyle w:val="Heading1"/>
       </w:pPr>
-      <w:bookmarkStart w:id="2" w:name="_Toc492550427"/>
-      <w:bookmarkStart w:id="3" w:name="_Toc492550561"/>
+      <w:bookmarkStart w:id="3" w:name="_Toc492550427"/>
+      <w:bookmarkStart w:id="4" w:name="_Toc492550561"/>
       <w:r>
         <w:lastRenderedPageBreak/>
         <w:t>WICED RTOS Abstraction Layer</w:t>
       </w:r>
-      <w:bookmarkEnd w:id="2"/>
       <w:bookmarkEnd w:id="3"/>
+      <w:bookmarkEnd w:id="4"/>
     </w:p>
     <w:p>
       <w:r>
         <w:t xml:space="preserve">Currently WICED Studio supports multiple RTOSs, but </w:t>
       </w:r>
       <w:hyperlink r:id="rId9" w:history="1">
-        <w:proofErr w:type="spellStart"/>
         <w:r>
           <w:rPr>
             <w:rStyle w:val="Hyperlink"/>
           </w:rPr>
           <w:t>ThreadX</w:t>
         </w:r>
-        <w:proofErr w:type="spellEnd"/>
       </w:hyperlink>
       <w:r>
         <w:t xml:space="preserve"> by </w:t>
@@ -1566,14 +1545,14 @@
       <w:pPr>
         <w:pStyle w:val="Heading1"/>
       </w:pPr>
-      <w:bookmarkStart w:id="4" w:name="_Toc492550428"/>
-      <w:bookmarkStart w:id="5" w:name="_Toc492550562"/>
+      <w:bookmarkStart w:id="5" w:name="_Toc492550428"/>
+      <w:bookmarkStart w:id="6" w:name="_Toc492550562"/>
       <w:r>
         <w:lastRenderedPageBreak/>
         <w:t>Problems with RTOSs</w:t>
       </w:r>
-      <w:bookmarkEnd w:id="4"/>
       <w:bookmarkEnd w:id="5"/>
+      <w:bookmarkEnd w:id="6"/>
     </w:p>
     <w:p>
       <w:r>
@@ -1621,15 +1600,7 @@
     </w:p>
     <w:p>
       <w:r>
-        <w:t xml:space="preserve">But all hope is not lost.  The WICED RTOSs give you mechanisms to deal with these problems, specifically semaphores, </w:t>
-      </w:r>
-      <w:proofErr w:type="spellStart"/>
-      <w:r>
-        <w:t>mutexes</w:t>
-      </w:r>
-      <w:proofErr w:type="spellEnd"/>
-      <w:r>
-        <w:t xml:space="preserve">, queues and timers.  </w:t>
+        <w:t xml:space="preserve">But all hope is not lost.  The WICED RTOSs give you mechanisms to deal with these problems, specifically semaphores, mutexes, queues and timers.  </w:t>
       </w:r>
       <w:proofErr w:type="gramStart"/>
       <w:r>
@@ -1652,14 +1623,12 @@
       <w:r>
         <w:t xml:space="preserve">Start by creating a data structure of the right type (e.g. </w:t>
       </w:r>
-      <w:proofErr w:type="spellStart"/>
       <w:r>
         <w:rPr>
           <w:i/>
         </w:rPr>
         <w:t>wiced_mutex_t</w:t>
       </w:r>
-      <w:proofErr w:type="spellEnd"/>
       <w:r>
         <w:t>).</w:t>
       </w:r>
@@ -1676,7 +1645,6 @@
       <w:r>
         <w:t xml:space="preserve">Call the RTOS initialize function (e.g. </w:t>
       </w:r>
-      <w:proofErr w:type="spellStart"/>
       <w:r>
         <w:rPr>
           <w:i/>
@@ -1690,7 +1658,6 @@
         </w:rPr>
         <w:t>mutex</w:t>
       </w:r>
-      <w:proofErr w:type="spellEnd"/>
       <w:r>
         <w:rPr>
           <w:i/>
@@ -1720,7 +1687,6 @@
       <w:r>
         <w:t xml:space="preserve">Access the data structure using one of the access functions (e.g. </w:t>
       </w:r>
-      <w:proofErr w:type="spellStart"/>
       <w:r>
         <w:rPr>
           <w:i/>
@@ -1734,7 +1700,6 @@
         </w:rPr>
         <w:t>mutex</w:t>
       </w:r>
-      <w:proofErr w:type="spellEnd"/>
       <w:r>
         <w:rPr>
           <w:i/>
@@ -1762,17 +1727,8 @@
         <w:spacing w:after="0"/>
       </w:pPr>
       <w:r>
-        <w:t>Kill your data structure with the appropriate de-</w:t>
-      </w:r>
-      <w:proofErr w:type="spellStart"/>
-      <w:r>
-        <w:t>init</w:t>
-      </w:r>
-      <w:proofErr w:type="spellEnd"/>
-      <w:r>
-        <w:t xml:space="preserve"> function (e.g. </w:t>
-      </w:r>
-      <w:proofErr w:type="spellStart"/>
+        <w:t xml:space="preserve">Kill your data structure with the appropriate de-init function (e.g. </w:t>
+      </w:r>
       <w:r>
         <w:rPr>
           <w:i/>
@@ -1786,7 +1742,6 @@
         </w:rPr>
         <w:t>mutex</w:t>
       </w:r>
-      <w:proofErr w:type="spellEnd"/>
       <w:r>
         <w:rPr>
           <w:i/>
@@ -1823,20 +1778,19 @@
       <w:pPr>
         <w:pStyle w:val="Heading1"/>
       </w:pPr>
-      <w:bookmarkStart w:id="6" w:name="_Toc492550429"/>
-      <w:bookmarkStart w:id="7" w:name="_Toc492550563"/>
+      <w:bookmarkStart w:id="7" w:name="_Toc492550429"/>
+      <w:bookmarkStart w:id="8" w:name="_Toc492550563"/>
       <w:r>
         <w:lastRenderedPageBreak/>
         <w:t>Threads</w:t>
       </w:r>
-      <w:bookmarkEnd w:id="6"/>
       <w:bookmarkEnd w:id="7"/>
+      <w:bookmarkEnd w:id="8"/>
     </w:p>
     <w:p>
       <w:r>
         <w:t xml:space="preserve">As we discussed earlier, threads are at the heart of an RTOS.  It is easy to create a new thread by calling the function </w:t>
       </w:r>
-      <w:proofErr w:type="spellStart"/>
       <w:r>
         <w:rPr>
           <w:i/>
@@ -1850,7 +1804,6 @@
         </w:rPr>
         <w:t>thread</w:t>
       </w:r>
-      <w:proofErr w:type="spellEnd"/>
       <w:r>
         <w:rPr>
           <w:i/>
@@ -1877,19 +1830,11 @@
         </w:numPr>
         <w:spacing w:after="0"/>
       </w:pPr>
-      <w:proofErr w:type="spellStart"/>
       <w:r>
         <w:rPr>
           <w:i/>
         </w:rPr>
-        <w:t>wiced_thread_t</w:t>
-      </w:r>
-      <w:proofErr w:type="spellEnd"/>
-      <w:r>
-        <w:rPr>
-          <w:i/>
-        </w:rPr>
-        <w:t>* thread</w:t>
+        <w:t>wiced_thread_t* thread</w:t>
       </w:r>
       <w:r>
         <w:t xml:space="preserve"> – A pointer to a thread handle data structure. This handle is used to identify the thread for other thread functions. You must first create the handle data structure before providing the pointer to the create thread function.</w:t>
@@ -1989,19 +1934,11 @@
         </w:numPr>
         <w:spacing w:after="0"/>
       </w:pPr>
-      <w:proofErr w:type="spellStart"/>
       <w:r>
         <w:rPr>
           <w:i/>
         </w:rPr>
-        <w:t>wiced_thread_function_t</w:t>
-      </w:r>
-      <w:proofErr w:type="spellEnd"/>
-      <w:r>
-        <w:rPr>
-          <w:i/>
-        </w:rPr>
-        <w:t xml:space="preserve"> *thread</w:t>
+        <w:t>wiced_thread_function_t *thread</w:t>
       </w:r>
       <w:r>
         <w:t xml:space="preserve"> – A function pointer to the function that is the thread.</w:t>
@@ -2039,16 +1976,8 @@
         <w:rPr>
           <w:i/>
         </w:rPr>
-        <w:t>void *</w:t>
-      </w:r>
-      <w:proofErr w:type="spellStart"/>
-      <w:r>
-        <w:rPr>
-          <w:i/>
-        </w:rPr>
-        <w:t>arg</w:t>
-      </w:r>
-      <w:proofErr w:type="spellEnd"/>
+        <w:t>void *arg</w:t>
+      </w:r>
       <w:r>
         <w:t xml:space="preserve"> – A generic argument which will be passed to the thread.</w:t>
       </w:r>
@@ -2068,15 +1997,7 @@
     </w:p>
     <w:p>
       <w:r>
-        <w:t>As an example, if you want to create a thread that runs the function “</w:t>
-      </w:r>
-      <w:proofErr w:type="spellStart"/>
-      <w:r>
-        <w:t>mySpecialThread</w:t>
-      </w:r>
-      <w:proofErr w:type="spellEnd"/>
-      <w:r>
-        <w:t>”, the initialization might look something like this:</w:t>
+        <w:t>As an example, if you want to create a thread that runs the function “mySpecialThread”, the initialization might look something like this:</w:t>
       </w:r>
     </w:p>
     <w:p>
@@ -2224,8 +2145,6 @@
         </w:rPr>
         <w:tab/>
       </w:r>
-      <w:bookmarkStart w:id="8" w:name="_GoBack"/>
-      <w:bookmarkEnd w:id="8"/>
     </w:p>
     <w:p>
       <w:pPr>
@@ -2241,7 +2160,6 @@
           <w:szCs w:val="20"/>
         </w:rPr>
       </w:pPr>
-      <w:proofErr w:type="spellStart"/>
       <w:r>
         <w:rPr>
           <w:rFonts w:ascii="Consolas" w:hAnsi="Consolas" w:cs="Consolas"/>
@@ -2251,7 +2169,6 @@
         </w:rPr>
         <w:t>wiced_thread_t</w:t>
       </w:r>
-      <w:proofErr w:type="spellEnd"/>
       <w:r>
         <w:rPr>
           <w:rFonts w:ascii="Consolas" w:hAnsi="Consolas" w:cs="Consolas"/>
@@ -2259,27 +2176,7 @@
           <w:sz w:val="18"/>
           <w:szCs w:val="20"/>
         </w:rPr>
-        <w:t xml:space="preserve"> </w:t>
-      </w:r>
-      <w:proofErr w:type="spellStart"/>
-      <w:r>
-        <w:rPr>
-          <w:rFonts w:ascii="Consolas" w:hAnsi="Consolas" w:cs="Consolas"/>
-          <w:color w:val="000000"/>
-          <w:sz w:val="18"/>
-          <w:szCs w:val="20"/>
-        </w:rPr>
-        <w:t>mySpecialThreadHandle</w:t>
-      </w:r>
-      <w:proofErr w:type="spellEnd"/>
-      <w:r>
-        <w:rPr>
-          <w:rFonts w:ascii="Consolas" w:hAnsi="Consolas" w:cs="Consolas"/>
-          <w:color w:val="000000"/>
-          <w:sz w:val="18"/>
-          <w:szCs w:val="20"/>
-        </w:rPr>
-        <w:t>;</w:t>
+        <w:t xml:space="preserve"> mySpecialThreadHandle;</w:t>
       </w:r>
     </w:p>
     <w:p>
@@ -2343,7 +2240,6 @@
           <w:szCs w:val="20"/>
         </w:rPr>
       </w:pPr>
-      <w:proofErr w:type="spellStart"/>
       <w:r>
         <w:rPr>
           <w:rFonts w:ascii="Consolas" w:hAnsi="Consolas" w:cs="Consolas"/>
@@ -2361,9 +2257,9 @@
           <w:sz w:val="18"/>
           <w:szCs w:val="20"/>
         </w:rPr>
-        <w:t>thread</w:t>
-      </w:r>
-      <w:proofErr w:type="spellEnd"/>
+        <w:t>thread(</w:t>
+      </w:r>
+      <w:proofErr w:type="gramEnd"/>
       <w:r>
         <w:rPr>
           <w:rFonts w:ascii="Consolas" w:hAnsi="Consolas" w:cs="Consolas"/>
@@ -2371,9 +2267,17 @@
           <w:sz w:val="18"/>
           <w:szCs w:val="20"/>
         </w:rPr>
-        <w:t>(</w:t>
-      </w:r>
-      <w:proofErr w:type="gramEnd"/>
+        <w:t xml:space="preserve">&amp;mySpecialThreadHandle, THREAD_PRIORITY, </w:t>
+      </w:r>
+      <w:r>
+        <w:rPr>
+          <w:rFonts w:ascii="Consolas" w:hAnsi="Consolas" w:cs="Consolas"/>
+          <w:color w:val="2A00FF"/>
+          <w:sz w:val="18"/>
+          <w:szCs w:val="20"/>
+        </w:rPr>
+        <w:t>"mySpecialThreadName"</w:t>
+      </w:r>
       <w:r>
         <w:rPr>
           <w:rFonts w:ascii="Consolas" w:hAnsi="Consolas" w:cs="Consolas"/>
@@ -2381,85 +2285,7 @@
           <w:sz w:val="18"/>
           <w:szCs w:val="20"/>
         </w:rPr>
-        <w:t>&amp;</w:t>
-      </w:r>
-      <w:proofErr w:type="spellStart"/>
-      <w:r>
-        <w:rPr>
-          <w:rFonts w:ascii="Consolas" w:hAnsi="Consolas" w:cs="Consolas"/>
-          <w:color w:val="000000"/>
-          <w:sz w:val="18"/>
-          <w:szCs w:val="20"/>
-        </w:rPr>
-        <w:t>mySpecialThreadHandle</w:t>
-      </w:r>
-      <w:proofErr w:type="spellEnd"/>
-      <w:r>
-        <w:rPr>
-          <w:rFonts w:ascii="Consolas" w:hAnsi="Consolas" w:cs="Consolas"/>
-          <w:color w:val="000000"/>
-          <w:sz w:val="18"/>
-          <w:szCs w:val="20"/>
-        </w:rPr>
-        <w:t xml:space="preserve">, THREAD_PRIORITY, </w:t>
-      </w:r>
-      <w:r>
-        <w:rPr>
-          <w:rFonts w:ascii="Consolas" w:hAnsi="Consolas" w:cs="Consolas"/>
-          <w:color w:val="2A00FF"/>
-          <w:sz w:val="18"/>
-          <w:szCs w:val="20"/>
-        </w:rPr>
-        <w:t>"</w:t>
-      </w:r>
-      <w:proofErr w:type="spellStart"/>
-      <w:r>
-        <w:rPr>
-          <w:rFonts w:ascii="Consolas" w:hAnsi="Consolas" w:cs="Consolas"/>
-          <w:color w:val="2A00FF"/>
-          <w:sz w:val="18"/>
-          <w:szCs w:val="20"/>
-        </w:rPr>
-        <w:t>mySpecialThreadName</w:t>
-      </w:r>
-      <w:proofErr w:type="spellEnd"/>
-      <w:r>
-        <w:rPr>
-          <w:rFonts w:ascii="Consolas" w:hAnsi="Consolas" w:cs="Consolas"/>
-          <w:color w:val="2A00FF"/>
-          <w:sz w:val="18"/>
-          <w:szCs w:val="20"/>
-        </w:rPr>
-        <w:t>"</w:t>
-      </w:r>
-      <w:r>
-        <w:rPr>
-          <w:rFonts w:ascii="Consolas" w:hAnsi="Consolas" w:cs="Consolas"/>
-          <w:color w:val="000000"/>
-          <w:sz w:val="18"/>
-          <w:szCs w:val="20"/>
-        </w:rPr>
-        <w:t xml:space="preserve">, </w:t>
-      </w:r>
-      <w:proofErr w:type="spellStart"/>
-      <w:r>
-        <w:rPr>
-          <w:rFonts w:ascii="Consolas" w:hAnsi="Consolas" w:cs="Consolas"/>
-          <w:color w:val="000000"/>
-          <w:sz w:val="18"/>
-          <w:szCs w:val="20"/>
-        </w:rPr>
-        <w:t>mySpecialThread</w:t>
-      </w:r>
-      <w:proofErr w:type="spellEnd"/>
-      <w:r>
-        <w:rPr>
-          <w:rFonts w:ascii="Consolas" w:hAnsi="Consolas" w:cs="Consolas"/>
-          <w:color w:val="000000"/>
-          <w:sz w:val="18"/>
-          <w:szCs w:val="20"/>
-        </w:rPr>
-        <w:t>, THREAD_STACK_SIZE, NULL);</w:t>
+        <w:t>, mySpecialThread, THREAD_STACK_SIZE, NULL);</w:t>
       </w:r>
     </w:p>
     <w:p>
@@ -2479,25 +2305,21 @@
       <w:r>
         <w:t xml:space="preserve">The thread function must match type </w:t>
       </w:r>
-      <w:proofErr w:type="spellStart"/>
       <w:r>
         <w:rPr>
           <w:i/>
         </w:rPr>
         <w:t>wiced_thread_function_t</w:t>
       </w:r>
-      <w:proofErr w:type="spellEnd"/>
       <w:r>
         <w:t xml:space="preserve">. It must take a single argument of type </w:t>
       </w:r>
-      <w:proofErr w:type="spellStart"/>
       <w:r>
         <w:rPr>
           <w:i/>
         </w:rPr>
         <w:t>wiced_thread_arg_t</w:t>
       </w:r>
-      <w:proofErr w:type="spellEnd"/>
       <w:r>
         <w:t xml:space="preserve"> and must have a </w:t>
       </w:r>
@@ -2513,15 +2335,7 @@
     </w:p>
     <w:p>
       <w:r>
-        <w:t xml:space="preserve">The body of a thread looks just like the “main” </w:t>
-      </w:r>
-      <w:proofErr w:type="spellStart"/>
-      <w:r>
-        <w:t>application_start</w:t>
-      </w:r>
-      <w:proofErr w:type="spellEnd"/>
-      <w:r>
-        <w:t xml:space="preserve"> function of your application (in fact, the main function is just a thread that gets initialized automatically). Typically a thread will run forever (just like main) so it will have an initialization section and a </w:t>
+        <w:t xml:space="preserve">The body of a thread looks just like the “main” application_start function of your application (in fact, the main function is just a thread that gets initialized automatically). Typically a thread will run forever (just like main) so it will have an initialization section and a </w:t>
       </w:r>
       <w:proofErr w:type="gramStart"/>
       <w:r>
@@ -2565,7 +2379,6 @@
         </w:rPr>
         <w:t xml:space="preserve"> </w:t>
       </w:r>
-      <w:proofErr w:type="spellStart"/>
       <w:proofErr w:type="gramStart"/>
       <w:r>
         <w:rPr>
@@ -2574,9 +2387,18 @@
           <w:kern w:val="0"/>
           <w:szCs w:val="20"/>
         </w:rPr>
-        <w:t>mySpecialThread</w:t>
-      </w:r>
-      <w:proofErr w:type="spellEnd"/>
+        <w:t>mySpecialThread(</w:t>
+      </w:r>
+      <w:proofErr w:type="gramEnd"/>
+      <w:r>
+        <w:rPr>
+          <w:rFonts w:ascii="Consolas" w:eastAsiaTheme="minorHAnsi" w:hAnsi="Consolas" w:cs="Consolas"/>
+          <w:color w:val="005032"/>
+          <w:kern w:val="0"/>
+          <w:szCs w:val="20"/>
+        </w:rPr>
+        <w:t xml:space="preserve">wiced_thread_arg_t </w:t>
+      </w:r>
       <w:r>
         <w:rPr>
           <w:rFonts w:ascii="Consolas" w:eastAsiaTheme="minorHAnsi" w:hAnsi="Consolas" w:cs="Consolas"/>
@@ -2584,48 +2406,7 @@
           <w:kern w:val="0"/>
           <w:szCs w:val="20"/>
         </w:rPr>
-        <w:t>(</w:t>
-      </w:r>
-      <w:proofErr w:type="spellStart"/>
-      <w:proofErr w:type="gramEnd"/>
-      <w:r>
-        <w:rPr>
-          <w:rFonts w:ascii="Consolas" w:eastAsiaTheme="minorHAnsi" w:hAnsi="Consolas" w:cs="Consolas"/>
-          <w:color w:val="005032"/>
-          <w:kern w:val="0"/>
-          <w:szCs w:val="20"/>
-        </w:rPr>
-        <w:t>wiced_thread_arg_t</w:t>
-      </w:r>
-      <w:proofErr w:type="spellEnd"/>
-      <w:r>
-        <w:rPr>
-          <w:rFonts w:ascii="Consolas" w:eastAsiaTheme="minorHAnsi" w:hAnsi="Consolas" w:cs="Consolas"/>
-          <w:color w:val="005032"/>
-          <w:kern w:val="0"/>
-          <w:szCs w:val="20"/>
-        </w:rPr>
-        <w:t xml:space="preserve"> </w:t>
-      </w:r>
-      <w:proofErr w:type="spellStart"/>
-      <w:r>
-        <w:rPr>
-          <w:rFonts w:ascii="Consolas" w:eastAsiaTheme="minorHAnsi" w:hAnsi="Consolas" w:cs="Consolas"/>
-          <w:color w:val="000000"/>
-          <w:kern w:val="0"/>
-          <w:szCs w:val="20"/>
-        </w:rPr>
-        <w:t>arg</w:t>
-      </w:r>
-      <w:proofErr w:type="spellEnd"/>
-      <w:r>
-        <w:rPr>
-          <w:rFonts w:ascii="Consolas" w:eastAsiaTheme="minorHAnsi" w:hAnsi="Consolas" w:cs="Consolas"/>
-          <w:color w:val="000000"/>
-          <w:kern w:val="0"/>
-          <w:szCs w:val="20"/>
-        </w:rPr>
-        <w:t>)</w:t>
+        <w:t>arg)</w:t>
       </w:r>
     </w:p>
     <w:p>
@@ -2673,46 +2454,7 @@
           <w:szCs w:val="20"/>
         </w:rPr>
         <w:tab/>
-      </w:r>
-      <w:proofErr w:type="spellStart"/>
-      <w:r>
-        <w:rPr>
-          <w:rFonts w:ascii="Consolas" w:eastAsiaTheme="minorHAnsi" w:hAnsi="Consolas" w:cs="Consolas"/>
-          <w:color w:val="005032"/>
-          <w:kern w:val="0"/>
-          <w:szCs w:val="20"/>
-        </w:rPr>
-        <w:t>const</w:t>
-      </w:r>
-      <w:proofErr w:type="spellEnd"/>
-      <w:r>
-        <w:rPr>
-          <w:rFonts w:ascii="Consolas" w:eastAsiaTheme="minorHAnsi" w:hAnsi="Consolas" w:cs="Consolas"/>
-          <w:color w:val="005032"/>
-          <w:kern w:val="0"/>
-          <w:szCs w:val="20"/>
-        </w:rPr>
-        <w:t xml:space="preserve"> </w:t>
-      </w:r>
-      <w:proofErr w:type="spellStart"/>
-      <w:r>
-        <w:rPr>
-          <w:rFonts w:ascii="Consolas" w:eastAsiaTheme="minorHAnsi" w:hAnsi="Consolas" w:cs="Consolas"/>
-          <w:color w:val="005032"/>
-          <w:kern w:val="0"/>
-          <w:szCs w:val="20"/>
-        </w:rPr>
-        <w:t>int</w:t>
-      </w:r>
-      <w:proofErr w:type="spellEnd"/>
-      <w:r>
-        <w:rPr>
-          <w:rFonts w:ascii="Consolas" w:eastAsiaTheme="minorHAnsi" w:hAnsi="Consolas" w:cs="Consolas"/>
-          <w:color w:val="005032"/>
-          <w:kern w:val="0"/>
-          <w:szCs w:val="20"/>
-        </w:rPr>
-        <w:t xml:space="preserve"> </w:t>
+        <w:t xml:space="preserve">const int </w:t>
       </w:r>
       <w:r>
         <w:rPr>
@@ -2829,7 +2571,6 @@
         </w:rPr>
         <w:tab/>
       </w:r>
-      <w:proofErr w:type="spellStart"/>
       <w:proofErr w:type="gramStart"/>
       <w:r>
         <w:rPr>
@@ -2838,17 +2579,7 @@
           <w:kern w:val="0"/>
           <w:szCs w:val="20"/>
         </w:rPr>
-        <w:t>processData</w:t>
-      </w:r>
-      <w:proofErr w:type="spellEnd"/>
-      <w:r>
-        <w:rPr>
-          <w:rFonts w:ascii="Consolas" w:eastAsiaTheme="minorHAnsi" w:hAnsi="Consolas" w:cs="Consolas"/>
-          <w:color w:val="000000"/>
-          <w:kern w:val="0"/>
-          <w:szCs w:val="20"/>
-        </w:rPr>
-        <w:t>(</w:t>
+        <w:t>processData(</w:t>
       </w:r>
       <w:proofErr w:type="gramEnd"/>
       <w:r>
@@ -2894,26 +2625,7 @@
           <w:szCs w:val="20"/>
         </w:rPr>
         <w:tab/>
-      </w:r>
-      <w:proofErr w:type="spellStart"/>
-      <w:r>
-        <w:rPr>
-          <w:rFonts w:ascii="Consolas" w:eastAsiaTheme="minorHAnsi" w:hAnsi="Consolas" w:cs="Consolas"/>
-          <w:color w:val="000000"/>
-          <w:kern w:val="0"/>
-          <w:szCs w:val="20"/>
-        </w:rPr>
-        <w:t>wiced_rtos_delay_milliseconds</w:t>
-      </w:r>
-      <w:proofErr w:type="spellEnd"/>
-      <w:r>
-        <w:rPr>
-          <w:rFonts w:ascii="Consolas" w:eastAsiaTheme="minorHAnsi" w:hAnsi="Consolas" w:cs="Consolas"/>
-          <w:color w:val="000000"/>
-          <w:kern w:val="0"/>
-          <w:szCs w:val="20"/>
-        </w:rPr>
-        <w:t>(delay);</w:t>
+        <w:t>wiced_rtos_delay_milliseconds(delay);</w:t>
       </w:r>
     </w:p>
     <w:p>
@@ -2975,7 +2687,6 @@
       <w:r>
         <w:t xml:space="preserve"> put a </w:t>
       </w:r>
-      <w:proofErr w:type="spellStart"/>
       <w:r>
         <w:rPr>
           <w:i/>
@@ -2989,7 +2700,6 @@
         </w:rPr>
         <w:t>milliseconds</w:t>
       </w:r>
-      <w:proofErr w:type="spellEnd"/>
       <w:r>
         <w:rPr>
           <w:i/>
@@ -3032,15 +2742,7 @@
     </w:p>
     <w:p>
       <w:r>
-        <w:t>Note that if the main application thread (</w:t>
-      </w:r>
-      <w:proofErr w:type="spellStart"/>
-      <w:r>
-        <w:t>application_start</w:t>
-      </w:r>
-      <w:proofErr w:type="spellEnd"/>
-      <w:r>
-        <w:t xml:space="preserve">) only does initialization and starts other threads, then you can eliminate the </w:t>
+        <w:t xml:space="preserve">Note that if the main application thread (application_start) only does initialization and starts other threads, then you can eliminate the </w:t>
       </w:r>
       <w:proofErr w:type="gramStart"/>
       <w:r>
@@ -3048,39 +2750,7 @@
       </w:r>
       <w:proofErr w:type="gramEnd"/>
       <w:r>
-        <w:t xml:space="preserve">1) loop completely from that function. In that case, after the other threads have started, the </w:t>
-      </w:r>
-      <w:proofErr w:type="spellStart"/>
-      <w:r>
-        <w:t>application_start</w:t>
-      </w:r>
-      <w:proofErr w:type="spellEnd"/>
-      <w:r>
-        <w:t xml:space="preserve"> function will just exit and will not take up any more CPU cycles. If you do that, make sure that any variables that are needed outside that thread (such as thread handles, semaphore handles, etc.) are declared as </w:t>
-      </w:r>
-      <w:proofErr w:type="spellStart"/>
-      <w:r>
-        <w:t>globals</w:t>
-      </w:r>
-      <w:proofErr w:type="spellEnd"/>
-      <w:r>
-        <w:t xml:space="preserve"> outside of </w:t>
-      </w:r>
-      <w:proofErr w:type="spellStart"/>
-      <w:r>
-        <w:t>application_start</w:t>
-      </w:r>
-      <w:proofErr w:type="spellEnd"/>
-      <w:r>
-        <w:t xml:space="preserve">. Otherwise they will be undefined once </w:t>
-      </w:r>
-      <w:proofErr w:type="spellStart"/>
-      <w:r>
-        <w:t>application_start</w:t>
-      </w:r>
-      <w:proofErr w:type="spellEnd"/>
-      <w:r>
-        <w:t xml:space="preserve"> exits.</w:t>
+        <w:t>1) loop completely from that function. In that case, after the other threads have started, the application_start function will just exit and will not take up any more CPU cycles. If you do that, make sure that any variables that are needed outside that thread (such as thread handles, semaphore handles, etc.) are declared as globals outside of application_start. Otherwise they will be undefined once application_start exits.</w:t>
       </w:r>
     </w:p>
     <w:p>
@@ -3187,39 +2857,7 @@
         </w:r>
       </w:hyperlink>
       <w:r>
-        <w:t xml:space="preserve"> is a signaling mechanism between threads.  The name semaphore (originally sailing ship signal flags) was applied to computers by Dijkstra in a paper about synchronizing sequential processes.  In the WICED SDK, semaphores are implemented as a simple unsigned integer.  When you “set” a semaphore it increments the value of the semaphore.  When you “get” a semaphore it decrements the value, but if the value is 0 the thread will SUSPEND itself until the semaphore is set.  So, you can use a semaphore to signal between threads that something is ready.  For instance, you could have a “</w:t>
-      </w:r>
-      <w:proofErr w:type="spellStart"/>
-      <w:r>
-        <w:t>sendToCloud</w:t>
-      </w:r>
-      <w:proofErr w:type="spellEnd"/>
-      <w:r>
-        <w:t>” thread and a “</w:t>
-      </w:r>
-      <w:proofErr w:type="spellStart"/>
-      <w:r>
-        <w:t>collectDataThread</w:t>
-      </w:r>
-      <w:proofErr w:type="spellEnd"/>
-      <w:r>
-        <w:t xml:space="preserve">”.  The </w:t>
-      </w:r>
-      <w:proofErr w:type="spellStart"/>
-      <w:r>
-        <w:t>sendToCloud</w:t>
-      </w:r>
-      <w:proofErr w:type="spellEnd"/>
-      <w:r>
-        <w:t xml:space="preserve"> thread will “get” the semaphore which will suspend the thread UNTIL the </w:t>
-      </w:r>
-      <w:proofErr w:type="spellStart"/>
-      <w:r>
-        <w:t>collectDataThread</w:t>
-      </w:r>
-      <w:proofErr w:type="spellEnd"/>
-      <w:r>
-        <w:t xml:space="preserve"> “sets” the semaphore when it has new data available that needs to be sent to the cloud.</w:t>
+        <w:t xml:space="preserve"> is a signaling mechanism between threads.  The name semaphore (originally sailing ship signal flags) was applied to computers by Dijkstra in a paper about synchronizing sequential processes.  In the WICED SDK, semaphores are implemented as a simple unsigned integer.  When you “set” a semaphore it increments the value of the semaphore.  When you “get” a semaphore it decrements the value, but if the value is 0 the thread will SUSPEND itself until the semaphore is set.  So, you can use a semaphore to signal between threads that something is ready.  For instance, you could have a “sendToCloud” thread and a “collectDataThread”.  The sendToCloud thread will “get” the semaphore which will suspend the thread UNTIL the collectDataThread “sets” the semaphore when it has new data available that needs to be sent to the cloud.</w:t>
       </w:r>
     </w:p>
     <w:p>
@@ -3361,67 +2999,20 @@
       </w:pPr>
       <w:bookmarkStart w:id="11" w:name="_Toc492550431"/>
       <w:bookmarkStart w:id="12" w:name="_Toc492550565"/>
-      <w:proofErr w:type="spellStart"/>
       <w:r>
         <w:t>Mutex</w:t>
       </w:r>
       <w:bookmarkEnd w:id="11"/>
       <w:bookmarkEnd w:id="12"/>
-      <w:proofErr w:type="spellEnd"/>
-    </w:p>
-    <w:p>
-      <w:proofErr w:type="spellStart"/>
-      <w:r>
-        <w:t>Mutex</w:t>
-      </w:r>
-      <w:proofErr w:type="spellEnd"/>
-      <w:r>
-        <w:t xml:space="preserve"> is an abbreviation for “Mutual Exclusion”.  A </w:t>
-      </w:r>
-      <w:proofErr w:type="spellStart"/>
-      <w:r>
-        <w:t>mutex</w:t>
-      </w:r>
-      <w:proofErr w:type="spellEnd"/>
-      <w:r>
-        <w:t xml:space="preserve"> is a lock on a specific resource - if you request a </w:t>
-      </w:r>
-      <w:proofErr w:type="spellStart"/>
-      <w:r>
-        <w:t>mutex</w:t>
-      </w:r>
-      <w:proofErr w:type="spellEnd"/>
-      <w:r>
-        <w:t xml:space="preserve"> on a resource that is already locked by another thread, then your thread will go to sleep until the lock is released.  In the exercises for this chapter you will create two threads that blink the same LED. Without a </w:t>
-      </w:r>
-      <w:proofErr w:type="spellStart"/>
-      <w:r>
-        <w:t>mutex</w:t>
-      </w:r>
-      <w:proofErr w:type="spellEnd"/>
-      <w:r>
-        <w:t xml:space="preserve">, you will see strange behavior. With a </w:t>
-      </w:r>
-      <w:proofErr w:type="spellStart"/>
-      <w:r>
-        <w:t>mutex</w:t>
-      </w:r>
-      <w:proofErr w:type="spellEnd"/>
-      <w:r>
-        <w:t>, the threads are each given exclusive access to the LED.</w:t>
-      </w:r>
-    </w:p>
-    <w:p>
-      <w:r>
-        <w:t xml:space="preserve">The </w:t>
-      </w:r>
-      <w:proofErr w:type="spellStart"/>
-      <w:r>
-        <w:t>mutex</w:t>
-      </w:r>
-      <w:proofErr w:type="spellEnd"/>
-      <w:r>
-        <w:t xml:space="preserve"> functions are available in the documentation under Components</w:t>
+    </w:p>
+    <w:p>
+      <w:r>
+        <w:t>Mutex is an abbreviation for “Mutual Exclusion”.  A mutex is a lock on a specific resource - if you request a mutex on a resource that is already locked by another thread, then your thread will go to sleep until the lock is released.  In the exercises for this chapter you will create two threads that blink the same LED. Without a mutex, you will see strange behavior. With a mutex, the threads are each given exclusive access to the LED.</w:t>
+      </w:r>
+    </w:p>
+    <w:p>
+      <w:r>
+        <w:t>The mutex functions are available in the documentation under Components</w:t>
       </w:r>
       <w:r>
         <w:sym w:font="Wingdings" w:char="F0E0"/>
@@ -3432,13 +3023,8 @@
       <w:r>
         <w:sym w:font="Wingdings" w:char="F0E0"/>
       </w:r>
-      <w:proofErr w:type="spellStart"/>
-      <w:r>
-        <w:t>Mutex</w:t>
-      </w:r>
-      <w:proofErr w:type="spellEnd"/>
-      <w:r>
-        <w:t>.</w:t>
+      <w:r>
+        <w:t>Mutex.</w:t>
       </w:r>
     </w:p>
     <w:p>
@@ -3492,15 +3078,7 @@
     </w:p>
     <w:p>
       <w:r>
-        <w:t xml:space="preserve">You should always initialize a </w:t>
-      </w:r>
-      <w:proofErr w:type="spellStart"/>
-      <w:r>
-        <w:t>mutex</w:t>
-      </w:r>
-      <w:proofErr w:type="spellEnd"/>
-      <w:r>
-        <w:t xml:space="preserve"> </w:t>
+        <w:t xml:space="preserve">You should always initialize a mutex </w:t>
       </w:r>
       <w:r>
         <w:rPr>
@@ -3514,15 +3092,7 @@
     </w:p>
     <w:p>
       <w:r>
-        <w:t xml:space="preserve">Note that a </w:t>
-      </w:r>
-      <w:proofErr w:type="spellStart"/>
-      <w:r>
-        <w:t>mutex</w:t>
-      </w:r>
-      <w:proofErr w:type="spellEnd"/>
-      <w:r>
-        <w:t xml:space="preserve"> can only be unlocked by the same thread that locked it.</w:t>
+        <w:t>Note that a mutex can only be unlocked by the same thread that locked it.</w:t>
       </w:r>
       <w:r>
         <w:br w:type="page"/>
@@ -3550,7 +3120,6 @@
       <w:r>
         <w:t xml:space="preserve">The </w:t>
       </w:r>
-      <w:proofErr w:type="spellStart"/>
       <w:r>
         <w:rPr>
           <w:i/>
@@ -3576,7 +3145,6 @@
         </w:rPr>
         <w:t>queue</w:t>
       </w:r>
-      <w:proofErr w:type="spellEnd"/>
       <w:r>
         <w:rPr>
           <w:i/>
@@ -3631,7 +3199,6 @@
       <w:r>
         <w:t xml:space="preserve">Likewise, the </w:t>
       </w:r>
-      <w:proofErr w:type="spellStart"/>
       <w:r>
         <w:rPr>
           <w:i/>
@@ -3645,7 +3212,6 @@
         </w:rPr>
         <w:t>queue</w:t>
       </w:r>
-      <w:proofErr w:type="spellEnd"/>
       <w:r>
         <w:rPr>
           <w:i/>
@@ -3873,13 +3439,8 @@
       <w:r>
         <w:sym w:font="Wingdings" w:char="F0E0"/>
       </w:r>
-      <w:proofErr w:type="spellStart"/>
-      <w:r>
-        <w:t>RTOS</w:t>
-      </w:r>
-      <w:proofErr w:type="spellEnd"/>
-      <w:r>
-        <w:t xml:space="preserve"> Timers.</w:t>
+      <w:r>
+        <w:t>RTOS Timers.</w:t>
       </w:r>
     </w:p>
     <w:p>
@@ -3995,15 +3556,7 @@
       </w:r>
       <w:proofErr w:type="gramEnd"/>
       <w:r>
-        <w:t xml:space="preserve">. Rename the project to 01_thread. Update the </w:t>
-      </w:r>
-      <w:proofErr w:type="spellStart"/>
-      <w:r>
-        <w:t>makefile</w:t>
-      </w:r>
-      <w:proofErr w:type="spellEnd"/>
-      <w:r>
-        <w:t xml:space="preserve"> and create a make target.</w:t>
+        <w:t>. Rename the project to 01_thread. Update the makefile and create a make target.</w:t>
       </w:r>
     </w:p>
     <w:p>
@@ -4050,17 +3603,8 @@
       </w:r>
       <w:proofErr w:type="gramEnd"/>
       <w:r>
-        <w:t xml:space="preserve">1) loop entirely from </w:t>
-      </w:r>
-      <w:proofErr w:type="spellStart"/>
-      <w:r>
-        <w:t>application_start</w:t>
-      </w:r>
-      <w:proofErr w:type="spellEnd"/>
-      <w:r>
-        <w:t xml:space="preserve">. If you leave the loop in, you need a delay such as </w:t>
-      </w:r>
-      <w:proofErr w:type="spellStart"/>
+        <w:t xml:space="preserve">1) loop entirely from application_start. If you leave the loop in, you need a delay such as </w:t>
+      </w:r>
       <w:r>
         <w:rPr>
           <w:i/>
@@ -4072,48 +3616,25 @@
         <w:rPr>
           <w:i/>
         </w:rPr>
-        <w:t>milliseconds</w:t>
-      </w:r>
-      <w:proofErr w:type="spellEnd"/>
+        <w:t>milliseconds(</w:t>
+      </w:r>
+      <w:proofErr w:type="gramEnd"/>
       <w:r>
         <w:rPr>
           <w:i/>
         </w:rPr>
-        <w:t>(</w:t>
+        <w:t>1)</w:t>
+      </w:r>
+      <w:r>
+        <w:t xml:space="preserve"> so that the LED thread gets a chance to run. If you remove the </w:t>
+      </w:r>
+      <w:proofErr w:type="gramStart"/>
+      <w:r>
+        <w:t>while(</w:t>
       </w:r>
       <w:proofErr w:type="gramEnd"/>
       <w:r>
-        <w:rPr>
-          <w:i/>
-        </w:rPr>
-        <w:t>1)</w:t>
-      </w:r>
-      <w:r>
-        <w:t xml:space="preserve"> so that the LED thread gets a chance to run. If you remove the </w:t>
-      </w:r>
-      <w:proofErr w:type="gramStart"/>
-      <w:r>
-        <w:t>while(</w:t>
-      </w:r>
-      <w:proofErr w:type="gramEnd"/>
-      <w:r>
-        <w:t xml:space="preserve">1) loop, make sure any variables that need to stick around (such as thread handles) are declared outside the </w:t>
-      </w:r>
-      <w:proofErr w:type="spellStart"/>
-      <w:r>
-        <w:t>application_start</w:t>
-      </w:r>
-      <w:proofErr w:type="spellEnd"/>
-      <w:r>
-        <w:t xml:space="preserve"> thread since they will become undefined once </w:t>
-      </w:r>
-      <w:proofErr w:type="spellStart"/>
-      <w:r>
-        <w:t>application_start</w:t>
-      </w:r>
-      <w:proofErr w:type="spellEnd"/>
-      <w:r>
-        <w:t xml:space="preserve"> exits..</w:t>
+        <w:t>1) loop, make sure any variables that need to stick around (such as thread handles) are declared outside the application_start thread since they will become undefined once application_start exits..</w:t>
       </w:r>
     </w:p>
     <w:p>
@@ -4156,15 +3677,7 @@
         <w:spacing w:after="0"/>
       </w:pPr>
       <w:r>
-        <w:t xml:space="preserve">Copy 01_thread to 02_semaphore. Update the </w:t>
-      </w:r>
-      <w:proofErr w:type="spellStart"/>
-      <w:r>
-        <w:t>makefile</w:t>
-      </w:r>
-      <w:proofErr w:type="spellEnd"/>
-      <w:r>
-        <w:t xml:space="preserve"> and create a make target.</w:t>
+        <w:t>Copy 01_thread to 02_semaphore. Update the makefile and create a make target.</w:t>
       </w:r>
     </w:p>
     <w:p>
@@ -4231,7 +3744,6 @@
       <w:r>
         <w:t xml:space="preserve">Use </w:t>
       </w:r>
-      <w:proofErr w:type="spellStart"/>
       <w:r>
         <w:rPr>
           <w:i/>
@@ -4245,7 +3757,6 @@
         </w:rPr>
         <w:t>semaphore</w:t>
       </w:r>
-      <w:proofErr w:type="spellEnd"/>
       <w:r>
         <w:rPr>
           <w:i/>
@@ -4297,7 +3808,6 @@
       <w:r>
         <w:t xml:space="preserve">Do you need </w:t>
       </w:r>
-      <w:proofErr w:type="spellStart"/>
       <w:r>
         <w:rPr>
           <w:i/>
@@ -4312,11 +3822,7 @@
         <w:t>millisecon</w:t>
       </w:r>
       <w:r>
-        <w:t>ds</w:t>
-      </w:r>
-      <w:proofErr w:type="spellEnd"/>
-      <w:r>
-        <w:t>(</w:t>
+        <w:t>ds(</w:t>
       </w:r>
       <w:proofErr w:type="gramEnd"/>
       <w:r>
@@ -4339,33 +3845,20 @@
       <w:bookmarkStart w:id="24" w:name="_Toc492550571"/>
       <w:r>
         <w:lastRenderedPageBreak/>
-        <w:t xml:space="preserve">(Advanced) </w:t>
-      </w:r>
-      <w:proofErr w:type="spellStart"/>
-      <w:r>
-        <w:t>M</w:t>
+        <w:t>(Advanced) M</w:t>
       </w:r>
       <w:r>
         <w:t>utex</w:t>
       </w:r>
       <w:bookmarkEnd w:id="23"/>
       <w:bookmarkEnd w:id="24"/>
-      <w:proofErr w:type="spellEnd"/>
       <w:r>
         <w:t xml:space="preserve"> </w:t>
       </w:r>
     </w:p>
     <w:p>
       <w:r>
-        <w:t xml:space="preserve">An LED may behave strangely if two threads try to blink it at the same time.  Use a </w:t>
-      </w:r>
-      <w:proofErr w:type="spellStart"/>
-      <w:r>
-        <w:t>mutex</w:t>
-      </w:r>
-      <w:proofErr w:type="spellEnd"/>
-      <w:r>
-        <w:t xml:space="preserve"> to lock access.</w:t>
+        <w:t>An LED may behave strangely if two threads try to blink it at the same time.  Use a mutex to lock access.</w:t>
       </w:r>
     </w:p>
     <w:p>
@@ -4526,7 +4019,6 @@
         </w:rPr>
         <w:t>(</w:t>
       </w:r>
-      <w:proofErr w:type="spellStart"/>
       <w:proofErr w:type="gramEnd"/>
       <w:r>
         <w:rPr>
@@ -4537,7 +4029,6 @@
         </w:rPr>
         <w:t>wiced_thread_arg_t</w:t>
       </w:r>
-      <w:proofErr w:type="spellEnd"/>
       <w:r>
         <w:rPr>
           <w:rFonts w:ascii="Courier New" w:hAnsi="Courier New" w:cs="Courier New"/>
@@ -4545,27 +4036,7 @@
           <w:sz w:val="16"/>
           <w:szCs w:val="20"/>
         </w:rPr>
-        <w:t xml:space="preserve"> </w:t>
-      </w:r>
-      <w:proofErr w:type="spellStart"/>
-      <w:r>
-        <w:rPr>
-          <w:rFonts w:ascii="Courier New" w:hAnsi="Courier New" w:cs="Courier New"/>
-          <w:color w:val="000000"/>
-          <w:sz w:val="16"/>
-          <w:szCs w:val="20"/>
-        </w:rPr>
-        <w:t>arg</w:t>
-      </w:r>
-      <w:proofErr w:type="spellEnd"/>
-      <w:r>
-        <w:rPr>
-          <w:rFonts w:ascii="Courier New" w:hAnsi="Courier New" w:cs="Courier New"/>
-          <w:color w:val="000000"/>
-          <w:sz w:val="16"/>
-          <w:szCs w:val="20"/>
-        </w:rPr>
-        <w:t>)</w:t>
+        <w:t xml:space="preserve"> arg)</w:t>
       </w:r>
     </w:p>
     <w:p>
@@ -4728,27 +4199,7 @@
           <w:sz w:val="16"/>
           <w:szCs w:val="20"/>
         </w:rPr>
-        <w:t>!</w:t>
-      </w:r>
-      <w:proofErr w:type="spellStart"/>
-      <w:r>
-        <w:rPr>
-          <w:rFonts w:ascii="Courier New" w:hAnsi="Courier New" w:cs="Courier New"/>
-          <w:color w:val="000000"/>
-          <w:sz w:val="16"/>
-          <w:szCs w:val="20"/>
-        </w:rPr>
-        <w:t>wiced_gpio_input_get</w:t>
-      </w:r>
-      <w:proofErr w:type="spellEnd"/>
-      <w:r>
-        <w:rPr>
-          <w:rFonts w:ascii="Courier New" w:hAnsi="Courier New" w:cs="Courier New"/>
-          <w:color w:val="000000"/>
-          <w:sz w:val="16"/>
-          <w:szCs w:val="20"/>
-        </w:rPr>
-        <w:t xml:space="preserve">( </w:t>
+        <w:t xml:space="preserve">!wiced_gpio_input_get( </w:t>
       </w:r>
       <w:r>
         <w:rPr>
@@ -4843,7 +4294,6 @@
         </w:rPr>
         <w:t xml:space="preserve">        </w:t>
       </w:r>
-      <w:proofErr w:type="spellStart"/>
       <w:r>
         <w:rPr>
           <w:rFonts w:ascii="Courier New" w:hAnsi="Courier New" w:cs="Courier New"/>
@@ -4861,17 +4311,7 @@
           <w:sz w:val="16"/>
           <w:szCs w:val="20"/>
         </w:rPr>
-        <w:t>low</w:t>
-      </w:r>
-      <w:proofErr w:type="spellEnd"/>
-      <w:r>
-        <w:rPr>
-          <w:rFonts w:ascii="Courier New" w:hAnsi="Courier New" w:cs="Courier New"/>
-          <w:color w:val="000000"/>
-          <w:sz w:val="16"/>
-          <w:szCs w:val="20"/>
-        </w:rPr>
-        <w:t xml:space="preserve">( </w:t>
+        <w:t xml:space="preserve">low( </w:t>
       </w:r>
       <w:r>
         <w:rPr>
@@ -4924,9 +4364,9 @@
           <w:sz w:val="16"/>
           <w:szCs w:val="20"/>
         </w:rPr>
-        <w:t xml:space="preserve">        </w:t>
-      </w:r>
-      <w:proofErr w:type="spellStart"/>
+        <w:t xml:space="preserve">        wiced_rtos_delay_</w:t>
+      </w:r>
+      <w:proofErr w:type="gramStart"/>
       <w:r>
         <w:rPr>
           <w:rFonts w:ascii="Courier New" w:hAnsi="Courier New" w:cs="Courier New"/>
@@ -4934,27 +4374,7 @@
           <w:sz w:val="16"/>
           <w:szCs w:val="20"/>
         </w:rPr>
-        <w:t>wiced_rtos_delay_</w:t>
-      </w:r>
-      <w:proofErr w:type="gramStart"/>
-      <w:r>
-        <w:rPr>
-          <w:rFonts w:ascii="Courier New" w:hAnsi="Courier New" w:cs="Courier New"/>
-          <w:color w:val="000000"/>
-          <w:sz w:val="16"/>
-          <w:szCs w:val="20"/>
-        </w:rPr>
-        <w:t>milliseconds</w:t>
-      </w:r>
-      <w:proofErr w:type="spellEnd"/>
-      <w:r>
-        <w:rPr>
-          <w:rFonts w:ascii="Courier New" w:hAnsi="Courier New" w:cs="Courier New"/>
-          <w:color w:val="000000"/>
-          <w:sz w:val="16"/>
-          <w:szCs w:val="20"/>
-        </w:rPr>
-        <w:t>(</w:t>
+        <w:t>milliseconds(</w:t>
       </w:r>
       <w:proofErr w:type="gramEnd"/>
       <w:r>
@@ -4987,9 +4407,9 @@
           <w:sz w:val="16"/>
           <w:szCs w:val="20"/>
         </w:rPr>
-        <w:t xml:space="preserve">        </w:t>
-      </w:r>
-      <w:proofErr w:type="spellStart"/>
+        <w:t xml:space="preserve">        wiced_gpio_output_</w:t>
+      </w:r>
+      <w:proofErr w:type="gramStart"/>
       <w:r>
         <w:rPr>
           <w:rFonts w:ascii="Courier New" w:hAnsi="Courier New" w:cs="Courier New"/>
@@ -4997,27 +4417,7 @@
           <w:sz w:val="16"/>
           <w:szCs w:val="20"/>
         </w:rPr>
-        <w:t>wiced_gpio_output_</w:t>
-      </w:r>
-      <w:proofErr w:type="gramStart"/>
-      <w:r>
-        <w:rPr>
-          <w:rFonts w:ascii="Courier New" w:hAnsi="Courier New" w:cs="Courier New"/>
-          <w:color w:val="000000"/>
-          <w:sz w:val="16"/>
-          <w:szCs w:val="20"/>
-        </w:rPr>
-        <w:t>high</w:t>
-      </w:r>
-      <w:proofErr w:type="spellEnd"/>
-      <w:r>
-        <w:rPr>
-          <w:rFonts w:ascii="Courier New" w:hAnsi="Courier New" w:cs="Courier New"/>
-          <w:color w:val="000000"/>
-          <w:sz w:val="16"/>
-          <w:szCs w:val="20"/>
-        </w:rPr>
-        <w:t xml:space="preserve">( </w:t>
+        <w:t xml:space="preserve">high( </w:t>
       </w:r>
       <w:r>
         <w:rPr>
@@ -5070,9 +4470,9 @@
           <w:sz w:val="16"/>
           <w:szCs w:val="20"/>
         </w:rPr>
-        <w:t xml:space="preserve">        </w:t>
-      </w:r>
-      <w:proofErr w:type="spellStart"/>
+        <w:t xml:space="preserve">        wiced_rtos_delay_</w:t>
+      </w:r>
+      <w:proofErr w:type="gramStart"/>
       <w:r>
         <w:rPr>
           <w:rFonts w:ascii="Courier New" w:hAnsi="Courier New" w:cs="Courier New"/>
@@ -5080,27 +4480,7 @@
           <w:sz w:val="16"/>
           <w:szCs w:val="20"/>
         </w:rPr>
-        <w:t>wiced_rtos_delay_</w:t>
-      </w:r>
-      <w:proofErr w:type="gramStart"/>
-      <w:r>
-        <w:rPr>
-          <w:rFonts w:ascii="Courier New" w:hAnsi="Courier New" w:cs="Courier New"/>
-          <w:color w:val="000000"/>
-          <w:sz w:val="16"/>
-          <w:szCs w:val="20"/>
-        </w:rPr>
-        <w:t>milliseconds</w:t>
-      </w:r>
-      <w:proofErr w:type="spellEnd"/>
-      <w:r>
-        <w:rPr>
-          <w:rFonts w:ascii="Courier New" w:hAnsi="Courier New" w:cs="Courier New"/>
-          <w:color w:val="000000"/>
-          <w:sz w:val="16"/>
-          <w:szCs w:val="20"/>
-        </w:rPr>
-        <w:t>(</w:t>
+        <w:t>milliseconds(</w:t>
       </w:r>
       <w:proofErr w:type="gramEnd"/>
       <w:r>
@@ -5165,9 +4545,9 @@
           <w:sz w:val="16"/>
           <w:szCs w:val="20"/>
         </w:rPr>
-        <w:t xml:space="preserve">    </w:t>
-      </w:r>
-      <w:proofErr w:type="spellStart"/>
+        <w:t xml:space="preserve">    wiced_rtos_delay_</w:t>
+      </w:r>
+      <w:proofErr w:type="gramStart"/>
       <w:r>
         <w:rPr>
           <w:rFonts w:ascii="Courier New" w:hAnsi="Courier New" w:cs="Courier New"/>
@@ -5175,27 +4555,7 @@
           <w:sz w:val="16"/>
           <w:szCs w:val="20"/>
         </w:rPr>
-        <w:t>wiced_rtos_delay_</w:t>
-      </w:r>
-      <w:proofErr w:type="gramStart"/>
-      <w:r>
-        <w:rPr>
-          <w:rFonts w:ascii="Courier New" w:hAnsi="Courier New" w:cs="Courier New"/>
-          <w:color w:val="000000"/>
-          <w:sz w:val="16"/>
-          <w:szCs w:val="20"/>
-        </w:rPr>
-        <w:t>milliseconds</w:t>
-      </w:r>
-      <w:proofErr w:type="spellEnd"/>
-      <w:r>
-        <w:rPr>
-          <w:rFonts w:ascii="Courier New" w:hAnsi="Courier New" w:cs="Courier New"/>
-          <w:color w:val="000000"/>
-          <w:sz w:val="16"/>
-          <w:szCs w:val="20"/>
-        </w:rPr>
-        <w:t>(</w:t>
+        <w:t>milliseconds(</w:t>
       </w:r>
       <w:proofErr w:type="gramEnd"/>
       <w:r>
@@ -5317,15 +4677,7 @@
         <w:spacing w:after="0"/>
       </w:pPr>
       <w:r>
-        <w:t xml:space="preserve">Add a </w:t>
-      </w:r>
-      <w:proofErr w:type="spellStart"/>
-      <w:r>
-        <w:t>mutex</w:t>
-      </w:r>
-      <w:proofErr w:type="spellEnd"/>
-      <w:r>
-        <w:t xml:space="preserve"> to the project so that when you press button 1 it will ignore button 2 and vice versa. That is, the LED blink rate will follow the first button that was pressed.</w:t>
+        <w:t>Add a mutex to the project so that when you press button 1 it will ignore button 2 and vice versa. That is, the LED blink rate will follow the first button that was pressed.</w:t>
       </w:r>
     </w:p>
     <w:p>
@@ -5357,15 +4709,7 @@
         <w:ind w:left="360"/>
       </w:pPr>
       <w:r>
-        <w:t xml:space="preserve">What happens if you forget to unlock the </w:t>
-      </w:r>
-      <w:proofErr w:type="spellStart"/>
-      <w:r>
-        <w:t>mutex</w:t>
-      </w:r>
-      <w:proofErr w:type="spellEnd"/>
-      <w:r>
-        <w:t xml:space="preserve"> in one of the threads? Why?</w:t>
+        <w:t>What happens if you forget to unlock the mutex in one of the threads? Why?</w:t>
       </w:r>
     </w:p>
     <w:p>
@@ -5404,15 +4748,7 @@
         <w:spacing w:after="0"/>
       </w:pPr>
       <w:r>
-        <w:t xml:space="preserve">Copy 02_semaphore to 04_queue. Update the </w:t>
-      </w:r>
-      <w:proofErr w:type="spellStart"/>
-      <w:r>
-        <w:t>makefile</w:t>
-      </w:r>
-      <w:proofErr w:type="spellEnd"/>
-      <w:r>
-        <w:t xml:space="preserve"> and create a make target.</w:t>
+        <w:t>Copy 02_semaphore to 04_queue. Update the makefile and create a make target.</w:t>
       </w:r>
     </w:p>
     <w:p>
@@ -5514,15 +4850,7 @@
         <w:spacing w:after="0"/>
       </w:pPr>
       <w:r>
-        <w:t xml:space="preserve">Copy 01_thread to 05_timer.  Update the </w:t>
-      </w:r>
-      <w:proofErr w:type="spellStart"/>
-      <w:r>
-        <w:t>makefile</w:t>
-      </w:r>
-      <w:proofErr w:type="spellEnd"/>
-      <w:r>
-        <w:t xml:space="preserve"> and create a make target.</w:t>
+        <w:t>Copy 01_thread to 05_timer.  Update the makefile and create a make target.</w:t>
       </w:r>
     </w:p>
     <w:p>
@@ -5554,14 +4882,12 @@
       <w:r>
         <w:t xml:space="preserve"> loop and no </w:t>
       </w:r>
-      <w:proofErr w:type="spellStart"/>
       <w:r>
         <w:rPr>
           <w:i/>
         </w:rPr>
         <w:t>wiced_rtos_delay_milliseconds</w:t>
       </w:r>
-      <w:proofErr w:type="spellEnd"/>
       <w:r>
         <w:rPr>
           <w:i/>
@@ -5655,15 +4981,7 @@
         <w:ind w:left="360"/>
       </w:pPr>
       <w:r>
-        <w:t xml:space="preserve">What happens if the </w:t>
-      </w:r>
-      <w:proofErr w:type="spellStart"/>
-      <w:r>
-        <w:t>application_start</w:t>
-      </w:r>
-      <w:proofErr w:type="spellEnd"/>
-      <w:r>
-        <w:t xml:space="preserve"> doesn’t have a </w:t>
+        <w:t xml:space="preserve">What happens if the application_start doesn’t have a </w:t>
       </w:r>
       <w:proofErr w:type="gramStart"/>
       <w:r>
@@ -5687,15 +5005,7 @@
       </w:r>
       <w:proofErr w:type="gramEnd"/>
       <w:r>
-        <w:t xml:space="preserve">1) loop in </w:t>
-      </w:r>
-      <w:proofErr w:type="spellStart"/>
-      <w:r>
-        <w:t>application_start</w:t>
-      </w:r>
-      <w:proofErr w:type="spellEnd"/>
-      <w:r>
-        <w:t xml:space="preserve"> need a delay? Why or why not?</w:t>
+        <w:t>1) loop in application_start need a delay? Why or why not?</w:t>
       </w:r>
     </w:p>
     <w:p>
@@ -5985,23 +5295,7 @@
     </w:p>
     <w:p>
       <w:r>
-        <w:t>Note: If you get an error when trying to launch the debugger you may need to terminate an existing debug process. Open the Windows Task Manager, select the Process tab, click on “Image Name” to sort by the process name and terminate all “arm-none-</w:t>
-      </w:r>
-      <w:proofErr w:type="spellStart"/>
-      <w:r>
-        <w:t>eabi</w:t>
-      </w:r>
-      <w:proofErr w:type="spellEnd"/>
-      <w:r>
-        <w:t>-</w:t>
-      </w:r>
-      <w:proofErr w:type="spellStart"/>
-      <w:r>
-        <w:t>gdb</w:t>
-      </w:r>
-      <w:proofErr w:type="spellEnd"/>
-      <w:r>
-        <w:t xml:space="preserve">” processes. </w:t>
+        <w:t xml:space="preserve">Note: If you get an error when trying to launch the debugger you may need to terminate an existing debug process. Open the Windows Task Manager, select the Process tab, click on “Image Name” to sort by the process name and terminate all “arm-none-eabi-gdb” processes. </w:t>
       </w:r>
     </w:p>
     <w:p>
@@ -6081,15 +5375,7 @@
         <w:keepNext/>
       </w:pPr>
       <w:r>
-        <w:t xml:space="preserve">When the debugger starts, you will be in the “Debug Perspective”. The session will halt in the </w:t>
-      </w:r>
-      <w:proofErr w:type="spellStart"/>
-      <w:r>
-        <w:t>start_GCC.s</w:t>
-      </w:r>
-      <w:proofErr w:type="spellEnd"/>
-      <w:r>
-        <w:t xml:space="preserve"> file. The top of the window will look something like this:</w:t>
+        <w:t>When the debugger starts, you will be in the “Debug Perspective”. The session will halt in the start_GCC.s file. The top of the window will look something like this:</w:t>
       </w:r>
     </w:p>
     <w:p>
@@ -6335,13 +5621,8 @@
       <w:r>
         <w:t xml:space="preserve"> the “</w:t>
       </w:r>
-      <w:proofErr w:type="spellStart"/>
-      <w:r>
-        <w:t>last_built.elf</w:t>
-      </w:r>
-      <w:proofErr w:type="spellEnd"/>
-      <w:r>
-        <w:t xml:space="preserve">” </w:t>
+      <w:r>
+        <w:t xml:space="preserve">last_built.elf” </w:t>
       </w:r>
       <w:r>
         <w:t>check box</w:t>
@@ -6562,7 +5843,6 @@
         <w:keepNext/>
       </w:pPr>
       <w:r>
-        <w:lastRenderedPageBreak/>
         <w:t>Click the red “Terminate” button to stop debugging. Once you terminate the debugger, you will want to switch back to the C/C++ Perspective by clicking on the button at the top right corner.</w:t>
       </w:r>
     </w:p>
@@ -6636,7 +5916,6 @@
       <w:bookmarkStart w:id="33" w:name="_Toc492550443"/>
       <w:bookmarkStart w:id="34" w:name="_Toc492550575"/>
       <w:r>
-        <w:lastRenderedPageBreak/>
         <w:t>Related Example “Apps”</w:t>
       </w:r>
       <w:bookmarkEnd w:id="33"/>
@@ -6704,7 +5983,6 @@
             <w:tcW w:w="2001" w:type="dxa"/>
           </w:tcPr>
           <w:p>
-            <w:proofErr w:type="spellStart"/>
             <w:proofErr w:type="gramStart"/>
             <w:r>
               <w:t>snip.thraed</w:t>
@@ -6713,7 +5991,6 @@
             <w:r>
               <w:t>_monitor</w:t>
             </w:r>
-            <w:proofErr w:type="spellEnd"/>
           </w:p>
         </w:tc>
         <w:tc>
@@ -6736,7 +6013,6 @@
             <w:tcW w:w="2001" w:type="dxa"/>
           </w:tcPr>
           <w:p>
-            <w:proofErr w:type="spellStart"/>
             <w:proofErr w:type="gramStart"/>
             <w:r>
               <w:t>snip.stack</w:t>
@@ -6745,7 +6021,6 @@
             <w:r>
               <w:t>_overflow</w:t>
             </w:r>
-            <w:proofErr w:type="spellEnd"/>
           </w:p>
         </w:tc>
         <w:tc>
@@ -6869,7 +6144,7 @@
               <w:rPr>
                 <w:noProof/>
               </w:rPr>
-              <w:t>5</w:t>
+              <w:t>2</w:t>
             </w:r>
             <w:r>
               <w:fldChar w:fldCharType="end"/>
@@ -6890,7 +6165,7 @@
               <w:rPr>
                 <w:noProof/>
               </w:rPr>
-              <w:t>20</w:t>
+              <w:t>18</w:t>
             </w:r>
             <w:r>
               <w:rPr>
@@ -11592,7 +10867,7 @@
   <w:style w:type="paragraph" w:default="1" w:styleId="Normal">
     <w:name w:val="Normal"/>
     <w:qFormat/>
-    <w:rsid w:val="00127AC1"/>
+    <w:rsid w:val="005F504C"/>
     <w:pPr>
       <w:spacing w:line="240" w:lineRule="auto"/>
     </w:pPr>
@@ -11720,7 +10995,7 @@
     <w:uiPriority w:val="1"/>
     <w:semiHidden/>
     <w:unhideWhenUsed/>
-    <w:rsid w:val="00127AC1"/>
+    <w:rsid w:val="005F504C"/>
   </w:style>
   <w:style w:type="table" w:default="1" w:styleId="TableNormal">
     <w:name w:val="Normal Table"/>
@@ -11742,7 +11017,7 @@
     <w:uiPriority w:val="99"/>
     <w:semiHidden/>
     <w:unhideWhenUsed/>
-    <w:rsid w:val="00127AC1"/>
+    <w:rsid w:val="005F504C"/>
   </w:style>
   <w:style w:type="character" w:customStyle="1" w:styleId="Heading1Char">
     <w:name w:val="Heading 1 Char"/>
@@ -12624,7 +11899,7 @@
 </file>
 
 <file path=customXml/itemProps1.xml><?xml version="1.0" encoding="utf-8"?>
-<ds:datastoreItem xmlns:ds="http://schemas.openxmlformats.org/officeDocument/2006/customXml" ds:itemID="{2EB7D540-58A7-DF47-A955-73E63ADF3146}">
+<ds:datastoreItem xmlns:ds="http://schemas.openxmlformats.org/officeDocument/2006/customXml" ds:itemID="{6689D3A7-52AA-DD4D-B837-A712288EFC2C}">
   <ds:schemaRefs>
     <ds:schemaRef ds:uri="http://schemas.openxmlformats.org/officeDocument/2006/bibliography"/>
   </ds:schemaRefs>

</xml_diff>